<commit_message>
Update EAS package to E16
</commit_message>
<xml_diff>
--- a/ExchangeActiveSync/Docs/ExchangeEASTestSuiteDeploymentGuide.docx
+++ b/ExchangeActiveSync/Docs/ExchangeEASTestSuiteDeploymentGuide.docx
@@ -1,6 +1,6 @@
 
 <file path=word/document.xml><?xml version="1.0" encoding="utf-8"?>
-<w:document xmlns:wpc="http://schemas.microsoft.com/office/word/2010/wordprocessingCanvas" xmlns:mc="http://schemas.openxmlformats.org/markup-compatibility/2006" xmlns:o="urn:schemas-microsoft-com:office:office" xmlns:r="http://schemas.openxmlformats.org/officeDocument/2006/relationships" xmlns:m="http://schemas.openxmlformats.org/officeDocument/2006/math" xmlns:v="urn:schemas-microsoft-com:vml" xmlns:wp14="http://schemas.microsoft.com/office/word/2010/wordprocessingDrawing" xmlns:wp="http://schemas.openxmlformats.org/drawingml/2006/wordprocessingDrawing" xmlns:w10="urn:schemas-microsoft-com:office:word" xmlns:w="http://schemas.openxmlformats.org/wordprocessingml/2006/main" xmlns:w14="http://schemas.microsoft.com/office/word/2010/wordml" xmlns:w15="http://schemas.microsoft.com/office/word/2012/wordml" xmlns:wpg="http://schemas.microsoft.com/office/word/2010/wordprocessingGroup" xmlns:wpi="http://schemas.microsoft.com/office/word/2010/wordprocessingInk" xmlns:wne="http://schemas.microsoft.com/office/word/2006/wordml" xmlns:wps="http://schemas.microsoft.com/office/word/2010/wordprocessingShape" mc:Ignorable="w14 w15 wp14">
+<w:document xmlns:wpc="http://schemas.microsoft.com/office/word/2010/wordprocessingCanvas" xmlns:mc="http://schemas.openxmlformats.org/markup-compatibility/2006" xmlns:o="urn:schemas-microsoft-com:office:office" xmlns:r="http://schemas.openxmlformats.org/officeDocument/2006/relationships" xmlns:m="http://schemas.openxmlformats.org/officeDocument/2006/math" xmlns:v="urn:schemas-microsoft-com:vml" xmlns:wp14="http://schemas.microsoft.com/office/word/2010/wordprocessingDrawing" xmlns:wp="http://schemas.openxmlformats.org/drawingml/2006/wordprocessingDrawing" xmlns:w10="urn:schemas-microsoft-com:office:word" xmlns:w="http://schemas.openxmlformats.org/wordprocessingml/2006/main" xmlns:w14="http://schemas.microsoft.com/office/word/2010/wordml" xmlns:wpg="http://schemas.microsoft.com/office/word/2010/wordprocessingGroup" xmlns:wpi="http://schemas.microsoft.com/office/word/2010/wordprocessingInk" xmlns:wne="http://schemas.microsoft.com/office/word/2006/wordml" xmlns:wps="http://schemas.microsoft.com/office/word/2010/wordprocessingShape" mc:Ignorable="w14 wp14">
   <w:body>
     <w:p>
       <w:pPr>
@@ -27,7 +27,7 @@
                     <pic:cNvPicPr/>
                   </pic:nvPicPr>
                   <pic:blipFill>
-                    <a:blip r:embed="rId11" cstate="print">
+                    <a:blip r:embed="rId12" cstate="print">
                       <a:extLst>
                         <a:ext uri="{28A0092B-C50C-407E-A947-70E740481C1C}">
                           <a14:useLocalDpi xmlns:a14="http://schemas.microsoft.com/office/drawing/2010/main" val="0"/>
@@ -3685,8 +3685,8 @@
         <w:tblLook w:val="04A0" w:firstRow="1" w:lastRow="0" w:firstColumn="1" w:lastColumn="0" w:noHBand="0" w:noVBand="1"/>
       </w:tblPr>
       <w:tblGrid>
-        <w:gridCol w:w="3562"/>
-        <w:gridCol w:w="5690"/>
+        <w:gridCol w:w="3600"/>
+        <w:gridCol w:w="5760"/>
       </w:tblGrid>
       <w:tr>
         <w:trPr>
@@ -3970,6 +3970,36 @@
       </w:r>
       <w:r>
         <w:t>.</w:t>
+      </w:r>
+    </w:p>
+    <w:p>
+      <w:pPr>
+        <w:pStyle w:val="LWPAlertTextinList"/>
+        <w:ind w:left="0"/>
+      </w:pPr>
+      <w:r>
+        <w:rPr>
+          <w:b/>
+        </w:rPr>
+        <w:t>Note</w:t>
+      </w:r>
+      <w:r>
+        <w:rPr>
+          <w:rFonts w:eastAsia="SimSun" w:hint="eastAsia"/>
+          <w:lang w:eastAsia="zh-CN"/>
+        </w:rPr>
+        <w:t xml:space="preserve">  </w:t>
+      </w:r>
+      <w:r>
+        <w:t xml:space="preserve"> </w:t>
+      </w:r>
+      <w:bookmarkStart w:id="24" w:name="_GoBack"/>
+      <w:bookmarkEnd w:id="24"/>
+      <w:r>
+        <w:t>AD DC and SUT are in the same machine</w:t>
+      </w:r>
+      <w:r>
+        <w:t>, test cases for MS-ASRM will be failed.</w:t>
       </w:r>
     </w:p>
     <w:p>
@@ -3994,10 +4024,10 @@
             <v:path o:extrusionok="f" gradientshapeok="t" o:connecttype="rect"/>
             <o:lock v:ext="edit" aspectratio="t"/>
           </v:shapetype>
-          <v:shape id="_x0000_i1025" type="#_x0000_t75" style="width:555.35pt;height:216.65pt" o:ole="">
-            <v:imagedata r:id="rId12" o:title=""/>
+          <v:shape id="_x0000_i1025" type="#_x0000_t75" style="width:555pt;height:216.75pt" o:ole="">
+            <v:imagedata r:id="rId13" o:title=""/>
           </v:shape>
-          <o:OLEObject Type="Embed" ProgID="Visio.Drawing.11" ShapeID="_x0000_i1025" DrawAspect="Content" ObjectID="_1479194178" r:id="rId13"/>
+          <o:OLEObject Type="Embed" ProgID="Visio.Drawing.11" ShapeID="_x0000_i1025" DrawAspect="Content" ObjectID="_1510576370" r:id="rId14"/>
         </w:object>
       </w:r>
     </w:p>
@@ -4005,8 +4035,8 @@
       <w:pPr>
         <w:pStyle w:val="Heading3"/>
       </w:pPr>
-      <w:bookmarkStart w:id="24" w:name="_Toc397328557"/>
-      <w:bookmarkStart w:id="25" w:name="_Toc404161761"/>
+      <w:bookmarkStart w:id="25" w:name="_Toc397328557"/>
+      <w:bookmarkStart w:id="26" w:name="_Toc404161761"/>
       <w:r>
         <w:t xml:space="preserve">Test suite </w:t>
       </w:r>
@@ -4014,8 +4044,8 @@
       <w:r>
         <w:t>client</w:t>
       </w:r>
-      <w:bookmarkEnd w:id="24"/>
       <w:bookmarkEnd w:id="25"/>
+      <w:bookmarkEnd w:id="26"/>
     </w:p>
     <w:p>
       <w:pPr>
@@ -4036,8 +4066,8 @@
       <w:r>
         <w:t>Protocol test suites on the test suite client.</w:t>
       </w:r>
-      <w:bookmarkStart w:id="26" w:name="_Pre-requisites/Dependencies"/>
-      <w:bookmarkEnd w:id="26"/>
+      <w:bookmarkStart w:id="27" w:name="_Pre-requisites/Dependencies"/>
+      <w:bookmarkEnd w:id="27"/>
       <w:r>
         <w:t xml:space="preserve"> </w:t>
       </w:r>
@@ -4204,8 +4234,8 @@
         <w:pStyle w:val="Heading1"/>
         <w:pageBreakBefore/>
       </w:pPr>
-      <w:bookmarkStart w:id="27" w:name="_Toc397328558"/>
-      <w:bookmarkStart w:id="28" w:name="_Toc404161762"/>
+      <w:bookmarkStart w:id="28" w:name="_Toc397328558"/>
+      <w:bookmarkStart w:id="29" w:name="_Toc404161762"/>
       <w:bookmarkEnd w:id="14"/>
       <w:r>
         <w:lastRenderedPageBreak/>
@@ -4218,18 +4248,18 @@
         <w:t>suite</w:t>
       </w:r>
       <w:bookmarkEnd w:id="2"/>
-      <w:bookmarkEnd w:id="27"/>
+      <w:bookmarkEnd w:id="28"/>
       <w:r>
         <w:t>s</w:t>
       </w:r>
-      <w:bookmarkEnd w:id="28"/>
+      <w:bookmarkEnd w:id="29"/>
     </w:p>
     <w:p>
       <w:pPr>
         <w:pStyle w:val="LWPParagraphText"/>
       </w:pPr>
-      <w:bookmarkStart w:id="29" w:name="_Installation_instructions_2"/>
-      <w:bookmarkEnd w:id="29"/>
+      <w:bookmarkStart w:id="30" w:name="_Installation_instructions_2"/>
+      <w:bookmarkEnd w:id="30"/>
       <w:r>
         <w:t xml:space="preserve">This section </w:t>
       </w:r>
@@ -4266,7 +4296,7 @@
       <w:r>
         <w:t xml:space="preserve">on </w:t>
       </w:r>
-      <w:hyperlink r:id="rId14" w:history="1">
+      <w:hyperlink r:id="rId15" w:history="1">
         <w:r>
           <w:rPr>
             <w:rStyle w:val="Hyperlink"/>
@@ -4577,7 +4607,7 @@
                               <pic:cNvPicPr/>
                             </pic:nvPicPr>
                             <pic:blipFill>
-                              <a:blip r:embed="rId15">
+                              <a:blip r:embed="rId16">
                                 <a:extLst>
                                   <a:ext uri="{28A0092B-C50C-407E-A947-70E740481C1C}">
                                     <a14:useLocalDpi xmlns:a14="http://schemas.microsoft.com/office/drawing/2010/main" val="0"/>
@@ -4705,7 +4735,7 @@
                               <pic:cNvPicPr/>
                             </pic:nvPicPr>
                             <pic:blipFill>
-                              <a:blip r:embed="rId16">
+                              <a:blip r:embed="rId17">
                                 <a:extLst>
                                   <a:ext uri="{28A0092B-C50C-407E-A947-70E740481C1C}">
                                     <a14:useLocalDpi xmlns:a14="http://schemas.microsoft.com/office/drawing/2010/main" val="0"/>
@@ -4741,19 +4771,19 @@
       <w:pPr>
         <w:spacing w:after="200" w:line="276" w:lineRule="auto"/>
       </w:pPr>
-      <w:bookmarkStart w:id="30" w:name="_Test_suite_client"/>
-      <w:bookmarkStart w:id="31" w:name="_Test_suite_directories"/>
-      <w:bookmarkStart w:id="32" w:name="_Test_suite_client_1"/>
-      <w:bookmarkStart w:id="33" w:name="_Installation_Instructions_1"/>
-      <w:bookmarkStart w:id="34" w:name="_Installation_Instructions"/>
-      <w:bookmarkStart w:id="35" w:name="_Toc387851232"/>
-      <w:bookmarkStart w:id="36" w:name="_Toc308770209"/>
-      <w:bookmarkStart w:id="37" w:name="_Toc397328559"/>
-      <w:bookmarkEnd w:id="30"/>
+      <w:bookmarkStart w:id="31" w:name="_Test_suite_client"/>
+      <w:bookmarkStart w:id="32" w:name="_Test_suite_directories"/>
+      <w:bookmarkStart w:id="33" w:name="_Test_suite_client_1"/>
+      <w:bookmarkStart w:id="34" w:name="_Installation_Instructions_1"/>
+      <w:bookmarkStart w:id="35" w:name="_Installation_Instructions"/>
+      <w:bookmarkStart w:id="36" w:name="_Toc387851232"/>
+      <w:bookmarkStart w:id="37" w:name="_Toc308770209"/>
+      <w:bookmarkStart w:id="38" w:name="_Toc397328559"/>
       <w:bookmarkEnd w:id="31"/>
       <w:bookmarkEnd w:id="32"/>
       <w:bookmarkEnd w:id="33"/>
       <w:bookmarkEnd w:id="34"/>
+      <w:bookmarkEnd w:id="35"/>
       <w:r>
         <w:br w:type="page"/>
       </w:r>
@@ -4849,7 +4879,7 @@
         <w:tblLook w:val="04A0" w:firstRow="1" w:lastRow="0" w:firstColumn="1" w:lastColumn="0" w:noHBand="0" w:noVBand="1"/>
       </w:tblPr>
       <w:tblGrid>
-        <w:gridCol w:w="5088"/>
+        <w:gridCol w:w="4728"/>
         <w:gridCol w:w="5076"/>
       </w:tblGrid>
       <w:tr>
@@ -4954,7 +4984,7 @@
                               <pic:cNvPicPr/>
                             </pic:nvPicPr>
                             <pic:blipFill>
-                              <a:blip r:embed="rId17">
+                              <a:blip r:embed="rId18">
                                 <a:extLst>
                                   <a:ext uri="{28A0092B-C50C-407E-A947-70E740481C1C}">
                                     <a14:useLocalDpi xmlns:a14="http://schemas.microsoft.com/office/drawing/2010/main" val="0"/>
@@ -5077,7 +5107,7 @@
                               <pic:cNvPicPr/>
                             </pic:nvPicPr>
                             <pic:blipFill>
-                              <a:blip r:embed="rId18">
+                              <a:blip r:embed="rId19">
                                 <a:extLst>
                                   <a:ext uri="{28A0092B-C50C-407E-A947-70E740481C1C}">
                                     <a14:useLocalDpi xmlns:a14="http://schemas.microsoft.com/office/drawing/2010/main" val="0"/>
@@ -5113,19 +5143,19 @@
       <w:pPr>
         <w:pStyle w:val="Heading1"/>
       </w:pPr>
-      <w:bookmarkStart w:id="38" w:name="_Toc402534611"/>
-      <w:bookmarkStart w:id="39" w:name="_Toc402799302"/>
-      <w:bookmarkStart w:id="40" w:name="_Toc402880184"/>
-      <w:bookmarkStart w:id="41" w:name="_Toc404161763"/>
-      <w:bookmarkEnd w:id="38"/>
+      <w:bookmarkStart w:id="39" w:name="_Toc402534611"/>
+      <w:bookmarkStart w:id="40" w:name="_Toc402799302"/>
+      <w:bookmarkStart w:id="41" w:name="_Toc402880184"/>
+      <w:bookmarkStart w:id="42" w:name="_Toc404161763"/>
       <w:bookmarkEnd w:id="39"/>
       <w:bookmarkEnd w:id="40"/>
+      <w:bookmarkEnd w:id="41"/>
       <w:r>
         <w:lastRenderedPageBreak/>
         <w:t>Test suite directories</w:t>
       </w:r>
-      <w:bookmarkEnd w:id="35"/>
-      <w:bookmarkEnd w:id="41"/>
+      <w:bookmarkEnd w:id="36"/>
+      <w:bookmarkEnd w:id="42"/>
     </w:p>
     <w:p>
       <w:pPr>
@@ -6664,7 +6694,6 @@
               <w:pStyle w:val="LWPTableText"/>
             </w:pPr>
             <w:r>
-              <w:lastRenderedPageBreak/>
               <w:t xml:space="preserve">            </w:t>
             </w:r>
             <w:r>
@@ -6699,7 +6728,11 @@
               <w:t>Microsoft Visual Studio solution that contains projects of</w:t>
             </w:r>
             <w:r>
-              <w:t xml:space="preserve"> the MS-XXXX test suite.</w:t>
+              <w:t xml:space="preserve"> </w:t>
+            </w:r>
+            <w:r>
+              <w:lastRenderedPageBreak/>
+              <w:t>the MS-XXXX test suite.</w:t>
             </w:r>
           </w:p>
         </w:tc>
@@ -6722,6 +6755,7 @@
               <w:pStyle w:val="LWPTableText"/>
             </w:pPr>
             <w:r>
+              <w:lastRenderedPageBreak/>
               <w:t xml:space="preserve">            </w:t>
             </w:r>
             <w:r>
@@ -7242,13 +7276,13 @@
         <w:pStyle w:val="Heading1"/>
         <w:pageBreakBefore/>
       </w:pPr>
-      <w:bookmarkStart w:id="42" w:name="_Toc402534740"/>
-      <w:bookmarkStart w:id="43" w:name="_Toc402799431"/>
-      <w:bookmarkStart w:id="44" w:name="_Toc402880313"/>
-      <w:bookmarkStart w:id="45" w:name="_Toc404161764"/>
-      <w:bookmarkEnd w:id="42"/>
+      <w:bookmarkStart w:id="43" w:name="_Toc402534740"/>
+      <w:bookmarkStart w:id="44" w:name="_Toc402799431"/>
+      <w:bookmarkStart w:id="45" w:name="_Toc402880313"/>
+      <w:bookmarkStart w:id="46" w:name="_Toc404161764"/>
       <w:bookmarkEnd w:id="43"/>
       <w:bookmarkEnd w:id="44"/>
+      <w:bookmarkEnd w:id="45"/>
       <w:r>
         <w:lastRenderedPageBreak/>
         <w:t xml:space="preserve">Configuring the test </w:t>
@@ -7256,9 +7290,9 @@
       <w:r>
         <w:t>suites</w:t>
       </w:r>
-      <w:bookmarkEnd w:id="36"/>
       <w:bookmarkEnd w:id="37"/>
-      <w:bookmarkEnd w:id="45"/>
+      <w:bookmarkEnd w:id="38"/>
+      <w:bookmarkEnd w:id="46"/>
     </w:p>
     <w:p>
       <w:pPr>
@@ -7364,24 +7398,23 @@
       <w:pPr>
         <w:pStyle w:val="Heading2"/>
       </w:pPr>
-      <w:bookmarkStart w:id="46" w:name="_Toc402534955"/>
-      <w:bookmarkStart w:id="47" w:name="_Toc402799646"/>
-      <w:bookmarkStart w:id="48" w:name="_Toc402880528"/>
-      <w:bookmarkStart w:id="49" w:name="_Toc402534956"/>
-      <w:bookmarkStart w:id="50" w:name="_Toc402799647"/>
-      <w:bookmarkStart w:id="51" w:name="_Toc402880529"/>
-      <w:bookmarkStart w:id="52" w:name="_Toc402534957"/>
-      <w:bookmarkStart w:id="53" w:name="_Toc402799648"/>
-      <w:bookmarkStart w:id="54" w:name="_Toc402880530"/>
-      <w:bookmarkStart w:id="55" w:name="_Toc402534958"/>
-      <w:bookmarkStart w:id="56" w:name="_Toc402799649"/>
-      <w:bookmarkStart w:id="57" w:name="_Toc402880531"/>
-      <w:bookmarkStart w:id="58" w:name="_Toc402534959"/>
-      <w:bookmarkStart w:id="59" w:name="_Toc402799650"/>
-      <w:bookmarkStart w:id="60" w:name="_Toc402880532"/>
-      <w:bookmarkStart w:id="61" w:name="_Toc397328560"/>
-      <w:bookmarkStart w:id="62" w:name="_Toc404161765"/>
-      <w:bookmarkEnd w:id="46"/>
+      <w:bookmarkStart w:id="47" w:name="_Toc402534955"/>
+      <w:bookmarkStart w:id="48" w:name="_Toc402799646"/>
+      <w:bookmarkStart w:id="49" w:name="_Toc402880528"/>
+      <w:bookmarkStart w:id="50" w:name="_Toc402534956"/>
+      <w:bookmarkStart w:id="51" w:name="_Toc402799647"/>
+      <w:bookmarkStart w:id="52" w:name="_Toc402880529"/>
+      <w:bookmarkStart w:id="53" w:name="_Toc402534957"/>
+      <w:bookmarkStart w:id="54" w:name="_Toc402799648"/>
+      <w:bookmarkStart w:id="55" w:name="_Toc402880530"/>
+      <w:bookmarkStart w:id="56" w:name="_Toc402534958"/>
+      <w:bookmarkStart w:id="57" w:name="_Toc402799649"/>
+      <w:bookmarkStart w:id="58" w:name="_Toc402880531"/>
+      <w:bookmarkStart w:id="59" w:name="_Toc402534959"/>
+      <w:bookmarkStart w:id="60" w:name="_Toc402799650"/>
+      <w:bookmarkStart w:id="61" w:name="_Toc402880532"/>
+      <w:bookmarkStart w:id="62" w:name="_Toc397328560"/>
+      <w:bookmarkStart w:id="63" w:name="_Toc404161765"/>
       <w:bookmarkEnd w:id="47"/>
       <w:bookmarkEnd w:id="48"/>
       <w:bookmarkEnd w:id="49"/>
@@ -7396,11 +7429,12 @@
       <w:bookmarkEnd w:id="58"/>
       <w:bookmarkEnd w:id="59"/>
       <w:bookmarkEnd w:id="60"/>
+      <w:bookmarkEnd w:id="61"/>
       <w:r>
         <w:t>Configuring the SUT</w:t>
       </w:r>
-      <w:bookmarkEnd w:id="61"/>
       <w:bookmarkEnd w:id="62"/>
+      <w:bookmarkEnd w:id="63"/>
     </w:p>
     <w:p>
       <w:pPr>
@@ -7501,15 +7535,15 @@
       <w:pPr>
         <w:pStyle w:val="Heading3"/>
       </w:pPr>
-      <w:bookmarkStart w:id="63" w:name="_Configuring_the_SUT1_1"/>
-      <w:bookmarkStart w:id="64" w:name="_Toc397328561"/>
-      <w:bookmarkStart w:id="65" w:name="_Toc404161766"/>
-      <w:bookmarkEnd w:id="63"/>
+      <w:bookmarkStart w:id="64" w:name="_Configuring_the_SUT1_1"/>
+      <w:bookmarkStart w:id="65" w:name="_Toc397328561"/>
+      <w:bookmarkStart w:id="66" w:name="_Toc404161766"/>
+      <w:bookmarkEnd w:id="64"/>
       <w:r>
         <w:t>SUT resource requirements</w:t>
       </w:r>
-      <w:bookmarkEnd w:id="64"/>
       <w:bookmarkEnd w:id="65"/>
+      <w:bookmarkEnd w:id="66"/>
       <w:r>
         <w:t xml:space="preserve"> </w:t>
       </w:r>
@@ -10092,7 +10126,14 @@
               <w:rPr>
                 <w:color w:val="000000"/>
               </w:rPr>
-              <w:t xml:space="preserve">The document should be created under </w:t>
+              <w:t xml:space="preserve">The document </w:t>
+            </w:r>
+            <w:r>
+              <w:rPr>
+                <w:color w:val="000000"/>
+              </w:rPr>
+              <w:lastRenderedPageBreak/>
+              <w:t xml:space="preserve">should be created under </w:t>
             </w:r>
             <w:proofErr w:type="spellStart"/>
             <w:r>
@@ -10101,7 +10142,6 @@
                 <w:color w:val="000000"/>
                 <w:lang w:eastAsia="zh-CN"/>
               </w:rPr>
-              <w:lastRenderedPageBreak/>
               <w:t>MSAS</w:t>
             </w:r>
             <w:r>
@@ -12753,7 +12793,15 @@
                 <w:rFonts w:eastAsiaTheme="minorEastAsia"/>
                 <w:lang w:eastAsia="zh-CN"/>
               </w:rPr>
-              <w:t>Distributed Right Policy Template</w:t>
+              <w:t xml:space="preserve">Distributed Right Policy </w:t>
+            </w:r>
+            <w:r>
+              <w:rPr>
+                <w:rFonts w:eastAsiaTheme="minorEastAsia"/>
+                <w:lang w:eastAsia="zh-CN"/>
+              </w:rPr>
+              <w:lastRenderedPageBreak/>
+              <w:t>Template</w:t>
             </w:r>
           </w:p>
         </w:tc>
@@ -12774,6 +12822,7 @@
               <w:rPr>
                 <w:color w:val="000000"/>
               </w:rPr>
+              <w:lastRenderedPageBreak/>
               <w:t>MSASRM_EditExport_NotAllowedTemplate</w:t>
             </w:r>
             <w:proofErr w:type="spellEnd"/>
@@ -12809,7 +12858,14 @@
               <w:rPr>
                 <w:color w:val="000000"/>
               </w:rPr>
-              <w:t>s except Edit and Export</w:t>
+              <w:t xml:space="preserve">s except Edit and </w:t>
+            </w:r>
+            <w:r>
+              <w:rPr>
+                <w:color w:val="000000"/>
+              </w:rPr>
+              <w:lastRenderedPageBreak/>
+              <w:t>Export</w:t>
             </w:r>
           </w:p>
         </w:tc>
@@ -13162,94 +13218,93 @@
       <w:pPr>
         <w:pStyle w:val="Heading3"/>
       </w:pPr>
-      <w:bookmarkStart w:id="66" w:name="_Toc402534972"/>
-      <w:bookmarkStart w:id="67" w:name="_Toc402799663"/>
-      <w:bookmarkStart w:id="68" w:name="_Toc402880545"/>
-      <w:bookmarkStart w:id="69" w:name="_Toc402534977"/>
-      <w:bookmarkStart w:id="70" w:name="_Toc402799668"/>
-      <w:bookmarkStart w:id="71" w:name="_Toc402880550"/>
-      <w:bookmarkStart w:id="72" w:name="_Toc402534982"/>
-      <w:bookmarkStart w:id="73" w:name="_Toc402799673"/>
-      <w:bookmarkStart w:id="74" w:name="_Toc402880555"/>
-      <w:bookmarkStart w:id="75" w:name="_Toc402534992"/>
-      <w:bookmarkStart w:id="76" w:name="_Toc402799683"/>
-      <w:bookmarkStart w:id="77" w:name="_Toc402880565"/>
-      <w:bookmarkStart w:id="78" w:name="_Toc402534997"/>
-      <w:bookmarkStart w:id="79" w:name="_Toc402799688"/>
-      <w:bookmarkStart w:id="80" w:name="_Toc402880570"/>
-      <w:bookmarkStart w:id="81" w:name="_Toc402535002"/>
-      <w:bookmarkStart w:id="82" w:name="_Toc402799693"/>
-      <w:bookmarkStart w:id="83" w:name="_Toc402880575"/>
-      <w:bookmarkStart w:id="84" w:name="_Toc402535012"/>
-      <w:bookmarkStart w:id="85" w:name="_Toc402799703"/>
-      <w:bookmarkStart w:id="86" w:name="_Toc402880585"/>
-      <w:bookmarkStart w:id="87" w:name="_Toc402535017"/>
-      <w:bookmarkStart w:id="88" w:name="_Toc402799708"/>
-      <w:bookmarkStart w:id="89" w:name="_Toc402880590"/>
-      <w:bookmarkStart w:id="90" w:name="_Toc402535022"/>
-      <w:bookmarkStart w:id="91" w:name="_Toc402799713"/>
-      <w:bookmarkStart w:id="92" w:name="_Toc402880595"/>
-      <w:bookmarkStart w:id="93" w:name="_Toc402535032"/>
-      <w:bookmarkStart w:id="94" w:name="_Toc402799723"/>
-      <w:bookmarkStart w:id="95" w:name="_Toc402880605"/>
-      <w:bookmarkStart w:id="96" w:name="_Toc402535037"/>
-      <w:bookmarkStart w:id="97" w:name="_Toc402799728"/>
-      <w:bookmarkStart w:id="98" w:name="_Toc402880610"/>
-      <w:bookmarkStart w:id="99" w:name="_Toc402535047"/>
-      <w:bookmarkStart w:id="100" w:name="_Toc402799738"/>
-      <w:bookmarkStart w:id="101" w:name="_Toc402880620"/>
-      <w:bookmarkStart w:id="102" w:name="_Toc402535062"/>
-      <w:bookmarkStart w:id="103" w:name="_Toc402799753"/>
-      <w:bookmarkStart w:id="104" w:name="_Toc402880635"/>
-      <w:bookmarkStart w:id="105" w:name="_Toc402535072"/>
-      <w:bookmarkStart w:id="106" w:name="_Toc402799763"/>
-      <w:bookmarkStart w:id="107" w:name="_Toc402880645"/>
-      <w:bookmarkStart w:id="108" w:name="_Toc402535082"/>
-      <w:bookmarkStart w:id="109" w:name="_Toc402799773"/>
-      <w:bookmarkStart w:id="110" w:name="_Toc402880655"/>
-      <w:bookmarkStart w:id="111" w:name="_Toc402535087"/>
-      <w:bookmarkStart w:id="112" w:name="_Toc402799778"/>
-      <w:bookmarkStart w:id="113" w:name="_Toc402880660"/>
-      <w:bookmarkStart w:id="114" w:name="_Toc402535097"/>
-      <w:bookmarkStart w:id="115" w:name="_Toc402799788"/>
-      <w:bookmarkStart w:id="116" w:name="_Toc402880670"/>
-      <w:bookmarkStart w:id="117" w:name="_Toc402535107"/>
-      <w:bookmarkStart w:id="118" w:name="_Toc402799798"/>
-      <w:bookmarkStart w:id="119" w:name="_Toc402880680"/>
-      <w:bookmarkStart w:id="120" w:name="_Toc402535112"/>
-      <w:bookmarkStart w:id="121" w:name="_Toc402799803"/>
-      <w:bookmarkStart w:id="122" w:name="_Toc402880685"/>
-      <w:bookmarkStart w:id="123" w:name="_Toc402535117"/>
-      <w:bookmarkStart w:id="124" w:name="_Toc402799808"/>
-      <w:bookmarkStart w:id="125" w:name="_Toc402880690"/>
-      <w:bookmarkStart w:id="126" w:name="_Toc402535127"/>
-      <w:bookmarkStart w:id="127" w:name="_Toc402799818"/>
-      <w:bookmarkStart w:id="128" w:name="_Toc402880700"/>
-      <w:bookmarkStart w:id="129" w:name="_Toc402535137"/>
-      <w:bookmarkStart w:id="130" w:name="_Toc402799828"/>
-      <w:bookmarkStart w:id="131" w:name="_Toc402880710"/>
-      <w:bookmarkStart w:id="132" w:name="_Toc402535142"/>
-      <w:bookmarkStart w:id="133" w:name="_Toc402799833"/>
-      <w:bookmarkStart w:id="134" w:name="_Toc402880715"/>
-      <w:bookmarkStart w:id="135" w:name="_Toc402535147"/>
-      <w:bookmarkStart w:id="136" w:name="_Toc402799838"/>
-      <w:bookmarkStart w:id="137" w:name="_Toc402880720"/>
-      <w:bookmarkStart w:id="138" w:name="_Toc402535152"/>
-      <w:bookmarkStart w:id="139" w:name="_Toc402799843"/>
-      <w:bookmarkStart w:id="140" w:name="_Toc402880725"/>
-      <w:bookmarkStart w:id="141" w:name="_Toc402535157"/>
-      <w:bookmarkStart w:id="142" w:name="_Toc402799848"/>
-      <w:bookmarkStart w:id="143" w:name="_Toc402880730"/>
-      <w:bookmarkStart w:id="144" w:name="_Toc402535162"/>
-      <w:bookmarkStart w:id="145" w:name="_Toc402799853"/>
-      <w:bookmarkStart w:id="146" w:name="_Toc402880735"/>
-      <w:bookmarkStart w:id="147" w:name="_Toc402535172"/>
-      <w:bookmarkStart w:id="148" w:name="_Toc402799863"/>
-      <w:bookmarkStart w:id="149" w:name="_Toc402880745"/>
-      <w:bookmarkStart w:id="150" w:name="_Configuring_the_SUT1_2"/>
-      <w:bookmarkStart w:id="151" w:name="_Toc397328562"/>
-      <w:bookmarkStart w:id="152" w:name="_Toc404161767"/>
-      <w:bookmarkEnd w:id="66"/>
+      <w:bookmarkStart w:id="67" w:name="_Toc402534972"/>
+      <w:bookmarkStart w:id="68" w:name="_Toc402799663"/>
+      <w:bookmarkStart w:id="69" w:name="_Toc402880545"/>
+      <w:bookmarkStart w:id="70" w:name="_Toc402534977"/>
+      <w:bookmarkStart w:id="71" w:name="_Toc402799668"/>
+      <w:bookmarkStart w:id="72" w:name="_Toc402880550"/>
+      <w:bookmarkStart w:id="73" w:name="_Toc402534982"/>
+      <w:bookmarkStart w:id="74" w:name="_Toc402799673"/>
+      <w:bookmarkStart w:id="75" w:name="_Toc402880555"/>
+      <w:bookmarkStart w:id="76" w:name="_Toc402534992"/>
+      <w:bookmarkStart w:id="77" w:name="_Toc402799683"/>
+      <w:bookmarkStart w:id="78" w:name="_Toc402880565"/>
+      <w:bookmarkStart w:id="79" w:name="_Toc402534997"/>
+      <w:bookmarkStart w:id="80" w:name="_Toc402799688"/>
+      <w:bookmarkStart w:id="81" w:name="_Toc402880570"/>
+      <w:bookmarkStart w:id="82" w:name="_Toc402535002"/>
+      <w:bookmarkStart w:id="83" w:name="_Toc402799693"/>
+      <w:bookmarkStart w:id="84" w:name="_Toc402880575"/>
+      <w:bookmarkStart w:id="85" w:name="_Toc402535012"/>
+      <w:bookmarkStart w:id="86" w:name="_Toc402799703"/>
+      <w:bookmarkStart w:id="87" w:name="_Toc402880585"/>
+      <w:bookmarkStart w:id="88" w:name="_Toc402535017"/>
+      <w:bookmarkStart w:id="89" w:name="_Toc402799708"/>
+      <w:bookmarkStart w:id="90" w:name="_Toc402880590"/>
+      <w:bookmarkStart w:id="91" w:name="_Toc402535022"/>
+      <w:bookmarkStart w:id="92" w:name="_Toc402799713"/>
+      <w:bookmarkStart w:id="93" w:name="_Toc402880595"/>
+      <w:bookmarkStart w:id="94" w:name="_Toc402535032"/>
+      <w:bookmarkStart w:id="95" w:name="_Toc402799723"/>
+      <w:bookmarkStart w:id="96" w:name="_Toc402880605"/>
+      <w:bookmarkStart w:id="97" w:name="_Toc402535037"/>
+      <w:bookmarkStart w:id="98" w:name="_Toc402799728"/>
+      <w:bookmarkStart w:id="99" w:name="_Toc402880610"/>
+      <w:bookmarkStart w:id="100" w:name="_Toc402535047"/>
+      <w:bookmarkStart w:id="101" w:name="_Toc402799738"/>
+      <w:bookmarkStart w:id="102" w:name="_Toc402880620"/>
+      <w:bookmarkStart w:id="103" w:name="_Toc402535062"/>
+      <w:bookmarkStart w:id="104" w:name="_Toc402799753"/>
+      <w:bookmarkStart w:id="105" w:name="_Toc402880635"/>
+      <w:bookmarkStart w:id="106" w:name="_Toc402535072"/>
+      <w:bookmarkStart w:id="107" w:name="_Toc402799763"/>
+      <w:bookmarkStart w:id="108" w:name="_Toc402880645"/>
+      <w:bookmarkStart w:id="109" w:name="_Toc402535082"/>
+      <w:bookmarkStart w:id="110" w:name="_Toc402799773"/>
+      <w:bookmarkStart w:id="111" w:name="_Toc402880655"/>
+      <w:bookmarkStart w:id="112" w:name="_Toc402535087"/>
+      <w:bookmarkStart w:id="113" w:name="_Toc402799778"/>
+      <w:bookmarkStart w:id="114" w:name="_Toc402880660"/>
+      <w:bookmarkStart w:id="115" w:name="_Toc402535097"/>
+      <w:bookmarkStart w:id="116" w:name="_Toc402799788"/>
+      <w:bookmarkStart w:id="117" w:name="_Toc402880670"/>
+      <w:bookmarkStart w:id="118" w:name="_Toc402535107"/>
+      <w:bookmarkStart w:id="119" w:name="_Toc402799798"/>
+      <w:bookmarkStart w:id="120" w:name="_Toc402880680"/>
+      <w:bookmarkStart w:id="121" w:name="_Toc402535112"/>
+      <w:bookmarkStart w:id="122" w:name="_Toc402799803"/>
+      <w:bookmarkStart w:id="123" w:name="_Toc402880685"/>
+      <w:bookmarkStart w:id="124" w:name="_Toc402535117"/>
+      <w:bookmarkStart w:id="125" w:name="_Toc402799808"/>
+      <w:bookmarkStart w:id="126" w:name="_Toc402880690"/>
+      <w:bookmarkStart w:id="127" w:name="_Toc402535127"/>
+      <w:bookmarkStart w:id="128" w:name="_Toc402799818"/>
+      <w:bookmarkStart w:id="129" w:name="_Toc402880700"/>
+      <w:bookmarkStart w:id="130" w:name="_Toc402535137"/>
+      <w:bookmarkStart w:id="131" w:name="_Toc402799828"/>
+      <w:bookmarkStart w:id="132" w:name="_Toc402880710"/>
+      <w:bookmarkStart w:id="133" w:name="_Toc402535142"/>
+      <w:bookmarkStart w:id="134" w:name="_Toc402799833"/>
+      <w:bookmarkStart w:id="135" w:name="_Toc402880715"/>
+      <w:bookmarkStart w:id="136" w:name="_Toc402535147"/>
+      <w:bookmarkStart w:id="137" w:name="_Toc402799838"/>
+      <w:bookmarkStart w:id="138" w:name="_Toc402880720"/>
+      <w:bookmarkStart w:id="139" w:name="_Toc402535152"/>
+      <w:bookmarkStart w:id="140" w:name="_Toc402799843"/>
+      <w:bookmarkStart w:id="141" w:name="_Toc402880725"/>
+      <w:bookmarkStart w:id="142" w:name="_Toc402535157"/>
+      <w:bookmarkStart w:id="143" w:name="_Toc402799848"/>
+      <w:bookmarkStart w:id="144" w:name="_Toc402880730"/>
+      <w:bookmarkStart w:id="145" w:name="_Toc402535162"/>
+      <w:bookmarkStart w:id="146" w:name="_Toc402799853"/>
+      <w:bookmarkStart w:id="147" w:name="_Toc402880735"/>
+      <w:bookmarkStart w:id="148" w:name="_Toc402535172"/>
+      <w:bookmarkStart w:id="149" w:name="_Toc402799863"/>
+      <w:bookmarkStart w:id="150" w:name="_Toc402880745"/>
+      <w:bookmarkStart w:id="151" w:name="_Configuring_the_SUT1_2"/>
+      <w:bookmarkStart w:id="152" w:name="_Toc397328562"/>
+      <w:bookmarkStart w:id="153" w:name="_Toc404161767"/>
       <w:bookmarkEnd w:id="67"/>
       <w:bookmarkEnd w:id="68"/>
       <w:bookmarkEnd w:id="69"/>
@@ -13334,6 +13389,7 @@
       <w:bookmarkEnd w:id="148"/>
       <w:bookmarkEnd w:id="149"/>
       <w:bookmarkEnd w:id="150"/>
+      <w:bookmarkEnd w:id="151"/>
       <w:r>
         <w:t>Configuring SUT using</w:t>
       </w:r>
@@ -13346,8 +13402,8 @@
       <w:r>
         <w:t>setup configuration script</w:t>
       </w:r>
-      <w:bookmarkEnd w:id="151"/>
       <w:bookmarkEnd w:id="152"/>
+      <w:bookmarkEnd w:id="153"/>
     </w:p>
     <w:p>
       <w:pPr>
@@ -13429,15 +13485,15 @@
       <w:pPr>
         <w:pStyle w:val="Heading3"/>
       </w:pPr>
-      <w:bookmarkStart w:id="153" w:name="_Configuring_the_SUT1"/>
-      <w:bookmarkStart w:id="154" w:name="_Toc397328563"/>
-      <w:bookmarkStart w:id="155" w:name="_Toc404161768"/>
-      <w:bookmarkEnd w:id="153"/>
+      <w:bookmarkStart w:id="154" w:name="_Configuring_the_SUT1"/>
+      <w:bookmarkStart w:id="155" w:name="_Toc397328563"/>
+      <w:bookmarkStart w:id="156" w:name="_Toc404161768"/>
+      <w:bookmarkEnd w:id="154"/>
       <w:r>
         <w:t>Configuring SUT manually</w:t>
       </w:r>
-      <w:bookmarkEnd w:id="154"/>
       <w:bookmarkEnd w:id="155"/>
+      <w:bookmarkEnd w:id="156"/>
     </w:p>
     <w:p>
       <w:pPr>
@@ -13921,19 +13977,11 @@
         <w:t xml:space="preserve"> </w:t>
       </w:r>
       <w:proofErr w:type="spellStart"/>
-      <w:proofErr w:type="gramStart"/>
       <w:r>
         <w:rPr>
           <w:color w:val="000000"/>
         </w:rPr>
-        <w:t>MSASRM</w:t>
-      </w:r>
-      <w:proofErr w:type="gramEnd"/>
-      <w:r>
-        <w:rPr>
-          <w:color w:val="000000"/>
-        </w:rPr>
-        <w:t>_SuperUserGroup</w:t>
+        <w:t>MSASRM_SuperUserGroup</w:t>
       </w:r>
       <w:proofErr w:type="spellEnd"/>
       <w:r>
@@ -13962,6 +14010,7 @@
         <w:pStyle w:val="LWPListNumberLevel1"/>
       </w:pPr>
       <w:r>
+        <w:lastRenderedPageBreak/>
         <w:t xml:space="preserve">Create a shared folder </w:t>
       </w:r>
       <w:proofErr w:type="spellStart"/>
@@ -13999,11 +14048,7 @@
       </w:r>
       <w:proofErr w:type="spellEnd"/>
       <w:r>
-        <w:t xml:space="preserve">, create a non-empty document </w:t>
-      </w:r>
-      <w:r>
-        <w:lastRenderedPageBreak/>
-        <w:t>named MSASCMD_Non-emptyDocument.txt</w:t>
+        <w:t>, create a non-empty document named MSASCMD_Non-emptyDocument.txt</w:t>
       </w:r>
       <w:r>
         <w:t>,</w:t>
@@ -14697,6 +14742,7 @@
         <w:pStyle w:val="LWPListNumberLevel1"/>
       </w:pPr>
       <w:r>
+        <w:lastRenderedPageBreak/>
         <w:t>Configur</w:t>
       </w:r>
       <w:r>
@@ -14724,7 +14770,6 @@
           <w:rFonts w:eastAsia="SimSun" w:hint="eastAsia"/>
           <w:lang w:eastAsia="zh-CN"/>
         </w:rPr>
-        <w:lastRenderedPageBreak/>
         <w:t xml:space="preserve">Configure </w:t>
       </w:r>
       <w:r>
@@ -15874,7 +15919,11 @@
               <w:t xml:space="preserve">and </w:t>
             </w:r>
             <w:r>
-              <w:t>Edit Rights</w:t>
+              <w:t xml:space="preserve">Edit </w:t>
+            </w:r>
+            <w:r>
+              <w:lastRenderedPageBreak/>
+              <w:t>Rights</w:t>
             </w:r>
           </w:p>
         </w:tc>
@@ -15993,162 +16042,161 @@
       <w:pPr>
         <w:pStyle w:val="Heading2"/>
       </w:pPr>
-      <w:bookmarkStart w:id="156" w:name="_Toc402535179"/>
-      <w:bookmarkStart w:id="157" w:name="_Toc402799870"/>
-      <w:bookmarkStart w:id="158" w:name="_Toc402880752"/>
-      <w:bookmarkStart w:id="159" w:name="_Toc402535180"/>
-      <w:bookmarkStart w:id="160" w:name="_Toc402799871"/>
-      <w:bookmarkStart w:id="161" w:name="_Toc402880753"/>
-      <w:bookmarkStart w:id="162" w:name="_Toc402535181"/>
-      <w:bookmarkStart w:id="163" w:name="_Toc402799872"/>
-      <w:bookmarkStart w:id="164" w:name="_Toc402880754"/>
-      <w:bookmarkStart w:id="165" w:name="_Toc402535182"/>
-      <w:bookmarkStart w:id="166" w:name="_Toc402799873"/>
-      <w:bookmarkStart w:id="167" w:name="_Toc402880755"/>
-      <w:bookmarkStart w:id="168" w:name="_Toc402535183"/>
-      <w:bookmarkStart w:id="169" w:name="_Toc402799874"/>
-      <w:bookmarkStart w:id="170" w:name="_Toc402880756"/>
-      <w:bookmarkStart w:id="171" w:name="_Toc402535184"/>
-      <w:bookmarkStart w:id="172" w:name="_Toc402799875"/>
-      <w:bookmarkStart w:id="173" w:name="_Toc402880757"/>
-      <w:bookmarkStart w:id="174" w:name="_Toc402535185"/>
-      <w:bookmarkStart w:id="175" w:name="_Toc402799876"/>
-      <w:bookmarkStart w:id="176" w:name="_Toc402880758"/>
-      <w:bookmarkStart w:id="177" w:name="_Toc402535186"/>
-      <w:bookmarkStart w:id="178" w:name="_Toc402799877"/>
-      <w:bookmarkStart w:id="179" w:name="_Toc402880759"/>
-      <w:bookmarkStart w:id="180" w:name="_Toc402535187"/>
-      <w:bookmarkStart w:id="181" w:name="_Toc402799878"/>
-      <w:bookmarkStart w:id="182" w:name="_Toc402880760"/>
-      <w:bookmarkStart w:id="183" w:name="_Toc402535188"/>
-      <w:bookmarkStart w:id="184" w:name="_Toc402799879"/>
-      <w:bookmarkStart w:id="185" w:name="_Toc402880761"/>
-      <w:bookmarkStart w:id="186" w:name="_Toc402535189"/>
-      <w:bookmarkStart w:id="187" w:name="_Toc402799880"/>
-      <w:bookmarkStart w:id="188" w:name="_Toc402880762"/>
-      <w:bookmarkStart w:id="189" w:name="_Toc402535190"/>
-      <w:bookmarkStart w:id="190" w:name="_Toc402799881"/>
-      <w:bookmarkStart w:id="191" w:name="_Toc402880763"/>
-      <w:bookmarkStart w:id="192" w:name="_Toc402535191"/>
-      <w:bookmarkStart w:id="193" w:name="_Toc402799882"/>
-      <w:bookmarkStart w:id="194" w:name="_Toc402880764"/>
-      <w:bookmarkStart w:id="195" w:name="_Toc402535192"/>
-      <w:bookmarkStart w:id="196" w:name="_Toc402799883"/>
-      <w:bookmarkStart w:id="197" w:name="_Toc402880765"/>
-      <w:bookmarkStart w:id="198" w:name="_Toc402535193"/>
-      <w:bookmarkStart w:id="199" w:name="_Toc402799884"/>
-      <w:bookmarkStart w:id="200" w:name="_Toc402880766"/>
-      <w:bookmarkStart w:id="201" w:name="_Toc402535194"/>
-      <w:bookmarkStart w:id="202" w:name="_Toc402799885"/>
-      <w:bookmarkStart w:id="203" w:name="_Toc402880767"/>
-      <w:bookmarkStart w:id="204" w:name="_Toc402535195"/>
-      <w:bookmarkStart w:id="205" w:name="_Toc402799886"/>
-      <w:bookmarkStart w:id="206" w:name="_Toc402880768"/>
-      <w:bookmarkStart w:id="207" w:name="_Toc402535196"/>
-      <w:bookmarkStart w:id="208" w:name="_Toc402799887"/>
-      <w:bookmarkStart w:id="209" w:name="_Toc402880769"/>
-      <w:bookmarkStart w:id="210" w:name="_Toc402535197"/>
-      <w:bookmarkStart w:id="211" w:name="_Toc402799888"/>
-      <w:bookmarkStart w:id="212" w:name="_Toc402880770"/>
-      <w:bookmarkStart w:id="213" w:name="_Toc402535198"/>
-      <w:bookmarkStart w:id="214" w:name="_Toc402799889"/>
-      <w:bookmarkStart w:id="215" w:name="_Toc402880771"/>
-      <w:bookmarkStart w:id="216" w:name="_Toc402535199"/>
-      <w:bookmarkStart w:id="217" w:name="_Toc402799890"/>
-      <w:bookmarkStart w:id="218" w:name="_Toc402880772"/>
-      <w:bookmarkStart w:id="219" w:name="_Toc402535200"/>
-      <w:bookmarkStart w:id="220" w:name="_Toc402799891"/>
-      <w:bookmarkStart w:id="221" w:name="_Toc402880773"/>
-      <w:bookmarkStart w:id="222" w:name="_Toc402535201"/>
-      <w:bookmarkStart w:id="223" w:name="_Toc402799892"/>
-      <w:bookmarkStart w:id="224" w:name="_Toc402880774"/>
-      <w:bookmarkStart w:id="225" w:name="_Toc402535202"/>
-      <w:bookmarkStart w:id="226" w:name="_Toc402799893"/>
-      <w:bookmarkStart w:id="227" w:name="_Toc402880775"/>
-      <w:bookmarkStart w:id="228" w:name="_Toc402535203"/>
-      <w:bookmarkStart w:id="229" w:name="_Toc402799894"/>
-      <w:bookmarkStart w:id="230" w:name="_Toc402880776"/>
-      <w:bookmarkStart w:id="231" w:name="_Toc402535204"/>
-      <w:bookmarkStart w:id="232" w:name="_Toc402799895"/>
-      <w:bookmarkStart w:id="233" w:name="_Toc402880777"/>
-      <w:bookmarkStart w:id="234" w:name="_Toc402535205"/>
-      <w:bookmarkStart w:id="235" w:name="_Toc402799896"/>
-      <w:bookmarkStart w:id="236" w:name="_Toc402880778"/>
-      <w:bookmarkStart w:id="237" w:name="_Toc402535206"/>
-      <w:bookmarkStart w:id="238" w:name="_Toc402799897"/>
-      <w:bookmarkStart w:id="239" w:name="_Toc402880779"/>
-      <w:bookmarkStart w:id="240" w:name="_Toc402535207"/>
-      <w:bookmarkStart w:id="241" w:name="_Toc402799898"/>
-      <w:bookmarkStart w:id="242" w:name="_Toc402880780"/>
-      <w:bookmarkStart w:id="243" w:name="_Toc402535208"/>
-      <w:bookmarkStart w:id="244" w:name="_Toc402799899"/>
-      <w:bookmarkStart w:id="245" w:name="_Toc402880781"/>
-      <w:bookmarkStart w:id="246" w:name="_Toc402535209"/>
-      <w:bookmarkStart w:id="247" w:name="_Toc402799900"/>
-      <w:bookmarkStart w:id="248" w:name="_Toc402880782"/>
-      <w:bookmarkStart w:id="249" w:name="_Toc402535210"/>
-      <w:bookmarkStart w:id="250" w:name="_Toc402799901"/>
-      <w:bookmarkStart w:id="251" w:name="_Toc402880783"/>
-      <w:bookmarkStart w:id="252" w:name="_Toc402535211"/>
-      <w:bookmarkStart w:id="253" w:name="_Toc402799902"/>
-      <w:bookmarkStart w:id="254" w:name="_Toc402880784"/>
-      <w:bookmarkStart w:id="255" w:name="_Toc402535212"/>
-      <w:bookmarkStart w:id="256" w:name="_Toc402799903"/>
-      <w:bookmarkStart w:id="257" w:name="_Toc402880785"/>
-      <w:bookmarkStart w:id="258" w:name="_Toc402535213"/>
-      <w:bookmarkStart w:id="259" w:name="_Toc402799904"/>
-      <w:bookmarkStart w:id="260" w:name="_Toc402880786"/>
-      <w:bookmarkStart w:id="261" w:name="_Toc402535214"/>
-      <w:bookmarkStart w:id="262" w:name="_Toc402799905"/>
-      <w:bookmarkStart w:id="263" w:name="_Toc402880787"/>
-      <w:bookmarkStart w:id="264" w:name="_Configuring_the_SUT2_1"/>
-      <w:bookmarkStart w:id="265" w:name="_Toc402535215"/>
-      <w:bookmarkStart w:id="266" w:name="_Toc402799906"/>
-      <w:bookmarkStart w:id="267" w:name="_Toc402880788"/>
-      <w:bookmarkStart w:id="268" w:name="_Configure_the_SUT2"/>
-      <w:bookmarkStart w:id="269" w:name="_Configure_the_SUT2_1"/>
-      <w:bookmarkStart w:id="270" w:name="_Toc402535216"/>
-      <w:bookmarkStart w:id="271" w:name="_Toc402799907"/>
-      <w:bookmarkStart w:id="272" w:name="_Toc402880789"/>
-      <w:bookmarkStart w:id="273" w:name="_Toc402535217"/>
-      <w:bookmarkStart w:id="274" w:name="_Toc402799908"/>
-      <w:bookmarkStart w:id="275" w:name="_Toc402880790"/>
-      <w:bookmarkStart w:id="276" w:name="_Configuring_test_suite"/>
-      <w:bookmarkStart w:id="277" w:name="_Configuring_the_SUT2"/>
-      <w:bookmarkStart w:id="278" w:name="_Toc402535218"/>
-      <w:bookmarkStart w:id="279" w:name="_Toc402799909"/>
-      <w:bookmarkStart w:id="280" w:name="_Toc402880791"/>
-      <w:bookmarkStart w:id="281" w:name="_Toc402535219"/>
-      <w:bookmarkStart w:id="282" w:name="_Toc402799910"/>
-      <w:bookmarkStart w:id="283" w:name="_Toc402880792"/>
-      <w:bookmarkStart w:id="284" w:name="_Toc402535220"/>
-      <w:bookmarkStart w:id="285" w:name="_Toc402799911"/>
-      <w:bookmarkStart w:id="286" w:name="_Toc402880793"/>
-      <w:bookmarkStart w:id="287" w:name="_Toc402535221"/>
-      <w:bookmarkStart w:id="288" w:name="_Toc402799912"/>
-      <w:bookmarkStart w:id="289" w:name="_Toc402880794"/>
-      <w:bookmarkStart w:id="290" w:name="_Toc402535222"/>
-      <w:bookmarkStart w:id="291" w:name="_Toc402799913"/>
-      <w:bookmarkStart w:id="292" w:name="_Toc402880795"/>
-      <w:bookmarkStart w:id="293" w:name="_Toc402535223"/>
-      <w:bookmarkStart w:id="294" w:name="_Toc402799914"/>
-      <w:bookmarkStart w:id="295" w:name="_Toc402880796"/>
-      <w:bookmarkStart w:id="296" w:name="_Toc402535224"/>
-      <w:bookmarkStart w:id="297" w:name="_Toc402799915"/>
-      <w:bookmarkStart w:id="298" w:name="_Toc402880797"/>
-      <w:bookmarkStart w:id="299" w:name="_Toc402535225"/>
-      <w:bookmarkStart w:id="300" w:name="_Toc402799916"/>
-      <w:bookmarkStart w:id="301" w:name="_Toc402880798"/>
-      <w:bookmarkStart w:id="302" w:name="_Toc402535226"/>
-      <w:bookmarkStart w:id="303" w:name="_Toc402799917"/>
-      <w:bookmarkStart w:id="304" w:name="_Toc402880799"/>
-      <w:bookmarkStart w:id="305" w:name="_Toc402535227"/>
-      <w:bookmarkStart w:id="306" w:name="_Toc402799918"/>
-      <w:bookmarkStart w:id="307" w:name="_Toc402880800"/>
-      <w:bookmarkStart w:id="308" w:name="_Configuring_the_test_1"/>
-      <w:bookmarkStart w:id="309" w:name="_Toc397328566"/>
-      <w:bookmarkStart w:id="310" w:name="_Toc404161769"/>
-      <w:bookmarkEnd w:id="156"/>
+      <w:bookmarkStart w:id="157" w:name="_Toc402535179"/>
+      <w:bookmarkStart w:id="158" w:name="_Toc402799870"/>
+      <w:bookmarkStart w:id="159" w:name="_Toc402880752"/>
+      <w:bookmarkStart w:id="160" w:name="_Toc402535180"/>
+      <w:bookmarkStart w:id="161" w:name="_Toc402799871"/>
+      <w:bookmarkStart w:id="162" w:name="_Toc402880753"/>
+      <w:bookmarkStart w:id="163" w:name="_Toc402535181"/>
+      <w:bookmarkStart w:id="164" w:name="_Toc402799872"/>
+      <w:bookmarkStart w:id="165" w:name="_Toc402880754"/>
+      <w:bookmarkStart w:id="166" w:name="_Toc402535182"/>
+      <w:bookmarkStart w:id="167" w:name="_Toc402799873"/>
+      <w:bookmarkStart w:id="168" w:name="_Toc402880755"/>
+      <w:bookmarkStart w:id="169" w:name="_Toc402535183"/>
+      <w:bookmarkStart w:id="170" w:name="_Toc402799874"/>
+      <w:bookmarkStart w:id="171" w:name="_Toc402880756"/>
+      <w:bookmarkStart w:id="172" w:name="_Toc402535184"/>
+      <w:bookmarkStart w:id="173" w:name="_Toc402799875"/>
+      <w:bookmarkStart w:id="174" w:name="_Toc402880757"/>
+      <w:bookmarkStart w:id="175" w:name="_Toc402535185"/>
+      <w:bookmarkStart w:id="176" w:name="_Toc402799876"/>
+      <w:bookmarkStart w:id="177" w:name="_Toc402880758"/>
+      <w:bookmarkStart w:id="178" w:name="_Toc402535186"/>
+      <w:bookmarkStart w:id="179" w:name="_Toc402799877"/>
+      <w:bookmarkStart w:id="180" w:name="_Toc402880759"/>
+      <w:bookmarkStart w:id="181" w:name="_Toc402535187"/>
+      <w:bookmarkStart w:id="182" w:name="_Toc402799878"/>
+      <w:bookmarkStart w:id="183" w:name="_Toc402880760"/>
+      <w:bookmarkStart w:id="184" w:name="_Toc402535188"/>
+      <w:bookmarkStart w:id="185" w:name="_Toc402799879"/>
+      <w:bookmarkStart w:id="186" w:name="_Toc402880761"/>
+      <w:bookmarkStart w:id="187" w:name="_Toc402535189"/>
+      <w:bookmarkStart w:id="188" w:name="_Toc402799880"/>
+      <w:bookmarkStart w:id="189" w:name="_Toc402880762"/>
+      <w:bookmarkStart w:id="190" w:name="_Toc402535190"/>
+      <w:bookmarkStart w:id="191" w:name="_Toc402799881"/>
+      <w:bookmarkStart w:id="192" w:name="_Toc402880763"/>
+      <w:bookmarkStart w:id="193" w:name="_Toc402535191"/>
+      <w:bookmarkStart w:id="194" w:name="_Toc402799882"/>
+      <w:bookmarkStart w:id="195" w:name="_Toc402880764"/>
+      <w:bookmarkStart w:id="196" w:name="_Toc402535192"/>
+      <w:bookmarkStart w:id="197" w:name="_Toc402799883"/>
+      <w:bookmarkStart w:id="198" w:name="_Toc402880765"/>
+      <w:bookmarkStart w:id="199" w:name="_Toc402535193"/>
+      <w:bookmarkStart w:id="200" w:name="_Toc402799884"/>
+      <w:bookmarkStart w:id="201" w:name="_Toc402880766"/>
+      <w:bookmarkStart w:id="202" w:name="_Toc402535194"/>
+      <w:bookmarkStart w:id="203" w:name="_Toc402799885"/>
+      <w:bookmarkStart w:id="204" w:name="_Toc402880767"/>
+      <w:bookmarkStart w:id="205" w:name="_Toc402535195"/>
+      <w:bookmarkStart w:id="206" w:name="_Toc402799886"/>
+      <w:bookmarkStart w:id="207" w:name="_Toc402880768"/>
+      <w:bookmarkStart w:id="208" w:name="_Toc402535196"/>
+      <w:bookmarkStart w:id="209" w:name="_Toc402799887"/>
+      <w:bookmarkStart w:id="210" w:name="_Toc402880769"/>
+      <w:bookmarkStart w:id="211" w:name="_Toc402535197"/>
+      <w:bookmarkStart w:id="212" w:name="_Toc402799888"/>
+      <w:bookmarkStart w:id="213" w:name="_Toc402880770"/>
+      <w:bookmarkStart w:id="214" w:name="_Toc402535198"/>
+      <w:bookmarkStart w:id="215" w:name="_Toc402799889"/>
+      <w:bookmarkStart w:id="216" w:name="_Toc402880771"/>
+      <w:bookmarkStart w:id="217" w:name="_Toc402535199"/>
+      <w:bookmarkStart w:id="218" w:name="_Toc402799890"/>
+      <w:bookmarkStart w:id="219" w:name="_Toc402880772"/>
+      <w:bookmarkStart w:id="220" w:name="_Toc402535200"/>
+      <w:bookmarkStart w:id="221" w:name="_Toc402799891"/>
+      <w:bookmarkStart w:id="222" w:name="_Toc402880773"/>
+      <w:bookmarkStart w:id="223" w:name="_Toc402535201"/>
+      <w:bookmarkStart w:id="224" w:name="_Toc402799892"/>
+      <w:bookmarkStart w:id="225" w:name="_Toc402880774"/>
+      <w:bookmarkStart w:id="226" w:name="_Toc402535202"/>
+      <w:bookmarkStart w:id="227" w:name="_Toc402799893"/>
+      <w:bookmarkStart w:id="228" w:name="_Toc402880775"/>
+      <w:bookmarkStart w:id="229" w:name="_Toc402535203"/>
+      <w:bookmarkStart w:id="230" w:name="_Toc402799894"/>
+      <w:bookmarkStart w:id="231" w:name="_Toc402880776"/>
+      <w:bookmarkStart w:id="232" w:name="_Toc402535204"/>
+      <w:bookmarkStart w:id="233" w:name="_Toc402799895"/>
+      <w:bookmarkStart w:id="234" w:name="_Toc402880777"/>
+      <w:bookmarkStart w:id="235" w:name="_Toc402535205"/>
+      <w:bookmarkStart w:id="236" w:name="_Toc402799896"/>
+      <w:bookmarkStart w:id="237" w:name="_Toc402880778"/>
+      <w:bookmarkStart w:id="238" w:name="_Toc402535206"/>
+      <w:bookmarkStart w:id="239" w:name="_Toc402799897"/>
+      <w:bookmarkStart w:id="240" w:name="_Toc402880779"/>
+      <w:bookmarkStart w:id="241" w:name="_Toc402535207"/>
+      <w:bookmarkStart w:id="242" w:name="_Toc402799898"/>
+      <w:bookmarkStart w:id="243" w:name="_Toc402880780"/>
+      <w:bookmarkStart w:id="244" w:name="_Toc402535208"/>
+      <w:bookmarkStart w:id="245" w:name="_Toc402799899"/>
+      <w:bookmarkStart w:id="246" w:name="_Toc402880781"/>
+      <w:bookmarkStart w:id="247" w:name="_Toc402535209"/>
+      <w:bookmarkStart w:id="248" w:name="_Toc402799900"/>
+      <w:bookmarkStart w:id="249" w:name="_Toc402880782"/>
+      <w:bookmarkStart w:id="250" w:name="_Toc402535210"/>
+      <w:bookmarkStart w:id="251" w:name="_Toc402799901"/>
+      <w:bookmarkStart w:id="252" w:name="_Toc402880783"/>
+      <w:bookmarkStart w:id="253" w:name="_Toc402535211"/>
+      <w:bookmarkStart w:id="254" w:name="_Toc402799902"/>
+      <w:bookmarkStart w:id="255" w:name="_Toc402880784"/>
+      <w:bookmarkStart w:id="256" w:name="_Toc402535212"/>
+      <w:bookmarkStart w:id="257" w:name="_Toc402799903"/>
+      <w:bookmarkStart w:id="258" w:name="_Toc402880785"/>
+      <w:bookmarkStart w:id="259" w:name="_Toc402535213"/>
+      <w:bookmarkStart w:id="260" w:name="_Toc402799904"/>
+      <w:bookmarkStart w:id="261" w:name="_Toc402880786"/>
+      <w:bookmarkStart w:id="262" w:name="_Toc402535214"/>
+      <w:bookmarkStart w:id="263" w:name="_Toc402799905"/>
+      <w:bookmarkStart w:id="264" w:name="_Toc402880787"/>
+      <w:bookmarkStart w:id="265" w:name="_Configuring_the_SUT2_1"/>
+      <w:bookmarkStart w:id="266" w:name="_Toc402535215"/>
+      <w:bookmarkStart w:id="267" w:name="_Toc402799906"/>
+      <w:bookmarkStart w:id="268" w:name="_Toc402880788"/>
+      <w:bookmarkStart w:id="269" w:name="_Configure_the_SUT2"/>
+      <w:bookmarkStart w:id="270" w:name="_Configure_the_SUT2_1"/>
+      <w:bookmarkStart w:id="271" w:name="_Toc402535216"/>
+      <w:bookmarkStart w:id="272" w:name="_Toc402799907"/>
+      <w:bookmarkStart w:id="273" w:name="_Toc402880789"/>
+      <w:bookmarkStart w:id="274" w:name="_Toc402535217"/>
+      <w:bookmarkStart w:id="275" w:name="_Toc402799908"/>
+      <w:bookmarkStart w:id="276" w:name="_Toc402880790"/>
+      <w:bookmarkStart w:id="277" w:name="_Configuring_test_suite"/>
+      <w:bookmarkStart w:id="278" w:name="_Configuring_the_SUT2"/>
+      <w:bookmarkStart w:id="279" w:name="_Toc402535218"/>
+      <w:bookmarkStart w:id="280" w:name="_Toc402799909"/>
+      <w:bookmarkStart w:id="281" w:name="_Toc402880791"/>
+      <w:bookmarkStart w:id="282" w:name="_Toc402535219"/>
+      <w:bookmarkStart w:id="283" w:name="_Toc402799910"/>
+      <w:bookmarkStart w:id="284" w:name="_Toc402880792"/>
+      <w:bookmarkStart w:id="285" w:name="_Toc402535220"/>
+      <w:bookmarkStart w:id="286" w:name="_Toc402799911"/>
+      <w:bookmarkStart w:id="287" w:name="_Toc402880793"/>
+      <w:bookmarkStart w:id="288" w:name="_Toc402535221"/>
+      <w:bookmarkStart w:id="289" w:name="_Toc402799912"/>
+      <w:bookmarkStart w:id="290" w:name="_Toc402880794"/>
+      <w:bookmarkStart w:id="291" w:name="_Toc402535222"/>
+      <w:bookmarkStart w:id="292" w:name="_Toc402799913"/>
+      <w:bookmarkStart w:id="293" w:name="_Toc402880795"/>
+      <w:bookmarkStart w:id="294" w:name="_Toc402535223"/>
+      <w:bookmarkStart w:id="295" w:name="_Toc402799914"/>
+      <w:bookmarkStart w:id="296" w:name="_Toc402880796"/>
+      <w:bookmarkStart w:id="297" w:name="_Toc402535224"/>
+      <w:bookmarkStart w:id="298" w:name="_Toc402799915"/>
+      <w:bookmarkStart w:id="299" w:name="_Toc402880797"/>
+      <w:bookmarkStart w:id="300" w:name="_Toc402535225"/>
+      <w:bookmarkStart w:id="301" w:name="_Toc402799916"/>
+      <w:bookmarkStart w:id="302" w:name="_Toc402880798"/>
+      <w:bookmarkStart w:id="303" w:name="_Toc402535226"/>
+      <w:bookmarkStart w:id="304" w:name="_Toc402799917"/>
+      <w:bookmarkStart w:id="305" w:name="_Toc402880799"/>
+      <w:bookmarkStart w:id="306" w:name="_Toc402535227"/>
+      <w:bookmarkStart w:id="307" w:name="_Toc402799918"/>
+      <w:bookmarkStart w:id="308" w:name="_Toc402880800"/>
+      <w:bookmarkStart w:id="309" w:name="_Configuring_the_test_1"/>
+      <w:bookmarkStart w:id="310" w:name="_Toc397328566"/>
+      <w:bookmarkStart w:id="311" w:name="_Toc404161769"/>
       <w:bookmarkEnd w:id="157"/>
       <w:bookmarkEnd w:id="158"/>
       <w:bookmarkEnd w:id="159"/>
@@ -16301,6 +16349,7 @@
       <w:bookmarkEnd w:id="306"/>
       <w:bookmarkEnd w:id="307"/>
       <w:bookmarkEnd w:id="308"/>
+      <w:bookmarkEnd w:id="309"/>
       <w:r>
         <w:t xml:space="preserve">Configuring </w:t>
       </w:r>
@@ -16310,8 +16359,8 @@
       <w:r>
         <w:t>test suite client</w:t>
       </w:r>
-      <w:bookmarkEnd w:id="309"/>
       <w:bookmarkEnd w:id="310"/>
+      <w:bookmarkEnd w:id="311"/>
     </w:p>
     <w:p>
       <w:pPr>
@@ -16355,24 +16404,24 @@
       <w:pPr>
         <w:pStyle w:val="Heading3"/>
       </w:pPr>
-      <w:bookmarkStart w:id="311" w:name="_Test_Suite_Specific"/>
-      <w:bookmarkStart w:id="312" w:name="Text10"/>
-      <w:bookmarkStart w:id="313" w:name="ControlAdapterConfig"/>
-      <w:bookmarkStart w:id="314" w:name="_Configuring_the_test"/>
-      <w:bookmarkStart w:id="315" w:name="_Toc397328567"/>
-      <w:bookmarkStart w:id="316" w:name="_Toc404161770"/>
-      <w:bookmarkEnd w:id="311"/>
+      <w:bookmarkStart w:id="312" w:name="_Test_Suite_Specific"/>
+      <w:bookmarkStart w:id="313" w:name="Text10"/>
+      <w:bookmarkStart w:id="314" w:name="ControlAdapterConfig"/>
+      <w:bookmarkStart w:id="315" w:name="_Configuring_the_test"/>
+      <w:bookmarkStart w:id="316" w:name="_Toc397328567"/>
+      <w:bookmarkStart w:id="317" w:name="_Toc404161770"/>
       <w:bookmarkEnd w:id="312"/>
       <w:bookmarkEnd w:id="313"/>
       <w:bookmarkEnd w:id="314"/>
+      <w:bookmarkEnd w:id="315"/>
       <w:r>
         <w:t>C</w:t>
       </w:r>
       <w:r>
         <w:t>ommon configuration file</w:t>
       </w:r>
-      <w:bookmarkEnd w:id="315"/>
       <w:bookmarkEnd w:id="316"/>
+      <w:bookmarkEnd w:id="317"/>
     </w:p>
     <w:p>
       <w:pPr>
@@ -16403,7 +16452,7 @@
       </w:tblPr>
       <w:tblGrid>
         <w:gridCol w:w="4906"/>
-        <w:gridCol w:w="4346"/>
+        <w:gridCol w:w="4562"/>
       </w:tblGrid>
       <w:tr>
         <w:trPr>
@@ -16505,8 +16554,8 @@
       <w:pPr>
         <w:pStyle w:val="Heading3"/>
       </w:pPr>
-      <w:bookmarkStart w:id="317" w:name="_Toc397328568"/>
-      <w:bookmarkStart w:id="318" w:name="_Toc404161771"/>
+      <w:bookmarkStart w:id="318" w:name="_Toc397328568"/>
+      <w:bookmarkStart w:id="319" w:name="_Toc404161771"/>
       <w:r>
         <w:t>Test</w:t>
       </w:r>
@@ -16516,8 +16565,8 @@
       <w:r>
         <w:t>suite specific configuration files</w:t>
       </w:r>
-      <w:bookmarkEnd w:id="317"/>
       <w:bookmarkEnd w:id="318"/>
+      <w:bookmarkEnd w:id="319"/>
     </w:p>
     <w:p>
       <w:pPr>
@@ -16546,8 +16595,8 @@
         <w:tblLook w:val="04A0" w:firstRow="1" w:lastRow="0" w:firstColumn="1" w:lastColumn="0" w:noHBand="0" w:noVBand="1"/>
       </w:tblPr>
       <w:tblGrid>
-        <w:gridCol w:w="4059"/>
-        <w:gridCol w:w="5051"/>
+        <w:gridCol w:w="4088"/>
+        <w:gridCol w:w="5238"/>
       </w:tblGrid>
       <w:tr>
         <w:trPr>
@@ -16759,8 +16808,8 @@
       <w:pPr>
         <w:pStyle w:val="Heading4"/>
       </w:pPr>
-      <w:bookmarkStart w:id="319" w:name="_Set_the_test"/>
-      <w:bookmarkEnd w:id="319"/>
+      <w:bookmarkStart w:id="320" w:name="_Set_the_test"/>
+      <w:bookmarkEnd w:id="320"/>
       <w:r>
         <w:t>Set the test suite to interactive</w:t>
       </w:r>
@@ -16852,6 +16901,7 @@
         <w:pStyle w:val="LWPListNumberLevel1"/>
       </w:pPr>
       <w:r>
+        <w:lastRenderedPageBreak/>
         <w:t xml:space="preserve">Set the </w:t>
       </w:r>
       <w:r>
@@ -16926,7 +16976,6 @@
         <w:pStyle w:val="LWPTableCaption"/>
       </w:pPr>
       <w:r>
-        <w:lastRenderedPageBreak/>
         <w:t xml:space="preserve">Interactive mode values </w:t>
       </w:r>
     </w:p>
@@ -17168,7 +17217,6 @@
         </w:rPr>
         <w:t xml:space="preserve">The Adapter property value is set to either </w:t>
       </w:r>
-      <w:proofErr w:type="gramStart"/>
       <w:r>
         <w:rPr>
           <w:i/>
@@ -17179,14 +17227,7 @@
         <w:rPr>
           <w:i/>
         </w:rPr>
-        <w:t>anaged</w:t>
-      </w:r>
-      <w:proofErr w:type="gramEnd"/>
-      <w:r>
-        <w:rPr>
-          <w:i/>
-        </w:rPr>
-        <w:t xml:space="preserve"> or </w:t>
+        <w:t xml:space="preserve">anaged or </w:t>
       </w:r>
       <w:r>
         <w:rPr>
@@ -17756,13 +17797,13 @@
       <w:pPr>
         <w:pStyle w:val="Heading3"/>
       </w:pPr>
-      <w:bookmarkStart w:id="320" w:name="_Toc397328569"/>
-      <w:bookmarkStart w:id="321" w:name="_Toc404161772"/>
+      <w:bookmarkStart w:id="321" w:name="_Toc397328569"/>
+      <w:bookmarkStart w:id="322" w:name="_Toc404161772"/>
       <w:r>
         <w:t>SHOULD/MAY configuration files</w:t>
       </w:r>
-      <w:bookmarkEnd w:id="320"/>
       <w:bookmarkEnd w:id="321"/>
+      <w:bookmarkEnd w:id="322"/>
     </w:p>
     <w:p>
       <w:pPr>
@@ -17791,15 +17832,7 @@
         <w:t>is supported</w:t>
       </w:r>
       <w:r>
-        <w:t>. “</w:t>
-      </w:r>
-      <w:proofErr w:type="gramStart"/>
-      <w:r>
-        <w:t>true</w:t>
-      </w:r>
-      <w:proofErr w:type="gramEnd"/>
-      <w:r>
-        <w:t>” represents that the requirement must be validated, whereas “false” means that the requirement must not be validated.</w:t>
+        <w:t>. “true” represents that the requirement must be validated, whereas “false” means that the requirement must not be validated.</w:t>
       </w:r>
       <w:r>
         <w:t xml:space="preserve"> </w:t>
@@ -18057,10 +18090,10 @@
       <w:pPr>
         <w:pStyle w:val="Heading3"/>
       </w:pPr>
-      <w:bookmarkStart w:id="322" w:name="_Configuring_the_test_2"/>
-      <w:bookmarkStart w:id="323" w:name="_Toc397328570"/>
-      <w:bookmarkStart w:id="324" w:name="_Toc404161773"/>
-      <w:bookmarkEnd w:id="322"/>
+      <w:bookmarkStart w:id="323" w:name="_Configuring_the_test_2"/>
+      <w:bookmarkStart w:id="324" w:name="_Toc397328570"/>
+      <w:bookmarkStart w:id="325" w:name="_Toc404161773"/>
+      <w:bookmarkEnd w:id="323"/>
       <w:r>
         <w:t>Configuring the t</w:t>
       </w:r>
@@ -18088,18 +18121,18 @@
       <w:r>
         <w:t>setup configuration script</w:t>
       </w:r>
-      <w:bookmarkEnd w:id="323"/>
       <w:bookmarkEnd w:id="324"/>
+      <w:bookmarkEnd w:id="325"/>
     </w:p>
     <w:p>
       <w:pPr>
         <w:pStyle w:val="LWPAlertText"/>
         <w:ind w:left="0"/>
       </w:pPr>
-      <w:bookmarkStart w:id="325" w:name="_Configure_the_test"/>
-      <w:bookmarkStart w:id="326" w:name="_Configure_the_test_1"/>
-      <w:bookmarkEnd w:id="325"/>
+      <w:bookmarkStart w:id="326" w:name="_Configure_the_test"/>
+      <w:bookmarkStart w:id="327" w:name="_Configure_the_test_1"/>
       <w:bookmarkEnd w:id="326"/>
+      <w:bookmarkEnd w:id="327"/>
       <w:r>
         <w:rPr>
           <w:b/>
@@ -18197,16 +18230,16 @@
       <w:pPr>
         <w:pStyle w:val="Heading3"/>
       </w:pPr>
-      <w:bookmarkStart w:id="327" w:name="Configuringthetestsuiteclientmanual"/>
-      <w:bookmarkStart w:id="328" w:name="_Toc397328571"/>
-      <w:bookmarkStart w:id="329" w:name="_Toc404161774"/>
-      <w:bookmarkStart w:id="330" w:name="_Toc335752278"/>
+      <w:bookmarkStart w:id="328" w:name="Configuringthetestsuiteclientmanual"/>
+      <w:bookmarkStart w:id="329" w:name="_Toc397328571"/>
+      <w:bookmarkStart w:id="330" w:name="_Toc404161774"/>
+      <w:bookmarkStart w:id="331" w:name="_Toc335752278"/>
       <w:r>
         <w:t>Configuring the test suite client manually</w:t>
       </w:r>
-      <w:bookmarkEnd w:id="327"/>
       <w:bookmarkEnd w:id="328"/>
       <w:bookmarkEnd w:id="329"/>
+      <w:bookmarkEnd w:id="330"/>
     </w:p>
     <w:p>
       <w:pPr>
@@ -18427,9 +18460,9 @@
         <w:pStyle w:val="Heading1"/>
         <w:pageBreakBefore/>
       </w:pPr>
-      <w:bookmarkStart w:id="331" w:name="_Toc397328572"/>
-      <w:bookmarkStart w:id="332" w:name="_Toc404161775"/>
-      <w:bookmarkEnd w:id="330"/>
+      <w:bookmarkStart w:id="332" w:name="_Toc397328572"/>
+      <w:bookmarkStart w:id="333" w:name="_Toc404161775"/>
+      <w:bookmarkEnd w:id="331"/>
       <w:r>
         <w:lastRenderedPageBreak/>
         <w:t xml:space="preserve">Running test </w:t>
@@ -18440,14 +18473,14 @@
       <w:r>
         <w:t>s</w:t>
       </w:r>
-      <w:bookmarkEnd w:id="331"/>
       <w:bookmarkEnd w:id="332"/>
+      <w:bookmarkEnd w:id="333"/>
     </w:p>
     <w:p>
       <w:pPr>
         <w:pStyle w:val="LWPParagraphText"/>
       </w:pPr>
-      <w:bookmarkStart w:id="333" w:name="_Toc306892175"/>
+      <w:bookmarkStart w:id="334" w:name="_Toc306892175"/>
       <w:r>
         <w:t xml:space="preserve">Once the required software has been installed and both the SUT and test suite </w:t>
       </w:r>
@@ -18504,14 +18537,14 @@
       <w:pPr>
         <w:pStyle w:val="Heading2"/>
       </w:pPr>
-      <w:bookmarkStart w:id="334" w:name="_Toc397328573"/>
-      <w:bookmarkStart w:id="335" w:name="_Toc404161776"/>
+      <w:bookmarkStart w:id="335" w:name="_Toc397328573"/>
+      <w:bookmarkStart w:id="336" w:name="_Toc404161776"/>
       <w:r>
         <w:t>Microsoft Visual Studio</w:t>
       </w:r>
-      <w:bookmarkEnd w:id="333"/>
       <w:bookmarkEnd w:id="334"/>
       <w:bookmarkEnd w:id="335"/>
+      <w:bookmarkEnd w:id="336"/>
     </w:p>
     <w:p>
       <w:pPr>
@@ -18678,7 +18711,7 @@
                               <pic:cNvPicPr/>
                             </pic:nvPicPr>
                             <pic:blipFill>
-                              <a:blip r:embed="rId19">
+                              <a:blip r:embed="rId20">
                                 <a:extLst>
                                   <a:ext uri="{28A0092B-C50C-407E-A947-70E740481C1C}">
                                     <a14:useLocalDpi xmlns:a14="http://schemas.microsoft.com/office/drawing/2010/main" val="0"/>
@@ -18823,7 +18856,7 @@
                           <pic:cNvPicPr/>
                         </pic:nvPicPr>
                         <pic:blipFill>
-                          <a:blip r:embed="rId20">
+                          <a:blip r:embed="rId21">
                             <a:extLst>
                               <a:ext uri="{28A0092B-C50C-407E-A947-70E740481C1C}">
                                 <a14:useLocalDpi xmlns:a14="http://schemas.microsoft.com/office/drawing/2010/main" val="0"/>
@@ -18969,7 +19002,7 @@
                               <pic:cNvPicPr/>
                             </pic:nvPicPr>
                             <pic:blipFill>
-                              <a:blip r:embed="rId21">
+                              <a:blip r:embed="rId22">
                                 <a:extLst>
                                   <a:ext uri="{28A0092B-C50C-407E-A947-70E740481C1C}">
                                     <a14:useLocalDpi xmlns:a14="http://schemas.microsoft.com/office/drawing/2010/main" val="0"/>
@@ -19103,7 +19136,7 @@
                               <pic:cNvPicPr/>
                             </pic:nvPicPr>
                             <pic:blipFill>
-                              <a:blip r:embed="rId22">
+                              <a:blip r:embed="rId23">
                                 <a:extLst>
                                   <a:ext uri="{28A0092B-C50C-407E-A947-70E740481C1C}">
                                     <a14:useLocalDpi xmlns:a14="http://schemas.microsoft.com/office/drawing/2010/main" val="0"/>
@@ -19139,9 +19172,9 @@
       <w:pPr>
         <w:pStyle w:val="LWPParagraphText"/>
       </w:pPr>
-      <w:bookmarkStart w:id="336" w:name="_Command_line"/>
-      <w:bookmarkStart w:id="337" w:name="_Toc306892176"/>
-      <w:bookmarkEnd w:id="336"/>
+      <w:bookmarkStart w:id="337" w:name="_Command_line"/>
+      <w:bookmarkStart w:id="338" w:name="_Toc306892176"/>
+      <w:bookmarkEnd w:id="337"/>
       <w:r>
         <w:t xml:space="preserve">A Visual Studio solution file </w:t>
       </w:r>
@@ -19170,8 +19203,8 @@
         <w:tblLook w:val="04A0" w:firstRow="1" w:lastRow="0" w:firstColumn="1" w:lastColumn="0" w:noHBand="0" w:noVBand="1"/>
       </w:tblPr>
       <w:tblGrid>
-        <w:gridCol w:w="3627"/>
-        <w:gridCol w:w="5733"/>
+        <w:gridCol w:w="3770"/>
+        <w:gridCol w:w="5806"/>
       </w:tblGrid>
       <w:tr>
         <w:tc>
@@ -19306,7 +19339,7 @@
                           <pic:cNvPicPr/>
                         </pic:nvPicPr>
                         <pic:blipFill>
-                          <a:blip r:embed="rId23">
+                          <a:blip r:embed="rId24">
                             <a:extLst>
                               <a:ext uri="{28A0092B-C50C-407E-A947-70E740481C1C}">
                                 <a14:useLocalDpi xmlns:a14="http://schemas.microsoft.com/office/drawing/2010/main" val="0"/>
@@ -19458,7 +19491,7 @@
                           <pic:cNvPicPr/>
                         </pic:nvPicPr>
                         <pic:blipFill>
-                          <a:blip r:embed="rId24">
+                          <a:blip r:embed="rId25">
                             <a:extLst>
                               <a:ext uri="{28A0092B-C50C-407E-A947-70E740481C1C}">
                                 <a14:useLocalDpi xmlns:a14="http://schemas.microsoft.com/office/drawing/2010/main" val="0"/>
@@ -19572,7 +19605,7 @@
                           <pic:cNvPicPr/>
                         </pic:nvPicPr>
                         <pic:blipFill>
-                          <a:blip r:embed="rId21">
+                          <a:blip r:embed="rId22">
                             <a:extLst>
                               <a:ext uri="{28A0092B-C50C-407E-A947-70E740481C1C}">
                                 <a14:useLocalDpi xmlns:a14="http://schemas.microsoft.com/office/drawing/2010/main" val="0"/>
@@ -19728,7 +19761,7 @@
                           <pic:cNvPicPr/>
                         </pic:nvPicPr>
                         <pic:blipFill>
-                          <a:blip r:embed="rId25">
+                          <a:blip r:embed="rId26">
                             <a:extLst>
                               <a:ext uri="{28A0092B-C50C-407E-A947-70E740481C1C}">
                                 <a14:useLocalDpi xmlns:a14="http://schemas.microsoft.com/office/drawing/2010/main" val="0"/>
@@ -19762,21 +19795,21 @@
       <w:pPr>
         <w:pStyle w:val="Heading2"/>
       </w:pPr>
-      <w:bookmarkStart w:id="338" w:name="_Command_line_1"/>
-      <w:bookmarkStart w:id="339" w:name="_Toc306892177"/>
-      <w:bookmarkStart w:id="340" w:name="_Toc397328575"/>
-      <w:bookmarkStart w:id="341" w:name="_Toc404161777"/>
-      <w:bookmarkEnd w:id="337"/>
+      <w:bookmarkStart w:id="339" w:name="_Command_line_1"/>
+      <w:bookmarkStart w:id="340" w:name="_Toc306892177"/>
+      <w:bookmarkStart w:id="341" w:name="_Toc397328575"/>
+      <w:bookmarkStart w:id="342" w:name="_Toc404161777"/>
       <w:bookmarkEnd w:id="338"/>
+      <w:bookmarkEnd w:id="339"/>
       <w:r>
         <w:t xml:space="preserve">Batch </w:t>
       </w:r>
-      <w:bookmarkEnd w:id="339"/>
+      <w:bookmarkEnd w:id="340"/>
       <w:r>
         <w:t>scripts</w:t>
       </w:r>
-      <w:bookmarkEnd w:id="340"/>
       <w:bookmarkEnd w:id="341"/>
+      <w:bookmarkEnd w:id="342"/>
       <w:r>
         <w:t xml:space="preserve"> </w:t>
       </w:r>
@@ -20101,12 +20134,7 @@
               </w:rPr>
             </w:pPr>
             <w:r>
-              <w:t>R</w:t>
-            </w:r>
-            <w:bookmarkStart w:id="342" w:name="_GoBack"/>
-            <w:bookmarkEnd w:id="342"/>
-            <w:r>
-              <w:t>uns all MS-XXXX test cases</w:t>
+              <w:t>Runs all MS-XXXX test cases</w:t>
             </w:r>
             <w:r>
               <w:t>.</w:t>
@@ -20747,8 +20775,8 @@
         <w:tblLook w:val="04A0" w:firstRow="1" w:lastRow="0" w:firstColumn="1" w:lastColumn="0" w:noHBand="0" w:noVBand="1"/>
       </w:tblPr>
       <w:tblGrid>
-        <w:gridCol w:w="4343"/>
-        <w:gridCol w:w="5007"/>
+        <w:gridCol w:w="4428"/>
+        <w:gridCol w:w="5148"/>
       </w:tblGrid>
       <w:tr>
         <w:tc>
@@ -20787,7 +20815,7 @@
             <w:pPr>
               <w:pStyle w:val="LWPTableText"/>
             </w:pPr>
-            <w:hyperlink r:id="rId26" w:history="1">
+            <w:hyperlink r:id="rId27" w:history="1">
               <w:r>
                 <w:rPr>
                   <w:rStyle w:val="Hyperlink"/>
@@ -20821,7 +20849,7 @@
             <w:pPr>
               <w:pStyle w:val="LWPTableText"/>
             </w:pPr>
-            <w:hyperlink r:id="rId27" w:history="1">
+            <w:hyperlink r:id="rId28" w:history="1">
               <w:r>
                 <w:rPr>
                   <w:rStyle w:val="Hyperlink"/>
@@ -20864,7 +20892,7 @@
             <w:pPr>
               <w:pStyle w:val="LWPTableText"/>
             </w:pPr>
-            <w:hyperlink r:id="rId28" w:history="1">
+            <w:hyperlink r:id="rId29" w:history="1">
               <w:r>
                 <w:rPr>
                   <w:rStyle w:val="Hyperlink"/>
@@ -20907,7 +20935,7 @@
             <w:pPr>
               <w:pStyle w:val="LWPTableText"/>
             </w:pPr>
-            <w:hyperlink r:id="rId29" w:history="1">
+            <w:hyperlink r:id="rId30" w:history="1">
               <w:r>
                 <w:rPr>
                   <w:rStyle w:val="Hyperlink"/>
@@ -20950,7 +20978,7 @@
             <w:pPr>
               <w:pStyle w:val="LWPTableText"/>
             </w:pPr>
-            <w:hyperlink r:id="rId30" w:history="1">
+            <w:hyperlink r:id="rId31" w:history="1">
               <w:r>
                 <w:rPr>
                   <w:rStyle w:val="Hyperlink"/>
@@ -20993,7 +21021,7 @@
             <w:pPr>
               <w:pStyle w:val="LWPTableText"/>
             </w:pPr>
-            <w:hyperlink r:id="rId31" w:history="1">
+            <w:hyperlink r:id="rId32" w:history="1">
               <w:r>
                 <w:rPr>
                   <w:rStyle w:val="Hyperlink"/>
@@ -21031,7 +21059,7 @@
                 <w:rFonts w:eastAsia="SimSun"/>
               </w:rPr>
             </w:pPr>
-            <w:hyperlink r:id="rId32" w:history="1">
+            <w:hyperlink r:id="rId33" w:history="1">
               <w:r>
                 <w:rPr>
                   <w:rStyle w:val="Hyperlink"/>
@@ -21080,7 +21108,7 @@
                 <w:rFonts w:eastAsia="SimSun"/>
               </w:rPr>
             </w:pPr>
-            <w:hyperlink r:id="rId33" w:history="1">
+            <w:hyperlink r:id="rId34" w:history="1">
               <w:r>
                 <w:rPr>
                   <w:rStyle w:val="Hyperlink"/>
@@ -21143,7 +21171,7 @@
                 <w:rFonts w:eastAsia="SimSun"/>
               </w:rPr>
             </w:pPr>
-            <w:hyperlink r:id="rId34" w:history="1">
+            <w:hyperlink r:id="rId35" w:history="1">
               <w:r>
                 <w:rPr>
                   <w:rStyle w:val="Hyperlink"/>
@@ -21182,7 +21210,7 @@
     </w:tbl>
     <w:p/>
     <w:sectPr>
-      <w:footerReference w:type="default" r:id="rId35"/>
+      <w:footerReference w:type="default" r:id="rId36"/>
       <w:pgSz w:w="12240" w:h="15840"/>
       <w:pgMar w:top="1440" w:right="1440" w:bottom="1440" w:left="1440" w:header="720" w:footer="720" w:gutter="0"/>
       <w:cols w:space="720"/>
@@ -21193,7 +21221,7 @@
 </file>
 
 <file path=word/endnotes.xml><?xml version="1.0" encoding="utf-8"?>
-<w:endnotes xmlns:wpc="http://schemas.microsoft.com/office/word/2010/wordprocessingCanvas" xmlns:mc="http://schemas.openxmlformats.org/markup-compatibility/2006" xmlns:o="urn:schemas-microsoft-com:office:office" xmlns:r="http://schemas.openxmlformats.org/officeDocument/2006/relationships" xmlns:m="http://schemas.openxmlformats.org/officeDocument/2006/math" xmlns:v="urn:schemas-microsoft-com:vml" xmlns:wp14="http://schemas.microsoft.com/office/word/2010/wordprocessingDrawing" xmlns:wp="http://schemas.openxmlformats.org/drawingml/2006/wordprocessingDrawing" xmlns:w10="urn:schemas-microsoft-com:office:word" xmlns:w="http://schemas.openxmlformats.org/wordprocessingml/2006/main" xmlns:w14="http://schemas.microsoft.com/office/word/2010/wordml" xmlns:w15="http://schemas.microsoft.com/office/word/2012/wordml" xmlns:wpg="http://schemas.microsoft.com/office/word/2010/wordprocessingGroup" xmlns:wpi="http://schemas.microsoft.com/office/word/2010/wordprocessingInk" xmlns:wne="http://schemas.microsoft.com/office/word/2006/wordml" xmlns:wps="http://schemas.microsoft.com/office/word/2010/wordprocessingShape" mc:Ignorable="w14 w15 wp14">
+<w:endnotes xmlns:wpc="http://schemas.microsoft.com/office/word/2010/wordprocessingCanvas" xmlns:mc="http://schemas.openxmlformats.org/markup-compatibility/2006" xmlns:o="urn:schemas-microsoft-com:office:office" xmlns:r="http://schemas.openxmlformats.org/officeDocument/2006/relationships" xmlns:m="http://schemas.openxmlformats.org/officeDocument/2006/math" xmlns:v="urn:schemas-microsoft-com:vml" xmlns:wp14="http://schemas.microsoft.com/office/word/2010/wordprocessingDrawing" xmlns:wp="http://schemas.openxmlformats.org/drawingml/2006/wordprocessingDrawing" xmlns:w10="urn:schemas-microsoft-com:office:word" xmlns:w="http://schemas.openxmlformats.org/wordprocessingml/2006/main" xmlns:w14="http://schemas.microsoft.com/office/word/2010/wordml" xmlns:wpg="http://schemas.microsoft.com/office/word/2010/wordprocessingGroup" xmlns:wpi="http://schemas.microsoft.com/office/word/2010/wordprocessingInk" xmlns:wne="http://schemas.microsoft.com/office/word/2006/wordml" xmlns:wps="http://schemas.microsoft.com/office/word/2010/wordprocessingShape" mc:Ignorable="w14 wp14">
   <w:endnote w:type="separator" w:id="-1">
     <w:p>
       <w:pPr>
@@ -21225,7 +21253,7 @@
 </file>
 
 <file path=word/footer1.xml><?xml version="1.0" encoding="utf-8"?>
-<w:ftr xmlns:wpc="http://schemas.microsoft.com/office/word/2010/wordprocessingCanvas" xmlns:mc="http://schemas.openxmlformats.org/markup-compatibility/2006" xmlns:o="urn:schemas-microsoft-com:office:office" xmlns:r="http://schemas.openxmlformats.org/officeDocument/2006/relationships" xmlns:m="http://schemas.openxmlformats.org/officeDocument/2006/math" xmlns:v="urn:schemas-microsoft-com:vml" xmlns:wp14="http://schemas.microsoft.com/office/word/2010/wordprocessingDrawing" xmlns:wp="http://schemas.openxmlformats.org/drawingml/2006/wordprocessingDrawing" xmlns:w10="urn:schemas-microsoft-com:office:word" xmlns:w="http://schemas.openxmlformats.org/wordprocessingml/2006/main" xmlns:w14="http://schemas.microsoft.com/office/word/2010/wordml" xmlns:w15="http://schemas.microsoft.com/office/word/2012/wordml" xmlns:wpg="http://schemas.microsoft.com/office/word/2010/wordprocessingGroup" xmlns:wpi="http://schemas.microsoft.com/office/word/2010/wordprocessingInk" xmlns:wne="http://schemas.microsoft.com/office/word/2006/wordml" xmlns:wps="http://schemas.microsoft.com/office/word/2010/wordprocessingShape" mc:Ignorable="w14 w15 wp14">
+<w:ftr xmlns:wpc="http://schemas.microsoft.com/office/word/2010/wordprocessingCanvas" xmlns:mc="http://schemas.openxmlformats.org/markup-compatibility/2006" xmlns:o="urn:schemas-microsoft-com:office:office" xmlns:r="http://schemas.openxmlformats.org/officeDocument/2006/relationships" xmlns:m="http://schemas.openxmlformats.org/officeDocument/2006/math" xmlns:v="urn:schemas-microsoft-com:vml" xmlns:wp14="http://schemas.microsoft.com/office/word/2010/wordprocessingDrawing" xmlns:wp="http://schemas.openxmlformats.org/drawingml/2006/wordprocessingDrawing" xmlns:w10="urn:schemas-microsoft-com:office:word" xmlns:w="http://schemas.openxmlformats.org/wordprocessingml/2006/main" xmlns:w14="http://schemas.microsoft.com/office/word/2010/wordml" xmlns:wpg="http://schemas.microsoft.com/office/word/2010/wordprocessingGroup" xmlns:wpi="http://schemas.microsoft.com/office/word/2010/wordprocessingInk" xmlns:wne="http://schemas.microsoft.com/office/word/2006/wordml" xmlns:wps="http://schemas.microsoft.com/office/word/2010/wordprocessingShape" mc:Ignorable="w14 wp14">
   <w:p>
     <w:pPr>
       <w:pStyle w:val="Footer"/>
@@ -21250,7 +21278,7 @@
 </file>
 
 <file path=word/footnotes.xml><?xml version="1.0" encoding="utf-8"?>
-<w:footnotes xmlns:wpc="http://schemas.microsoft.com/office/word/2010/wordprocessingCanvas" xmlns:mc="http://schemas.openxmlformats.org/markup-compatibility/2006" xmlns:o="urn:schemas-microsoft-com:office:office" xmlns:r="http://schemas.openxmlformats.org/officeDocument/2006/relationships" xmlns:m="http://schemas.openxmlformats.org/officeDocument/2006/math" xmlns:v="urn:schemas-microsoft-com:vml" xmlns:wp14="http://schemas.microsoft.com/office/word/2010/wordprocessingDrawing" xmlns:wp="http://schemas.openxmlformats.org/drawingml/2006/wordprocessingDrawing" xmlns:w10="urn:schemas-microsoft-com:office:word" xmlns:w="http://schemas.openxmlformats.org/wordprocessingml/2006/main" xmlns:w14="http://schemas.microsoft.com/office/word/2010/wordml" xmlns:w15="http://schemas.microsoft.com/office/word/2012/wordml" xmlns:wpg="http://schemas.microsoft.com/office/word/2010/wordprocessingGroup" xmlns:wpi="http://schemas.microsoft.com/office/word/2010/wordprocessingInk" xmlns:wne="http://schemas.microsoft.com/office/word/2006/wordml" xmlns:wps="http://schemas.microsoft.com/office/word/2010/wordprocessingShape" mc:Ignorable="w14 w15 wp14">
+<w:footnotes xmlns:wpc="http://schemas.microsoft.com/office/word/2010/wordprocessingCanvas" xmlns:mc="http://schemas.openxmlformats.org/markup-compatibility/2006" xmlns:o="urn:schemas-microsoft-com:office:office" xmlns:r="http://schemas.openxmlformats.org/officeDocument/2006/relationships" xmlns:m="http://schemas.openxmlformats.org/officeDocument/2006/math" xmlns:v="urn:schemas-microsoft-com:vml" xmlns:wp14="http://schemas.microsoft.com/office/word/2010/wordprocessingDrawing" xmlns:wp="http://schemas.openxmlformats.org/drawingml/2006/wordprocessingDrawing" xmlns:w10="urn:schemas-microsoft-com:office:word" xmlns:w="http://schemas.openxmlformats.org/wordprocessingml/2006/main" xmlns:w14="http://schemas.microsoft.com/office/word/2010/wordml" xmlns:wpg="http://schemas.microsoft.com/office/word/2010/wordprocessingGroup" xmlns:wpi="http://schemas.microsoft.com/office/word/2010/wordprocessingInk" xmlns:wne="http://schemas.microsoft.com/office/word/2006/wordml" xmlns:wps="http://schemas.microsoft.com/office/word/2010/wordprocessingShape" mc:Ignorable="w14 wp14">
   <w:footnote w:type="separator" w:id="-1">
     <w:p>
       <w:pPr>
@@ -21282,7 +21310,7 @@
 </file>
 
 <file path=word/numbering.xml><?xml version="1.0" encoding="utf-8"?>
-<w:numbering xmlns:wpc="http://schemas.microsoft.com/office/word/2010/wordprocessingCanvas" xmlns:mc="http://schemas.openxmlformats.org/markup-compatibility/2006" xmlns:o="urn:schemas-microsoft-com:office:office" xmlns:r="http://schemas.openxmlformats.org/officeDocument/2006/relationships" xmlns:m="http://schemas.openxmlformats.org/officeDocument/2006/math" xmlns:v="urn:schemas-microsoft-com:vml" xmlns:wp14="http://schemas.microsoft.com/office/word/2010/wordprocessingDrawing" xmlns:wp="http://schemas.openxmlformats.org/drawingml/2006/wordprocessingDrawing" xmlns:w10="urn:schemas-microsoft-com:office:word" xmlns:w="http://schemas.openxmlformats.org/wordprocessingml/2006/main" xmlns:w14="http://schemas.microsoft.com/office/word/2010/wordml" xmlns:w15="http://schemas.microsoft.com/office/word/2012/wordml" xmlns:wpg="http://schemas.microsoft.com/office/word/2010/wordprocessingGroup" xmlns:wpi="http://schemas.microsoft.com/office/word/2010/wordprocessingInk" xmlns:wne="http://schemas.microsoft.com/office/word/2006/wordml" xmlns:wps="http://schemas.microsoft.com/office/word/2010/wordprocessingShape" mc:Ignorable="w14 w15 wp14">
+<w:numbering xmlns:wpc="http://schemas.microsoft.com/office/word/2010/wordprocessingCanvas" xmlns:mc="http://schemas.openxmlformats.org/markup-compatibility/2006" xmlns:o="urn:schemas-microsoft-com:office:office" xmlns:r="http://schemas.openxmlformats.org/officeDocument/2006/relationships" xmlns:m="http://schemas.openxmlformats.org/officeDocument/2006/math" xmlns:v="urn:schemas-microsoft-com:vml" xmlns:wp14="http://schemas.microsoft.com/office/word/2010/wordprocessingDrawing" xmlns:wp="http://schemas.openxmlformats.org/drawingml/2006/wordprocessingDrawing" xmlns:w10="urn:schemas-microsoft-com:office:word" xmlns:w="http://schemas.openxmlformats.org/wordprocessingml/2006/main" xmlns:w14="http://schemas.microsoft.com/office/word/2010/wordml" xmlns:wpg="http://schemas.microsoft.com/office/word/2010/wordprocessingGroup" xmlns:wpi="http://schemas.microsoft.com/office/word/2010/wordprocessingInk" xmlns:wne="http://schemas.microsoft.com/office/word/2006/wordml" xmlns:wps="http://schemas.microsoft.com/office/word/2010/wordprocessingShape" mc:Ignorable="w14 wp14">
   <w:abstractNum w:abstractNumId="0">
     <w:nsid w:val="FFFFFF7D"/>
     <w:multiLevelType w:val="singleLevel"/>
@@ -23362,7 +23390,7 @@
 </file>
 
 <file path=word/styles.xml><?xml version="1.0" encoding="utf-8"?>
-<w:styles xmlns:mc="http://schemas.openxmlformats.org/markup-compatibility/2006" xmlns:r="http://schemas.openxmlformats.org/officeDocument/2006/relationships" xmlns:w="http://schemas.openxmlformats.org/wordprocessingml/2006/main" xmlns:w14="http://schemas.microsoft.com/office/word/2010/wordml" xmlns:w15="http://schemas.microsoft.com/office/word/2012/wordml" mc:Ignorable="w14 w15">
+<w:styles xmlns:mc="http://schemas.openxmlformats.org/markup-compatibility/2006" xmlns:r="http://schemas.openxmlformats.org/officeDocument/2006/relationships" xmlns:w="http://schemas.openxmlformats.org/wordprocessingml/2006/main" xmlns:w14="http://schemas.microsoft.com/office/word/2010/wordml" mc:Ignorable="w14">
   <w:docDefaults>
     <w:rPrDefault>
       <w:rPr>
@@ -23378,378 +23406,139 @@
       </w:pPr>
     </w:pPrDefault>
   </w:docDefaults>
-  <w:latentStyles w:defLockedState="0" w:defUIPriority="99" w:defSemiHidden="0" w:defUnhideWhenUsed="0" w:defQFormat="0" w:count="371">
-    <w:lsdException w:name="Normal" w:qFormat="1"/>
-    <w:lsdException w:name="heading 1" w:qFormat="1"/>
-    <w:lsdException w:name="heading 2" w:semiHidden="1" w:uiPriority="9" w:unhideWhenUsed="1" w:qFormat="1"/>
-    <w:lsdException w:name="heading 3" w:semiHidden="1" w:uiPriority="9" w:unhideWhenUsed="1" w:qFormat="1"/>
-    <w:lsdException w:name="heading 4" w:semiHidden="1" w:uiPriority="9" w:unhideWhenUsed="1" w:qFormat="1"/>
-    <w:lsdException w:name="heading 5" w:semiHidden="1" w:unhideWhenUsed="1" w:qFormat="1"/>
-    <w:lsdException w:name="heading 6" w:semiHidden="1" w:unhideWhenUsed="1" w:qFormat="1"/>
-    <w:lsdException w:name="heading 7" w:semiHidden="1" w:unhideWhenUsed="1" w:qFormat="1"/>
-    <w:lsdException w:name="heading 8" w:semiHidden="1" w:unhideWhenUsed="1" w:qFormat="1"/>
-    <w:lsdException w:name="heading 9" w:semiHidden="1" w:unhideWhenUsed="1" w:qFormat="1"/>
-    <w:lsdException w:name="index 1" w:semiHidden="1" w:unhideWhenUsed="1"/>
-    <w:lsdException w:name="index 2" w:semiHidden="1" w:unhideWhenUsed="1"/>
-    <w:lsdException w:name="index 3" w:semiHidden="1" w:unhideWhenUsed="1"/>
-    <w:lsdException w:name="index 4" w:semiHidden="1" w:unhideWhenUsed="1"/>
-    <w:lsdException w:name="index 5" w:semiHidden="1" w:unhideWhenUsed="1"/>
-    <w:lsdException w:name="index 6" w:semiHidden="1" w:unhideWhenUsed="1"/>
-    <w:lsdException w:name="index 7" w:semiHidden="1" w:unhideWhenUsed="1"/>
-    <w:lsdException w:name="index 8" w:semiHidden="1" w:unhideWhenUsed="1"/>
-    <w:lsdException w:name="index 9" w:semiHidden="1" w:unhideWhenUsed="1"/>
-    <w:lsdException w:name="toc 1" w:semiHidden="1" w:uiPriority="39" w:unhideWhenUsed="1"/>
-    <w:lsdException w:name="toc 2" w:semiHidden="1" w:uiPriority="39" w:unhideWhenUsed="1"/>
-    <w:lsdException w:name="toc 3" w:semiHidden="1" w:uiPriority="39" w:unhideWhenUsed="1"/>
-    <w:lsdException w:name="toc 4" w:semiHidden="1" w:uiPriority="39" w:unhideWhenUsed="1"/>
-    <w:lsdException w:name="toc 5" w:semiHidden="1" w:uiPriority="39" w:unhideWhenUsed="1"/>
-    <w:lsdException w:name="toc 6" w:semiHidden="1" w:unhideWhenUsed="1"/>
-    <w:lsdException w:name="toc 7" w:semiHidden="1" w:unhideWhenUsed="1"/>
-    <w:lsdException w:name="toc 8" w:semiHidden="1" w:unhideWhenUsed="1"/>
-    <w:lsdException w:name="toc 9" w:semiHidden="1" w:unhideWhenUsed="1"/>
-    <w:lsdException w:name="Normal Indent" w:semiHidden="1" w:unhideWhenUsed="1"/>
-    <w:lsdException w:name="footnote text" w:semiHidden="1" w:unhideWhenUsed="1"/>
-    <w:lsdException w:name="annotation text" w:semiHidden="1" w:unhideWhenUsed="1"/>
-    <w:lsdException w:name="header" w:semiHidden="1" w:unhideWhenUsed="1"/>
-    <w:lsdException w:name="footer" w:semiHidden="1" w:unhideWhenUsed="1"/>
-    <w:lsdException w:name="index heading" w:semiHidden="1" w:unhideWhenUsed="1"/>
-    <w:lsdException w:name="caption" w:semiHidden="1" w:uiPriority="35" w:unhideWhenUsed="1" w:qFormat="1"/>
-    <w:lsdException w:name="table of figures" w:semiHidden="1" w:unhideWhenUsed="1"/>
-    <w:lsdException w:name="envelope address" w:semiHidden="1" w:unhideWhenUsed="1"/>
-    <w:lsdException w:name="envelope return" w:semiHidden="1" w:unhideWhenUsed="1"/>
-    <w:lsdException w:name="footnote reference" w:semiHidden="1" w:unhideWhenUsed="1"/>
-    <w:lsdException w:name="annotation reference" w:semiHidden="1" w:unhideWhenUsed="1"/>
-    <w:lsdException w:name="line number" w:semiHidden="1" w:unhideWhenUsed="1"/>
-    <w:lsdException w:name="page number" w:semiHidden="1" w:unhideWhenUsed="1"/>
-    <w:lsdException w:name="endnote reference" w:semiHidden="1" w:unhideWhenUsed="1"/>
-    <w:lsdException w:name="endnote text" w:semiHidden="1" w:unhideWhenUsed="1"/>
-    <w:lsdException w:name="table of authorities" w:semiHidden="1" w:unhideWhenUsed="1"/>
-    <w:lsdException w:name="macro" w:semiHidden="1" w:unhideWhenUsed="1"/>
-    <w:lsdException w:name="toa heading" w:semiHidden="1" w:unhideWhenUsed="1"/>
-    <w:lsdException w:name="List" w:semiHidden="1" w:unhideWhenUsed="1"/>
-    <w:lsdException w:name="List Bullet" w:semiHidden="1" w:unhideWhenUsed="1"/>
-    <w:lsdException w:name="List Number" w:semiHidden="1" w:unhideWhenUsed="1"/>
-    <w:lsdException w:name="List 2" w:semiHidden="1" w:unhideWhenUsed="1"/>
-    <w:lsdException w:name="List 3" w:semiHidden="1" w:unhideWhenUsed="1"/>
-    <w:lsdException w:name="List 4" w:semiHidden="1" w:unhideWhenUsed="1"/>
-    <w:lsdException w:name="List 5" w:semiHidden="1" w:unhideWhenUsed="1"/>
-    <w:lsdException w:name="List Bullet 2" w:semiHidden="1" w:unhideWhenUsed="1"/>
-    <w:lsdException w:name="List Bullet 3" w:semiHidden="1" w:unhideWhenUsed="1"/>
-    <w:lsdException w:name="List Bullet 4" w:semiHidden="1" w:unhideWhenUsed="1"/>
-    <w:lsdException w:name="List Bullet 5" w:semiHidden="1" w:unhideWhenUsed="1"/>
-    <w:lsdException w:name="List Number 2" w:semiHidden="1" w:unhideWhenUsed="1"/>
-    <w:lsdException w:name="List Number 3" w:semiHidden="1" w:unhideWhenUsed="1"/>
-    <w:lsdException w:name="List Number 4" w:semiHidden="1" w:unhideWhenUsed="1"/>
-    <w:lsdException w:name="List Number 5" w:semiHidden="1" w:unhideWhenUsed="1"/>
-    <w:lsdException w:name="Title" w:qFormat="1"/>
-    <w:lsdException w:name="Closing" w:semiHidden="1" w:unhideWhenUsed="1"/>
-    <w:lsdException w:name="Signature" w:semiHidden="1" w:unhideWhenUsed="1"/>
-    <w:lsdException w:name="Default Paragraph Font" w:semiHidden="1" w:unhideWhenUsed="1"/>
-    <w:lsdException w:name="Body Text" w:semiHidden="1" w:unhideWhenUsed="1"/>
-    <w:lsdException w:name="Body Text Indent" w:semiHidden="1" w:unhideWhenUsed="1"/>
-    <w:lsdException w:name="List Continue" w:semiHidden="1" w:unhideWhenUsed="1"/>
-    <w:lsdException w:name="List Continue 2" w:semiHidden="1" w:unhideWhenUsed="1"/>
-    <w:lsdException w:name="List Continue 3" w:semiHidden="1" w:unhideWhenUsed="1"/>
-    <w:lsdException w:name="List Continue 4" w:semiHidden="1" w:unhideWhenUsed="1"/>
-    <w:lsdException w:name="List Continue 5" w:semiHidden="1" w:unhideWhenUsed="1"/>
-    <w:lsdException w:name="Message Header" w:semiHidden="1" w:unhideWhenUsed="1"/>
-    <w:lsdException w:name="Subtitle" w:uiPriority="11" w:qFormat="1"/>
-    <w:lsdException w:name="Salutation" w:semiHidden="1" w:unhideWhenUsed="1"/>
-    <w:lsdException w:name="Date" w:semiHidden="1" w:unhideWhenUsed="1"/>
-    <w:lsdException w:name="Body Text First Indent" w:semiHidden="1" w:unhideWhenUsed="1"/>
-    <w:lsdException w:name="Body Text First Indent 2" w:semiHidden="1" w:unhideWhenUsed="1"/>
-    <w:lsdException w:name="Note Heading" w:semiHidden="1" w:unhideWhenUsed="1"/>
-    <w:lsdException w:name="Body Text 2" w:semiHidden="1" w:unhideWhenUsed="1"/>
-    <w:lsdException w:name="Body Text 3" w:semiHidden="1" w:unhideWhenUsed="1"/>
-    <w:lsdException w:name="Body Text Indent 2" w:semiHidden="1" w:unhideWhenUsed="1"/>
-    <w:lsdException w:name="Body Text Indent 3" w:semiHidden="1" w:unhideWhenUsed="1"/>
-    <w:lsdException w:name="Block Text" w:semiHidden="1" w:unhideWhenUsed="1"/>
-    <w:lsdException w:name="Hyperlink" w:semiHidden="1" w:unhideWhenUsed="1"/>
-    <w:lsdException w:name="FollowedHyperlink" w:semiHidden="1" w:unhideWhenUsed="1"/>
-    <w:lsdException w:name="Strong" w:qFormat="1"/>
-    <w:lsdException w:name="Emphasis" w:uiPriority="20" w:qFormat="1"/>
-    <w:lsdException w:name="Document Map" w:semiHidden="1" w:unhideWhenUsed="1"/>
-    <w:lsdException w:name="Plain Text" w:semiHidden="1" w:unhideWhenUsed="1"/>
-    <w:lsdException w:name="E-mail Signature" w:semiHidden="1" w:unhideWhenUsed="1"/>
-    <w:lsdException w:name="HTML Top of Form" w:semiHidden="1" w:unhideWhenUsed="1"/>
-    <w:lsdException w:name="HTML Bottom of Form" w:semiHidden="1" w:unhideWhenUsed="1"/>
-    <w:lsdException w:name="Normal (Web)" w:semiHidden="1" w:unhideWhenUsed="1"/>
-    <w:lsdException w:name="HTML Acronym" w:semiHidden="1" w:unhideWhenUsed="1"/>
-    <w:lsdException w:name="HTML Address" w:semiHidden="1" w:unhideWhenUsed="1"/>
-    <w:lsdException w:name="HTML Cite" w:semiHidden="1" w:unhideWhenUsed="1"/>
-    <w:lsdException w:name="HTML Code" w:semiHidden="1" w:unhideWhenUsed="1"/>
-    <w:lsdException w:name="HTML Definition" w:semiHidden="1" w:unhideWhenUsed="1"/>
-    <w:lsdException w:name="HTML Keyboard" w:semiHidden="1" w:unhideWhenUsed="1"/>
-    <w:lsdException w:name="HTML Preformatted" w:semiHidden="1" w:unhideWhenUsed="1"/>
-    <w:lsdException w:name="HTML Sample" w:semiHidden="1" w:unhideWhenUsed="1"/>
-    <w:lsdException w:name="HTML Typewriter" w:semiHidden="1" w:unhideWhenUsed="1"/>
-    <w:lsdException w:name="HTML Variable" w:semiHidden="1" w:unhideWhenUsed="1"/>
-    <w:lsdException w:name="Normal Table" w:semiHidden="1" w:unhideWhenUsed="1"/>
-    <w:lsdException w:name="annotation subject" w:semiHidden="1" w:unhideWhenUsed="1"/>
-    <w:lsdException w:name="No List" w:semiHidden="1" w:unhideWhenUsed="1"/>
-    <w:lsdException w:name="Outline List 1" w:semiHidden="1" w:unhideWhenUsed="1"/>
-    <w:lsdException w:name="Outline List 2" w:semiHidden="1" w:unhideWhenUsed="1"/>
-    <w:lsdException w:name="Outline List 3" w:semiHidden="1" w:unhideWhenUsed="1"/>
-    <w:lsdException w:name="Table Simple 1" w:semiHidden="1" w:unhideWhenUsed="1"/>
-    <w:lsdException w:name="Table Simple 2" w:semiHidden="1" w:unhideWhenUsed="1"/>
-    <w:lsdException w:name="Table Simple 3" w:semiHidden="1" w:unhideWhenUsed="1"/>
-    <w:lsdException w:name="Table Classic 1" w:semiHidden="1" w:unhideWhenUsed="1"/>
-    <w:lsdException w:name="Table Classic 2" w:semiHidden="1" w:unhideWhenUsed="1"/>
-    <w:lsdException w:name="Table Classic 3" w:semiHidden="1" w:unhideWhenUsed="1"/>
-    <w:lsdException w:name="Table Classic 4" w:semiHidden="1" w:unhideWhenUsed="1"/>
-    <w:lsdException w:name="Table Colorful 1" w:semiHidden="1" w:unhideWhenUsed="1"/>
-    <w:lsdException w:name="Table Colorful 2" w:semiHidden="1" w:unhideWhenUsed="1"/>
-    <w:lsdException w:name="Table Colorful 3" w:semiHidden="1" w:unhideWhenUsed="1"/>
-    <w:lsdException w:name="Table Columns 1" w:semiHidden="1" w:unhideWhenUsed="1"/>
-    <w:lsdException w:name="Table Columns 2" w:semiHidden="1" w:unhideWhenUsed="1"/>
-    <w:lsdException w:name="Table Columns 3" w:semiHidden="1" w:unhideWhenUsed="1"/>
-    <w:lsdException w:name="Table Columns 4" w:semiHidden="1" w:unhideWhenUsed="1"/>
-    <w:lsdException w:name="Table Columns 5" w:semiHidden="1" w:unhideWhenUsed="1"/>
-    <w:lsdException w:name="Table Grid 1" w:semiHidden="1" w:unhideWhenUsed="1"/>
-    <w:lsdException w:name="Table Grid 2" w:semiHidden="1" w:unhideWhenUsed="1"/>
-    <w:lsdException w:name="Table Grid 3" w:semiHidden="1" w:unhideWhenUsed="1"/>
-    <w:lsdException w:name="Table Grid 4" w:semiHidden="1" w:unhideWhenUsed="1"/>
-    <w:lsdException w:name="Table Grid 5" w:semiHidden="1" w:unhideWhenUsed="1"/>
-    <w:lsdException w:name="Table Grid 6" w:semiHidden="1" w:unhideWhenUsed="1"/>
-    <w:lsdException w:name="Table Grid 7" w:semiHidden="1" w:unhideWhenUsed="1"/>
-    <w:lsdException w:name="Table Grid 8" w:semiHidden="1" w:unhideWhenUsed="1"/>
-    <w:lsdException w:name="Table List 1" w:semiHidden="1" w:unhideWhenUsed="1"/>
-    <w:lsdException w:name="Table List 2" w:semiHidden="1" w:unhideWhenUsed="1"/>
-    <w:lsdException w:name="Table List 3" w:semiHidden="1" w:unhideWhenUsed="1"/>
-    <w:lsdException w:name="Table List 4" w:semiHidden="1" w:unhideWhenUsed="1"/>
-    <w:lsdException w:name="Table List 5" w:semiHidden="1" w:unhideWhenUsed="1"/>
-    <w:lsdException w:name="Table List 6" w:semiHidden="1" w:unhideWhenUsed="1"/>
-    <w:lsdException w:name="Table List 7" w:semiHidden="1" w:unhideWhenUsed="1"/>
-    <w:lsdException w:name="Table List 8" w:semiHidden="1" w:unhideWhenUsed="1"/>
-    <w:lsdException w:name="Table 3D effects 1" w:semiHidden="1" w:unhideWhenUsed="1"/>
-    <w:lsdException w:name="Table 3D effects 2" w:semiHidden="1" w:unhideWhenUsed="1"/>
-    <w:lsdException w:name="Table 3D effects 3" w:semiHidden="1" w:unhideWhenUsed="1"/>
-    <w:lsdException w:name="Table Contemporary" w:semiHidden="1" w:unhideWhenUsed="1"/>
-    <w:lsdException w:name="Table Elegant" w:semiHidden="1" w:unhideWhenUsed="1"/>
-    <w:lsdException w:name="Table Professional" w:semiHidden="1" w:unhideWhenUsed="1"/>
-    <w:lsdException w:name="Table Subtle 1" w:semiHidden="1" w:unhideWhenUsed="1"/>
-    <w:lsdException w:name="Table Subtle 2" w:semiHidden="1" w:unhideWhenUsed="1"/>
-    <w:lsdException w:name="Table Web 1" w:semiHidden="1" w:unhideWhenUsed="1"/>
-    <w:lsdException w:name="Table Web 2" w:semiHidden="1" w:unhideWhenUsed="1"/>
-    <w:lsdException w:name="Table Web 3" w:semiHidden="1" w:unhideWhenUsed="1"/>
-    <w:lsdException w:name="Balloon Text" w:semiHidden="1" w:unhideWhenUsed="1"/>
-    <w:lsdException w:name="Table Grid" w:uiPriority="59"/>
-    <w:lsdException w:name="Table Theme" w:semiHidden="1" w:unhideWhenUsed="1"/>
-    <w:lsdException w:name="Placeholder Text" w:semiHidden="1"/>
-    <w:lsdException w:name="No Spacing" w:uiPriority="1" w:qFormat="1"/>
-    <w:lsdException w:name="Light Shading" w:uiPriority="60"/>
-    <w:lsdException w:name="Light List" w:uiPriority="61"/>
-    <w:lsdException w:name="Light Grid" w:uiPriority="62"/>
-    <w:lsdException w:name="Medium Shading 1" w:uiPriority="63"/>
-    <w:lsdException w:name="Medium Shading 2" w:uiPriority="64"/>
-    <w:lsdException w:name="Medium List 1" w:uiPriority="65"/>
-    <w:lsdException w:name="Medium List 2" w:uiPriority="66"/>
-    <w:lsdException w:name="Medium Grid 1" w:uiPriority="67"/>
-    <w:lsdException w:name="Medium Grid 2" w:uiPriority="68"/>
-    <w:lsdException w:name="Medium Grid 3" w:uiPriority="69"/>
-    <w:lsdException w:name="Dark List" w:uiPriority="70"/>
-    <w:lsdException w:name="Colorful Shading" w:uiPriority="71"/>
-    <w:lsdException w:name="Colorful List" w:uiPriority="72"/>
-    <w:lsdException w:name="Colorful Grid" w:uiPriority="73"/>
-    <w:lsdException w:name="Light Shading Accent 1" w:uiPriority="60"/>
-    <w:lsdException w:name="Light List Accent 1" w:uiPriority="61"/>
-    <w:lsdException w:name="Light Grid Accent 1" w:uiPriority="62"/>
-    <w:lsdException w:name="Medium Shading 1 Accent 1" w:uiPriority="63"/>
-    <w:lsdException w:name="Medium Shading 2 Accent 1" w:uiPriority="64"/>
-    <w:lsdException w:name="Medium List 1 Accent 1" w:uiPriority="65"/>
-    <w:lsdException w:name="Revision" w:semiHidden="1"/>
-    <w:lsdException w:name="List Paragraph" w:uiPriority="34" w:qFormat="1"/>
-    <w:lsdException w:name="Quote" w:uiPriority="29" w:qFormat="1"/>
-    <w:lsdException w:name="Intense Quote" w:uiPriority="30" w:qFormat="1"/>
-    <w:lsdException w:name="Medium List 2 Accent 1" w:uiPriority="66"/>
-    <w:lsdException w:name="Medium Grid 1 Accent 1" w:uiPriority="67"/>
-    <w:lsdException w:name="Medium Grid 2 Accent 1" w:uiPriority="68"/>
-    <w:lsdException w:name="Medium Grid 3 Accent 1" w:uiPriority="69"/>
-    <w:lsdException w:name="Dark List Accent 1" w:uiPriority="70"/>
-    <w:lsdException w:name="Colorful Shading Accent 1" w:uiPriority="71"/>
-    <w:lsdException w:name="Colorful List Accent 1" w:uiPriority="72"/>
-    <w:lsdException w:name="Colorful Grid Accent 1" w:uiPriority="73"/>
-    <w:lsdException w:name="Light Shading Accent 2" w:uiPriority="60"/>
-    <w:lsdException w:name="Light List Accent 2" w:uiPriority="61"/>
-    <w:lsdException w:name="Light Grid Accent 2" w:uiPriority="62"/>
-    <w:lsdException w:name="Medium Shading 1 Accent 2" w:uiPriority="63"/>
-    <w:lsdException w:name="Medium Shading 2 Accent 2" w:uiPriority="64"/>
-    <w:lsdException w:name="Medium List 1 Accent 2" w:uiPriority="65"/>
-    <w:lsdException w:name="Medium List 2 Accent 2" w:uiPriority="66"/>
-    <w:lsdException w:name="Medium Grid 1 Accent 2" w:uiPriority="67"/>
-    <w:lsdException w:name="Medium Grid 2 Accent 2" w:uiPriority="68"/>
-    <w:lsdException w:name="Medium Grid 3 Accent 2" w:uiPriority="69"/>
-    <w:lsdException w:name="Dark List Accent 2" w:uiPriority="70"/>
-    <w:lsdException w:name="Colorful Shading Accent 2" w:uiPriority="71"/>
-    <w:lsdException w:name="Colorful List Accent 2" w:uiPriority="72"/>
-    <w:lsdException w:name="Colorful Grid Accent 2" w:uiPriority="73"/>
-    <w:lsdException w:name="Light Shading Accent 3" w:uiPriority="60"/>
-    <w:lsdException w:name="Light List Accent 3" w:uiPriority="61"/>
-    <w:lsdException w:name="Light Grid Accent 3" w:uiPriority="62"/>
-    <w:lsdException w:name="Medium Shading 1 Accent 3" w:uiPriority="63"/>
-    <w:lsdException w:name="Medium Shading 2 Accent 3" w:uiPriority="64"/>
-    <w:lsdException w:name="Medium List 1 Accent 3" w:uiPriority="65"/>
-    <w:lsdException w:name="Medium List 2 Accent 3" w:uiPriority="66"/>
-    <w:lsdException w:name="Medium Grid 1 Accent 3" w:uiPriority="67"/>
-    <w:lsdException w:name="Medium Grid 2 Accent 3" w:uiPriority="68"/>
-    <w:lsdException w:name="Medium Grid 3 Accent 3" w:uiPriority="69"/>
-    <w:lsdException w:name="Dark List Accent 3" w:uiPriority="70"/>
-    <w:lsdException w:name="Colorful Shading Accent 3" w:uiPriority="71"/>
-    <w:lsdException w:name="Colorful List Accent 3" w:uiPriority="72"/>
-    <w:lsdException w:name="Colorful Grid Accent 3" w:uiPriority="73"/>
-    <w:lsdException w:name="Light Shading Accent 4" w:uiPriority="60"/>
-    <w:lsdException w:name="Light List Accent 4" w:uiPriority="61"/>
-    <w:lsdException w:name="Light Grid Accent 4" w:uiPriority="62"/>
-    <w:lsdException w:name="Medium Shading 1 Accent 4" w:uiPriority="63"/>
-    <w:lsdException w:name="Medium Shading 2 Accent 4" w:uiPriority="64"/>
-    <w:lsdException w:name="Medium List 1 Accent 4" w:uiPriority="65"/>
-    <w:lsdException w:name="Medium List 2 Accent 4" w:uiPriority="66"/>
-    <w:lsdException w:name="Medium Grid 1 Accent 4" w:uiPriority="67"/>
-    <w:lsdException w:name="Medium Grid 2 Accent 4" w:uiPriority="68"/>
-    <w:lsdException w:name="Medium Grid 3 Accent 4" w:uiPriority="69"/>
-    <w:lsdException w:name="Dark List Accent 4" w:uiPriority="70"/>
-    <w:lsdException w:name="Colorful Shading Accent 4" w:uiPriority="71"/>
-    <w:lsdException w:name="Colorful List Accent 4" w:uiPriority="72"/>
-    <w:lsdException w:name="Colorful Grid Accent 4" w:uiPriority="73"/>
-    <w:lsdException w:name="Light Shading Accent 5" w:uiPriority="60"/>
-    <w:lsdException w:name="Light List Accent 5" w:uiPriority="61"/>
-    <w:lsdException w:name="Light Grid Accent 5" w:uiPriority="62"/>
-    <w:lsdException w:name="Medium Shading 1 Accent 5" w:uiPriority="63"/>
-    <w:lsdException w:name="Medium Shading 2 Accent 5" w:uiPriority="64"/>
-    <w:lsdException w:name="Medium List 1 Accent 5" w:uiPriority="65"/>
-    <w:lsdException w:name="Medium List 2 Accent 5" w:uiPriority="66"/>
-    <w:lsdException w:name="Medium Grid 1 Accent 5" w:uiPriority="67"/>
-    <w:lsdException w:name="Medium Grid 2 Accent 5" w:uiPriority="68"/>
-    <w:lsdException w:name="Medium Grid 3 Accent 5" w:uiPriority="69"/>
-    <w:lsdException w:name="Dark List Accent 5" w:uiPriority="70"/>
-    <w:lsdException w:name="Colorful Shading Accent 5" w:uiPriority="71"/>
-    <w:lsdException w:name="Colorful List Accent 5" w:uiPriority="72"/>
-    <w:lsdException w:name="Colorful Grid Accent 5" w:uiPriority="73"/>
-    <w:lsdException w:name="Light Shading Accent 6" w:uiPriority="60"/>
-    <w:lsdException w:name="Light List Accent 6" w:uiPriority="61"/>
-    <w:lsdException w:name="Light Grid Accent 6" w:uiPriority="62"/>
-    <w:lsdException w:name="Medium Shading 1 Accent 6" w:uiPriority="63"/>
-    <w:lsdException w:name="Medium Shading 2 Accent 6" w:uiPriority="64"/>
-    <w:lsdException w:name="Medium List 1 Accent 6" w:uiPriority="65"/>
-    <w:lsdException w:name="Medium List 2 Accent 6" w:uiPriority="66"/>
-    <w:lsdException w:name="Medium Grid 1 Accent 6" w:uiPriority="67"/>
-    <w:lsdException w:name="Medium Grid 2 Accent 6" w:uiPriority="68"/>
-    <w:lsdException w:name="Medium Grid 3 Accent 6" w:uiPriority="69"/>
-    <w:lsdException w:name="Dark List Accent 6" w:uiPriority="70"/>
-    <w:lsdException w:name="Colorful Shading Accent 6" w:uiPriority="71"/>
-    <w:lsdException w:name="Colorful List Accent 6" w:uiPriority="72"/>
-    <w:lsdException w:name="Colorful Grid Accent 6" w:uiPriority="73"/>
-    <w:lsdException w:name="Subtle Emphasis" w:uiPriority="19" w:qFormat="1"/>
-    <w:lsdException w:name="Intense Emphasis" w:uiPriority="21" w:qFormat="1"/>
-    <w:lsdException w:name="Subtle Reference" w:uiPriority="31" w:qFormat="1"/>
-    <w:lsdException w:name="Intense Reference" w:uiPriority="32" w:qFormat="1"/>
-    <w:lsdException w:name="Book Title" w:uiPriority="33" w:qFormat="1"/>
-    <w:lsdException w:name="Bibliography" w:semiHidden="1" w:uiPriority="37" w:unhideWhenUsed="1"/>
-    <w:lsdException w:name="TOC Heading" w:semiHidden="1" w:uiPriority="39" w:unhideWhenUsed="1" w:qFormat="1"/>
-    <w:lsdException w:name="Plain Table 1" w:uiPriority="41"/>
-    <w:lsdException w:name="Plain Table 2" w:uiPriority="42"/>
-    <w:lsdException w:name="Plain Table 3" w:uiPriority="43"/>
-    <w:lsdException w:name="Plain Table 4" w:uiPriority="44"/>
-    <w:lsdException w:name="Plain Table 5" w:uiPriority="45"/>
-    <w:lsdException w:name="Grid Table Light" w:uiPriority="40"/>
-    <w:lsdException w:name="Grid Table 1 Light" w:uiPriority="46"/>
-    <w:lsdException w:name="Grid Table 2" w:uiPriority="47"/>
-    <w:lsdException w:name="Grid Table 3" w:uiPriority="48"/>
-    <w:lsdException w:name="Grid Table 4" w:uiPriority="49"/>
-    <w:lsdException w:name="Grid Table 5 Dark" w:uiPriority="50"/>
-    <w:lsdException w:name="Grid Table 6 Colorful" w:uiPriority="51"/>
-    <w:lsdException w:name="Grid Table 7 Colorful" w:uiPriority="52"/>
-    <w:lsdException w:name="Grid Table 1 Light Accent 1" w:uiPriority="46"/>
-    <w:lsdException w:name="Grid Table 2 Accent 1" w:uiPriority="47"/>
-    <w:lsdException w:name="Grid Table 3 Accent 1" w:uiPriority="48"/>
-    <w:lsdException w:name="Grid Table 4 Accent 1" w:uiPriority="49"/>
-    <w:lsdException w:name="Grid Table 5 Dark Accent 1" w:uiPriority="50"/>
-    <w:lsdException w:name="Grid Table 6 Colorful Accent 1" w:uiPriority="51"/>
-    <w:lsdException w:name="Grid Table 7 Colorful Accent 1" w:uiPriority="52"/>
-    <w:lsdException w:name="Grid Table 1 Light Accent 2" w:uiPriority="46"/>
-    <w:lsdException w:name="Grid Table 2 Accent 2" w:uiPriority="47"/>
-    <w:lsdException w:name="Grid Table 3 Accent 2" w:uiPriority="48"/>
-    <w:lsdException w:name="Grid Table 4 Accent 2" w:uiPriority="49"/>
-    <w:lsdException w:name="Grid Table 5 Dark Accent 2" w:uiPriority="50"/>
-    <w:lsdException w:name="Grid Table 6 Colorful Accent 2" w:uiPriority="51"/>
-    <w:lsdException w:name="Grid Table 7 Colorful Accent 2" w:uiPriority="52"/>
-    <w:lsdException w:name="Grid Table 1 Light Accent 3" w:uiPriority="46"/>
-    <w:lsdException w:name="Grid Table 2 Accent 3" w:uiPriority="47"/>
-    <w:lsdException w:name="Grid Table 3 Accent 3" w:uiPriority="48"/>
-    <w:lsdException w:name="Grid Table 4 Accent 3" w:uiPriority="49"/>
-    <w:lsdException w:name="Grid Table 5 Dark Accent 3" w:uiPriority="50"/>
-    <w:lsdException w:name="Grid Table 6 Colorful Accent 3" w:uiPriority="51"/>
-    <w:lsdException w:name="Grid Table 7 Colorful Accent 3" w:uiPriority="52"/>
-    <w:lsdException w:name="Grid Table 1 Light Accent 4" w:uiPriority="46"/>
-    <w:lsdException w:name="Grid Table 2 Accent 4" w:uiPriority="47"/>
-    <w:lsdException w:name="Grid Table 3 Accent 4" w:uiPriority="48"/>
-    <w:lsdException w:name="Grid Table 4 Accent 4" w:uiPriority="49"/>
-    <w:lsdException w:name="Grid Table 5 Dark Accent 4" w:uiPriority="50"/>
-    <w:lsdException w:name="Grid Table 6 Colorful Accent 4" w:uiPriority="51"/>
-    <w:lsdException w:name="Grid Table 7 Colorful Accent 4" w:uiPriority="52"/>
-    <w:lsdException w:name="Grid Table 1 Light Accent 5" w:uiPriority="46"/>
-    <w:lsdException w:name="Grid Table 2 Accent 5" w:uiPriority="47"/>
-    <w:lsdException w:name="Grid Table 3 Accent 5" w:uiPriority="48"/>
-    <w:lsdException w:name="Grid Table 4 Accent 5" w:uiPriority="49"/>
-    <w:lsdException w:name="Grid Table 5 Dark Accent 5" w:uiPriority="50"/>
-    <w:lsdException w:name="Grid Table 6 Colorful Accent 5" w:uiPriority="51"/>
-    <w:lsdException w:name="Grid Table 7 Colorful Accent 5" w:uiPriority="52"/>
-    <w:lsdException w:name="Grid Table 1 Light Accent 6" w:uiPriority="46"/>
-    <w:lsdException w:name="Grid Table 2 Accent 6" w:uiPriority="47"/>
-    <w:lsdException w:name="Grid Table 3 Accent 6" w:uiPriority="48"/>
-    <w:lsdException w:name="Grid Table 4 Accent 6" w:uiPriority="49"/>
-    <w:lsdException w:name="Grid Table 5 Dark Accent 6" w:uiPriority="50"/>
-    <w:lsdException w:name="Grid Table 6 Colorful Accent 6" w:uiPriority="51"/>
-    <w:lsdException w:name="Grid Table 7 Colorful Accent 6" w:uiPriority="52"/>
-    <w:lsdException w:name="List Table 1 Light" w:uiPriority="46"/>
-    <w:lsdException w:name="List Table 2" w:uiPriority="47"/>
-    <w:lsdException w:name="List Table 3" w:uiPriority="48"/>
-    <w:lsdException w:name="List Table 4" w:uiPriority="49"/>
-    <w:lsdException w:name="List Table 5 Dark" w:uiPriority="50"/>
-    <w:lsdException w:name="List Table 6 Colorful" w:uiPriority="51"/>
-    <w:lsdException w:name="List Table 7 Colorful" w:uiPriority="52"/>
-    <w:lsdException w:name="List Table 1 Light Accent 1" w:uiPriority="46"/>
-    <w:lsdException w:name="List Table 2 Accent 1" w:uiPriority="47"/>
-    <w:lsdException w:name="List Table 3 Accent 1" w:uiPriority="48"/>
-    <w:lsdException w:name="List Table 4 Accent 1" w:uiPriority="49"/>
-    <w:lsdException w:name="List Table 5 Dark Accent 1" w:uiPriority="50"/>
-    <w:lsdException w:name="List Table 6 Colorful Accent 1" w:uiPriority="51"/>
-    <w:lsdException w:name="List Table 7 Colorful Accent 1" w:uiPriority="52"/>
-    <w:lsdException w:name="List Table 1 Light Accent 2" w:uiPriority="46"/>
-    <w:lsdException w:name="List Table 2 Accent 2" w:uiPriority="47"/>
-    <w:lsdException w:name="List Table 3 Accent 2" w:uiPriority="48"/>
-    <w:lsdException w:name="List Table 4 Accent 2" w:uiPriority="49"/>
-    <w:lsdException w:name="List Table 5 Dark Accent 2" w:uiPriority="50"/>
-    <w:lsdException w:name="List Table 6 Colorful Accent 2" w:uiPriority="51"/>
-    <w:lsdException w:name="List Table 7 Colorful Accent 2" w:uiPriority="52"/>
-    <w:lsdException w:name="List Table 1 Light Accent 3" w:uiPriority="46"/>
-    <w:lsdException w:name="List Table 2 Accent 3" w:uiPriority="47"/>
-    <w:lsdException w:name="List Table 3 Accent 3" w:uiPriority="48"/>
-    <w:lsdException w:name="List Table 4 Accent 3" w:uiPriority="49"/>
-    <w:lsdException w:name="List Table 5 Dark Accent 3" w:uiPriority="50"/>
-    <w:lsdException w:name="List Table 6 Colorful Accent 3" w:uiPriority="51"/>
-    <w:lsdException w:name="List Table 7 Colorful Accent 3" w:uiPriority="52"/>
-    <w:lsdException w:name="List Table 1 Light Accent 4" w:uiPriority="46"/>
-    <w:lsdException w:name="List Table 2 Accent 4" w:uiPriority="47"/>
-    <w:lsdException w:name="List Table 3 Accent 4" w:uiPriority="48"/>
-    <w:lsdException w:name="List Table 4 Accent 4" w:uiPriority="49"/>
-    <w:lsdException w:name="List Table 5 Dark Accent 4" w:uiPriority="50"/>
-    <w:lsdException w:name="List Table 6 Colorful Accent 4" w:uiPriority="51"/>
-    <w:lsdException w:name="List Table 7 Colorful Accent 4" w:uiPriority="52"/>
-    <w:lsdException w:name="List Table 1 Light Accent 5" w:uiPriority="46"/>
-    <w:lsdException w:name="List Table 2 Accent 5" w:uiPriority="47"/>
-    <w:lsdException w:name="List Table 3 Accent 5" w:uiPriority="48"/>
-    <w:lsdException w:name="List Table 4 Accent 5" w:uiPriority="49"/>
-    <w:lsdException w:name="List Table 5 Dark Accent 5" w:uiPriority="50"/>
-    <w:lsdException w:name="List Table 6 Colorful Accent 5" w:uiPriority="51"/>
-    <w:lsdException w:name="List Table 7 Colorful Accent 5" w:uiPriority="52"/>
-    <w:lsdException w:name="List Table 1 Light Accent 6" w:uiPriority="46"/>
-    <w:lsdException w:name="List Table 2 Accent 6" w:uiPriority="47"/>
-    <w:lsdException w:name="List Table 3 Accent 6" w:uiPriority="48"/>
-    <w:lsdException w:name="List Table 4 Accent 6" w:uiPriority="49"/>
-    <w:lsdException w:name="List Table 5 Dark Accent 6" w:uiPriority="50"/>
-    <w:lsdException w:name="List Table 6 Colorful Accent 6" w:uiPriority="51"/>
-    <w:lsdException w:name="List Table 7 Colorful Accent 6" w:uiPriority="52"/>
+  <w:latentStyles w:defLockedState="0" w:defUIPriority="99" w:defSemiHidden="1" w:defUnhideWhenUsed="1" w:defQFormat="0" w:count="267">
+    <w:lsdException w:name="Normal" w:semiHidden="0" w:unhideWhenUsed="0" w:qFormat="1"/>
+    <w:lsdException w:name="heading 1" w:semiHidden="0" w:unhideWhenUsed="0" w:qFormat="1"/>
+    <w:lsdException w:name="heading 2" w:uiPriority="9" w:qFormat="1"/>
+    <w:lsdException w:name="heading 3" w:uiPriority="9" w:qFormat="1"/>
+    <w:lsdException w:name="heading 4" w:uiPriority="9" w:qFormat="1"/>
+    <w:lsdException w:name="heading 5" w:qFormat="1"/>
+    <w:lsdException w:name="heading 6" w:qFormat="1"/>
+    <w:lsdException w:name="heading 7" w:qFormat="1"/>
+    <w:lsdException w:name="heading 8" w:qFormat="1"/>
+    <w:lsdException w:name="heading 9" w:qFormat="1"/>
+    <w:lsdException w:name="toc 1" w:uiPriority="39"/>
+    <w:lsdException w:name="toc 2" w:uiPriority="39"/>
+    <w:lsdException w:name="toc 3" w:uiPriority="39"/>
+    <w:lsdException w:name="toc 4" w:uiPriority="39"/>
+    <w:lsdException w:name="toc 5" w:uiPriority="39"/>
+    <w:lsdException w:name="caption" w:uiPriority="35" w:qFormat="1"/>
+    <w:lsdException w:name="Title" w:semiHidden="0" w:unhideWhenUsed="0" w:qFormat="1"/>
+    <w:lsdException w:name="Subtitle" w:semiHidden="0" w:uiPriority="11" w:unhideWhenUsed="0" w:qFormat="1"/>
+    <w:lsdException w:name="Strong" w:semiHidden="0" w:unhideWhenUsed="0" w:qFormat="1"/>
+    <w:lsdException w:name="Emphasis" w:semiHidden="0" w:uiPriority="20" w:unhideWhenUsed="0" w:qFormat="1"/>
+    <w:lsdException w:name="Table Grid" w:semiHidden="0" w:uiPriority="59" w:unhideWhenUsed="0"/>
+    <w:lsdException w:name="Placeholder Text" w:unhideWhenUsed="0"/>
+    <w:lsdException w:name="No Spacing" w:semiHidden="0" w:uiPriority="1" w:unhideWhenUsed="0" w:qFormat="1"/>
+    <w:lsdException w:name="Light Shading" w:semiHidden="0" w:uiPriority="60" w:unhideWhenUsed="0"/>
+    <w:lsdException w:name="Light List" w:semiHidden="0" w:uiPriority="61" w:unhideWhenUsed="0"/>
+    <w:lsdException w:name="Light Grid" w:semiHidden="0" w:uiPriority="62" w:unhideWhenUsed="0"/>
+    <w:lsdException w:name="Medium Shading 1" w:semiHidden="0" w:uiPriority="63" w:unhideWhenUsed="0"/>
+    <w:lsdException w:name="Medium Shading 2" w:semiHidden="0" w:uiPriority="64" w:unhideWhenUsed="0"/>
+    <w:lsdException w:name="Medium List 1" w:semiHidden="0" w:uiPriority="65" w:unhideWhenUsed="0"/>
+    <w:lsdException w:name="Medium List 2" w:semiHidden="0" w:uiPriority="66" w:unhideWhenUsed="0"/>
+    <w:lsdException w:name="Medium Grid 1" w:semiHidden="0" w:uiPriority="67" w:unhideWhenUsed="0"/>
+    <w:lsdException w:name="Medium Grid 2" w:semiHidden="0" w:uiPriority="68" w:unhideWhenUsed="0"/>
+    <w:lsdException w:name="Medium Grid 3" w:semiHidden="0" w:uiPriority="69" w:unhideWhenUsed="0"/>
+    <w:lsdException w:name="Dark List" w:semiHidden="0" w:uiPriority="70" w:unhideWhenUsed="0"/>
+    <w:lsdException w:name="Colorful Shading" w:semiHidden="0" w:uiPriority="71" w:unhideWhenUsed="0"/>
+    <w:lsdException w:name="Colorful List" w:semiHidden="0" w:uiPriority="72" w:unhideWhenUsed="0"/>
+    <w:lsdException w:name="Colorful Grid" w:semiHidden="0" w:uiPriority="73" w:unhideWhenUsed="0"/>
+    <w:lsdException w:name="Light Shading Accent 1" w:semiHidden="0" w:uiPriority="60" w:unhideWhenUsed="0"/>
+    <w:lsdException w:name="Light List Accent 1" w:semiHidden="0" w:uiPriority="61" w:unhideWhenUsed="0"/>
+    <w:lsdException w:name="Light Grid Accent 1" w:semiHidden="0" w:uiPriority="62" w:unhideWhenUsed="0"/>
+    <w:lsdException w:name="Medium Shading 1 Accent 1" w:semiHidden="0" w:uiPriority="63" w:unhideWhenUsed="0"/>
+    <w:lsdException w:name="Medium Shading 2 Accent 1" w:semiHidden="0" w:uiPriority="64" w:unhideWhenUsed="0"/>
+    <w:lsdException w:name="Medium List 1 Accent 1" w:semiHidden="0" w:uiPriority="65" w:unhideWhenUsed="0"/>
+    <w:lsdException w:name="Revision" w:unhideWhenUsed="0"/>
+    <w:lsdException w:name="List Paragraph" w:semiHidden="0" w:uiPriority="34" w:unhideWhenUsed="0" w:qFormat="1"/>
+    <w:lsdException w:name="Quote" w:semiHidden="0" w:uiPriority="29" w:unhideWhenUsed="0" w:qFormat="1"/>
+    <w:lsdException w:name="Intense Quote" w:semiHidden="0" w:uiPriority="30" w:unhideWhenUsed="0" w:qFormat="1"/>
+    <w:lsdException w:name="Medium List 2 Accent 1" w:semiHidden="0" w:uiPriority="66" w:unhideWhenUsed="0"/>
+    <w:lsdException w:name="Medium Grid 1 Accent 1" w:semiHidden="0" w:uiPriority="67" w:unhideWhenUsed="0"/>
+    <w:lsdException w:name="Medium Grid 2 Accent 1" w:semiHidden="0" w:uiPriority="68" w:unhideWhenUsed="0"/>
+    <w:lsdException w:name="Medium Grid 3 Accent 1" w:semiHidden="0" w:uiPriority="69" w:unhideWhenUsed="0"/>
+    <w:lsdException w:name="Dark List Accent 1" w:semiHidden="0" w:uiPriority="70" w:unhideWhenUsed="0"/>
+    <w:lsdException w:name="Colorful Shading Accent 1" w:semiHidden="0" w:uiPriority="71" w:unhideWhenUsed="0"/>
+    <w:lsdException w:name="Colorful List Accent 1" w:semiHidden="0" w:uiPriority="72" w:unhideWhenUsed="0"/>
+    <w:lsdException w:name="Colorful Grid Accent 1" w:semiHidden="0" w:uiPriority="73" w:unhideWhenUsed="0"/>
+    <w:lsdException w:name="Light Shading Accent 2" w:semiHidden="0" w:uiPriority="60" w:unhideWhenUsed="0"/>
+    <w:lsdException w:name="Light List Accent 2" w:semiHidden="0" w:uiPriority="61" w:unhideWhenUsed="0"/>
+    <w:lsdException w:name="Light Grid Accent 2" w:semiHidden="0" w:uiPriority="62" w:unhideWhenUsed="0"/>
+    <w:lsdException w:name="Medium Shading 1 Accent 2" w:semiHidden="0" w:uiPriority="63" w:unhideWhenUsed="0"/>
+    <w:lsdException w:name="Medium Shading 2 Accent 2" w:semiHidden="0" w:uiPriority="64" w:unhideWhenUsed="0"/>
+    <w:lsdException w:name="Medium List 1 Accent 2" w:semiHidden="0" w:uiPriority="65" w:unhideWhenUsed="0"/>
+    <w:lsdException w:name="Medium List 2 Accent 2" w:semiHidden="0" w:uiPriority="66" w:unhideWhenUsed="0"/>
+    <w:lsdException w:name="Medium Grid 1 Accent 2" w:semiHidden="0" w:uiPriority="67" w:unhideWhenUsed="0"/>
+    <w:lsdException w:name="Medium Grid 2 Accent 2" w:semiHidden="0" w:uiPriority="68" w:unhideWhenUsed="0"/>
+    <w:lsdException w:name="Medium Grid 3 Accent 2" w:semiHidden="0" w:uiPriority="69" w:unhideWhenUsed="0"/>
+    <w:lsdException w:name="Dark List Accent 2" w:semiHidden="0" w:uiPriority="70" w:unhideWhenUsed="0"/>
+    <w:lsdException w:name="Colorful Shading Accent 2" w:semiHidden="0" w:uiPriority="71" w:unhideWhenUsed="0"/>
+    <w:lsdException w:name="Colorful List Accent 2" w:semiHidden="0" w:uiPriority="72" w:unhideWhenUsed="0"/>
+    <w:lsdException w:name="Colorful Grid Accent 2" w:semiHidden="0" w:uiPriority="73" w:unhideWhenUsed="0"/>
+    <w:lsdException w:name="Light Shading Accent 3" w:semiHidden="0" w:uiPriority="60" w:unhideWhenUsed="0"/>
+    <w:lsdException w:name="Light List Accent 3" w:semiHidden="0" w:uiPriority="61" w:unhideWhenUsed="0"/>
+    <w:lsdException w:name="Light Grid Accent 3" w:semiHidden="0" w:uiPriority="62" w:unhideWhenUsed="0"/>
+    <w:lsdException w:name="Medium Shading 1 Accent 3" w:semiHidden="0" w:uiPriority="63" w:unhideWhenUsed="0"/>
+    <w:lsdException w:name="Medium Shading 2 Accent 3" w:semiHidden="0" w:uiPriority="64" w:unhideWhenUsed="0"/>
+    <w:lsdException w:name="Medium List 1 Accent 3" w:semiHidden="0" w:uiPriority="65" w:unhideWhenUsed="0"/>
+    <w:lsdException w:name="Medium List 2 Accent 3" w:semiHidden="0" w:uiPriority="66" w:unhideWhenUsed="0"/>
+    <w:lsdException w:name="Medium Grid 1 Accent 3" w:semiHidden="0" w:uiPriority="67" w:unhideWhenUsed="0"/>
+    <w:lsdException w:name="Medium Grid 2 Accent 3" w:semiHidden="0" w:uiPriority="68" w:unhideWhenUsed="0"/>
+    <w:lsdException w:name="Medium Grid 3 Accent 3" w:semiHidden="0" w:uiPriority="69" w:unhideWhenUsed="0"/>
+    <w:lsdException w:name="Dark List Accent 3" w:semiHidden="0" w:uiPriority="70" w:unhideWhenUsed="0"/>
+    <w:lsdException w:name="Colorful Shading Accent 3" w:semiHidden="0" w:uiPriority="71" w:unhideWhenUsed="0"/>
+    <w:lsdException w:name="Colorful List Accent 3" w:semiHidden="0" w:uiPriority="72" w:unhideWhenUsed="0"/>
+    <w:lsdException w:name="Colorful Grid Accent 3" w:semiHidden="0" w:uiPriority="73" w:unhideWhenUsed="0"/>
+    <w:lsdException w:name="Light Shading Accent 4" w:semiHidden="0" w:uiPriority="60" w:unhideWhenUsed="0"/>
+    <w:lsdException w:name="Light List Accent 4" w:semiHidden="0" w:uiPriority="61" w:unhideWhenUsed="0"/>
+    <w:lsdException w:name="Light Grid Accent 4" w:semiHidden="0" w:uiPriority="62" w:unhideWhenUsed="0"/>
+    <w:lsdException w:name="Medium Shading 1 Accent 4" w:semiHidden="0" w:uiPriority="63" w:unhideWhenUsed="0"/>
+    <w:lsdException w:name="Medium Shading 2 Accent 4" w:semiHidden="0" w:uiPriority="64" w:unhideWhenUsed="0"/>
+    <w:lsdException w:name="Medium List 1 Accent 4" w:semiHidden="0" w:uiPriority="65" w:unhideWhenUsed="0"/>
+    <w:lsdException w:name="Medium List 2 Accent 4" w:semiHidden="0" w:uiPriority="66" w:unhideWhenUsed="0"/>
+    <w:lsdException w:name="Medium Grid 1 Accent 4" w:semiHidden="0" w:uiPriority="67" w:unhideWhenUsed="0"/>
+    <w:lsdException w:name="Medium Grid 2 Accent 4" w:semiHidden="0" w:uiPriority="68" w:unhideWhenUsed="0"/>
+    <w:lsdException w:name="Medium Grid 3 Accent 4" w:semiHidden="0" w:uiPriority="69" w:unhideWhenUsed="0"/>
+    <w:lsdException w:name="Dark List Accent 4" w:semiHidden="0" w:uiPriority="70" w:unhideWhenUsed="0"/>
+    <w:lsdException w:name="Colorful Shading Accent 4" w:semiHidden="0" w:uiPriority="71" w:unhideWhenUsed="0"/>
+    <w:lsdException w:name="Colorful List Accent 4" w:semiHidden="0" w:uiPriority="72" w:unhideWhenUsed="0"/>
+    <w:lsdException w:name="Colorful Grid Accent 4" w:semiHidden="0" w:uiPriority="73" w:unhideWhenUsed="0"/>
+    <w:lsdException w:name="Light Shading Accent 5" w:semiHidden="0" w:uiPriority="60" w:unhideWhenUsed="0"/>
+    <w:lsdException w:name="Light List Accent 5" w:semiHidden="0" w:uiPriority="61" w:unhideWhenUsed="0"/>
+    <w:lsdException w:name="Light Grid Accent 5" w:semiHidden="0" w:uiPriority="62" w:unhideWhenUsed="0"/>
+    <w:lsdException w:name="Medium Shading 1 Accent 5" w:semiHidden="0" w:uiPriority="63" w:unhideWhenUsed="0"/>
+    <w:lsdException w:name="Medium Shading 2 Accent 5" w:semiHidden="0" w:uiPriority="64" w:unhideWhenUsed="0"/>
+    <w:lsdException w:name="Medium List 1 Accent 5" w:semiHidden="0" w:uiPriority="65" w:unhideWhenUsed="0"/>
+    <w:lsdException w:name="Medium List 2 Accent 5" w:semiHidden="0" w:uiPriority="66" w:unhideWhenUsed="0"/>
+    <w:lsdException w:name="Medium Grid 1 Accent 5" w:semiHidden="0" w:uiPriority="67" w:unhideWhenUsed="0"/>
+    <w:lsdException w:name="Medium Grid 2 Accent 5" w:semiHidden="0" w:uiPriority="68" w:unhideWhenUsed="0"/>
+    <w:lsdException w:name="Medium Grid 3 Accent 5" w:semiHidden="0" w:uiPriority="69" w:unhideWhenUsed="0"/>
+    <w:lsdException w:name="Dark List Accent 5" w:semiHidden="0" w:uiPriority="70" w:unhideWhenUsed="0"/>
+    <w:lsdException w:name="Colorful Shading Accent 5" w:semiHidden="0" w:uiPriority="71" w:unhideWhenUsed="0"/>
+    <w:lsdException w:name="Colorful List Accent 5" w:semiHidden="0" w:uiPriority="72" w:unhideWhenUsed="0"/>
+    <w:lsdException w:name="Colorful Grid Accent 5" w:semiHidden="0" w:uiPriority="73" w:unhideWhenUsed="0"/>
+    <w:lsdException w:name="Light Shading Accent 6" w:semiHidden="0" w:uiPriority="60" w:unhideWhenUsed="0"/>
+    <w:lsdException w:name="Light List Accent 6" w:semiHidden="0" w:uiPriority="61" w:unhideWhenUsed="0"/>
+    <w:lsdException w:name="Light Grid Accent 6" w:semiHidden="0" w:uiPriority="62" w:unhideWhenUsed="0"/>
+    <w:lsdException w:name="Medium Shading 1 Accent 6" w:semiHidden="0" w:uiPriority="63" w:unhideWhenUsed="0"/>
+    <w:lsdException w:name="Medium Shading 2 Accent 6" w:semiHidden="0" w:uiPriority="64" w:unhideWhenUsed="0"/>
+    <w:lsdException w:name="Medium List 1 Accent 6" w:semiHidden="0" w:uiPriority="65" w:unhideWhenUsed="0"/>
+    <w:lsdException w:name="Medium List 2 Accent 6" w:semiHidden="0" w:uiPriority="66" w:unhideWhenUsed="0"/>
+    <w:lsdException w:name="Medium Grid 1 Accent 6" w:semiHidden="0" w:uiPriority="67" w:unhideWhenUsed="0"/>
+    <w:lsdException w:name="Medium Grid 2 Accent 6" w:semiHidden="0" w:uiPriority="68" w:unhideWhenUsed="0"/>
+    <w:lsdException w:name="Medium Grid 3 Accent 6" w:semiHidden="0" w:uiPriority="69" w:unhideWhenUsed="0"/>
+    <w:lsdException w:name="Dark List Accent 6" w:semiHidden="0" w:uiPriority="70" w:unhideWhenUsed="0"/>
+    <w:lsdException w:name="Colorful Shading Accent 6" w:semiHidden="0" w:uiPriority="71" w:unhideWhenUsed="0"/>
+    <w:lsdException w:name="Colorful List Accent 6" w:semiHidden="0" w:uiPriority="72" w:unhideWhenUsed="0"/>
+    <w:lsdException w:name="Colorful Grid Accent 6" w:semiHidden="0" w:uiPriority="73" w:unhideWhenUsed="0"/>
+    <w:lsdException w:name="Subtle Emphasis" w:semiHidden="0" w:uiPriority="19" w:unhideWhenUsed="0" w:qFormat="1"/>
+    <w:lsdException w:name="Intense Emphasis" w:semiHidden="0" w:uiPriority="21" w:unhideWhenUsed="0" w:qFormat="1"/>
+    <w:lsdException w:name="Subtle Reference" w:semiHidden="0" w:uiPriority="31" w:unhideWhenUsed="0" w:qFormat="1"/>
+    <w:lsdException w:name="Intense Reference" w:semiHidden="0" w:uiPriority="32" w:unhideWhenUsed="0" w:qFormat="1"/>
+    <w:lsdException w:name="Book Title" w:semiHidden="0" w:uiPriority="33" w:unhideWhenUsed="0" w:qFormat="1"/>
+    <w:lsdException w:name="Bibliography" w:uiPriority="37"/>
+    <w:lsdException w:name="TOC Heading" w:uiPriority="39" w:qFormat="1"/>
   </w:latentStyles>
   <w:style w:type="paragraph" w:default="1" w:styleId="Normal">
     <w:name w:val="Normal"/>
@@ -25840,6 +25629,2246 @@
 </w:styles>
 </file>
 
+<file path=word/stylesWithEffects.xml><?xml version="1.0" encoding="utf-8"?>
+<w:styles xmlns:wpc="http://schemas.microsoft.com/office/word/2010/wordprocessingCanvas" xmlns:mc="http://schemas.openxmlformats.org/markup-compatibility/2006" xmlns:o="urn:schemas-microsoft-com:office:office" xmlns:r="http://schemas.openxmlformats.org/officeDocument/2006/relationships" xmlns:m="http://schemas.openxmlformats.org/officeDocument/2006/math" xmlns:v="urn:schemas-microsoft-com:vml" xmlns:wp14="http://schemas.microsoft.com/office/word/2010/wordprocessingDrawing" xmlns:wp="http://schemas.openxmlformats.org/drawingml/2006/wordprocessingDrawing" xmlns:w10="urn:schemas-microsoft-com:office:word" xmlns:w="http://schemas.openxmlformats.org/wordprocessingml/2006/main" xmlns:w14="http://schemas.microsoft.com/office/word/2010/wordml" xmlns:wpg="http://schemas.microsoft.com/office/word/2010/wordprocessingGroup" xmlns:wpi="http://schemas.microsoft.com/office/word/2010/wordprocessingInk" xmlns:wne="http://schemas.microsoft.com/office/word/2006/wordml" xmlns:wps="http://schemas.microsoft.com/office/word/2010/wordprocessingShape" mc:Ignorable="w14 wp14">
+  <w:docDefaults>
+    <w:rPrDefault>
+      <w:rPr>
+        <w:rFonts w:asciiTheme="minorHAnsi" w:eastAsia="SimSun" w:hAnsiTheme="minorHAnsi" w:cstheme="minorBidi"/>
+        <w:sz w:val="22"/>
+        <w:szCs w:val="22"/>
+        <w:lang w:val="en-US" w:eastAsia="en-US" w:bidi="ar-SA"/>
+      </w:rPr>
+    </w:rPrDefault>
+    <w:pPrDefault>
+      <w:pPr>
+        <w:spacing w:after="200" w:line="276" w:lineRule="auto"/>
+      </w:pPr>
+    </w:pPrDefault>
+  </w:docDefaults>
+  <w:latentStyles w:defLockedState="0" w:defUIPriority="99" w:defSemiHidden="1" w:defUnhideWhenUsed="1" w:defQFormat="0" w:count="267">
+    <w:lsdException w:name="Normal" w:semiHidden="0" w:unhideWhenUsed="0" w:qFormat="1"/>
+    <w:lsdException w:name="heading 1" w:semiHidden="0" w:unhideWhenUsed="0" w:qFormat="1"/>
+    <w:lsdException w:name="heading 2" w:uiPriority="9" w:qFormat="1"/>
+    <w:lsdException w:name="heading 3" w:uiPriority="9" w:qFormat="1"/>
+    <w:lsdException w:name="heading 4" w:uiPriority="9" w:qFormat="1"/>
+    <w:lsdException w:name="heading 5" w:qFormat="1"/>
+    <w:lsdException w:name="heading 6" w:qFormat="1"/>
+    <w:lsdException w:name="heading 7" w:qFormat="1"/>
+    <w:lsdException w:name="heading 8" w:qFormat="1"/>
+    <w:lsdException w:name="heading 9" w:qFormat="1"/>
+    <w:lsdException w:name="toc 1" w:uiPriority="39"/>
+    <w:lsdException w:name="toc 2" w:uiPriority="39"/>
+    <w:lsdException w:name="toc 3" w:uiPriority="39"/>
+    <w:lsdException w:name="toc 4" w:uiPriority="39"/>
+    <w:lsdException w:name="toc 5" w:uiPriority="39"/>
+    <w:lsdException w:name="caption" w:uiPriority="35" w:qFormat="1"/>
+    <w:lsdException w:name="Title" w:semiHidden="0" w:unhideWhenUsed="0" w:qFormat="1"/>
+    <w:lsdException w:name="Subtitle" w:semiHidden="0" w:uiPriority="11" w:unhideWhenUsed="0" w:qFormat="1"/>
+    <w:lsdException w:name="Strong" w:semiHidden="0" w:unhideWhenUsed="0" w:qFormat="1"/>
+    <w:lsdException w:name="Emphasis" w:semiHidden="0" w:uiPriority="20" w:unhideWhenUsed="0" w:qFormat="1"/>
+    <w:lsdException w:name="Table Grid" w:semiHidden="0" w:uiPriority="59" w:unhideWhenUsed="0"/>
+    <w:lsdException w:name="Placeholder Text" w:unhideWhenUsed="0"/>
+    <w:lsdException w:name="No Spacing" w:semiHidden="0" w:uiPriority="1" w:unhideWhenUsed="0" w:qFormat="1"/>
+    <w:lsdException w:name="Light Shading" w:semiHidden="0" w:uiPriority="60" w:unhideWhenUsed="0"/>
+    <w:lsdException w:name="Light List" w:semiHidden="0" w:uiPriority="61" w:unhideWhenUsed="0"/>
+    <w:lsdException w:name="Light Grid" w:semiHidden="0" w:uiPriority="62" w:unhideWhenUsed="0"/>
+    <w:lsdException w:name="Medium Shading 1" w:semiHidden="0" w:uiPriority="63" w:unhideWhenUsed="0"/>
+    <w:lsdException w:name="Medium Shading 2" w:semiHidden="0" w:uiPriority="64" w:unhideWhenUsed="0"/>
+    <w:lsdException w:name="Medium List 1" w:semiHidden="0" w:uiPriority="65" w:unhideWhenUsed="0"/>
+    <w:lsdException w:name="Medium List 2" w:semiHidden="0" w:uiPriority="66" w:unhideWhenUsed="0"/>
+    <w:lsdException w:name="Medium Grid 1" w:semiHidden="0" w:uiPriority="67" w:unhideWhenUsed="0"/>
+    <w:lsdException w:name="Medium Grid 2" w:semiHidden="0" w:uiPriority="68" w:unhideWhenUsed="0"/>
+    <w:lsdException w:name="Medium Grid 3" w:semiHidden="0" w:uiPriority="69" w:unhideWhenUsed="0"/>
+    <w:lsdException w:name="Dark List" w:semiHidden="0" w:uiPriority="70" w:unhideWhenUsed="0"/>
+    <w:lsdException w:name="Colorful Shading" w:semiHidden="0" w:uiPriority="71" w:unhideWhenUsed="0"/>
+    <w:lsdException w:name="Colorful List" w:semiHidden="0" w:uiPriority="72" w:unhideWhenUsed="0"/>
+    <w:lsdException w:name="Colorful Grid" w:semiHidden="0" w:uiPriority="73" w:unhideWhenUsed="0"/>
+    <w:lsdException w:name="Light Shading Accent 1" w:semiHidden="0" w:uiPriority="60" w:unhideWhenUsed="0"/>
+    <w:lsdException w:name="Light List Accent 1" w:semiHidden="0" w:uiPriority="61" w:unhideWhenUsed="0"/>
+    <w:lsdException w:name="Light Grid Accent 1" w:semiHidden="0" w:uiPriority="62" w:unhideWhenUsed="0"/>
+    <w:lsdException w:name="Medium Shading 1 Accent 1" w:semiHidden="0" w:uiPriority="63" w:unhideWhenUsed="0"/>
+    <w:lsdException w:name="Medium Shading 2 Accent 1" w:semiHidden="0" w:uiPriority="64" w:unhideWhenUsed="0"/>
+    <w:lsdException w:name="Medium List 1 Accent 1" w:semiHidden="0" w:uiPriority="65" w:unhideWhenUsed="0"/>
+    <w:lsdException w:name="Revision" w:unhideWhenUsed="0"/>
+    <w:lsdException w:name="List Paragraph" w:semiHidden="0" w:uiPriority="34" w:unhideWhenUsed="0" w:qFormat="1"/>
+    <w:lsdException w:name="Quote" w:semiHidden="0" w:uiPriority="29" w:unhideWhenUsed="0" w:qFormat="1"/>
+    <w:lsdException w:name="Intense Quote" w:semiHidden="0" w:uiPriority="30" w:unhideWhenUsed="0" w:qFormat="1"/>
+    <w:lsdException w:name="Medium List 2 Accent 1" w:semiHidden="0" w:uiPriority="66" w:unhideWhenUsed="0"/>
+    <w:lsdException w:name="Medium Grid 1 Accent 1" w:semiHidden="0" w:uiPriority="67" w:unhideWhenUsed="0"/>
+    <w:lsdException w:name="Medium Grid 2 Accent 1" w:semiHidden="0" w:uiPriority="68" w:unhideWhenUsed="0"/>
+    <w:lsdException w:name="Medium Grid 3 Accent 1" w:semiHidden="0" w:uiPriority="69" w:unhideWhenUsed="0"/>
+    <w:lsdException w:name="Dark List Accent 1" w:semiHidden="0" w:uiPriority="70" w:unhideWhenUsed="0"/>
+    <w:lsdException w:name="Colorful Shading Accent 1" w:semiHidden="0" w:uiPriority="71" w:unhideWhenUsed="0"/>
+    <w:lsdException w:name="Colorful List Accent 1" w:semiHidden="0" w:uiPriority="72" w:unhideWhenUsed="0"/>
+    <w:lsdException w:name="Colorful Grid Accent 1" w:semiHidden="0" w:uiPriority="73" w:unhideWhenUsed="0"/>
+    <w:lsdException w:name="Light Shading Accent 2" w:semiHidden="0" w:uiPriority="60" w:unhideWhenUsed="0"/>
+    <w:lsdException w:name="Light List Accent 2" w:semiHidden="0" w:uiPriority="61" w:unhideWhenUsed="0"/>
+    <w:lsdException w:name="Light Grid Accent 2" w:semiHidden="0" w:uiPriority="62" w:unhideWhenUsed="0"/>
+    <w:lsdException w:name="Medium Shading 1 Accent 2" w:semiHidden="0" w:uiPriority="63" w:unhideWhenUsed="0"/>
+    <w:lsdException w:name="Medium Shading 2 Accent 2" w:semiHidden="0" w:uiPriority="64" w:unhideWhenUsed="0"/>
+    <w:lsdException w:name="Medium List 1 Accent 2" w:semiHidden="0" w:uiPriority="65" w:unhideWhenUsed="0"/>
+    <w:lsdException w:name="Medium List 2 Accent 2" w:semiHidden="0" w:uiPriority="66" w:unhideWhenUsed="0"/>
+    <w:lsdException w:name="Medium Grid 1 Accent 2" w:semiHidden="0" w:uiPriority="67" w:unhideWhenUsed="0"/>
+    <w:lsdException w:name="Medium Grid 2 Accent 2" w:semiHidden="0" w:uiPriority="68" w:unhideWhenUsed="0"/>
+    <w:lsdException w:name="Medium Grid 3 Accent 2" w:semiHidden="0" w:uiPriority="69" w:unhideWhenUsed="0"/>
+    <w:lsdException w:name="Dark List Accent 2" w:semiHidden="0" w:uiPriority="70" w:unhideWhenUsed="0"/>
+    <w:lsdException w:name="Colorful Shading Accent 2" w:semiHidden="0" w:uiPriority="71" w:unhideWhenUsed="0"/>
+    <w:lsdException w:name="Colorful List Accent 2" w:semiHidden="0" w:uiPriority="72" w:unhideWhenUsed="0"/>
+    <w:lsdException w:name="Colorful Grid Accent 2" w:semiHidden="0" w:uiPriority="73" w:unhideWhenUsed="0"/>
+    <w:lsdException w:name="Light Shading Accent 3" w:semiHidden="0" w:uiPriority="60" w:unhideWhenUsed="0"/>
+    <w:lsdException w:name="Light List Accent 3" w:semiHidden="0" w:uiPriority="61" w:unhideWhenUsed="0"/>
+    <w:lsdException w:name="Light Grid Accent 3" w:semiHidden="0" w:uiPriority="62" w:unhideWhenUsed="0"/>
+    <w:lsdException w:name="Medium Shading 1 Accent 3" w:semiHidden="0" w:uiPriority="63" w:unhideWhenUsed="0"/>
+    <w:lsdException w:name="Medium Shading 2 Accent 3" w:semiHidden="0" w:uiPriority="64" w:unhideWhenUsed="0"/>
+    <w:lsdException w:name="Medium List 1 Accent 3" w:semiHidden="0" w:uiPriority="65" w:unhideWhenUsed="0"/>
+    <w:lsdException w:name="Medium List 2 Accent 3" w:semiHidden="0" w:uiPriority="66" w:unhideWhenUsed="0"/>
+    <w:lsdException w:name="Medium Grid 1 Accent 3" w:semiHidden="0" w:uiPriority="67" w:unhideWhenUsed="0"/>
+    <w:lsdException w:name="Medium Grid 2 Accent 3" w:semiHidden="0" w:uiPriority="68" w:unhideWhenUsed="0"/>
+    <w:lsdException w:name="Medium Grid 3 Accent 3" w:semiHidden="0" w:uiPriority="69" w:unhideWhenUsed="0"/>
+    <w:lsdException w:name="Dark List Accent 3" w:semiHidden="0" w:uiPriority="70" w:unhideWhenUsed="0"/>
+    <w:lsdException w:name="Colorful Shading Accent 3" w:semiHidden="0" w:uiPriority="71" w:unhideWhenUsed="0"/>
+    <w:lsdException w:name="Colorful List Accent 3" w:semiHidden="0" w:uiPriority="72" w:unhideWhenUsed="0"/>
+    <w:lsdException w:name="Colorful Grid Accent 3" w:semiHidden="0" w:uiPriority="73" w:unhideWhenUsed="0"/>
+    <w:lsdException w:name="Light Shading Accent 4" w:semiHidden="0" w:uiPriority="60" w:unhideWhenUsed="0"/>
+    <w:lsdException w:name="Light List Accent 4" w:semiHidden="0" w:uiPriority="61" w:unhideWhenUsed="0"/>
+    <w:lsdException w:name="Light Grid Accent 4" w:semiHidden="0" w:uiPriority="62" w:unhideWhenUsed="0"/>
+    <w:lsdException w:name="Medium Shading 1 Accent 4" w:semiHidden="0" w:uiPriority="63" w:unhideWhenUsed="0"/>
+    <w:lsdException w:name="Medium Shading 2 Accent 4" w:semiHidden="0" w:uiPriority="64" w:unhideWhenUsed="0"/>
+    <w:lsdException w:name="Medium List 1 Accent 4" w:semiHidden="0" w:uiPriority="65" w:unhideWhenUsed="0"/>
+    <w:lsdException w:name="Medium List 2 Accent 4" w:semiHidden="0" w:uiPriority="66" w:unhideWhenUsed="0"/>
+    <w:lsdException w:name="Medium Grid 1 Accent 4" w:semiHidden="0" w:uiPriority="67" w:unhideWhenUsed="0"/>
+    <w:lsdException w:name="Medium Grid 2 Accent 4" w:semiHidden="0" w:uiPriority="68" w:unhideWhenUsed="0"/>
+    <w:lsdException w:name="Medium Grid 3 Accent 4" w:semiHidden="0" w:uiPriority="69" w:unhideWhenUsed="0"/>
+    <w:lsdException w:name="Dark List Accent 4" w:semiHidden="0" w:uiPriority="70" w:unhideWhenUsed="0"/>
+    <w:lsdException w:name="Colorful Shading Accent 4" w:semiHidden="0" w:uiPriority="71" w:unhideWhenUsed="0"/>
+    <w:lsdException w:name="Colorful List Accent 4" w:semiHidden="0" w:uiPriority="72" w:unhideWhenUsed="0"/>
+    <w:lsdException w:name="Colorful Grid Accent 4" w:semiHidden="0" w:uiPriority="73" w:unhideWhenUsed="0"/>
+    <w:lsdException w:name="Light Shading Accent 5" w:semiHidden="0" w:uiPriority="60" w:unhideWhenUsed="0"/>
+    <w:lsdException w:name="Light List Accent 5" w:semiHidden="0" w:uiPriority="61" w:unhideWhenUsed="0"/>
+    <w:lsdException w:name="Light Grid Accent 5" w:semiHidden="0" w:uiPriority="62" w:unhideWhenUsed="0"/>
+    <w:lsdException w:name="Medium Shading 1 Accent 5" w:semiHidden="0" w:uiPriority="63" w:unhideWhenUsed="0"/>
+    <w:lsdException w:name="Medium Shading 2 Accent 5" w:semiHidden="0" w:uiPriority="64" w:unhideWhenUsed="0"/>
+    <w:lsdException w:name="Medium List 1 Accent 5" w:semiHidden="0" w:uiPriority="65" w:unhideWhenUsed="0"/>
+    <w:lsdException w:name="Medium List 2 Accent 5" w:semiHidden="0" w:uiPriority="66" w:unhideWhenUsed="0"/>
+    <w:lsdException w:name="Medium Grid 1 Accent 5" w:semiHidden="0" w:uiPriority="67" w:unhideWhenUsed="0"/>
+    <w:lsdException w:name="Medium Grid 2 Accent 5" w:semiHidden="0" w:uiPriority="68" w:unhideWhenUsed="0"/>
+    <w:lsdException w:name="Medium Grid 3 Accent 5" w:semiHidden="0" w:uiPriority="69" w:unhideWhenUsed="0"/>
+    <w:lsdException w:name="Dark List Accent 5" w:semiHidden="0" w:uiPriority="70" w:unhideWhenUsed="0"/>
+    <w:lsdException w:name="Colorful Shading Accent 5" w:semiHidden="0" w:uiPriority="71" w:unhideWhenUsed="0"/>
+    <w:lsdException w:name="Colorful List Accent 5" w:semiHidden="0" w:uiPriority="72" w:unhideWhenUsed="0"/>
+    <w:lsdException w:name="Colorful Grid Accent 5" w:semiHidden="0" w:uiPriority="73" w:unhideWhenUsed="0"/>
+    <w:lsdException w:name="Light Shading Accent 6" w:semiHidden="0" w:uiPriority="60" w:unhideWhenUsed="0"/>
+    <w:lsdException w:name="Light List Accent 6" w:semiHidden="0" w:uiPriority="61" w:unhideWhenUsed="0"/>
+    <w:lsdException w:name="Light Grid Accent 6" w:semiHidden="0" w:uiPriority="62" w:unhideWhenUsed="0"/>
+    <w:lsdException w:name="Medium Shading 1 Accent 6" w:semiHidden="0" w:uiPriority="63" w:unhideWhenUsed="0"/>
+    <w:lsdException w:name="Medium Shading 2 Accent 6" w:semiHidden="0" w:uiPriority="64" w:unhideWhenUsed="0"/>
+    <w:lsdException w:name="Medium List 1 Accent 6" w:semiHidden="0" w:uiPriority="65" w:unhideWhenUsed="0"/>
+    <w:lsdException w:name="Medium List 2 Accent 6" w:semiHidden="0" w:uiPriority="66" w:unhideWhenUsed="0"/>
+    <w:lsdException w:name="Medium Grid 1 Accent 6" w:semiHidden="0" w:uiPriority="67" w:unhideWhenUsed="0"/>
+    <w:lsdException w:name="Medium Grid 2 Accent 6" w:semiHidden="0" w:uiPriority="68" w:unhideWhenUsed="0"/>
+    <w:lsdException w:name="Medium Grid 3 Accent 6" w:semiHidden="0" w:uiPriority="69" w:unhideWhenUsed="0"/>
+    <w:lsdException w:name="Dark List Accent 6" w:semiHidden="0" w:uiPriority="70" w:unhideWhenUsed="0"/>
+    <w:lsdException w:name="Colorful Shading Accent 6" w:semiHidden="0" w:uiPriority="71" w:unhideWhenUsed="0"/>
+    <w:lsdException w:name="Colorful List Accent 6" w:semiHidden="0" w:uiPriority="72" w:unhideWhenUsed="0"/>
+    <w:lsdException w:name="Colorful Grid Accent 6" w:semiHidden="0" w:uiPriority="73" w:unhideWhenUsed="0"/>
+    <w:lsdException w:name="Subtle Emphasis" w:semiHidden="0" w:uiPriority="19" w:unhideWhenUsed="0" w:qFormat="1"/>
+    <w:lsdException w:name="Intense Emphasis" w:semiHidden="0" w:uiPriority="21" w:unhideWhenUsed="0" w:qFormat="1"/>
+    <w:lsdException w:name="Subtle Reference" w:semiHidden="0" w:uiPriority="31" w:unhideWhenUsed="0" w:qFormat="1"/>
+    <w:lsdException w:name="Intense Reference" w:semiHidden="0" w:uiPriority="32" w:unhideWhenUsed="0" w:qFormat="1"/>
+    <w:lsdException w:name="Book Title" w:semiHidden="0" w:uiPriority="33" w:unhideWhenUsed="0" w:qFormat="1"/>
+    <w:lsdException w:name="Bibliography" w:uiPriority="37"/>
+    <w:lsdException w:name="TOC Heading" w:uiPriority="39" w:qFormat="1"/>
+  </w:latentStyles>
+  <w:style w:type="paragraph" w:default="1" w:styleId="Normal">
+    <w:name w:val="Normal"/>
+    <w:uiPriority w:val="99"/>
+    <w:qFormat/>
+    <w:rsid w:val="00A368C4"/>
+    <w:pPr>
+      <w:spacing w:after="120" w:line="240" w:lineRule="auto"/>
+    </w:pPr>
+    <w:rPr>
+      <w:rFonts w:ascii="Arial" w:eastAsia="Calibri" w:hAnsi="Arial" w:cs="Times New Roman"/>
+      <w:sz w:val="20"/>
+      <w:szCs w:val="20"/>
+    </w:rPr>
+  </w:style>
+  <w:style w:type="paragraph" w:styleId="Heading1">
+    <w:name w:val="heading 1"/>
+    <w:aliases w:val="h1,Level 1 Topic Heading"/>
+    <w:basedOn w:val="Normal"/>
+    <w:next w:val="Normal"/>
+    <w:link w:val="Heading1Char"/>
+    <w:uiPriority w:val="99"/>
+    <w:qFormat/>
+    <w:rsid w:val="000640E0"/>
+    <w:pPr>
+      <w:keepNext/>
+      <w:keepLines/>
+      <w:numPr>
+        <w:numId w:val="4"/>
+      </w:numPr>
+      <w:spacing w:before="480" w:after="0"/>
+      <w:outlineLvl w:val="0"/>
+    </w:pPr>
+    <w:rPr>
+      <w:rFonts w:ascii="Cambria" w:eastAsia="Times New Roman" w:hAnsi="Cambria"/>
+      <w:b/>
+      <w:bCs/>
+      <w:color w:val="365F91"/>
+      <w:sz w:val="28"/>
+      <w:szCs w:val="28"/>
+    </w:rPr>
+  </w:style>
+  <w:style w:type="paragraph" w:styleId="Heading2">
+    <w:name w:val="heading 2"/>
+    <w:aliases w:val="h2,Level 2 Topic Heading"/>
+    <w:basedOn w:val="Normal"/>
+    <w:next w:val="Normal"/>
+    <w:link w:val="Heading2Char"/>
+    <w:uiPriority w:val="9"/>
+    <w:qFormat/>
+    <w:rsid w:val="000640E0"/>
+    <w:pPr>
+      <w:keepNext/>
+      <w:keepLines/>
+      <w:numPr>
+        <w:ilvl w:val="1"/>
+        <w:numId w:val="4"/>
+      </w:numPr>
+      <w:spacing w:before="200" w:after="0"/>
+      <w:outlineLvl w:val="1"/>
+    </w:pPr>
+    <w:rPr>
+      <w:rFonts w:ascii="Cambria" w:eastAsia="Times New Roman" w:hAnsi="Cambria"/>
+      <w:b/>
+      <w:bCs/>
+      <w:color w:val="4F81BD"/>
+      <w:sz w:val="26"/>
+      <w:szCs w:val="26"/>
+    </w:rPr>
+  </w:style>
+  <w:style w:type="paragraph" w:styleId="Heading3">
+    <w:name w:val="heading 3"/>
+    <w:aliases w:val="h3,Level 3 Topic Heading"/>
+    <w:basedOn w:val="Normal"/>
+    <w:next w:val="Normal"/>
+    <w:link w:val="Heading3Char"/>
+    <w:uiPriority w:val="9"/>
+    <w:qFormat/>
+    <w:rsid w:val="000640E0"/>
+    <w:pPr>
+      <w:keepNext/>
+      <w:numPr>
+        <w:ilvl w:val="2"/>
+        <w:numId w:val="4"/>
+      </w:numPr>
+      <w:spacing w:before="240" w:after="60"/>
+      <w:outlineLvl w:val="2"/>
+    </w:pPr>
+    <w:rPr>
+      <w:rFonts w:ascii="Cambria" w:eastAsia="Times New Roman" w:hAnsi="Cambria"/>
+      <w:b/>
+      <w:bCs/>
+      <w:sz w:val="26"/>
+      <w:szCs w:val="26"/>
+    </w:rPr>
+  </w:style>
+  <w:style w:type="paragraph" w:styleId="Heading4">
+    <w:name w:val="heading 4"/>
+    <w:aliases w:val="h4,First Subheading"/>
+    <w:basedOn w:val="Normal"/>
+    <w:next w:val="Normal"/>
+    <w:link w:val="Heading4Char"/>
+    <w:uiPriority w:val="9"/>
+    <w:qFormat/>
+    <w:rsid w:val="000640E0"/>
+    <w:pPr>
+      <w:keepNext/>
+      <w:numPr>
+        <w:ilvl w:val="3"/>
+        <w:numId w:val="4"/>
+      </w:numPr>
+      <w:spacing w:before="240" w:after="60"/>
+      <w:outlineLvl w:val="3"/>
+    </w:pPr>
+    <w:rPr>
+      <w:rFonts w:ascii="Calibri" w:eastAsia="Times New Roman" w:hAnsi="Calibri"/>
+      <w:b/>
+      <w:bCs/>
+      <w:sz w:val="28"/>
+      <w:szCs w:val="28"/>
+    </w:rPr>
+  </w:style>
+  <w:style w:type="paragraph" w:styleId="Heading5">
+    <w:name w:val="heading 5"/>
+    <w:aliases w:val="h5,Second Subheading"/>
+    <w:basedOn w:val="Normal"/>
+    <w:next w:val="Normal"/>
+    <w:link w:val="Heading5Char"/>
+    <w:uiPriority w:val="99"/>
+    <w:qFormat/>
+    <w:rsid w:val="000640E0"/>
+    <w:pPr>
+      <w:numPr>
+        <w:ilvl w:val="4"/>
+        <w:numId w:val="4"/>
+      </w:numPr>
+      <w:spacing w:before="240" w:after="60"/>
+      <w:outlineLvl w:val="4"/>
+    </w:pPr>
+    <w:rPr>
+      <w:rFonts w:ascii="Calibri" w:eastAsia="Times New Roman" w:hAnsi="Calibri"/>
+      <w:b/>
+      <w:bCs/>
+      <w:i/>
+      <w:iCs/>
+      <w:sz w:val="26"/>
+      <w:szCs w:val="26"/>
+    </w:rPr>
+  </w:style>
+  <w:style w:type="paragraph" w:styleId="Heading6">
+    <w:name w:val="heading 6"/>
+    <w:aliases w:val="h6,Third Subheading"/>
+    <w:basedOn w:val="Normal"/>
+    <w:next w:val="Normal"/>
+    <w:link w:val="Heading6Char"/>
+    <w:uiPriority w:val="99"/>
+    <w:qFormat/>
+    <w:rsid w:val="000640E0"/>
+    <w:pPr>
+      <w:numPr>
+        <w:ilvl w:val="5"/>
+        <w:numId w:val="4"/>
+      </w:numPr>
+      <w:spacing w:before="240" w:after="60"/>
+      <w:outlineLvl w:val="5"/>
+    </w:pPr>
+    <w:rPr>
+      <w:rFonts w:ascii="Calibri" w:eastAsia="Times New Roman" w:hAnsi="Calibri"/>
+      <w:b/>
+      <w:bCs/>
+      <w:sz w:val="22"/>
+      <w:szCs w:val="22"/>
+    </w:rPr>
+  </w:style>
+  <w:style w:type="paragraph" w:styleId="Heading7">
+    <w:name w:val="heading 7"/>
+    <w:aliases w:val="h7"/>
+    <w:basedOn w:val="Normal"/>
+    <w:next w:val="Normal"/>
+    <w:link w:val="Heading7Char"/>
+    <w:uiPriority w:val="99"/>
+    <w:qFormat/>
+    <w:rsid w:val="000640E0"/>
+    <w:pPr>
+      <w:numPr>
+        <w:ilvl w:val="6"/>
+        <w:numId w:val="4"/>
+      </w:numPr>
+      <w:spacing w:before="240" w:after="60"/>
+      <w:outlineLvl w:val="6"/>
+    </w:pPr>
+    <w:rPr>
+      <w:rFonts w:ascii="Calibri" w:eastAsia="Times New Roman" w:hAnsi="Calibri"/>
+      <w:sz w:val="24"/>
+      <w:szCs w:val="24"/>
+    </w:rPr>
+  </w:style>
+  <w:style w:type="paragraph" w:styleId="Heading8">
+    <w:name w:val="heading 8"/>
+    <w:aliases w:val="h8"/>
+    <w:basedOn w:val="Normal"/>
+    <w:next w:val="Normal"/>
+    <w:link w:val="Heading8Char"/>
+    <w:uiPriority w:val="99"/>
+    <w:qFormat/>
+    <w:rsid w:val="000640E0"/>
+    <w:pPr>
+      <w:numPr>
+        <w:ilvl w:val="7"/>
+        <w:numId w:val="4"/>
+      </w:numPr>
+      <w:spacing w:before="240" w:after="60"/>
+      <w:outlineLvl w:val="7"/>
+    </w:pPr>
+    <w:rPr>
+      <w:rFonts w:ascii="Calibri" w:eastAsia="Times New Roman" w:hAnsi="Calibri"/>
+      <w:i/>
+      <w:iCs/>
+      <w:sz w:val="24"/>
+      <w:szCs w:val="24"/>
+    </w:rPr>
+  </w:style>
+  <w:style w:type="paragraph" w:styleId="Heading9">
+    <w:name w:val="heading 9"/>
+    <w:aliases w:val="h9"/>
+    <w:basedOn w:val="Normal"/>
+    <w:next w:val="Normal"/>
+    <w:link w:val="Heading9Char"/>
+    <w:uiPriority w:val="99"/>
+    <w:qFormat/>
+    <w:rsid w:val="000640E0"/>
+    <w:pPr>
+      <w:numPr>
+        <w:ilvl w:val="8"/>
+        <w:numId w:val="4"/>
+      </w:numPr>
+      <w:spacing w:before="240" w:after="60"/>
+      <w:outlineLvl w:val="8"/>
+    </w:pPr>
+    <w:rPr>
+      <w:rFonts w:ascii="Cambria" w:eastAsia="Times New Roman" w:hAnsi="Cambria"/>
+      <w:sz w:val="22"/>
+      <w:szCs w:val="22"/>
+    </w:rPr>
+  </w:style>
+  <w:style w:type="character" w:default="1" w:styleId="DefaultParagraphFont">
+    <w:name w:val="Default Paragraph Font"/>
+    <w:uiPriority w:val="1"/>
+    <w:semiHidden/>
+    <w:unhideWhenUsed/>
+  </w:style>
+  <w:style w:type="table" w:default="1" w:styleId="TableNormal">
+    <w:name w:val="Normal Table"/>
+    <w:uiPriority w:val="99"/>
+    <w:semiHidden/>
+    <w:unhideWhenUsed/>
+    <w:tblPr>
+      <w:tblInd w:w="0" w:type="dxa"/>
+      <w:tblCellMar>
+        <w:top w:w="0" w:type="dxa"/>
+        <w:left w:w="108" w:type="dxa"/>
+        <w:bottom w:w="0" w:type="dxa"/>
+        <w:right w:w="108" w:type="dxa"/>
+      </w:tblCellMar>
+    </w:tblPr>
+  </w:style>
+  <w:style w:type="numbering" w:default="1" w:styleId="NoList">
+    <w:name w:val="No List"/>
+    <w:uiPriority w:val="99"/>
+    <w:semiHidden/>
+    <w:unhideWhenUsed/>
+  </w:style>
+  <w:style w:type="paragraph" w:styleId="ListParagraph">
+    <w:name w:val="List Paragraph"/>
+    <w:basedOn w:val="Normal"/>
+    <w:link w:val="ListParagraphChar"/>
+    <w:uiPriority w:val="34"/>
+    <w:qFormat/>
+    <w:rsid w:val="000640E0"/>
+    <w:pPr>
+      <w:ind w:left="720"/>
+      <w:contextualSpacing/>
+    </w:pPr>
+  </w:style>
+  <w:style w:type="paragraph" w:styleId="Header">
+    <w:name w:val="header"/>
+    <w:aliases w:val="h"/>
+    <w:basedOn w:val="Normal"/>
+    <w:link w:val="HeaderChar"/>
+    <w:uiPriority w:val="99"/>
+    <w:rsid w:val="000640E0"/>
+    <w:pPr>
+      <w:spacing w:before="60" w:after="240" w:line="280" w:lineRule="exact"/>
+      <w:jc w:val="right"/>
+    </w:pPr>
+    <w:rPr>
+      <w:rFonts w:eastAsia="PMingLiU"/>
+      <w:i/>
+      <w:kern w:val="24"/>
+      <w:sz w:val="18"/>
+    </w:rPr>
+  </w:style>
+  <w:style w:type="character" w:customStyle="1" w:styleId="HeaderChar">
+    <w:name w:val="Header Char"/>
+    <w:aliases w:val="h Char"/>
+    <w:link w:val="Header"/>
+    <w:uiPriority w:val="99"/>
+    <w:rsid w:val="000640E0"/>
+    <w:rPr>
+      <w:rFonts w:ascii="Arial" w:eastAsia="PMingLiU" w:hAnsi="Arial" w:cs="Times New Roman"/>
+      <w:i/>
+      <w:kern w:val="24"/>
+      <w:sz w:val="18"/>
+      <w:szCs w:val="20"/>
+    </w:rPr>
+  </w:style>
+  <w:style w:type="paragraph" w:styleId="Footer">
+    <w:name w:val="footer"/>
+    <w:aliases w:val="f"/>
+    <w:basedOn w:val="Header"/>
+    <w:link w:val="FooterChar"/>
+    <w:uiPriority w:val="99"/>
+    <w:rsid w:val="000640E0"/>
+    <w:rPr>
+      <w:i w:val="0"/>
+      <w:sz w:val="20"/>
+    </w:rPr>
+  </w:style>
+  <w:style w:type="character" w:customStyle="1" w:styleId="FooterChar">
+    <w:name w:val="Footer Char"/>
+    <w:aliases w:val="f Char"/>
+    <w:link w:val="Footer"/>
+    <w:uiPriority w:val="99"/>
+    <w:rsid w:val="000640E0"/>
+    <w:rPr>
+      <w:rFonts w:ascii="Arial" w:eastAsia="PMingLiU" w:hAnsi="Arial" w:cs="Times New Roman"/>
+      <w:kern w:val="24"/>
+      <w:sz w:val="20"/>
+      <w:szCs w:val="20"/>
+    </w:rPr>
+  </w:style>
+  <w:style w:type="paragraph" w:styleId="BalloonText">
+    <w:name w:val="Balloon Text"/>
+    <w:basedOn w:val="Normal"/>
+    <w:link w:val="BalloonTextChar"/>
+    <w:uiPriority w:val="99"/>
+    <w:semiHidden/>
+    <w:rsid w:val="000640E0"/>
+    <w:pPr>
+      <w:spacing w:after="0"/>
+    </w:pPr>
+    <w:rPr>
+      <w:rFonts w:ascii="Tahoma" w:hAnsi="Tahoma" w:cs="Tahoma"/>
+      <w:sz w:val="16"/>
+      <w:szCs w:val="16"/>
+    </w:rPr>
+  </w:style>
+  <w:style w:type="character" w:customStyle="1" w:styleId="BalloonTextChar">
+    <w:name w:val="Balloon Text Char"/>
+    <w:link w:val="BalloonText"/>
+    <w:uiPriority w:val="99"/>
+    <w:semiHidden/>
+    <w:rsid w:val="000640E0"/>
+    <w:rPr>
+      <w:rFonts w:ascii="Tahoma" w:eastAsia="Calibri" w:hAnsi="Tahoma" w:cs="Tahoma"/>
+      <w:sz w:val="16"/>
+      <w:szCs w:val="16"/>
+    </w:rPr>
+  </w:style>
+  <w:style w:type="table" w:styleId="TableGrid">
+    <w:name w:val="Table Grid"/>
+    <w:basedOn w:val="TableNormal"/>
+    <w:uiPriority w:val="59"/>
+    <w:rsid w:val="000640E0"/>
+    <w:pPr>
+      <w:spacing w:after="0" w:line="240" w:lineRule="auto"/>
+    </w:pPr>
+    <w:rPr>
+      <w:rFonts w:ascii="Arial" w:eastAsia="Calibri" w:hAnsi="Arial" w:cs="Times New Roman"/>
+      <w:sz w:val="20"/>
+      <w:szCs w:val="20"/>
+    </w:rPr>
+    <w:tblPr>
+      <w:tblBorders>
+        <w:top w:val="single" w:sz="4" w:space="0" w:color="auto"/>
+        <w:left w:val="single" w:sz="4" w:space="0" w:color="auto"/>
+        <w:bottom w:val="single" w:sz="4" w:space="0" w:color="auto"/>
+        <w:right w:val="single" w:sz="4" w:space="0" w:color="auto"/>
+        <w:insideH w:val="single" w:sz="4" w:space="0" w:color="auto"/>
+        <w:insideV w:val="single" w:sz="4" w:space="0" w:color="auto"/>
+      </w:tblBorders>
+    </w:tblPr>
+  </w:style>
+  <w:style w:type="paragraph" w:styleId="NoSpacing">
+    <w:name w:val="No Spacing"/>
+    <w:uiPriority w:val="1"/>
+    <w:qFormat/>
+    <w:rsid w:val="00A12180"/>
+    <w:pPr>
+      <w:spacing w:after="0" w:line="240" w:lineRule="auto"/>
+    </w:pPr>
+  </w:style>
+  <w:style w:type="character" w:styleId="CommentReference">
+    <w:name w:val="annotation reference"/>
+    <w:aliases w:val="cr,Used by Word to flag author queries"/>
+    <w:basedOn w:val="DefaultParagraphFont"/>
+    <w:uiPriority w:val="99"/>
+    <w:unhideWhenUsed/>
+    <w:rsid w:val="00A12180"/>
+    <w:rPr>
+      <w:sz w:val="16"/>
+      <w:szCs w:val="16"/>
+    </w:rPr>
+  </w:style>
+  <w:style w:type="paragraph" w:styleId="CommentText">
+    <w:name w:val="annotation text"/>
+    <w:aliases w:val="ct,Used by Word for text of author queries"/>
+    <w:basedOn w:val="Normal"/>
+    <w:link w:val="CommentTextChar"/>
+    <w:uiPriority w:val="99"/>
+    <w:unhideWhenUsed/>
+    <w:rsid w:val="00A12180"/>
+  </w:style>
+  <w:style w:type="character" w:customStyle="1" w:styleId="CommentTextChar">
+    <w:name w:val="Comment Text Char"/>
+    <w:aliases w:val="ct Char,Used by Word for text of author queries Char"/>
+    <w:basedOn w:val="DefaultParagraphFont"/>
+    <w:link w:val="CommentText"/>
+    <w:uiPriority w:val="99"/>
+    <w:rsid w:val="00A12180"/>
+    <w:rPr>
+      <w:sz w:val="20"/>
+      <w:szCs w:val="20"/>
+    </w:rPr>
+  </w:style>
+  <w:style w:type="paragraph" w:styleId="CommentSubject">
+    <w:name w:val="annotation subject"/>
+    <w:basedOn w:val="CommentText"/>
+    <w:next w:val="CommentText"/>
+    <w:link w:val="CommentSubjectChar"/>
+    <w:uiPriority w:val="99"/>
+    <w:semiHidden/>
+    <w:unhideWhenUsed/>
+    <w:rsid w:val="00A12180"/>
+    <w:rPr>
+      <w:b/>
+      <w:bCs/>
+    </w:rPr>
+  </w:style>
+  <w:style w:type="character" w:customStyle="1" w:styleId="CommentSubjectChar">
+    <w:name w:val="Comment Subject Char"/>
+    <w:basedOn w:val="CommentTextChar"/>
+    <w:link w:val="CommentSubject"/>
+    <w:uiPriority w:val="99"/>
+    <w:semiHidden/>
+    <w:rsid w:val="00A12180"/>
+    <w:rPr>
+      <w:b/>
+      <w:bCs/>
+      <w:sz w:val="20"/>
+      <w:szCs w:val="20"/>
+    </w:rPr>
+  </w:style>
+  <w:style w:type="character" w:customStyle="1" w:styleId="Heading2Char">
+    <w:name w:val="Heading 2 Char"/>
+    <w:aliases w:val="h2 Char,Level 2 Topic Heading Char"/>
+    <w:link w:val="Heading2"/>
+    <w:uiPriority w:val="9"/>
+    <w:rsid w:val="000640E0"/>
+    <w:rPr>
+      <w:rFonts w:ascii="Cambria" w:eastAsia="Times New Roman" w:hAnsi="Cambria" w:cs="Times New Roman"/>
+      <w:b/>
+      <w:bCs/>
+      <w:color w:val="4F81BD"/>
+      <w:sz w:val="26"/>
+      <w:szCs w:val="26"/>
+    </w:rPr>
+  </w:style>
+  <w:style w:type="character" w:customStyle="1" w:styleId="Heading3Char">
+    <w:name w:val="Heading 3 Char"/>
+    <w:aliases w:val="h3 Char,Level 3 Topic Heading Char"/>
+    <w:link w:val="Heading3"/>
+    <w:uiPriority w:val="9"/>
+    <w:rsid w:val="000640E0"/>
+    <w:rPr>
+      <w:rFonts w:ascii="Cambria" w:eastAsia="Times New Roman" w:hAnsi="Cambria" w:cs="Times New Roman"/>
+      <w:b/>
+      <w:bCs/>
+      <w:sz w:val="26"/>
+      <w:szCs w:val="26"/>
+    </w:rPr>
+  </w:style>
+  <w:style w:type="character" w:customStyle="1" w:styleId="Heading4Char">
+    <w:name w:val="Heading 4 Char"/>
+    <w:aliases w:val="h4 Char,First Subheading Char"/>
+    <w:link w:val="Heading4"/>
+    <w:uiPriority w:val="9"/>
+    <w:rsid w:val="000640E0"/>
+    <w:rPr>
+      <w:rFonts w:ascii="Calibri" w:eastAsia="Times New Roman" w:hAnsi="Calibri" w:cs="Times New Roman"/>
+      <w:b/>
+      <w:bCs/>
+      <w:sz w:val="28"/>
+      <w:szCs w:val="28"/>
+    </w:rPr>
+  </w:style>
+  <w:style w:type="character" w:customStyle="1" w:styleId="Heading1Char">
+    <w:name w:val="Heading 1 Char"/>
+    <w:aliases w:val="h1 Char,Level 1 Topic Heading Char"/>
+    <w:link w:val="Heading1"/>
+    <w:uiPriority w:val="99"/>
+    <w:rsid w:val="000640E0"/>
+    <w:rPr>
+      <w:rFonts w:ascii="Cambria" w:eastAsia="Times New Roman" w:hAnsi="Cambria" w:cs="Times New Roman"/>
+      <w:b/>
+      <w:bCs/>
+      <w:color w:val="365F91"/>
+      <w:sz w:val="28"/>
+      <w:szCs w:val="28"/>
+    </w:rPr>
+  </w:style>
+  <w:style w:type="paragraph" w:styleId="TOCHeading">
+    <w:name w:val="TOC Heading"/>
+    <w:next w:val="Normal"/>
+    <w:uiPriority w:val="39"/>
+    <w:semiHidden/>
+    <w:qFormat/>
+    <w:rsid w:val="000640E0"/>
+    <w:pPr>
+      <w:pBdr>
+        <w:bottom w:val="single" w:sz="4" w:space="1" w:color="auto"/>
+      </w:pBdr>
+      <w:spacing w:after="120" w:line="240" w:lineRule="auto"/>
+    </w:pPr>
+    <w:rPr>
+      <w:rFonts w:ascii="Arial" w:hAnsi="Arial" w:cs="Times New Roman"/>
+      <w:b/>
+      <w:bCs/>
+      <w:kern w:val="24"/>
+      <w:sz w:val="40"/>
+      <w:szCs w:val="40"/>
+    </w:rPr>
+  </w:style>
+  <w:style w:type="paragraph" w:styleId="TOC2">
+    <w:name w:val="toc 2"/>
+    <w:aliases w:val="toc2"/>
+    <w:basedOn w:val="Normal"/>
+    <w:next w:val="Normal"/>
+    <w:uiPriority w:val="39"/>
+    <w:rsid w:val="000640E0"/>
+    <w:pPr>
+      <w:spacing w:after="0" w:line="280" w:lineRule="exact"/>
+      <w:ind w:left="374" w:hanging="187"/>
+    </w:pPr>
+    <w:rPr>
+      <w:rFonts w:eastAsia="SimSun"/>
+      <w:kern w:val="24"/>
+    </w:rPr>
+  </w:style>
+  <w:style w:type="paragraph" w:styleId="TOC3">
+    <w:name w:val="toc 3"/>
+    <w:aliases w:val="toc3"/>
+    <w:basedOn w:val="Normal"/>
+    <w:next w:val="Normal"/>
+    <w:uiPriority w:val="39"/>
+    <w:rsid w:val="000640E0"/>
+    <w:pPr>
+      <w:spacing w:after="0" w:line="280" w:lineRule="exact"/>
+      <w:ind w:left="561" w:hanging="187"/>
+    </w:pPr>
+    <w:rPr>
+      <w:rFonts w:eastAsia="SimSun"/>
+      <w:kern w:val="24"/>
+    </w:rPr>
+  </w:style>
+  <w:style w:type="character" w:styleId="Hyperlink">
+    <w:name w:val="Hyperlink"/>
+    <w:uiPriority w:val="99"/>
+    <w:rsid w:val="000640E0"/>
+    <w:rPr>
+      <w:color w:val="0000FF"/>
+      <w:u w:val="single"/>
+    </w:rPr>
+  </w:style>
+  <w:style w:type="table" w:styleId="LightShading">
+    <w:name w:val="Light Shading"/>
+    <w:basedOn w:val="TableNormal"/>
+    <w:uiPriority w:val="60"/>
+    <w:rsid w:val="00A46597"/>
+    <w:pPr>
+      <w:spacing w:after="0" w:line="240" w:lineRule="auto"/>
+    </w:pPr>
+    <w:rPr>
+      <w:color w:val="000000" w:themeColor="text1" w:themeShade="BF"/>
+    </w:rPr>
+    <w:tblPr>
+      <w:tblStyleRowBandSize w:val="1"/>
+      <w:tblStyleColBandSize w:val="1"/>
+      <w:tblBorders>
+        <w:top w:val="single" w:sz="8" w:space="0" w:color="000000" w:themeColor="text1"/>
+        <w:bottom w:val="single" w:sz="8" w:space="0" w:color="000000" w:themeColor="text1"/>
+      </w:tblBorders>
+    </w:tblPr>
+    <w:tblStylePr w:type="firstRow">
+      <w:pPr>
+        <w:spacing w:before="0" w:after="0" w:line="240" w:lineRule="auto"/>
+      </w:pPr>
+      <w:rPr>
+        <w:b/>
+        <w:bCs/>
+      </w:rPr>
+      <w:tblPr/>
+      <w:tcPr>
+        <w:tcBorders>
+          <w:top w:val="single" w:sz="8" w:space="0" w:color="000000" w:themeColor="text1"/>
+          <w:left w:val="nil"/>
+          <w:bottom w:val="single" w:sz="8" w:space="0" w:color="000000" w:themeColor="text1"/>
+          <w:right w:val="nil"/>
+          <w:insideH w:val="nil"/>
+          <w:insideV w:val="nil"/>
+        </w:tcBorders>
+      </w:tcPr>
+    </w:tblStylePr>
+    <w:tblStylePr w:type="lastRow">
+      <w:pPr>
+        <w:spacing w:before="0" w:after="0" w:line="240" w:lineRule="auto"/>
+      </w:pPr>
+      <w:rPr>
+        <w:b/>
+        <w:bCs/>
+      </w:rPr>
+      <w:tblPr/>
+      <w:tcPr>
+        <w:tcBorders>
+          <w:top w:val="single" w:sz="8" w:space="0" w:color="000000" w:themeColor="text1"/>
+          <w:left w:val="nil"/>
+          <w:bottom w:val="single" w:sz="8" w:space="0" w:color="000000" w:themeColor="text1"/>
+          <w:right w:val="nil"/>
+          <w:insideH w:val="nil"/>
+          <w:insideV w:val="nil"/>
+        </w:tcBorders>
+      </w:tcPr>
+    </w:tblStylePr>
+    <w:tblStylePr w:type="firstCol">
+      <w:rPr>
+        <w:b/>
+        <w:bCs/>
+      </w:rPr>
+    </w:tblStylePr>
+    <w:tblStylePr w:type="lastCol">
+      <w:rPr>
+        <w:b/>
+        <w:bCs/>
+      </w:rPr>
+    </w:tblStylePr>
+    <w:tblStylePr w:type="band1Vert">
+      <w:tblPr/>
+      <w:tcPr>
+        <w:tcBorders>
+          <w:left w:val="nil"/>
+          <w:right w:val="nil"/>
+          <w:insideH w:val="nil"/>
+          <w:insideV w:val="nil"/>
+        </w:tcBorders>
+        <w:shd w:val="clear" w:color="auto" w:fill="C0C0C0" w:themeFill="text1" w:themeFillTint="3F"/>
+      </w:tcPr>
+    </w:tblStylePr>
+    <w:tblStylePr w:type="band1Horz">
+      <w:tblPr/>
+      <w:tcPr>
+        <w:tcBorders>
+          <w:left w:val="nil"/>
+          <w:right w:val="nil"/>
+          <w:insideH w:val="nil"/>
+          <w:insideV w:val="nil"/>
+        </w:tcBorders>
+        <w:shd w:val="clear" w:color="auto" w:fill="C0C0C0" w:themeFill="text1" w:themeFillTint="3F"/>
+      </w:tcPr>
+    </w:tblStylePr>
+  </w:style>
+  <w:style w:type="character" w:styleId="FollowedHyperlink">
+    <w:name w:val="FollowedHyperlink"/>
+    <w:basedOn w:val="DefaultParagraphFont"/>
+    <w:uiPriority w:val="99"/>
+    <w:semiHidden/>
+    <w:unhideWhenUsed/>
+    <w:rsid w:val="0081723F"/>
+    <w:rPr>
+      <w:color w:val="800080" w:themeColor="followedHyperlink"/>
+      <w:u w:val="single"/>
+    </w:rPr>
+  </w:style>
+  <w:style w:type="paragraph" w:styleId="ListNumber">
+    <w:name w:val="List Number"/>
+    <w:basedOn w:val="Normal"/>
+    <w:uiPriority w:val="99"/>
+    <w:semiHidden/>
+    <w:rsid w:val="000640E0"/>
+    <w:pPr>
+      <w:tabs>
+        <w:tab w:val="num" w:pos="360"/>
+      </w:tabs>
+      <w:ind w:left="360" w:hanging="360"/>
+      <w:contextualSpacing/>
+    </w:pPr>
+  </w:style>
+  <w:style w:type="paragraph" w:styleId="NormalWeb">
+    <w:name w:val="Normal (Web)"/>
+    <w:basedOn w:val="Normal"/>
+    <w:uiPriority w:val="99"/>
+    <w:rsid w:val="000640E0"/>
+    <w:rPr>
+      <w:rFonts w:ascii="Verdana" w:hAnsi="Verdana"/>
+      <w:sz w:val="24"/>
+      <w:szCs w:val="24"/>
+    </w:rPr>
+  </w:style>
+  <w:style w:type="paragraph" w:styleId="Revision">
+    <w:name w:val="Revision"/>
+    <w:hidden/>
+    <w:uiPriority w:val="99"/>
+    <w:semiHidden/>
+    <w:rsid w:val="009F00D1"/>
+    <w:pPr>
+      <w:spacing w:after="0" w:line="240" w:lineRule="auto"/>
+    </w:pPr>
+  </w:style>
+  <w:style w:type="character" w:customStyle="1" w:styleId="ListParagraphChar">
+    <w:name w:val="List Paragraph Char"/>
+    <w:basedOn w:val="DefaultParagraphFont"/>
+    <w:link w:val="ListParagraph"/>
+    <w:uiPriority w:val="34"/>
+    <w:rsid w:val="00195A88"/>
+    <w:rPr>
+      <w:rFonts w:ascii="Arial" w:eastAsia="Calibri" w:hAnsi="Arial" w:cs="Times New Roman"/>
+      <w:sz w:val="20"/>
+      <w:szCs w:val="20"/>
+    </w:rPr>
+  </w:style>
+  <w:style w:type="table" w:customStyle="1" w:styleId="LightShading1">
+    <w:name w:val="Light Shading1"/>
+    <w:basedOn w:val="TableNormal"/>
+    <w:next w:val="LightShading"/>
+    <w:uiPriority w:val="60"/>
+    <w:rsid w:val="00BB1D92"/>
+    <w:pPr>
+      <w:spacing w:after="0" w:line="240" w:lineRule="auto"/>
+    </w:pPr>
+    <w:rPr>
+      <w:rFonts w:ascii="Calibri" w:eastAsia="Calibri" w:hAnsi="Calibri" w:cs="Times New Roman"/>
+      <w:color w:val="000000" w:themeColor="text1" w:themeShade="BF"/>
+    </w:rPr>
+    <w:tblPr>
+      <w:tblStyleRowBandSize w:val="1"/>
+      <w:tblStyleColBandSize w:val="1"/>
+      <w:tblBorders>
+        <w:top w:val="single" w:sz="8" w:space="0" w:color="000000" w:themeColor="text1"/>
+        <w:bottom w:val="single" w:sz="8" w:space="0" w:color="000000" w:themeColor="text1"/>
+      </w:tblBorders>
+    </w:tblPr>
+    <w:tblStylePr w:type="firstRow">
+      <w:pPr>
+        <w:spacing w:beforeLines="0" w:before="0" w:beforeAutospacing="0" w:afterLines="0" w:after="0" w:afterAutospacing="0" w:line="240" w:lineRule="auto"/>
+      </w:pPr>
+      <w:rPr>
+        <w:b/>
+        <w:bCs/>
+      </w:rPr>
+      <w:tblPr/>
+      <w:tcPr>
+        <w:tcBorders>
+          <w:top w:val="single" w:sz="8" w:space="0" w:color="000000" w:themeColor="text1"/>
+          <w:left w:val="nil"/>
+          <w:bottom w:val="single" w:sz="8" w:space="0" w:color="000000" w:themeColor="text1"/>
+          <w:right w:val="nil"/>
+          <w:insideH w:val="nil"/>
+          <w:insideV w:val="nil"/>
+        </w:tcBorders>
+      </w:tcPr>
+    </w:tblStylePr>
+    <w:tblStylePr w:type="lastRow">
+      <w:pPr>
+        <w:spacing w:beforeLines="0" w:before="0" w:beforeAutospacing="0" w:afterLines="0" w:after="0" w:afterAutospacing="0" w:line="240" w:lineRule="auto"/>
+      </w:pPr>
+      <w:rPr>
+        <w:b/>
+        <w:bCs/>
+      </w:rPr>
+      <w:tblPr/>
+      <w:tcPr>
+        <w:tcBorders>
+          <w:top w:val="single" w:sz="8" w:space="0" w:color="000000" w:themeColor="text1"/>
+          <w:left w:val="nil"/>
+          <w:bottom w:val="single" w:sz="8" w:space="0" w:color="000000" w:themeColor="text1"/>
+          <w:right w:val="nil"/>
+          <w:insideH w:val="nil"/>
+          <w:insideV w:val="nil"/>
+        </w:tcBorders>
+      </w:tcPr>
+    </w:tblStylePr>
+    <w:tblStylePr w:type="firstCol">
+      <w:rPr>
+        <w:b/>
+        <w:bCs/>
+      </w:rPr>
+    </w:tblStylePr>
+    <w:tblStylePr w:type="lastCol">
+      <w:rPr>
+        <w:b/>
+        <w:bCs/>
+      </w:rPr>
+    </w:tblStylePr>
+    <w:tblStylePr w:type="band1Vert">
+      <w:tblPr/>
+      <w:tcPr>
+        <w:tcBorders>
+          <w:left w:val="nil"/>
+          <w:right w:val="nil"/>
+          <w:insideH w:val="nil"/>
+          <w:insideV w:val="nil"/>
+        </w:tcBorders>
+        <w:shd w:val="clear" w:color="auto" w:fill="C0C0C0" w:themeFill="text1" w:themeFillTint="3F"/>
+      </w:tcPr>
+    </w:tblStylePr>
+    <w:tblStylePr w:type="band1Horz">
+      <w:tblPr/>
+      <w:tcPr>
+        <w:tcBorders>
+          <w:left w:val="nil"/>
+          <w:right w:val="nil"/>
+          <w:insideH w:val="nil"/>
+          <w:insideV w:val="nil"/>
+        </w:tcBorders>
+        <w:shd w:val="clear" w:color="auto" w:fill="C0C0C0" w:themeFill="text1" w:themeFillTint="3F"/>
+      </w:tcPr>
+    </w:tblStylePr>
+  </w:style>
+  <w:style w:type="table" w:customStyle="1" w:styleId="TableGrid1">
+    <w:name w:val="Table Grid1"/>
+    <w:basedOn w:val="TableNormal"/>
+    <w:next w:val="TableGrid"/>
+    <w:uiPriority w:val="59"/>
+    <w:rsid w:val="00C50EDA"/>
+    <w:pPr>
+      <w:spacing w:after="0" w:line="240" w:lineRule="auto"/>
+    </w:pPr>
+    <w:tblPr>
+      <w:tblBorders>
+        <w:top w:val="single" w:sz="4" w:space="0" w:color="auto"/>
+        <w:left w:val="single" w:sz="4" w:space="0" w:color="auto"/>
+        <w:bottom w:val="single" w:sz="4" w:space="0" w:color="auto"/>
+        <w:right w:val="single" w:sz="4" w:space="0" w:color="auto"/>
+        <w:insideH w:val="single" w:sz="4" w:space="0" w:color="auto"/>
+        <w:insideV w:val="single" w:sz="4" w:space="0" w:color="auto"/>
+      </w:tblBorders>
+    </w:tblPr>
+  </w:style>
+  <w:style w:type="table" w:customStyle="1" w:styleId="LightShading2">
+    <w:name w:val="Light Shading2"/>
+    <w:basedOn w:val="TableNormal"/>
+    <w:next w:val="LightShading"/>
+    <w:uiPriority w:val="60"/>
+    <w:rsid w:val="00312F17"/>
+    <w:pPr>
+      <w:spacing w:after="0" w:line="240" w:lineRule="auto"/>
+    </w:pPr>
+    <w:rPr>
+      <w:rFonts w:ascii="Calibri" w:hAnsi="Calibri" w:cs="Times New Roman"/>
+      <w:color w:val="000000" w:themeColor="text1" w:themeShade="BF"/>
+    </w:rPr>
+    <w:tblPr>
+      <w:tblStyleRowBandSize w:val="1"/>
+      <w:tblStyleColBandSize w:val="1"/>
+      <w:tblBorders>
+        <w:top w:val="single" w:sz="8" w:space="0" w:color="000000" w:themeColor="text1"/>
+        <w:bottom w:val="single" w:sz="8" w:space="0" w:color="000000" w:themeColor="text1"/>
+      </w:tblBorders>
+    </w:tblPr>
+    <w:tblStylePr w:type="firstRow">
+      <w:pPr>
+        <w:spacing w:beforeLines="0" w:before="0" w:beforeAutospacing="0" w:afterLines="0" w:after="0" w:afterAutospacing="0" w:line="240" w:lineRule="auto"/>
+      </w:pPr>
+      <w:rPr>
+        <w:b/>
+        <w:bCs/>
+      </w:rPr>
+      <w:tblPr/>
+      <w:tcPr>
+        <w:tcBorders>
+          <w:top w:val="single" w:sz="8" w:space="0" w:color="000000" w:themeColor="text1"/>
+          <w:left w:val="nil"/>
+          <w:bottom w:val="single" w:sz="8" w:space="0" w:color="000000" w:themeColor="text1"/>
+          <w:right w:val="nil"/>
+          <w:insideH w:val="nil"/>
+          <w:insideV w:val="nil"/>
+        </w:tcBorders>
+      </w:tcPr>
+    </w:tblStylePr>
+    <w:tblStylePr w:type="lastRow">
+      <w:pPr>
+        <w:spacing w:beforeLines="0" w:before="0" w:beforeAutospacing="0" w:afterLines="0" w:after="0" w:afterAutospacing="0" w:line="240" w:lineRule="auto"/>
+      </w:pPr>
+      <w:rPr>
+        <w:b/>
+        <w:bCs/>
+      </w:rPr>
+      <w:tblPr/>
+      <w:tcPr>
+        <w:tcBorders>
+          <w:top w:val="single" w:sz="8" w:space="0" w:color="000000" w:themeColor="text1"/>
+          <w:left w:val="nil"/>
+          <w:bottom w:val="single" w:sz="8" w:space="0" w:color="000000" w:themeColor="text1"/>
+          <w:right w:val="nil"/>
+          <w:insideH w:val="nil"/>
+          <w:insideV w:val="nil"/>
+        </w:tcBorders>
+      </w:tcPr>
+    </w:tblStylePr>
+    <w:tblStylePr w:type="firstCol">
+      <w:rPr>
+        <w:b/>
+        <w:bCs/>
+      </w:rPr>
+    </w:tblStylePr>
+    <w:tblStylePr w:type="lastCol">
+      <w:rPr>
+        <w:b/>
+        <w:bCs/>
+      </w:rPr>
+    </w:tblStylePr>
+    <w:tblStylePr w:type="band1Vert">
+      <w:tblPr/>
+      <w:tcPr>
+        <w:tcBorders>
+          <w:left w:val="nil"/>
+          <w:right w:val="nil"/>
+          <w:insideH w:val="nil"/>
+          <w:insideV w:val="nil"/>
+        </w:tcBorders>
+        <w:shd w:val="clear" w:color="auto" w:fill="C0C0C0" w:themeFill="text1" w:themeFillTint="3F"/>
+      </w:tcPr>
+    </w:tblStylePr>
+    <w:tblStylePr w:type="band1Horz">
+      <w:tblPr/>
+      <w:tcPr>
+        <w:tcBorders>
+          <w:left w:val="nil"/>
+          <w:right w:val="nil"/>
+          <w:insideH w:val="nil"/>
+          <w:insideV w:val="nil"/>
+        </w:tcBorders>
+        <w:shd w:val="clear" w:color="auto" w:fill="C0C0C0" w:themeFill="text1" w:themeFillTint="3F"/>
+      </w:tcPr>
+    </w:tblStylePr>
+  </w:style>
+  <w:style w:type="paragraph" w:customStyle="1" w:styleId="LWPTableCaption">
+    <w:name w:val="LWP: Table Caption"/>
+    <w:basedOn w:val="LWPFigureCaption"/>
+    <w:next w:val="LWPParagraphText"/>
+    <w:qFormat/>
+    <w:rsid w:val="000640E0"/>
+    <w:pPr>
+      <w:keepNext/>
+      <w:spacing w:before="120"/>
+    </w:pPr>
+  </w:style>
+  <w:style w:type="paragraph" w:customStyle="1" w:styleId="LWPTableText">
+    <w:name w:val="LWP: Table Text"/>
+    <w:basedOn w:val="Normal"/>
+    <w:link w:val="LWPTableTextChar"/>
+    <w:qFormat/>
+    <w:rsid w:val="000640E0"/>
+    <w:pPr>
+      <w:spacing w:after="0" w:line="240" w:lineRule="exact"/>
+    </w:pPr>
+    <w:rPr>
+      <w:rFonts w:eastAsia="Times New Roman" w:cs="Segoe"/>
+      <w:sz w:val="18"/>
+      <w:szCs w:val="18"/>
+    </w:rPr>
+  </w:style>
+  <w:style w:type="paragraph" w:customStyle="1" w:styleId="LWPTableHeading">
+    <w:name w:val="LWP: Table Heading"/>
+    <w:basedOn w:val="LWPParagraphText"/>
+    <w:qFormat/>
+    <w:rsid w:val="000640E0"/>
+    <w:pPr>
+      <w:spacing w:after="60"/>
+    </w:pPr>
+    <w:rPr>
+      <w:b/>
+    </w:rPr>
+  </w:style>
+  <w:style w:type="paragraph" w:customStyle="1" w:styleId="ChapterNumber">
+    <w:name w:val="Chapter Number"/>
+    <w:basedOn w:val="Normal"/>
+    <w:next w:val="Normal"/>
+    <w:autoRedefine/>
+    <w:uiPriority w:val="99"/>
+    <w:semiHidden/>
+    <w:rsid w:val="000640E0"/>
+    <w:rPr>
+      <w:b/>
+      <w:caps/>
+      <w:color w:val="7F7F7F"/>
+      <w:sz w:val="24"/>
+    </w:rPr>
+  </w:style>
+  <w:style w:type="paragraph" w:styleId="ListBullet">
+    <w:name w:val="List Bullet"/>
+    <w:basedOn w:val="Normal"/>
+    <w:uiPriority w:val="99"/>
+    <w:semiHidden/>
+    <w:rsid w:val="000640E0"/>
+    <w:pPr>
+      <w:tabs>
+        <w:tab w:val="num" w:pos="360"/>
+      </w:tabs>
+      <w:ind w:left="360" w:hanging="360"/>
+      <w:contextualSpacing/>
+    </w:pPr>
+  </w:style>
+  <w:style w:type="paragraph" w:customStyle="1" w:styleId="ChapterTOC">
+    <w:name w:val="Chapter TOC"/>
+    <w:basedOn w:val="ListBullet"/>
+    <w:next w:val="Normal"/>
+    <w:autoRedefine/>
+    <w:uiPriority w:val="99"/>
+    <w:semiHidden/>
+    <w:rsid w:val="000640E0"/>
+    <w:pPr>
+      <w:numPr>
+        <w:numId w:val="3"/>
+      </w:numPr>
+    </w:pPr>
+    <w:rPr>
+      <w:b/>
+      <w:color w:val="7F7F7F"/>
+    </w:rPr>
+  </w:style>
+  <w:style w:type="paragraph" w:customStyle="1" w:styleId="LWPParagraphinListLevel1">
+    <w:name w:val="LWP: Paragraph in List (Level 1)"/>
+    <w:basedOn w:val="ListParagraph"/>
+    <w:qFormat/>
+    <w:rsid w:val="000640E0"/>
+    <w:pPr>
+      <w:spacing w:before="40"/>
+    </w:pPr>
+  </w:style>
+  <w:style w:type="paragraph" w:customStyle="1" w:styleId="DefinitionList">
+    <w:name w:val="Definition List"/>
+    <w:basedOn w:val="LWPParagraphinListLevel1"/>
+    <w:autoRedefine/>
+    <w:uiPriority w:val="99"/>
+    <w:semiHidden/>
+    <w:qFormat/>
+    <w:rsid w:val="000640E0"/>
+    <w:pPr>
+      <w:contextualSpacing w:val="0"/>
+    </w:pPr>
+  </w:style>
+  <w:style w:type="paragraph" w:customStyle="1" w:styleId="LWPParagraphText">
+    <w:name w:val="LWP: Paragraph Text"/>
+    <w:basedOn w:val="Normal"/>
+    <w:qFormat/>
+    <w:rsid w:val="000640E0"/>
+    <w:pPr>
+      <w:spacing w:line="260" w:lineRule="exact"/>
+    </w:pPr>
+  </w:style>
+  <w:style w:type="paragraph" w:customStyle="1" w:styleId="Figure">
+    <w:name w:val="Figure"/>
+    <w:aliases w:val="fig"/>
+    <w:basedOn w:val="LWPParagraphText"/>
+    <w:next w:val="LWPParagraphText"/>
+    <w:autoRedefine/>
+    <w:uiPriority w:val="99"/>
+    <w:semiHidden/>
+    <w:qFormat/>
+    <w:rsid w:val="000640E0"/>
+    <w:pPr>
+      <w:keepNext/>
+      <w:spacing w:after="600"/>
+    </w:pPr>
+    <w:rPr>
+      <w:noProof/>
+    </w:rPr>
+  </w:style>
+  <w:style w:type="character" w:customStyle="1" w:styleId="Heading5Char">
+    <w:name w:val="Heading 5 Char"/>
+    <w:aliases w:val="h5 Char,Second Subheading Char"/>
+    <w:link w:val="Heading5"/>
+    <w:uiPriority w:val="99"/>
+    <w:rsid w:val="000640E0"/>
+    <w:rPr>
+      <w:rFonts w:ascii="Calibri" w:eastAsia="Times New Roman" w:hAnsi="Calibri" w:cs="Times New Roman"/>
+      <w:b/>
+      <w:bCs/>
+      <w:i/>
+      <w:iCs/>
+      <w:sz w:val="26"/>
+      <w:szCs w:val="26"/>
+    </w:rPr>
+  </w:style>
+  <w:style w:type="character" w:customStyle="1" w:styleId="Heading6Char">
+    <w:name w:val="Heading 6 Char"/>
+    <w:aliases w:val="h6 Char,Third Subheading Char"/>
+    <w:link w:val="Heading6"/>
+    <w:uiPriority w:val="99"/>
+    <w:rsid w:val="000640E0"/>
+    <w:rPr>
+      <w:rFonts w:ascii="Calibri" w:eastAsia="Times New Roman" w:hAnsi="Calibri" w:cs="Times New Roman"/>
+      <w:b/>
+      <w:bCs/>
+    </w:rPr>
+  </w:style>
+  <w:style w:type="character" w:customStyle="1" w:styleId="Heading7Char">
+    <w:name w:val="Heading 7 Char"/>
+    <w:aliases w:val="h7 Char"/>
+    <w:link w:val="Heading7"/>
+    <w:uiPriority w:val="99"/>
+    <w:rsid w:val="000640E0"/>
+    <w:rPr>
+      <w:rFonts w:ascii="Calibri" w:eastAsia="Times New Roman" w:hAnsi="Calibri" w:cs="Times New Roman"/>
+      <w:sz w:val="24"/>
+      <w:szCs w:val="24"/>
+    </w:rPr>
+  </w:style>
+  <w:style w:type="character" w:customStyle="1" w:styleId="Heading8Char">
+    <w:name w:val="Heading 8 Char"/>
+    <w:aliases w:val="h8 Char"/>
+    <w:link w:val="Heading8"/>
+    <w:uiPriority w:val="99"/>
+    <w:rsid w:val="000640E0"/>
+    <w:rPr>
+      <w:rFonts w:ascii="Calibri" w:eastAsia="Times New Roman" w:hAnsi="Calibri" w:cs="Times New Roman"/>
+      <w:i/>
+      <w:iCs/>
+      <w:sz w:val="24"/>
+      <w:szCs w:val="24"/>
+    </w:rPr>
+  </w:style>
+  <w:style w:type="character" w:customStyle="1" w:styleId="Heading9Char">
+    <w:name w:val="Heading 9 Char"/>
+    <w:aliases w:val="h9 Char"/>
+    <w:link w:val="Heading9"/>
+    <w:uiPriority w:val="99"/>
+    <w:rsid w:val="000640E0"/>
+    <w:rPr>
+      <w:rFonts w:ascii="Cambria" w:eastAsia="Times New Roman" w:hAnsi="Cambria" w:cs="Times New Roman"/>
+    </w:rPr>
+  </w:style>
+  <w:style w:type="paragraph" w:styleId="ListBullet3">
+    <w:name w:val="List Bullet 3"/>
+    <w:basedOn w:val="Normal"/>
+    <w:uiPriority w:val="99"/>
+    <w:semiHidden/>
+    <w:rsid w:val="000640E0"/>
+    <w:pPr>
+      <w:tabs>
+        <w:tab w:val="num" w:pos="1080"/>
+      </w:tabs>
+      <w:ind w:left="1080" w:hanging="360"/>
+      <w:contextualSpacing/>
+    </w:pPr>
+  </w:style>
+  <w:style w:type="paragraph" w:styleId="ListNumber4">
+    <w:name w:val="List Number 4"/>
+    <w:basedOn w:val="Normal"/>
+    <w:uiPriority w:val="99"/>
+    <w:semiHidden/>
+    <w:rsid w:val="000640E0"/>
+    <w:pPr>
+      <w:numPr>
+        <w:numId w:val="5"/>
+      </w:numPr>
+      <w:contextualSpacing/>
+    </w:pPr>
+  </w:style>
+  <w:style w:type="paragraph" w:customStyle="1" w:styleId="LWPAlertText">
+    <w:name w:val="LWP: Alert Text"/>
+    <w:basedOn w:val="LWPParagraphText"/>
+    <w:next w:val="LWPParagraphText"/>
+    <w:qFormat/>
+    <w:rsid w:val="000640E0"/>
+    <w:pPr>
+      <w:spacing w:before="120"/>
+      <w:ind w:left="360"/>
+    </w:pPr>
+    <w:rPr>
+      <w:i/>
+      <w:sz w:val="19"/>
+    </w:rPr>
+  </w:style>
+  <w:style w:type="paragraph" w:customStyle="1" w:styleId="LWPAlertTextinList">
+    <w:name w:val="LWP: Alert Text in List"/>
+    <w:basedOn w:val="LWPAlertText"/>
+    <w:next w:val="LWPParagraphText"/>
+    <w:qFormat/>
+    <w:rsid w:val="000640E0"/>
+    <w:pPr>
+      <w:ind w:left="720"/>
+    </w:pPr>
+  </w:style>
+  <w:style w:type="paragraph" w:customStyle="1" w:styleId="LWPChapterPaperTitle">
+    <w:name w:val="LWP: Chapter/Paper Title"/>
+    <w:basedOn w:val="Normal"/>
+    <w:next w:val="LWPParagraphText"/>
+    <w:qFormat/>
+    <w:rsid w:val="00D870DD"/>
+    <w:pPr>
+      <w:pBdr>
+        <w:bottom w:val="single" w:sz="4" w:space="1" w:color="auto"/>
+      </w:pBdr>
+      <w:spacing w:before="120"/>
+    </w:pPr>
+    <w:rPr>
+      <w:b/>
+      <w:color w:val="1F497D"/>
+      <w:sz w:val="40"/>
+    </w:rPr>
+  </w:style>
+  <w:style w:type="paragraph" w:customStyle="1" w:styleId="LWPCodeBlock">
+    <w:name w:val="LWP: Code Block"/>
+    <w:basedOn w:val="Normal"/>
+    <w:link w:val="LWPCodeBlockChar"/>
+    <w:qFormat/>
+    <w:rsid w:val="000640E0"/>
+    <w:pPr>
+      <w:shd w:val="clear" w:color="auto" w:fill="D9D9D9"/>
+      <w:autoSpaceDE w:val="0"/>
+      <w:autoSpaceDN w:val="0"/>
+      <w:adjustRightInd w:val="0"/>
+      <w:spacing w:after="20"/>
+    </w:pPr>
+    <w:rPr>
+      <w:rFonts w:ascii="Courier New" w:hAnsi="Courier New" w:cs="Courier New"/>
+      <w:noProof/>
+    </w:rPr>
+  </w:style>
+  <w:style w:type="character" w:customStyle="1" w:styleId="LWPCodeBlockChar">
+    <w:name w:val="LWP: Code Block Char"/>
+    <w:link w:val="LWPCodeBlock"/>
+    <w:rsid w:val="000640E0"/>
+    <w:rPr>
+      <w:rFonts w:ascii="Courier New" w:eastAsia="Calibri" w:hAnsi="Courier New" w:cs="Courier New"/>
+      <w:noProof/>
+      <w:sz w:val="20"/>
+      <w:szCs w:val="20"/>
+      <w:shd w:val="clear" w:color="auto" w:fill="D9D9D9"/>
+    </w:rPr>
+  </w:style>
+  <w:style w:type="paragraph" w:customStyle="1" w:styleId="LWPCodeBlockinList">
+    <w:name w:val="LWP: Code Block in List"/>
+    <w:basedOn w:val="LWPCodeBlock"/>
+    <w:qFormat/>
+    <w:rsid w:val="000640E0"/>
+    <w:pPr>
+      <w:ind w:left="720"/>
+    </w:pPr>
+  </w:style>
+  <w:style w:type="character" w:customStyle="1" w:styleId="LWPCodeEmbedded">
+    <w:name w:val="LWP: Code Embedded"/>
+    <w:rsid w:val="000640E0"/>
+    <w:rPr>
+      <w:rFonts w:ascii="Courier New" w:hAnsi="Courier New"/>
+      <w:noProof/>
+      <w:color w:val="auto"/>
+      <w:position w:val="0"/>
+      <w:sz w:val="20"/>
+      <w:szCs w:val="16"/>
+      <w:u w:val="none"/>
+    </w:rPr>
+  </w:style>
+  <w:style w:type="paragraph" w:customStyle="1" w:styleId="LWPFigure">
+    <w:name w:val="LWP: Figure"/>
+    <w:basedOn w:val="LWPParagraphText"/>
+    <w:next w:val="Normal"/>
+    <w:qFormat/>
+    <w:rsid w:val="000640E0"/>
+    <w:pPr>
+      <w:keepNext/>
+      <w:spacing w:after="240" w:line="240" w:lineRule="auto"/>
+    </w:pPr>
+  </w:style>
+  <w:style w:type="paragraph" w:customStyle="1" w:styleId="LWPFigureCaption">
+    <w:name w:val="LWP: Figure Caption"/>
+    <w:basedOn w:val="LWPParagraphText"/>
+    <w:next w:val="LWPParagraphText"/>
+    <w:qFormat/>
+    <w:rsid w:val="000640E0"/>
+    <w:rPr>
+      <w:b/>
+      <w:color w:val="4F81BD"/>
+      <w:sz w:val="18"/>
+    </w:rPr>
+  </w:style>
+  <w:style w:type="paragraph" w:customStyle="1" w:styleId="LWPFigureCaptioninList">
+    <w:name w:val="LWP: Figure Caption in List"/>
+    <w:basedOn w:val="LWPFigureCaption"/>
+    <w:next w:val="LWPParagraphText"/>
+    <w:qFormat/>
+    <w:rsid w:val="000640E0"/>
+    <w:pPr>
+      <w:ind w:left="720"/>
+    </w:pPr>
+  </w:style>
+  <w:style w:type="paragraph" w:customStyle="1" w:styleId="LWPFigureinList">
+    <w:name w:val="LWP: Figure in List"/>
+    <w:basedOn w:val="LWPFigure"/>
+    <w:next w:val="LWPFigureCaptioninList"/>
+    <w:qFormat/>
+    <w:rsid w:val="000640E0"/>
+    <w:pPr>
+      <w:ind w:left="720"/>
+    </w:pPr>
+  </w:style>
+  <w:style w:type="paragraph" w:customStyle="1" w:styleId="LWPFooter">
+    <w:name w:val="LWP: Footer"/>
+    <w:basedOn w:val="Footer"/>
+    <w:qFormat/>
+    <w:rsid w:val="000640E0"/>
+  </w:style>
+  <w:style w:type="paragraph" w:customStyle="1" w:styleId="LWPHeader">
+    <w:name w:val="LWP: Header"/>
+    <w:basedOn w:val="Header"/>
+    <w:qFormat/>
+    <w:rsid w:val="000640E0"/>
+    <w:pPr>
+      <w:pBdr>
+        <w:bottom w:val="single" w:sz="4" w:space="1" w:color="auto"/>
+      </w:pBdr>
+    </w:pPr>
+    <w:rPr>
+      <w:b/>
+    </w:rPr>
+  </w:style>
+  <w:style w:type="paragraph" w:customStyle="1" w:styleId="LWPHeading1H1">
+    <w:name w:val="LWP: Heading 1 (H1)"/>
+    <w:basedOn w:val="Heading1"/>
+    <w:next w:val="LWPParagraphText"/>
+    <w:qFormat/>
+    <w:rsid w:val="000640E0"/>
+    <w:pPr>
+      <w:keepLines w:val="0"/>
+      <w:numPr>
+        <w:numId w:val="0"/>
+      </w:numPr>
+      <w:spacing w:before="0" w:after="120"/>
+    </w:pPr>
+    <w:rPr>
+      <w:rFonts w:ascii="Arial" w:hAnsi="Arial"/>
+      <w:color w:val="auto"/>
+      <w:sz w:val="36"/>
+      <w:szCs w:val="36"/>
+    </w:rPr>
+  </w:style>
+  <w:style w:type="paragraph" w:customStyle="1" w:styleId="LWPHeading2H2">
+    <w:name w:val="LWP: Heading 2 (H2)"/>
+    <w:basedOn w:val="Heading2"/>
+    <w:next w:val="LWPParagraphText"/>
+    <w:qFormat/>
+    <w:rsid w:val="000640E0"/>
+    <w:pPr>
+      <w:keepLines w:val="0"/>
+      <w:numPr>
+        <w:ilvl w:val="0"/>
+        <w:numId w:val="0"/>
+      </w:numPr>
+      <w:spacing w:after="120"/>
+    </w:pPr>
+    <w:rPr>
+      <w:rFonts w:ascii="Arial" w:hAnsi="Arial"/>
+      <w:color w:val="auto"/>
+      <w:sz w:val="28"/>
+      <w:szCs w:val="28"/>
+    </w:rPr>
+  </w:style>
+  <w:style w:type="paragraph" w:customStyle="1" w:styleId="LWPHeading3H3">
+    <w:name w:val="LWP: Heading 3 (H3)"/>
+    <w:basedOn w:val="Heading3"/>
+    <w:next w:val="LWPParagraphText"/>
+    <w:qFormat/>
+    <w:rsid w:val="000640E0"/>
+    <w:pPr>
+      <w:numPr>
+        <w:ilvl w:val="0"/>
+        <w:numId w:val="0"/>
+      </w:numPr>
+      <w:spacing w:after="120"/>
+    </w:pPr>
+    <w:rPr>
+      <w:rFonts w:ascii="Arial" w:hAnsi="Arial"/>
+      <w:i/>
+    </w:rPr>
+  </w:style>
+  <w:style w:type="paragraph" w:customStyle="1" w:styleId="LWPHeading4H4">
+    <w:name w:val="LWP: Heading 4 (H4)"/>
+    <w:basedOn w:val="Heading4"/>
+    <w:next w:val="LWPParagraphText"/>
+    <w:qFormat/>
+    <w:rsid w:val="000640E0"/>
+    <w:pPr>
+      <w:numPr>
+        <w:ilvl w:val="0"/>
+        <w:numId w:val="0"/>
+      </w:numPr>
+      <w:spacing w:after="120"/>
+    </w:pPr>
+    <w:rPr>
+      <w:rFonts w:ascii="Arial" w:hAnsi="Arial"/>
+      <w:color w:val="4F81BD"/>
+      <w:sz w:val="21"/>
+      <w:szCs w:val="21"/>
+    </w:rPr>
+  </w:style>
+  <w:style w:type="paragraph" w:customStyle="1" w:styleId="LWPHeading5H5">
+    <w:name w:val="LWP: Heading 5 (H5)"/>
+    <w:basedOn w:val="Heading5"/>
+    <w:next w:val="LWPParagraphText"/>
+    <w:qFormat/>
+    <w:rsid w:val="000640E0"/>
+    <w:pPr>
+      <w:keepNext/>
+      <w:numPr>
+        <w:ilvl w:val="0"/>
+        <w:numId w:val="0"/>
+      </w:numPr>
+      <w:spacing w:after="120"/>
+    </w:pPr>
+    <w:rPr>
+      <w:rFonts w:ascii="Arial" w:hAnsi="Arial"/>
+      <w:color w:val="4F81BD"/>
+      <w:sz w:val="21"/>
+    </w:rPr>
+  </w:style>
+  <w:style w:type="paragraph" w:customStyle="1" w:styleId="LWPListBulletLevel1">
+    <w:name w:val="LWP: List Bullet (Level 1)"/>
+    <w:basedOn w:val="ListBullet"/>
+    <w:qFormat/>
+    <w:rsid w:val="000640E0"/>
+    <w:pPr>
+      <w:numPr>
+        <w:numId w:val="10"/>
+      </w:numPr>
+      <w:contextualSpacing w:val="0"/>
+    </w:pPr>
+  </w:style>
+  <w:style w:type="paragraph" w:customStyle="1" w:styleId="LWPListBulletLevel2">
+    <w:name w:val="LWP: List Bullet (Level 2)"/>
+    <w:basedOn w:val="LWPListBulletLevel1"/>
+    <w:qFormat/>
+    <w:rsid w:val="000640E0"/>
+    <w:pPr>
+      <w:numPr>
+        <w:numId w:val="6"/>
+      </w:numPr>
+    </w:pPr>
+  </w:style>
+  <w:style w:type="paragraph" w:customStyle="1" w:styleId="LWPListBulletLevel3">
+    <w:name w:val="LWP: List Bullet (Level 3)"/>
+    <w:basedOn w:val="ListBullet3"/>
+    <w:qFormat/>
+    <w:rsid w:val="000640E0"/>
+    <w:pPr>
+      <w:numPr>
+        <w:numId w:val="7"/>
+      </w:numPr>
+    </w:pPr>
+  </w:style>
+  <w:style w:type="paragraph" w:customStyle="1" w:styleId="LWPListNumberLevel1">
+    <w:name w:val="LWP: List Number (Level 1)"/>
+    <w:basedOn w:val="ListNumber"/>
+    <w:qFormat/>
+    <w:rsid w:val="000640E0"/>
+    <w:pPr>
+      <w:numPr>
+        <w:numId w:val="23"/>
+      </w:numPr>
+      <w:contextualSpacing w:val="0"/>
+    </w:pPr>
+  </w:style>
+  <w:style w:type="paragraph" w:customStyle="1" w:styleId="LWPListNumberLevel2">
+    <w:name w:val="LWP: List Number (Level 2)"/>
+    <w:basedOn w:val="LWPListNumberLevel1"/>
+    <w:qFormat/>
+    <w:rsid w:val="000640E0"/>
+    <w:pPr>
+      <w:numPr>
+        <w:numId w:val="8"/>
+      </w:numPr>
+    </w:pPr>
+  </w:style>
+  <w:style w:type="paragraph" w:customStyle="1" w:styleId="LWPLogFileBlock">
+    <w:name w:val="LWP: Log File Block"/>
+    <w:basedOn w:val="LWPCodeBlock"/>
+    <w:link w:val="LWPLogFileBlockChar"/>
+    <w:qFormat/>
+    <w:rsid w:val="000640E0"/>
+    <w:pPr>
+      <w:shd w:val="clear" w:color="auto" w:fill="DBE5F1"/>
+    </w:pPr>
+    <w:rPr>
+      <w:rFonts w:ascii="Calibri" w:hAnsi="Calibri"/>
+    </w:rPr>
+  </w:style>
+  <w:style w:type="character" w:customStyle="1" w:styleId="LWPLogFileBlockChar">
+    <w:name w:val="LWP: Log File Block Char"/>
+    <w:link w:val="LWPLogFileBlock"/>
+    <w:rsid w:val="000640E0"/>
+    <w:rPr>
+      <w:rFonts w:ascii="Calibri" w:eastAsia="Calibri" w:hAnsi="Calibri" w:cs="Courier New"/>
+      <w:noProof/>
+      <w:sz w:val="20"/>
+      <w:szCs w:val="20"/>
+      <w:shd w:val="clear" w:color="auto" w:fill="DBE5F1"/>
+    </w:rPr>
+  </w:style>
+  <w:style w:type="paragraph" w:customStyle="1" w:styleId="LWPParagraphinListLevel2">
+    <w:name w:val="LWP: Paragraph in List (Level 2)"/>
+    <w:basedOn w:val="LWPParagraphinListLevel1"/>
+    <w:qFormat/>
+    <w:rsid w:val="000640E0"/>
+    <w:pPr>
+      <w:ind w:left="1080"/>
+    </w:pPr>
+  </w:style>
+  <w:style w:type="character" w:styleId="PlaceholderText">
+    <w:name w:val="Placeholder Text"/>
+    <w:uiPriority w:val="99"/>
+    <w:semiHidden/>
+    <w:rsid w:val="000640E0"/>
+    <w:rPr>
+      <w:i/>
+    </w:rPr>
+  </w:style>
+  <w:style w:type="character" w:customStyle="1" w:styleId="LWPPlaceholder">
+    <w:name w:val="LWP: Placeholder"/>
+    <w:basedOn w:val="PlaceholderText"/>
+    <w:qFormat/>
+    <w:rsid w:val="000640E0"/>
+    <w:rPr>
+      <w:i/>
+    </w:rPr>
+  </w:style>
+  <w:style w:type="paragraph" w:customStyle="1" w:styleId="LWPProcedureHeading">
+    <w:name w:val="LWP: Procedure Heading"/>
+    <w:basedOn w:val="Normal"/>
+    <w:next w:val="LWPListNumberLevel1"/>
+    <w:qFormat/>
+    <w:rsid w:val="000640E0"/>
+    <w:pPr>
+      <w:keepNext/>
+      <w:numPr>
+        <w:numId w:val="9"/>
+      </w:numPr>
+      <w:spacing w:before="120"/>
+    </w:pPr>
+    <w:rPr>
+      <w:b/>
+      <w:color w:val="0830B0"/>
+    </w:rPr>
+  </w:style>
+  <w:style w:type="paragraph" w:customStyle="1" w:styleId="LWPSidebarText">
+    <w:name w:val="LWP: Sidebar Text"/>
+    <w:basedOn w:val="LWPParagraphText"/>
+    <w:qFormat/>
+    <w:rsid w:val="000640E0"/>
+    <w:rPr>
+      <w:sz w:val="19"/>
+      <w:szCs w:val="19"/>
+    </w:rPr>
+  </w:style>
+  <w:style w:type="paragraph" w:customStyle="1" w:styleId="LWPSidebarAlertText">
+    <w:name w:val="LWP: Sidebar Alert Text"/>
+    <w:basedOn w:val="LWPSidebarText"/>
+    <w:next w:val="LWPSidebarText"/>
+    <w:qFormat/>
+    <w:rsid w:val="000640E0"/>
+    <w:pPr>
+      <w:ind w:left="432"/>
+    </w:pPr>
+  </w:style>
+  <w:style w:type="paragraph" w:customStyle="1" w:styleId="LWPSidebarBulletList">
+    <w:name w:val="LWP: Sidebar Bullet List"/>
+    <w:basedOn w:val="LWPListBulletLevel1"/>
+    <w:qFormat/>
+    <w:rsid w:val="000640E0"/>
+    <w:pPr>
+      <w:numPr>
+        <w:numId w:val="0"/>
+      </w:numPr>
+    </w:pPr>
+    <w:rPr>
+      <w:sz w:val="18"/>
+    </w:rPr>
+  </w:style>
+  <w:style w:type="paragraph" w:customStyle="1" w:styleId="LWPSidebarCodeBlock">
+    <w:name w:val="LWP: Sidebar Code Block"/>
+    <w:basedOn w:val="LWPCodeBlock"/>
+    <w:qFormat/>
+    <w:rsid w:val="000640E0"/>
+    <w:pPr>
+      <w:shd w:val="clear" w:color="auto" w:fill="F2F2F2"/>
+      <w:ind w:left="360" w:hanging="360"/>
+    </w:pPr>
+    <w:rPr>
+      <w:sz w:val="18"/>
+    </w:rPr>
+  </w:style>
+  <w:style w:type="paragraph" w:customStyle="1" w:styleId="LWPSidebarContributorName">
+    <w:name w:val="LWP: Sidebar Contributor Name"/>
+    <w:basedOn w:val="LWPParagraphText"/>
+    <w:next w:val="Normal"/>
+    <w:qFormat/>
+    <w:rsid w:val="000640E0"/>
+    <w:pPr>
+      <w:keepNext/>
+      <w:spacing w:after="80"/>
+    </w:pPr>
+    <w:rPr>
+      <w:b/>
+    </w:rPr>
+  </w:style>
+  <w:style w:type="paragraph" w:customStyle="1" w:styleId="LWPSidebarContributorTitle">
+    <w:name w:val="LWP: Sidebar Contributor Title"/>
+    <w:basedOn w:val="LWPSidebarContributorName"/>
+    <w:next w:val="LWPSidebarText"/>
+    <w:qFormat/>
+    <w:rsid w:val="000640E0"/>
+    <w:pPr>
+      <w:spacing w:after="160"/>
+    </w:pPr>
+    <w:rPr>
+      <w:b w:val="0"/>
+      <w:i/>
+    </w:rPr>
+  </w:style>
+  <w:style w:type="paragraph" w:customStyle="1" w:styleId="LWPSidebarNumberList">
+    <w:name w:val="LWP: Sidebar Number List"/>
+    <w:basedOn w:val="LWPListNumberLevel1"/>
+    <w:qFormat/>
+    <w:rsid w:val="000640E0"/>
+    <w:pPr>
+      <w:numPr>
+        <w:numId w:val="0"/>
+      </w:numPr>
+    </w:pPr>
+    <w:rPr>
+      <w:sz w:val="18"/>
+    </w:rPr>
+  </w:style>
+  <w:style w:type="paragraph" w:customStyle="1" w:styleId="LWPSidebarSubtitle">
+    <w:name w:val="LWP: Sidebar Subtitle"/>
+    <w:basedOn w:val="LWPSidebarContributorTitle"/>
+    <w:next w:val="LWPSidebarContributorName"/>
+    <w:qFormat/>
+    <w:rsid w:val="000640E0"/>
+    <w:pPr>
+      <w:spacing w:before="40" w:after="80"/>
+    </w:pPr>
+    <w:rPr>
+      <w:b/>
+      <w:color w:val="4F81BD"/>
+      <w:sz w:val="24"/>
+      <w:szCs w:val="24"/>
+    </w:rPr>
+  </w:style>
+  <w:style w:type="paragraph" w:customStyle="1" w:styleId="LWPSidebarTitle">
+    <w:name w:val="LWP: Sidebar Title"/>
+    <w:basedOn w:val="LWPHeading1H1"/>
+    <w:next w:val="LWPSidebarSubtitle"/>
+    <w:qFormat/>
+    <w:rsid w:val="000640E0"/>
+    <w:pPr>
+      <w:spacing w:before="200"/>
+    </w:pPr>
+    <w:rPr>
+      <w:color w:val="1F497D"/>
+      <w:sz w:val="32"/>
+    </w:rPr>
+  </w:style>
+  <w:style w:type="paragraph" w:customStyle="1" w:styleId="LWPSpaceafterTablesCodeBlocks">
+    <w:name w:val="LWP: Space after Tables/Code Blocks"/>
+    <w:basedOn w:val="Normal"/>
+    <w:next w:val="Normal"/>
+    <w:qFormat/>
+    <w:rsid w:val="000640E0"/>
+    <w:pPr>
+      <w:spacing w:after="0"/>
+    </w:pPr>
+    <w:rPr>
+      <w:sz w:val="16"/>
+    </w:rPr>
+  </w:style>
+  <w:style w:type="paragraph" w:customStyle="1" w:styleId="LWPSubtitleProductName">
+    <w:name w:val="LWP: Subtitle/Product Name"/>
+    <w:basedOn w:val="LWPParagraphText"/>
+    <w:qFormat/>
+    <w:rsid w:val="000640E0"/>
+    <w:pPr>
+      <w:spacing w:after="360"/>
+    </w:pPr>
+    <w:rPr>
+      <w:b/>
+      <w:color w:val="1F497D"/>
+      <w:sz w:val="28"/>
+      <w:szCs w:val="28"/>
+    </w:rPr>
+  </w:style>
+  <w:style w:type="paragraph" w:customStyle="1" w:styleId="LWPTableAlertText">
+    <w:name w:val="LWP: Table Alert Text"/>
+    <w:basedOn w:val="LWPTableText"/>
+    <w:qFormat/>
+    <w:rsid w:val="000640E0"/>
+    <w:pPr>
+      <w:ind w:left="216"/>
+    </w:pPr>
+    <w:rPr>
+      <w:i/>
+      <w:sz w:val="16"/>
+    </w:rPr>
+  </w:style>
+  <w:style w:type="paragraph" w:customStyle="1" w:styleId="LWPTableBulletList">
+    <w:name w:val="LWP: Table Bullet List"/>
+    <w:basedOn w:val="LWPListBulletLevel1"/>
+    <w:qFormat/>
+    <w:rsid w:val="000640E0"/>
+    <w:pPr>
+      <w:numPr>
+        <w:numId w:val="11"/>
+      </w:numPr>
+      <w:spacing w:after="0"/>
+    </w:pPr>
+    <w:rPr>
+      <w:sz w:val="18"/>
+    </w:rPr>
+  </w:style>
+  <w:style w:type="paragraph" w:customStyle="1" w:styleId="LWPTableCaptioninList">
+    <w:name w:val="LWP: Table Caption in List"/>
+    <w:basedOn w:val="LWPTableCaption"/>
+    <w:next w:val="LWPParagraphinListLevel1"/>
+    <w:qFormat/>
+    <w:rsid w:val="000640E0"/>
+    <w:pPr>
+      <w:ind w:left="720"/>
+    </w:pPr>
+  </w:style>
+  <w:style w:type="paragraph" w:customStyle="1" w:styleId="LWPTableNumberList">
+    <w:name w:val="LWP: Table Number List"/>
+    <w:basedOn w:val="LWPTableText"/>
+    <w:qFormat/>
+    <w:rsid w:val="000640E0"/>
+    <w:pPr>
+      <w:numPr>
+        <w:numId w:val="12"/>
+      </w:numPr>
+      <w:spacing w:line="276" w:lineRule="auto"/>
+      <w:contextualSpacing/>
+    </w:pPr>
+  </w:style>
+  <w:style w:type="table" w:customStyle="1" w:styleId="LWPTableStyle">
+    <w:name w:val="LWP: Table Style"/>
+    <w:basedOn w:val="TableNormal"/>
+    <w:uiPriority w:val="99"/>
+    <w:rsid w:val="000640E0"/>
+    <w:pPr>
+      <w:spacing w:after="0" w:line="240" w:lineRule="auto"/>
+    </w:pPr>
+    <w:rPr>
+      <w:rFonts w:ascii="Arial" w:eastAsia="Calibri" w:hAnsi="Arial" w:cs="Times New Roman"/>
+      <w:sz w:val="18"/>
+      <w:szCs w:val="20"/>
+    </w:rPr>
+    <w:tblPr>
+      <w:tblBorders>
+        <w:bottom w:val="single" w:sz="4" w:space="0" w:color="auto"/>
+        <w:insideH w:val="single" w:sz="4" w:space="0" w:color="auto"/>
+      </w:tblBorders>
+      <w:tblCellMar>
+        <w:top w:w="115" w:type="dxa"/>
+        <w:left w:w="115" w:type="dxa"/>
+        <w:bottom w:w="115" w:type="dxa"/>
+        <w:right w:w="115" w:type="dxa"/>
+      </w:tblCellMar>
+    </w:tblPr>
+    <w:tblStylePr w:type="firstRow">
+      <w:rPr>
+        <w:rFonts w:ascii="Arial" w:hAnsi="Arial"/>
+        <w:b/>
+        <w:sz w:val="20"/>
+      </w:rPr>
+      <w:tblPr>
+        <w:tblCellMar>
+          <w:top w:w="115" w:type="dxa"/>
+          <w:left w:w="115" w:type="dxa"/>
+          <w:bottom w:w="115" w:type="dxa"/>
+          <w:right w:w="115" w:type="dxa"/>
+        </w:tblCellMar>
+      </w:tblPr>
+      <w:tcPr>
+        <w:shd w:val="clear" w:color="auto" w:fill="BFBFBF"/>
+      </w:tcPr>
+    </w:tblStylePr>
+  </w:style>
+  <w:style w:type="paragraph" w:customStyle="1" w:styleId="LWPTOCHeading">
+    <w:name w:val="LWP: TOC Heading"/>
+    <w:basedOn w:val="TOCHeading"/>
+    <w:next w:val="LWPParagraphText"/>
+    <w:qFormat/>
+    <w:rsid w:val="000640E0"/>
+    <w:rPr>
+      <w:color w:val="1F497D"/>
+    </w:rPr>
+  </w:style>
+  <w:style w:type="paragraph" w:customStyle="1" w:styleId="NotationText">
+    <w:name w:val="Notation Text"/>
+    <w:basedOn w:val="Normal"/>
+    <w:next w:val="Normal"/>
+    <w:uiPriority w:val="99"/>
+    <w:semiHidden/>
+    <w:qFormat/>
+    <w:rsid w:val="000640E0"/>
+    <w:pPr>
+      <w:spacing w:after="160"/>
+    </w:pPr>
+    <w:rPr>
+      <w:color w:val="C00000"/>
+    </w:rPr>
+  </w:style>
+  <w:style w:type="paragraph" w:customStyle="1" w:styleId="PageFooter">
+    <w:name w:val="Page Footer"/>
+    <w:aliases w:val="pgf"/>
+    <w:basedOn w:val="Normal"/>
+    <w:uiPriority w:val="99"/>
+    <w:semiHidden/>
+    <w:rsid w:val="000640E0"/>
+    <w:pPr>
+      <w:spacing w:after="0"/>
+      <w:jc w:val="right"/>
+    </w:pPr>
+    <w:rPr>
+      <w:rFonts w:eastAsia="SimSun"/>
+      <w:kern w:val="24"/>
+    </w:rPr>
+  </w:style>
+  <w:style w:type="character" w:styleId="Strong">
+    <w:name w:val="Strong"/>
+    <w:uiPriority w:val="99"/>
+    <w:qFormat/>
+    <w:rsid w:val="000640E0"/>
+    <w:rPr>
+      <w:b/>
+      <w:bCs/>
+    </w:rPr>
+  </w:style>
+  <w:style w:type="table" w:customStyle="1" w:styleId="TableStyle">
+    <w:name w:val="Table Style"/>
+    <w:basedOn w:val="TableNormal"/>
+    <w:uiPriority w:val="99"/>
+    <w:rsid w:val="000640E0"/>
+    <w:pPr>
+      <w:spacing w:before="60" w:after="60" w:line="240" w:lineRule="auto"/>
+    </w:pPr>
+    <w:rPr>
+      <w:rFonts w:ascii="Arial" w:eastAsia="Calibri" w:hAnsi="Arial" w:cs="Times New Roman"/>
+      <w:sz w:val="18"/>
+      <w:szCs w:val="20"/>
+    </w:rPr>
+    <w:tblPr>
+      <w:tblBorders>
+        <w:top w:val="single" w:sz="4" w:space="0" w:color="auto"/>
+        <w:bottom w:val="single" w:sz="4" w:space="0" w:color="auto"/>
+        <w:insideH w:val="single" w:sz="4" w:space="0" w:color="auto"/>
+      </w:tblBorders>
+    </w:tblPr>
+    <w:tblStylePr w:type="firstRow">
+      <w:pPr>
+        <w:wordWrap/>
+        <w:spacing w:afterLines="0" w:after="120" w:afterAutospacing="0"/>
+      </w:pPr>
+      <w:rPr>
+        <w:rFonts w:ascii="Arial" w:hAnsi="Arial"/>
+        <w:b/>
+        <w:sz w:val="20"/>
+      </w:rPr>
+      <w:tblPr/>
+      <w:tcPr>
+        <w:shd w:val="clear" w:color="auto" w:fill="BFBFBF"/>
+      </w:tcPr>
+    </w:tblStylePr>
+  </w:style>
+  <w:style w:type="paragraph" w:styleId="Title">
+    <w:name w:val="Title"/>
+    <w:basedOn w:val="Normal"/>
+    <w:next w:val="Normal"/>
+    <w:link w:val="TitleChar"/>
+    <w:uiPriority w:val="99"/>
+    <w:qFormat/>
+    <w:rsid w:val="000640E0"/>
+    <w:pPr>
+      <w:pBdr>
+        <w:bottom w:val="single" w:sz="8" w:space="4" w:color="4F81BD"/>
+      </w:pBdr>
+      <w:spacing w:after="300"/>
+      <w:contextualSpacing/>
+    </w:pPr>
+    <w:rPr>
+      <w:rFonts w:ascii="Cambria" w:eastAsia="Times New Roman" w:hAnsi="Cambria"/>
+      <w:color w:val="17365D"/>
+      <w:spacing w:val="5"/>
+      <w:kern w:val="28"/>
+      <w:sz w:val="52"/>
+      <w:szCs w:val="52"/>
+    </w:rPr>
+  </w:style>
+  <w:style w:type="character" w:customStyle="1" w:styleId="TitleChar">
+    <w:name w:val="Title Char"/>
+    <w:link w:val="Title"/>
+    <w:uiPriority w:val="99"/>
+    <w:rsid w:val="000640E0"/>
+    <w:rPr>
+      <w:rFonts w:ascii="Cambria" w:eastAsia="Times New Roman" w:hAnsi="Cambria" w:cs="Times New Roman"/>
+      <w:color w:val="17365D"/>
+      <w:spacing w:val="5"/>
+      <w:kern w:val="28"/>
+      <w:sz w:val="52"/>
+      <w:szCs w:val="52"/>
+    </w:rPr>
+  </w:style>
+  <w:style w:type="paragraph" w:styleId="TOC1">
+    <w:name w:val="toc 1"/>
+    <w:basedOn w:val="Normal"/>
+    <w:next w:val="Normal"/>
+    <w:autoRedefine/>
+    <w:uiPriority w:val="39"/>
+    <w:rsid w:val="000640E0"/>
+    <w:pPr>
+      <w:spacing w:after="100"/>
+    </w:pPr>
+  </w:style>
+  <w:style w:type="paragraph" w:styleId="TOC4">
+    <w:name w:val="toc 4"/>
+    <w:aliases w:val="toc4"/>
+    <w:basedOn w:val="Normal"/>
+    <w:next w:val="Normal"/>
+    <w:uiPriority w:val="39"/>
+    <w:rsid w:val="000640E0"/>
+    <w:pPr>
+      <w:spacing w:after="0" w:line="280" w:lineRule="exact"/>
+      <w:ind w:left="749" w:hanging="187"/>
+    </w:pPr>
+    <w:rPr>
+      <w:rFonts w:eastAsia="SimSun"/>
+      <w:kern w:val="24"/>
+    </w:rPr>
+  </w:style>
+  <w:style w:type="paragraph" w:styleId="TOC5">
+    <w:name w:val="toc 5"/>
+    <w:aliases w:val="toc5"/>
+    <w:basedOn w:val="Normal"/>
+    <w:next w:val="Normal"/>
+    <w:uiPriority w:val="39"/>
+    <w:rsid w:val="000640E0"/>
+    <w:pPr>
+      <w:spacing w:after="0" w:line="280" w:lineRule="exact"/>
+      <w:ind w:left="936" w:hanging="187"/>
+    </w:pPr>
+    <w:rPr>
+      <w:rFonts w:eastAsia="SimSun"/>
+      <w:kern w:val="24"/>
+    </w:rPr>
+  </w:style>
+  <w:style w:type="paragraph" w:styleId="TOC6">
+    <w:name w:val="toc 6"/>
+    <w:basedOn w:val="Normal"/>
+    <w:next w:val="Normal"/>
+    <w:autoRedefine/>
+    <w:uiPriority w:val="99"/>
+    <w:semiHidden/>
+    <w:rsid w:val="000640E0"/>
+    <w:pPr>
+      <w:spacing w:after="100"/>
+      <w:ind w:left="1100"/>
+    </w:pPr>
+  </w:style>
+  <w:style w:type="paragraph" w:styleId="TOC7">
+    <w:name w:val="toc 7"/>
+    <w:basedOn w:val="Normal"/>
+    <w:next w:val="Normal"/>
+    <w:autoRedefine/>
+    <w:uiPriority w:val="99"/>
+    <w:semiHidden/>
+    <w:rsid w:val="000640E0"/>
+    <w:pPr>
+      <w:spacing w:after="100"/>
+      <w:ind w:left="1320"/>
+    </w:pPr>
+  </w:style>
+  <w:style w:type="paragraph" w:styleId="TOC8">
+    <w:name w:val="toc 8"/>
+    <w:basedOn w:val="Normal"/>
+    <w:next w:val="Normal"/>
+    <w:autoRedefine/>
+    <w:uiPriority w:val="99"/>
+    <w:semiHidden/>
+    <w:rsid w:val="000640E0"/>
+    <w:pPr>
+      <w:spacing w:after="100"/>
+      <w:ind w:left="1540"/>
+    </w:pPr>
+  </w:style>
+  <w:style w:type="paragraph" w:styleId="TOC9">
+    <w:name w:val="toc 9"/>
+    <w:basedOn w:val="Normal"/>
+    <w:next w:val="Normal"/>
+    <w:autoRedefine/>
+    <w:uiPriority w:val="99"/>
+    <w:semiHidden/>
+    <w:rsid w:val="000640E0"/>
+    <w:pPr>
+      <w:spacing w:after="100"/>
+      <w:ind w:left="1760"/>
+    </w:pPr>
+  </w:style>
+  <w:style w:type="table" w:customStyle="1" w:styleId="TableGrid4">
+    <w:name w:val="Table Grid4"/>
+    <w:basedOn w:val="TableNormal"/>
+    <w:next w:val="TableGrid"/>
+    <w:uiPriority w:val="59"/>
+    <w:rsid w:val="00684C93"/>
+    <w:pPr>
+      <w:spacing w:after="0" w:line="240" w:lineRule="auto"/>
+    </w:pPr>
+    <w:rPr>
+      <w:rFonts w:ascii="Arial" w:eastAsia="Calibri" w:hAnsi="Arial" w:cs="Times New Roman"/>
+      <w:sz w:val="20"/>
+      <w:szCs w:val="20"/>
+    </w:rPr>
+    <w:tblPr>
+      <w:tblBorders>
+        <w:top w:val="single" w:sz="4" w:space="0" w:color="auto"/>
+        <w:left w:val="single" w:sz="4" w:space="0" w:color="auto"/>
+        <w:bottom w:val="single" w:sz="4" w:space="0" w:color="auto"/>
+        <w:right w:val="single" w:sz="4" w:space="0" w:color="auto"/>
+        <w:insideH w:val="single" w:sz="4" w:space="0" w:color="auto"/>
+        <w:insideV w:val="single" w:sz="4" w:space="0" w:color="auto"/>
+      </w:tblBorders>
+    </w:tblPr>
+  </w:style>
+  <w:style w:type="paragraph" w:customStyle="1" w:styleId="A">
+    <w:name w:val="A"/>
+    <w:basedOn w:val="LWPTableText"/>
+    <w:link w:val="AChar"/>
+    <w:uiPriority w:val="99"/>
+    <w:qFormat/>
+    <w:rsid w:val="00AD003A"/>
+    <w:rPr>
+      <w:bCs/>
+      <w:color w:val="000000" w:themeColor="text1" w:themeShade="BF"/>
+    </w:rPr>
+  </w:style>
+  <w:style w:type="character" w:customStyle="1" w:styleId="LWPTableTextChar">
+    <w:name w:val="LWP: Table Text Char"/>
+    <w:basedOn w:val="DefaultParagraphFont"/>
+    <w:link w:val="LWPTableText"/>
+    <w:rsid w:val="00AD003A"/>
+    <w:rPr>
+      <w:rFonts w:ascii="Arial" w:eastAsia="Times New Roman" w:hAnsi="Arial" w:cs="Segoe"/>
+      <w:sz w:val="18"/>
+      <w:szCs w:val="18"/>
+    </w:rPr>
+  </w:style>
+  <w:style w:type="character" w:customStyle="1" w:styleId="AChar">
+    <w:name w:val="A Char"/>
+    <w:basedOn w:val="LWPTableTextChar"/>
+    <w:link w:val="A"/>
+    <w:uiPriority w:val="99"/>
+    <w:rsid w:val="00AD003A"/>
+    <w:rPr>
+      <w:rFonts w:ascii="Arial" w:eastAsia="Times New Roman" w:hAnsi="Arial" w:cs="Segoe"/>
+      <w:bCs/>
+      <w:color w:val="000000" w:themeColor="text1" w:themeShade="BF"/>
+      <w:sz w:val="18"/>
+      <w:szCs w:val="18"/>
+    </w:rPr>
+  </w:style>
+</w:styles>
+</file>
+
 <file path=word/theme/theme1.xml><?xml version="1.0" encoding="utf-8"?>
 <a:theme xmlns:a="http://schemas.openxmlformats.org/drawingml/2006/main" name="Office Theme">
   <a:themeElements>
@@ -26320,7 +28349,7 @@
 </file>
 
 <file path=customXml/itemProps4.xml><?xml version="1.0" encoding="utf-8"?>
-<ds:datastoreItem xmlns:ds="http://schemas.openxmlformats.org/officeDocument/2006/customXml" ds:itemID="{D9C14AE4-8980-4618-91AF-9E3D457E1F26}">
+<ds:datastoreItem xmlns:ds="http://schemas.openxmlformats.org/officeDocument/2006/customXml" ds:itemID="{BD85E791-F499-41B4-9F4D-996E3FC74A8C}">
   <ds:schemaRefs>
     <ds:schemaRef ds:uri="http://schemas.openxmlformats.org/officeDocument/2006/bibliography"/>
   </ds:schemaRefs>

</xml_diff>

<commit_message>
Update O16 and E16.
</commit_message>
<xml_diff>
--- a/ExchangeActiveSync/Docs/ExchangeEASTestSuiteDeploymentGuide.docx
+++ b/ExchangeActiveSync/Docs/ExchangeEASTestSuiteDeploymentGuide.docx
@@ -1,6 +1,6 @@
 
 <file path=word/document.xml><?xml version="1.0" encoding="utf-8"?>
-<w:document xmlns:wpc="http://schemas.microsoft.com/office/word/2010/wordprocessingCanvas" xmlns:mc="http://schemas.openxmlformats.org/markup-compatibility/2006" xmlns:o="urn:schemas-microsoft-com:office:office" xmlns:r="http://schemas.openxmlformats.org/officeDocument/2006/relationships" xmlns:m="http://schemas.openxmlformats.org/officeDocument/2006/math" xmlns:v="urn:schemas-microsoft-com:vml" xmlns:wp14="http://schemas.microsoft.com/office/word/2010/wordprocessingDrawing" xmlns:wp="http://schemas.openxmlformats.org/drawingml/2006/wordprocessingDrawing" xmlns:w10="urn:schemas-microsoft-com:office:word" xmlns:w="http://schemas.openxmlformats.org/wordprocessingml/2006/main" xmlns:w14="http://schemas.microsoft.com/office/word/2010/wordml" xmlns:wpg="http://schemas.microsoft.com/office/word/2010/wordprocessingGroup" xmlns:wpi="http://schemas.microsoft.com/office/word/2010/wordprocessingInk" xmlns:wne="http://schemas.microsoft.com/office/word/2006/wordml" xmlns:wps="http://schemas.microsoft.com/office/word/2010/wordprocessingShape" mc:Ignorable="w14 wp14">
+<w:document xmlns:wpc="http://schemas.microsoft.com/office/word/2010/wordprocessingCanvas" xmlns:cx="http://schemas.microsoft.com/office/drawing/2014/chartex" xmlns:cx1="http://schemas.microsoft.com/office/drawing/2015/9/8/chartex" xmlns:mc="http://schemas.openxmlformats.org/markup-compatibility/2006" xmlns:o="urn:schemas-microsoft-com:office:office" xmlns:r="http://schemas.openxmlformats.org/officeDocument/2006/relationships" xmlns:m="http://schemas.openxmlformats.org/officeDocument/2006/math" xmlns:v="urn:schemas-microsoft-com:vml" xmlns:wp14="http://schemas.microsoft.com/office/word/2010/wordprocessingDrawing" xmlns:wp="http://schemas.openxmlformats.org/drawingml/2006/wordprocessingDrawing" xmlns:w10="urn:schemas-microsoft-com:office:word" xmlns:w="http://schemas.openxmlformats.org/wordprocessingml/2006/main" xmlns:w14="http://schemas.microsoft.com/office/word/2010/wordml" xmlns:w15="http://schemas.microsoft.com/office/word/2012/wordml" xmlns:w16se="http://schemas.microsoft.com/office/word/2015/wordml/symex" xmlns:wpg="http://schemas.microsoft.com/office/word/2010/wordprocessingGroup" xmlns:wpi="http://schemas.microsoft.com/office/word/2010/wordprocessingInk" xmlns:wne="http://schemas.microsoft.com/office/word/2006/wordml" xmlns:wps="http://schemas.microsoft.com/office/word/2010/wordprocessingShape" mc:Ignorable="w14 w15 w16se wp14">
   <w:body>
     <w:p>
       <w:pPr>
@@ -27,7 +27,7 @@
                     <pic:cNvPicPr/>
                   </pic:nvPicPr>
                   <pic:blipFill>
-                    <a:blip r:embed="rId12" cstate="print">
+                    <a:blip r:embed="rId11" cstate="print">
                       <a:extLst>
                         <a:ext uri="{28A0092B-C50C-407E-A947-70E740481C1C}">
                           <a14:useLocalDpi xmlns:a14="http://schemas.microsoft.com/office/drawing/2010/main" val="0"/>
@@ -3633,6 +3633,18 @@
     </w:p>
     <w:p>
       <w:pPr>
+        <w:pStyle w:val="ListParagraph"/>
+        <w:numPr>
+          <w:ilvl w:val="0"/>
+          <w:numId w:val="1"/>
+        </w:numPr>
+      </w:pPr>
+      <w:r>
+        <w:t xml:space="preserve">Microsoft Exchange Server 2016 </w:t>
+      </w:r>
+    </w:p>
+    <w:p>
+      <w:pPr>
         <w:pStyle w:val="LWPParagraphText"/>
       </w:pPr>
       <w:r>
@@ -3981,6 +3993,7 @@
         <w:rPr>
           <w:b/>
         </w:rPr>
+        <w:lastRenderedPageBreak/>
         <w:t>Note</w:t>
       </w:r>
       <w:r>
@@ -3993,8 +4006,6 @@
       <w:r>
         <w:t xml:space="preserve"> </w:t>
       </w:r>
-      <w:bookmarkStart w:id="24" w:name="_GoBack"/>
-      <w:bookmarkEnd w:id="24"/>
       <w:r>
         <w:t>AD DC and SUT are in the same machine</w:t>
       </w:r>
@@ -4025,9 +4036,9 @@
             <o:lock v:ext="edit" aspectratio="t"/>
           </v:shapetype>
           <v:shape id="_x0000_i1025" type="#_x0000_t75" style="width:555pt;height:216.75pt" o:ole="">
-            <v:imagedata r:id="rId13" o:title=""/>
+            <v:imagedata r:id="rId12" o:title=""/>
           </v:shape>
-          <o:OLEObject Type="Embed" ProgID="Visio.Drawing.11" ShapeID="_x0000_i1025" DrawAspect="Content" ObjectID="_1510576370" r:id="rId14"/>
+          <o:OLEObject Type="Embed" ProgID="Visio.Drawing.11" ShapeID="_x0000_i1025" DrawAspect="Content" ObjectID="_1558858209" r:id="rId13"/>
         </w:object>
       </w:r>
     </w:p>
@@ -4035,8 +4046,8 @@
       <w:pPr>
         <w:pStyle w:val="Heading3"/>
       </w:pPr>
-      <w:bookmarkStart w:id="25" w:name="_Toc397328557"/>
-      <w:bookmarkStart w:id="26" w:name="_Toc404161761"/>
+      <w:bookmarkStart w:id="24" w:name="_Toc397328557"/>
+      <w:bookmarkStart w:id="25" w:name="_Toc404161761"/>
       <w:r>
         <w:t xml:space="preserve">Test suite </w:t>
       </w:r>
@@ -4044,8 +4055,8 @@
       <w:r>
         <w:t>client</w:t>
       </w:r>
+      <w:bookmarkEnd w:id="24"/>
       <w:bookmarkEnd w:id="25"/>
-      <w:bookmarkEnd w:id="26"/>
     </w:p>
     <w:p>
       <w:pPr>
@@ -4066,8 +4077,8 @@
       <w:r>
         <w:t>Protocol test suites on the test suite client.</w:t>
       </w:r>
-      <w:bookmarkStart w:id="27" w:name="_Pre-requisites/Dependencies"/>
-      <w:bookmarkEnd w:id="27"/>
+      <w:bookmarkStart w:id="26" w:name="_Pre-requisites/Dependencies"/>
+      <w:bookmarkEnd w:id="26"/>
       <w:r>
         <w:t xml:space="preserve"> </w:t>
       </w:r>
@@ -4234,8 +4245,8 @@
         <w:pStyle w:val="Heading1"/>
         <w:pageBreakBefore/>
       </w:pPr>
-      <w:bookmarkStart w:id="28" w:name="_Toc397328558"/>
-      <w:bookmarkStart w:id="29" w:name="_Toc404161762"/>
+      <w:bookmarkStart w:id="27" w:name="_Toc397328558"/>
+      <w:bookmarkStart w:id="28" w:name="_Toc404161762"/>
       <w:bookmarkEnd w:id="14"/>
       <w:r>
         <w:lastRenderedPageBreak/>
@@ -4248,18 +4259,18 @@
         <w:t>suite</w:t>
       </w:r>
       <w:bookmarkEnd w:id="2"/>
+      <w:bookmarkEnd w:id="27"/>
+      <w:r>
+        <w:t>s</w:t>
+      </w:r>
       <w:bookmarkEnd w:id="28"/>
-      <w:r>
-        <w:t>s</w:t>
-      </w:r>
-      <w:bookmarkEnd w:id="29"/>
     </w:p>
     <w:p>
       <w:pPr>
         <w:pStyle w:val="LWPParagraphText"/>
       </w:pPr>
-      <w:bookmarkStart w:id="30" w:name="_Installation_instructions_2"/>
-      <w:bookmarkEnd w:id="30"/>
+      <w:bookmarkStart w:id="29" w:name="_Installation_instructions_2"/>
+      <w:bookmarkEnd w:id="29"/>
       <w:r>
         <w:t xml:space="preserve">This section </w:t>
       </w:r>
@@ -4296,7 +4307,7 @@
       <w:r>
         <w:t xml:space="preserve">on </w:t>
       </w:r>
-      <w:hyperlink r:id="rId15" w:history="1">
+      <w:hyperlink r:id="rId14" w:history="1">
         <w:r>
           <w:rPr>
             <w:rStyle w:val="Hyperlink"/>
@@ -4607,7 +4618,7 @@
                               <pic:cNvPicPr/>
                             </pic:nvPicPr>
                             <pic:blipFill>
-                              <a:blip r:embed="rId16">
+                              <a:blip r:embed="rId15">
                                 <a:extLst>
                                   <a:ext uri="{28A0092B-C50C-407E-A947-70E740481C1C}">
                                     <a14:useLocalDpi xmlns:a14="http://schemas.microsoft.com/office/drawing/2010/main" val="0"/>
@@ -4735,7 +4746,7 @@
                               <pic:cNvPicPr/>
                             </pic:nvPicPr>
                             <pic:blipFill>
-                              <a:blip r:embed="rId17">
+                              <a:blip r:embed="rId16">
                                 <a:extLst>
                                   <a:ext uri="{28A0092B-C50C-407E-A947-70E740481C1C}">
                                     <a14:useLocalDpi xmlns:a14="http://schemas.microsoft.com/office/drawing/2010/main" val="0"/>
@@ -4771,19 +4782,19 @@
       <w:pPr>
         <w:spacing w:after="200" w:line="276" w:lineRule="auto"/>
       </w:pPr>
-      <w:bookmarkStart w:id="31" w:name="_Test_suite_client"/>
-      <w:bookmarkStart w:id="32" w:name="_Test_suite_directories"/>
-      <w:bookmarkStart w:id="33" w:name="_Test_suite_client_1"/>
-      <w:bookmarkStart w:id="34" w:name="_Installation_Instructions_1"/>
-      <w:bookmarkStart w:id="35" w:name="_Installation_Instructions"/>
-      <w:bookmarkStart w:id="36" w:name="_Toc387851232"/>
-      <w:bookmarkStart w:id="37" w:name="_Toc308770209"/>
-      <w:bookmarkStart w:id="38" w:name="_Toc397328559"/>
+      <w:bookmarkStart w:id="30" w:name="_Test_suite_client"/>
+      <w:bookmarkStart w:id="31" w:name="_Test_suite_directories"/>
+      <w:bookmarkStart w:id="32" w:name="_Test_suite_client_1"/>
+      <w:bookmarkStart w:id="33" w:name="_Installation_Instructions_1"/>
+      <w:bookmarkStart w:id="34" w:name="_Installation_Instructions"/>
+      <w:bookmarkStart w:id="35" w:name="_Toc387851232"/>
+      <w:bookmarkStart w:id="36" w:name="_Toc308770209"/>
+      <w:bookmarkStart w:id="37" w:name="_Toc397328559"/>
+      <w:bookmarkEnd w:id="30"/>
       <w:bookmarkEnd w:id="31"/>
       <w:bookmarkEnd w:id="32"/>
       <w:bookmarkEnd w:id="33"/>
       <w:bookmarkEnd w:id="34"/>
-      <w:bookmarkEnd w:id="35"/>
       <w:r>
         <w:br w:type="page"/>
       </w:r>
@@ -4984,7 +4995,7 @@
                               <pic:cNvPicPr/>
                             </pic:nvPicPr>
                             <pic:blipFill>
-                              <a:blip r:embed="rId18">
+                              <a:blip r:embed="rId17">
                                 <a:extLst>
                                   <a:ext uri="{28A0092B-C50C-407E-A947-70E740481C1C}">
                                     <a14:useLocalDpi xmlns:a14="http://schemas.microsoft.com/office/drawing/2010/main" val="0"/>
@@ -5107,7 +5118,7 @@
                               <pic:cNvPicPr/>
                             </pic:nvPicPr>
                             <pic:blipFill>
-                              <a:blip r:embed="rId19">
+                              <a:blip r:embed="rId18">
                                 <a:extLst>
                                   <a:ext uri="{28A0092B-C50C-407E-A947-70E740481C1C}">
                                     <a14:useLocalDpi xmlns:a14="http://schemas.microsoft.com/office/drawing/2010/main" val="0"/>
@@ -5143,19 +5154,19 @@
       <w:pPr>
         <w:pStyle w:val="Heading1"/>
       </w:pPr>
-      <w:bookmarkStart w:id="39" w:name="_Toc402534611"/>
-      <w:bookmarkStart w:id="40" w:name="_Toc402799302"/>
-      <w:bookmarkStart w:id="41" w:name="_Toc402880184"/>
-      <w:bookmarkStart w:id="42" w:name="_Toc404161763"/>
+      <w:bookmarkStart w:id="38" w:name="_Toc402534611"/>
+      <w:bookmarkStart w:id="39" w:name="_Toc402799302"/>
+      <w:bookmarkStart w:id="40" w:name="_Toc402880184"/>
+      <w:bookmarkStart w:id="41" w:name="_Toc404161763"/>
+      <w:bookmarkEnd w:id="38"/>
       <w:bookmarkEnd w:id="39"/>
       <w:bookmarkEnd w:id="40"/>
-      <w:bookmarkEnd w:id="41"/>
       <w:r>
         <w:lastRenderedPageBreak/>
         <w:t>Test suite directories</w:t>
       </w:r>
-      <w:bookmarkEnd w:id="36"/>
-      <w:bookmarkEnd w:id="42"/>
+      <w:bookmarkEnd w:id="35"/>
+      <w:bookmarkEnd w:id="41"/>
     </w:p>
     <w:p>
       <w:pPr>
@@ -7276,13 +7287,13 @@
         <w:pStyle w:val="Heading1"/>
         <w:pageBreakBefore/>
       </w:pPr>
-      <w:bookmarkStart w:id="43" w:name="_Toc402534740"/>
-      <w:bookmarkStart w:id="44" w:name="_Toc402799431"/>
-      <w:bookmarkStart w:id="45" w:name="_Toc402880313"/>
-      <w:bookmarkStart w:id="46" w:name="_Toc404161764"/>
+      <w:bookmarkStart w:id="42" w:name="_Toc402534740"/>
+      <w:bookmarkStart w:id="43" w:name="_Toc402799431"/>
+      <w:bookmarkStart w:id="44" w:name="_Toc402880313"/>
+      <w:bookmarkStart w:id="45" w:name="_Toc404161764"/>
+      <w:bookmarkEnd w:id="42"/>
       <w:bookmarkEnd w:id="43"/>
       <w:bookmarkEnd w:id="44"/>
-      <w:bookmarkEnd w:id="45"/>
       <w:r>
         <w:lastRenderedPageBreak/>
         <w:t xml:space="preserve">Configuring the test </w:t>
@@ -7290,9 +7301,9 @@
       <w:r>
         <w:t>suites</w:t>
       </w:r>
+      <w:bookmarkEnd w:id="36"/>
       <w:bookmarkEnd w:id="37"/>
-      <w:bookmarkEnd w:id="38"/>
-      <w:bookmarkEnd w:id="46"/>
+      <w:bookmarkEnd w:id="45"/>
     </w:p>
     <w:p>
       <w:pPr>
@@ -7398,23 +7409,24 @@
       <w:pPr>
         <w:pStyle w:val="Heading2"/>
       </w:pPr>
-      <w:bookmarkStart w:id="47" w:name="_Toc402534955"/>
-      <w:bookmarkStart w:id="48" w:name="_Toc402799646"/>
-      <w:bookmarkStart w:id="49" w:name="_Toc402880528"/>
-      <w:bookmarkStart w:id="50" w:name="_Toc402534956"/>
-      <w:bookmarkStart w:id="51" w:name="_Toc402799647"/>
-      <w:bookmarkStart w:id="52" w:name="_Toc402880529"/>
-      <w:bookmarkStart w:id="53" w:name="_Toc402534957"/>
-      <w:bookmarkStart w:id="54" w:name="_Toc402799648"/>
-      <w:bookmarkStart w:id="55" w:name="_Toc402880530"/>
-      <w:bookmarkStart w:id="56" w:name="_Toc402534958"/>
-      <w:bookmarkStart w:id="57" w:name="_Toc402799649"/>
-      <w:bookmarkStart w:id="58" w:name="_Toc402880531"/>
-      <w:bookmarkStart w:id="59" w:name="_Toc402534959"/>
-      <w:bookmarkStart w:id="60" w:name="_Toc402799650"/>
-      <w:bookmarkStart w:id="61" w:name="_Toc402880532"/>
-      <w:bookmarkStart w:id="62" w:name="_Toc397328560"/>
-      <w:bookmarkStart w:id="63" w:name="_Toc404161765"/>
+      <w:bookmarkStart w:id="46" w:name="_Toc402534955"/>
+      <w:bookmarkStart w:id="47" w:name="_Toc402799646"/>
+      <w:bookmarkStart w:id="48" w:name="_Toc402880528"/>
+      <w:bookmarkStart w:id="49" w:name="_Toc402534956"/>
+      <w:bookmarkStart w:id="50" w:name="_Toc402799647"/>
+      <w:bookmarkStart w:id="51" w:name="_Toc402880529"/>
+      <w:bookmarkStart w:id="52" w:name="_Toc402534957"/>
+      <w:bookmarkStart w:id="53" w:name="_Toc402799648"/>
+      <w:bookmarkStart w:id="54" w:name="_Toc402880530"/>
+      <w:bookmarkStart w:id="55" w:name="_Toc402534958"/>
+      <w:bookmarkStart w:id="56" w:name="_Toc402799649"/>
+      <w:bookmarkStart w:id="57" w:name="_Toc402880531"/>
+      <w:bookmarkStart w:id="58" w:name="_Toc402534959"/>
+      <w:bookmarkStart w:id="59" w:name="_Toc402799650"/>
+      <w:bookmarkStart w:id="60" w:name="_Toc402880532"/>
+      <w:bookmarkStart w:id="61" w:name="_Toc397328560"/>
+      <w:bookmarkStart w:id="62" w:name="_Toc404161765"/>
+      <w:bookmarkEnd w:id="46"/>
       <w:bookmarkEnd w:id="47"/>
       <w:bookmarkEnd w:id="48"/>
       <w:bookmarkEnd w:id="49"/>
@@ -7429,12 +7441,11 @@
       <w:bookmarkEnd w:id="58"/>
       <w:bookmarkEnd w:id="59"/>
       <w:bookmarkEnd w:id="60"/>
+      <w:r>
+        <w:t>Configuring the SUT</w:t>
+      </w:r>
       <w:bookmarkEnd w:id="61"/>
-      <w:r>
-        <w:t>Configuring the SUT</w:t>
-      </w:r>
       <w:bookmarkEnd w:id="62"/>
-      <w:bookmarkEnd w:id="63"/>
     </w:p>
     <w:p>
       <w:pPr>
@@ -7535,15 +7546,15 @@
       <w:pPr>
         <w:pStyle w:val="Heading3"/>
       </w:pPr>
-      <w:bookmarkStart w:id="64" w:name="_Configuring_the_SUT1_1"/>
-      <w:bookmarkStart w:id="65" w:name="_Toc397328561"/>
-      <w:bookmarkStart w:id="66" w:name="_Toc404161766"/>
+      <w:bookmarkStart w:id="63" w:name="_Configuring_the_SUT1_1"/>
+      <w:bookmarkStart w:id="64" w:name="_Toc397328561"/>
+      <w:bookmarkStart w:id="65" w:name="_Toc404161766"/>
+      <w:bookmarkEnd w:id="63"/>
+      <w:r>
+        <w:t>SUT resource requirements</w:t>
+      </w:r>
       <w:bookmarkEnd w:id="64"/>
-      <w:r>
-        <w:t>SUT resource requirements</w:t>
-      </w:r>
       <w:bookmarkEnd w:id="65"/>
-      <w:bookmarkEnd w:id="66"/>
       <w:r>
         <w:t xml:space="preserve"> </w:t>
       </w:r>
@@ -13218,93 +13229,94 @@
       <w:pPr>
         <w:pStyle w:val="Heading3"/>
       </w:pPr>
-      <w:bookmarkStart w:id="67" w:name="_Toc402534972"/>
-      <w:bookmarkStart w:id="68" w:name="_Toc402799663"/>
-      <w:bookmarkStart w:id="69" w:name="_Toc402880545"/>
-      <w:bookmarkStart w:id="70" w:name="_Toc402534977"/>
-      <w:bookmarkStart w:id="71" w:name="_Toc402799668"/>
-      <w:bookmarkStart w:id="72" w:name="_Toc402880550"/>
-      <w:bookmarkStart w:id="73" w:name="_Toc402534982"/>
-      <w:bookmarkStart w:id="74" w:name="_Toc402799673"/>
-      <w:bookmarkStart w:id="75" w:name="_Toc402880555"/>
-      <w:bookmarkStart w:id="76" w:name="_Toc402534992"/>
-      <w:bookmarkStart w:id="77" w:name="_Toc402799683"/>
-      <w:bookmarkStart w:id="78" w:name="_Toc402880565"/>
-      <w:bookmarkStart w:id="79" w:name="_Toc402534997"/>
-      <w:bookmarkStart w:id="80" w:name="_Toc402799688"/>
-      <w:bookmarkStart w:id="81" w:name="_Toc402880570"/>
-      <w:bookmarkStart w:id="82" w:name="_Toc402535002"/>
-      <w:bookmarkStart w:id="83" w:name="_Toc402799693"/>
-      <w:bookmarkStart w:id="84" w:name="_Toc402880575"/>
-      <w:bookmarkStart w:id="85" w:name="_Toc402535012"/>
-      <w:bookmarkStart w:id="86" w:name="_Toc402799703"/>
-      <w:bookmarkStart w:id="87" w:name="_Toc402880585"/>
-      <w:bookmarkStart w:id="88" w:name="_Toc402535017"/>
-      <w:bookmarkStart w:id="89" w:name="_Toc402799708"/>
-      <w:bookmarkStart w:id="90" w:name="_Toc402880590"/>
-      <w:bookmarkStart w:id="91" w:name="_Toc402535022"/>
-      <w:bookmarkStart w:id="92" w:name="_Toc402799713"/>
-      <w:bookmarkStart w:id="93" w:name="_Toc402880595"/>
-      <w:bookmarkStart w:id="94" w:name="_Toc402535032"/>
-      <w:bookmarkStart w:id="95" w:name="_Toc402799723"/>
-      <w:bookmarkStart w:id="96" w:name="_Toc402880605"/>
-      <w:bookmarkStart w:id="97" w:name="_Toc402535037"/>
-      <w:bookmarkStart w:id="98" w:name="_Toc402799728"/>
-      <w:bookmarkStart w:id="99" w:name="_Toc402880610"/>
-      <w:bookmarkStart w:id="100" w:name="_Toc402535047"/>
-      <w:bookmarkStart w:id="101" w:name="_Toc402799738"/>
-      <w:bookmarkStart w:id="102" w:name="_Toc402880620"/>
-      <w:bookmarkStart w:id="103" w:name="_Toc402535062"/>
-      <w:bookmarkStart w:id="104" w:name="_Toc402799753"/>
-      <w:bookmarkStart w:id="105" w:name="_Toc402880635"/>
-      <w:bookmarkStart w:id="106" w:name="_Toc402535072"/>
-      <w:bookmarkStart w:id="107" w:name="_Toc402799763"/>
-      <w:bookmarkStart w:id="108" w:name="_Toc402880645"/>
-      <w:bookmarkStart w:id="109" w:name="_Toc402535082"/>
-      <w:bookmarkStart w:id="110" w:name="_Toc402799773"/>
-      <w:bookmarkStart w:id="111" w:name="_Toc402880655"/>
-      <w:bookmarkStart w:id="112" w:name="_Toc402535087"/>
-      <w:bookmarkStart w:id="113" w:name="_Toc402799778"/>
-      <w:bookmarkStart w:id="114" w:name="_Toc402880660"/>
-      <w:bookmarkStart w:id="115" w:name="_Toc402535097"/>
-      <w:bookmarkStart w:id="116" w:name="_Toc402799788"/>
-      <w:bookmarkStart w:id="117" w:name="_Toc402880670"/>
-      <w:bookmarkStart w:id="118" w:name="_Toc402535107"/>
-      <w:bookmarkStart w:id="119" w:name="_Toc402799798"/>
-      <w:bookmarkStart w:id="120" w:name="_Toc402880680"/>
-      <w:bookmarkStart w:id="121" w:name="_Toc402535112"/>
-      <w:bookmarkStart w:id="122" w:name="_Toc402799803"/>
-      <w:bookmarkStart w:id="123" w:name="_Toc402880685"/>
-      <w:bookmarkStart w:id="124" w:name="_Toc402535117"/>
-      <w:bookmarkStart w:id="125" w:name="_Toc402799808"/>
-      <w:bookmarkStart w:id="126" w:name="_Toc402880690"/>
-      <w:bookmarkStart w:id="127" w:name="_Toc402535127"/>
-      <w:bookmarkStart w:id="128" w:name="_Toc402799818"/>
-      <w:bookmarkStart w:id="129" w:name="_Toc402880700"/>
-      <w:bookmarkStart w:id="130" w:name="_Toc402535137"/>
-      <w:bookmarkStart w:id="131" w:name="_Toc402799828"/>
-      <w:bookmarkStart w:id="132" w:name="_Toc402880710"/>
-      <w:bookmarkStart w:id="133" w:name="_Toc402535142"/>
-      <w:bookmarkStart w:id="134" w:name="_Toc402799833"/>
-      <w:bookmarkStart w:id="135" w:name="_Toc402880715"/>
-      <w:bookmarkStart w:id="136" w:name="_Toc402535147"/>
-      <w:bookmarkStart w:id="137" w:name="_Toc402799838"/>
-      <w:bookmarkStart w:id="138" w:name="_Toc402880720"/>
-      <w:bookmarkStart w:id="139" w:name="_Toc402535152"/>
-      <w:bookmarkStart w:id="140" w:name="_Toc402799843"/>
-      <w:bookmarkStart w:id="141" w:name="_Toc402880725"/>
-      <w:bookmarkStart w:id="142" w:name="_Toc402535157"/>
-      <w:bookmarkStart w:id="143" w:name="_Toc402799848"/>
-      <w:bookmarkStart w:id="144" w:name="_Toc402880730"/>
-      <w:bookmarkStart w:id="145" w:name="_Toc402535162"/>
-      <w:bookmarkStart w:id="146" w:name="_Toc402799853"/>
-      <w:bookmarkStart w:id="147" w:name="_Toc402880735"/>
-      <w:bookmarkStart w:id="148" w:name="_Toc402535172"/>
-      <w:bookmarkStart w:id="149" w:name="_Toc402799863"/>
-      <w:bookmarkStart w:id="150" w:name="_Toc402880745"/>
-      <w:bookmarkStart w:id="151" w:name="_Configuring_the_SUT1_2"/>
-      <w:bookmarkStart w:id="152" w:name="_Toc397328562"/>
-      <w:bookmarkStart w:id="153" w:name="_Toc404161767"/>
+      <w:bookmarkStart w:id="66" w:name="_Toc402534972"/>
+      <w:bookmarkStart w:id="67" w:name="_Toc402799663"/>
+      <w:bookmarkStart w:id="68" w:name="_Toc402880545"/>
+      <w:bookmarkStart w:id="69" w:name="_Toc402534977"/>
+      <w:bookmarkStart w:id="70" w:name="_Toc402799668"/>
+      <w:bookmarkStart w:id="71" w:name="_Toc402880550"/>
+      <w:bookmarkStart w:id="72" w:name="_Toc402534982"/>
+      <w:bookmarkStart w:id="73" w:name="_Toc402799673"/>
+      <w:bookmarkStart w:id="74" w:name="_Toc402880555"/>
+      <w:bookmarkStart w:id="75" w:name="_Toc402534992"/>
+      <w:bookmarkStart w:id="76" w:name="_Toc402799683"/>
+      <w:bookmarkStart w:id="77" w:name="_Toc402880565"/>
+      <w:bookmarkStart w:id="78" w:name="_Toc402534997"/>
+      <w:bookmarkStart w:id="79" w:name="_Toc402799688"/>
+      <w:bookmarkStart w:id="80" w:name="_Toc402880570"/>
+      <w:bookmarkStart w:id="81" w:name="_Toc402535002"/>
+      <w:bookmarkStart w:id="82" w:name="_Toc402799693"/>
+      <w:bookmarkStart w:id="83" w:name="_Toc402880575"/>
+      <w:bookmarkStart w:id="84" w:name="_Toc402535012"/>
+      <w:bookmarkStart w:id="85" w:name="_Toc402799703"/>
+      <w:bookmarkStart w:id="86" w:name="_Toc402880585"/>
+      <w:bookmarkStart w:id="87" w:name="_Toc402535017"/>
+      <w:bookmarkStart w:id="88" w:name="_Toc402799708"/>
+      <w:bookmarkStart w:id="89" w:name="_Toc402880590"/>
+      <w:bookmarkStart w:id="90" w:name="_Toc402535022"/>
+      <w:bookmarkStart w:id="91" w:name="_Toc402799713"/>
+      <w:bookmarkStart w:id="92" w:name="_Toc402880595"/>
+      <w:bookmarkStart w:id="93" w:name="_Toc402535032"/>
+      <w:bookmarkStart w:id="94" w:name="_Toc402799723"/>
+      <w:bookmarkStart w:id="95" w:name="_Toc402880605"/>
+      <w:bookmarkStart w:id="96" w:name="_Toc402535037"/>
+      <w:bookmarkStart w:id="97" w:name="_Toc402799728"/>
+      <w:bookmarkStart w:id="98" w:name="_Toc402880610"/>
+      <w:bookmarkStart w:id="99" w:name="_Toc402535047"/>
+      <w:bookmarkStart w:id="100" w:name="_Toc402799738"/>
+      <w:bookmarkStart w:id="101" w:name="_Toc402880620"/>
+      <w:bookmarkStart w:id="102" w:name="_Toc402535062"/>
+      <w:bookmarkStart w:id="103" w:name="_Toc402799753"/>
+      <w:bookmarkStart w:id="104" w:name="_Toc402880635"/>
+      <w:bookmarkStart w:id="105" w:name="_Toc402535072"/>
+      <w:bookmarkStart w:id="106" w:name="_Toc402799763"/>
+      <w:bookmarkStart w:id="107" w:name="_Toc402880645"/>
+      <w:bookmarkStart w:id="108" w:name="_Toc402535082"/>
+      <w:bookmarkStart w:id="109" w:name="_Toc402799773"/>
+      <w:bookmarkStart w:id="110" w:name="_Toc402880655"/>
+      <w:bookmarkStart w:id="111" w:name="_Toc402535087"/>
+      <w:bookmarkStart w:id="112" w:name="_Toc402799778"/>
+      <w:bookmarkStart w:id="113" w:name="_Toc402880660"/>
+      <w:bookmarkStart w:id="114" w:name="_Toc402535097"/>
+      <w:bookmarkStart w:id="115" w:name="_Toc402799788"/>
+      <w:bookmarkStart w:id="116" w:name="_Toc402880670"/>
+      <w:bookmarkStart w:id="117" w:name="_Toc402535107"/>
+      <w:bookmarkStart w:id="118" w:name="_Toc402799798"/>
+      <w:bookmarkStart w:id="119" w:name="_Toc402880680"/>
+      <w:bookmarkStart w:id="120" w:name="_Toc402535112"/>
+      <w:bookmarkStart w:id="121" w:name="_Toc402799803"/>
+      <w:bookmarkStart w:id="122" w:name="_Toc402880685"/>
+      <w:bookmarkStart w:id="123" w:name="_Toc402535117"/>
+      <w:bookmarkStart w:id="124" w:name="_Toc402799808"/>
+      <w:bookmarkStart w:id="125" w:name="_Toc402880690"/>
+      <w:bookmarkStart w:id="126" w:name="_Toc402535127"/>
+      <w:bookmarkStart w:id="127" w:name="_Toc402799818"/>
+      <w:bookmarkStart w:id="128" w:name="_Toc402880700"/>
+      <w:bookmarkStart w:id="129" w:name="_Toc402535137"/>
+      <w:bookmarkStart w:id="130" w:name="_Toc402799828"/>
+      <w:bookmarkStart w:id="131" w:name="_Toc402880710"/>
+      <w:bookmarkStart w:id="132" w:name="_Toc402535142"/>
+      <w:bookmarkStart w:id="133" w:name="_Toc402799833"/>
+      <w:bookmarkStart w:id="134" w:name="_Toc402880715"/>
+      <w:bookmarkStart w:id="135" w:name="_Toc402535147"/>
+      <w:bookmarkStart w:id="136" w:name="_Toc402799838"/>
+      <w:bookmarkStart w:id="137" w:name="_Toc402880720"/>
+      <w:bookmarkStart w:id="138" w:name="_Toc402535152"/>
+      <w:bookmarkStart w:id="139" w:name="_Toc402799843"/>
+      <w:bookmarkStart w:id="140" w:name="_Toc402880725"/>
+      <w:bookmarkStart w:id="141" w:name="_Toc402535157"/>
+      <w:bookmarkStart w:id="142" w:name="_Toc402799848"/>
+      <w:bookmarkStart w:id="143" w:name="_Toc402880730"/>
+      <w:bookmarkStart w:id="144" w:name="_Toc402535162"/>
+      <w:bookmarkStart w:id="145" w:name="_Toc402799853"/>
+      <w:bookmarkStart w:id="146" w:name="_Toc402880735"/>
+      <w:bookmarkStart w:id="147" w:name="_Toc402535172"/>
+      <w:bookmarkStart w:id="148" w:name="_Toc402799863"/>
+      <w:bookmarkStart w:id="149" w:name="_Toc402880745"/>
+      <w:bookmarkStart w:id="150" w:name="_Configuring_the_SUT1_2"/>
+      <w:bookmarkStart w:id="151" w:name="_Toc397328562"/>
+      <w:bookmarkStart w:id="152" w:name="_Toc404161767"/>
+      <w:bookmarkEnd w:id="66"/>
       <w:bookmarkEnd w:id="67"/>
       <w:bookmarkEnd w:id="68"/>
       <w:bookmarkEnd w:id="69"/>
@@ -13389,21 +13401,20 @@
       <w:bookmarkEnd w:id="148"/>
       <w:bookmarkEnd w:id="149"/>
       <w:bookmarkEnd w:id="150"/>
+      <w:r>
+        <w:t>Configuring SUT using</w:t>
+      </w:r>
+      <w:r>
+        <w:t xml:space="preserve"> </w:t>
+      </w:r>
+      <w:r>
+        <w:t xml:space="preserve">the </w:t>
+      </w:r>
+      <w:r>
+        <w:t>setup configuration script</w:t>
+      </w:r>
       <w:bookmarkEnd w:id="151"/>
-      <w:r>
-        <w:t>Configuring SUT using</w:t>
-      </w:r>
-      <w:r>
-        <w:t xml:space="preserve"> </w:t>
-      </w:r>
-      <w:r>
-        <w:t xml:space="preserve">the </w:t>
-      </w:r>
-      <w:r>
-        <w:t>setup configuration script</w:t>
-      </w:r>
       <w:bookmarkEnd w:id="152"/>
-      <w:bookmarkEnd w:id="153"/>
     </w:p>
     <w:p>
       <w:pPr>
@@ -13485,15 +13496,15 @@
       <w:pPr>
         <w:pStyle w:val="Heading3"/>
       </w:pPr>
-      <w:bookmarkStart w:id="154" w:name="_Configuring_the_SUT1"/>
-      <w:bookmarkStart w:id="155" w:name="_Toc397328563"/>
-      <w:bookmarkStart w:id="156" w:name="_Toc404161768"/>
+      <w:bookmarkStart w:id="153" w:name="_Configuring_the_SUT1"/>
+      <w:bookmarkStart w:id="154" w:name="_Toc397328563"/>
+      <w:bookmarkStart w:id="155" w:name="_Toc404161768"/>
+      <w:bookmarkEnd w:id="153"/>
+      <w:r>
+        <w:t>Configuring SUT manually</w:t>
+      </w:r>
       <w:bookmarkEnd w:id="154"/>
-      <w:r>
-        <w:t>Configuring SUT manually</w:t>
-      </w:r>
       <w:bookmarkEnd w:id="155"/>
-      <w:bookmarkEnd w:id="156"/>
     </w:p>
     <w:p>
       <w:pPr>
@@ -16042,161 +16053,162 @@
       <w:pPr>
         <w:pStyle w:val="Heading2"/>
       </w:pPr>
-      <w:bookmarkStart w:id="157" w:name="_Toc402535179"/>
-      <w:bookmarkStart w:id="158" w:name="_Toc402799870"/>
-      <w:bookmarkStart w:id="159" w:name="_Toc402880752"/>
-      <w:bookmarkStart w:id="160" w:name="_Toc402535180"/>
-      <w:bookmarkStart w:id="161" w:name="_Toc402799871"/>
-      <w:bookmarkStart w:id="162" w:name="_Toc402880753"/>
-      <w:bookmarkStart w:id="163" w:name="_Toc402535181"/>
-      <w:bookmarkStart w:id="164" w:name="_Toc402799872"/>
-      <w:bookmarkStart w:id="165" w:name="_Toc402880754"/>
-      <w:bookmarkStart w:id="166" w:name="_Toc402535182"/>
-      <w:bookmarkStart w:id="167" w:name="_Toc402799873"/>
-      <w:bookmarkStart w:id="168" w:name="_Toc402880755"/>
-      <w:bookmarkStart w:id="169" w:name="_Toc402535183"/>
-      <w:bookmarkStart w:id="170" w:name="_Toc402799874"/>
-      <w:bookmarkStart w:id="171" w:name="_Toc402880756"/>
-      <w:bookmarkStart w:id="172" w:name="_Toc402535184"/>
-      <w:bookmarkStart w:id="173" w:name="_Toc402799875"/>
-      <w:bookmarkStart w:id="174" w:name="_Toc402880757"/>
-      <w:bookmarkStart w:id="175" w:name="_Toc402535185"/>
-      <w:bookmarkStart w:id="176" w:name="_Toc402799876"/>
-      <w:bookmarkStart w:id="177" w:name="_Toc402880758"/>
-      <w:bookmarkStart w:id="178" w:name="_Toc402535186"/>
-      <w:bookmarkStart w:id="179" w:name="_Toc402799877"/>
-      <w:bookmarkStart w:id="180" w:name="_Toc402880759"/>
-      <w:bookmarkStart w:id="181" w:name="_Toc402535187"/>
-      <w:bookmarkStart w:id="182" w:name="_Toc402799878"/>
-      <w:bookmarkStart w:id="183" w:name="_Toc402880760"/>
-      <w:bookmarkStart w:id="184" w:name="_Toc402535188"/>
-      <w:bookmarkStart w:id="185" w:name="_Toc402799879"/>
-      <w:bookmarkStart w:id="186" w:name="_Toc402880761"/>
-      <w:bookmarkStart w:id="187" w:name="_Toc402535189"/>
-      <w:bookmarkStart w:id="188" w:name="_Toc402799880"/>
-      <w:bookmarkStart w:id="189" w:name="_Toc402880762"/>
-      <w:bookmarkStart w:id="190" w:name="_Toc402535190"/>
-      <w:bookmarkStart w:id="191" w:name="_Toc402799881"/>
-      <w:bookmarkStart w:id="192" w:name="_Toc402880763"/>
-      <w:bookmarkStart w:id="193" w:name="_Toc402535191"/>
-      <w:bookmarkStart w:id="194" w:name="_Toc402799882"/>
-      <w:bookmarkStart w:id="195" w:name="_Toc402880764"/>
-      <w:bookmarkStart w:id="196" w:name="_Toc402535192"/>
-      <w:bookmarkStart w:id="197" w:name="_Toc402799883"/>
-      <w:bookmarkStart w:id="198" w:name="_Toc402880765"/>
-      <w:bookmarkStart w:id="199" w:name="_Toc402535193"/>
-      <w:bookmarkStart w:id="200" w:name="_Toc402799884"/>
-      <w:bookmarkStart w:id="201" w:name="_Toc402880766"/>
-      <w:bookmarkStart w:id="202" w:name="_Toc402535194"/>
-      <w:bookmarkStart w:id="203" w:name="_Toc402799885"/>
-      <w:bookmarkStart w:id="204" w:name="_Toc402880767"/>
-      <w:bookmarkStart w:id="205" w:name="_Toc402535195"/>
-      <w:bookmarkStart w:id="206" w:name="_Toc402799886"/>
-      <w:bookmarkStart w:id="207" w:name="_Toc402880768"/>
-      <w:bookmarkStart w:id="208" w:name="_Toc402535196"/>
-      <w:bookmarkStart w:id="209" w:name="_Toc402799887"/>
-      <w:bookmarkStart w:id="210" w:name="_Toc402880769"/>
-      <w:bookmarkStart w:id="211" w:name="_Toc402535197"/>
-      <w:bookmarkStart w:id="212" w:name="_Toc402799888"/>
-      <w:bookmarkStart w:id="213" w:name="_Toc402880770"/>
-      <w:bookmarkStart w:id="214" w:name="_Toc402535198"/>
-      <w:bookmarkStart w:id="215" w:name="_Toc402799889"/>
-      <w:bookmarkStart w:id="216" w:name="_Toc402880771"/>
-      <w:bookmarkStart w:id="217" w:name="_Toc402535199"/>
-      <w:bookmarkStart w:id="218" w:name="_Toc402799890"/>
-      <w:bookmarkStart w:id="219" w:name="_Toc402880772"/>
-      <w:bookmarkStart w:id="220" w:name="_Toc402535200"/>
-      <w:bookmarkStart w:id="221" w:name="_Toc402799891"/>
-      <w:bookmarkStart w:id="222" w:name="_Toc402880773"/>
-      <w:bookmarkStart w:id="223" w:name="_Toc402535201"/>
-      <w:bookmarkStart w:id="224" w:name="_Toc402799892"/>
-      <w:bookmarkStart w:id="225" w:name="_Toc402880774"/>
-      <w:bookmarkStart w:id="226" w:name="_Toc402535202"/>
-      <w:bookmarkStart w:id="227" w:name="_Toc402799893"/>
-      <w:bookmarkStart w:id="228" w:name="_Toc402880775"/>
-      <w:bookmarkStart w:id="229" w:name="_Toc402535203"/>
-      <w:bookmarkStart w:id="230" w:name="_Toc402799894"/>
-      <w:bookmarkStart w:id="231" w:name="_Toc402880776"/>
-      <w:bookmarkStart w:id="232" w:name="_Toc402535204"/>
-      <w:bookmarkStart w:id="233" w:name="_Toc402799895"/>
-      <w:bookmarkStart w:id="234" w:name="_Toc402880777"/>
-      <w:bookmarkStart w:id="235" w:name="_Toc402535205"/>
-      <w:bookmarkStart w:id="236" w:name="_Toc402799896"/>
-      <w:bookmarkStart w:id="237" w:name="_Toc402880778"/>
-      <w:bookmarkStart w:id="238" w:name="_Toc402535206"/>
-      <w:bookmarkStart w:id="239" w:name="_Toc402799897"/>
-      <w:bookmarkStart w:id="240" w:name="_Toc402880779"/>
-      <w:bookmarkStart w:id="241" w:name="_Toc402535207"/>
-      <w:bookmarkStart w:id="242" w:name="_Toc402799898"/>
-      <w:bookmarkStart w:id="243" w:name="_Toc402880780"/>
-      <w:bookmarkStart w:id="244" w:name="_Toc402535208"/>
-      <w:bookmarkStart w:id="245" w:name="_Toc402799899"/>
-      <w:bookmarkStart w:id="246" w:name="_Toc402880781"/>
-      <w:bookmarkStart w:id="247" w:name="_Toc402535209"/>
-      <w:bookmarkStart w:id="248" w:name="_Toc402799900"/>
-      <w:bookmarkStart w:id="249" w:name="_Toc402880782"/>
-      <w:bookmarkStart w:id="250" w:name="_Toc402535210"/>
-      <w:bookmarkStart w:id="251" w:name="_Toc402799901"/>
-      <w:bookmarkStart w:id="252" w:name="_Toc402880783"/>
-      <w:bookmarkStart w:id="253" w:name="_Toc402535211"/>
-      <w:bookmarkStart w:id="254" w:name="_Toc402799902"/>
-      <w:bookmarkStart w:id="255" w:name="_Toc402880784"/>
-      <w:bookmarkStart w:id="256" w:name="_Toc402535212"/>
-      <w:bookmarkStart w:id="257" w:name="_Toc402799903"/>
-      <w:bookmarkStart w:id="258" w:name="_Toc402880785"/>
-      <w:bookmarkStart w:id="259" w:name="_Toc402535213"/>
-      <w:bookmarkStart w:id="260" w:name="_Toc402799904"/>
-      <w:bookmarkStart w:id="261" w:name="_Toc402880786"/>
-      <w:bookmarkStart w:id="262" w:name="_Toc402535214"/>
-      <w:bookmarkStart w:id="263" w:name="_Toc402799905"/>
-      <w:bookmarkStart w:id="264" w:name="_Toc402880787"/>
-      <w:bookmarkStart w:id="265" w:name="_Configuring_the_SUT2_1"/>
-      <w:bookmarkStart w:id="266" w:name="_Toc402535215"/>
-      <w:bookmarkStart w:id="267" w:name="_Toc402799906"/>
-      <w:bookmarkStart w:id="268" w:name="_Toc402880788"/>
-      <w:bookmarkStart w:id="269" w:name="_Configure_the_SUT2"/>
-      <w:bookmarkStart w:id="270" w:name="_Configure_the_SUT2_1"/>
-      <w:bookmarkStart w:id="271" w:name="_Toc402535216"/>
-      <w:bookmarkStart w:id="272" w:name="_Toc402799907"/>
-      <w:bookmarkStart w:id="273" w:name="_Toc402880789"/>
-      <w:bookmarkStart w:id="274" w:name="_Toc402535217"/>
-      <w:bookmarkStart w:id="275" w:name="_Toc402799908"/>
-      <w:bookmarkStart w:id="276" w:name="_Toc402880790"/>
-      <w:bookmarkStart w:id="277" w:name="_Configuring_test_suite"/>
-      <w:bookmarkStart w:id="278" w:name="_Configuring_the_SUT2"/>
-      <w:bookmarkStart w:id="279" w:name="_Toc402535218"/>
-      <w:bookmarkStart w:id="280" w:name="_Toc402799909"/>
-      <w:bookmarkStart w:id="281" w:name="_Toc402880791"/>
-      <w:bookmarkStart w:id="282" w:name="_Toc402535219"/>
-      <w:bookmarkStart w:id="283" w:name="_Toc402799910"/>
-      <w:bookmarkStart w:id="284" w:name="_Toc402880792"/>
-      <w:bookmarkStart w:id="285" w:name="_Toc402535220"/>
-      <w:bookmarkStart w:id="286" w:name="_Toc402799911"/>
-      <w:bookmarkStart w:id="287" w:name="_Toc402880793"/>
-      <w:bookmarkStart w:id="288" w:name="_Toc402535221"/>
-      <w:bookmarkStart w:id="289" w:name="_Toc402799912"/>
-      <w:bookmarkStart w:id="290" w:name="_Toc402880794"/>
-      <w:bookmarkStart w:id="291" w:name="_Toc402535222"/>
-      <w:bookmarkStart w:id="292" w:name="_Toc402799913"/>
-      <w:bookmarkStart w:id="293" w:name="_Toc402880795"/>
-      <w:bookmarkStart w:id="294" w:name="_Toc402535223"/>
-      <w:bookmarkStart w:id="295" w:name="_Toc402799914"/>
-      <w:bookmarkStart w:id="296" w:name="_Toc402880796"/>
-      <w:bookmarkStart w:id="297" w:name="_Toc402535224"/>
-      <w:bookmarkStart w:id="298" w:name="_Toc402799915"/>
-      <w:bookmarkStart w:id="299" w:name="_Toc402880797"/>
-      <w:bookmarkStart w:id="300" w:name="_Toc402535225"/>
-      <w:bookmarkStart w:id="301" w:name="_Toc402799916"/>
-      <w:bookmarkStart w:id="302" w:name="_Toc402880798"/>
-      <w:bookmarkStart w:id="303" w:name="_Toc402535226"/>
-      <w:bookmarkStart w:id="304" w:name="_Toc402799917"/>
-      <w:bookmarkStart w:id="305" w:name="_Toc402880799"/>
-      <w:bookmarkStart w:id="306" w:name="_Toc402535227"/>
-      <w:bookmarkStart w:id="307" w:name="_Toc402799918"/>
-      <w:bookmarkStart w:id="308" w:name="_Toc402880800"/>
-      <w:bookmarkStart w:id="309" w:name="_Configuring_the_test_1"/>
-      <w:bookmarkStart w:id="310" w:name="_Toc397328566"/>
-      <w:bookmarkStart w:id="311" w:name="_Toc404161769"/>
+      <w:bookmarkStart w:id="156" w:name="_Toc402535179"/>
+      <w:bookmarkStart w:id="157" w:name="_Toc402799870"/>
+      <w:bookmarkStart w:id="158" w:name="_Toc402880752"/>
+      <w:bookmarkStart w:id="159" w:name="_Toc402535180"/>
+      <w:bookmarkStart w:id="160" w:name="_Toc402799871"/>
+      <w:bookmarkStart w:id="161" w:name="_Toc402880753"/>
+      <w:bookmarkStart w:id="162" w:name="_Toc402535181"/>
+      <w:bookmarkStart w:id="163" w:name="_Toc402799872"/>
+      <w:bookmarkStart w:id="164" w:name="_Toc402880754"/>
+      <w:bookmarkStart w:id="165" w:name="_Toc402535182"/>
+      <w:bookmarkStart w:id="166" w:name="_Toc402799873"/>
+      <w:bookmarkStart w:id="167" w:name="_Toc402880755"/>
+      <w:bookmarkStart w:id="168" w:name="_Toc402535183"/>
+      <w:bookmarkStart w:id="169" w:name="_Toc402799874"/>
+      <w:bookmarkStart w:id="170" w:name="_Toc402880756"/>
+      <w:bookmarkStart w:id="171" w:name="_Toc402535184"/>
+      <w:bookmarkStart w:id="172" w:name="_Toc402799875"/>
+      <w:bookmarkStart w:id="173" w:name="_Toc402880757"/>
+      <w:bookmarkStart w:id="174" w:name="_Toc402535185"/>
+      <w:bookmarkStart w:id="175" w:name="_Toc402799876"/>
+      <w:bookmarkStart w:id="176" w:name="_Toc402880758"/>
+      <w:bookmarkStart w:id="177" w:name="_Toc402535186"/>
+      <w:bookmarkStart w:id="178" w:name="_Toc402799877"/>
+      <w:bookmarkStart w:id="179" w:name="_Toc402880759"/>
+      <w:bookmarkStart w:id="180" w:name="_Toc402535187"/>
+      <w:bookmarkStart w:id="181" w:name="_Toc402799878"/>
+      <w:bookmarkStart w:id="182" w:name="_Toc402880760"/>
+      <w:bookmarkStart w:id="183" w:name="_Toc402535188"/>
+      <w:bookmarkStart w:id="184" w:name="_Toc402799879"/>
+      <w:bookmarkStart w:id="185" w:name="_Toc402880761"/>
+      <w:bookmarkStart w:id="186" w:name="_Toc402535189"/>
+      <w:bookmarkStart w:id="187" w:name="_Toc402799880"/>
+      <w:bookmarkStart w:id="188" w:name="_Toc402880762"/>
+      <w:bookmarkStart w:id="189" w:name="_Toc402535190"/>
+      <w:bookmarkStart w:id="190" w:name="_Toc402799881"/>
+      <w:bookmarkStart w:id="191" w:name="_Toc402880763"/>
+      <w:bookmarkStart w:id="192" w:name="_Toc402535191"/>
+      <w:bookmarkStart w:id="193" w:name="_Toc402799882"/>
+      <w:bookmarkStart w:id="194" w:name="_Toc402880764"/>
+      <w:bookmarkStart w:id="195" w:name="_Toc402535192"/>
+      <w:bookmarkStart w:id="196" w:name="_Toc402799883"/>
+      <w:bookmarkStart w:id="197" w:name="_Toc402880765"/>
+      <w:bookmarkStart w:id="198" w:name="_Toc402535193"/>
+      <w:bookmarkStart w:id="199" w:name="_Toc402799884"/>
+      <w:bookmarkStart w:id="200" w:name="_Toc402880766"/>
+      <w:bookmarkStart w:id="201" w:name="_Toc402535194"/>
+      <w:bookmarkStart w:id="202" w:name="_Toc402799885"/>
+      <w:bookmarkStart w:id="203" w:name="_Toc402880767"/>
+      <w:bookmarkStart w:id="204" w:name="_Toc402535195"/>
+      <w:bookmarkStart w:id="205" w:name="_Toc402799886"/>
+      <w:bookmarkStart w:id="206" w:name="_Toc402880768"/>
+      <w:bookmarkStart w:id="207" w:name="_Toc402535196"/>
+      <w:bookmarkStart w:id="208" w:name="_Toc402799887"/>
+      <w:bookmarkStart w:id="209" w:name="_Toc402880769"/>
+      <w:bookmarkStart w:id="210" w:name="_Toc402535197"/>
+      <w:bookmarkStart w:id="211" w:name="_Toc402799888"/>
+      <w:bookmarkStart w:id="212" w:name="_Toc402880770"/>
+      <w:bookmarkStart w:id="213" w:name="_Toc402535198"/>
+      <w:bookmarkStart w:id="214" w:name="_Toc402799889"/>
+      <w:bookmarkStart w:id="215" w:name="_Toc402880771"/>
+      <w:bookmarkStart w:id="216" w:name="_Toc402535199"/>
+      <w:bookmarkStart w:id="217" w:name="_Toc402799890"/>
+      <w:bookmarkStart w:id="218" w:name="_Toc402880772"/>
+      <w:bookmarkStart w:id="219" w:name="_Toc402535200"/>
+      <w:bookmarkStart w:id="220" w:name="_Toc402799891"/>
+      <w:bookmarkStart w:id="221" w:name="_Toc402880773"/>
+      <w:bookmarkStart w:id="222" w:name="_Toc402535201"/>
+      <w:bookmarkStart w:id="223" w:name="_Toc402799892"/>
+      <w:bookmarkStart w:id="224" w:name="_Toc402880774"/>
+      <w:bookmarkStart w:id="225" w:name="_Toc402535202"/>
+      <w:bookmarkStart w:id="226" w:name="_Toc402799893"/>
+      <w:bookmarkStart w:id="227" w:name="_Toc402880775"/>
+      <w:bookmarkStart w:id="228" w:name="_Toc402535203"/>
+      <w:bookmarkStart w:id="229" w:name="_Toc402799894"/>
+      <w:bookmarkStart w:id="230" w:name="_Toc402880776"/>
+      <w:bookmarkStart w:id="231" w:name="_Toc402535204"/>
+      <w:bookmarkStart w:id="232" w:name="_Toc402799895"/>
+      <w:bookmarkStart w:id="233" w:name="_Toc402880777"/>
+      <w:bookmarkStart w:id="234" w:name="_Toc402535205"/>
+      <w:bookmarkStart w:id="235" w:name="_Toc402799896"/>
+      <w:bookmarkStart w:id="236" w:name="_Toc402880778"/>
+      <w:bookmarkStart w:id="237" w:name="_Toc402535206"/>
+      <w:bookmarkStart w:id="238" w:name="_Toc402799897"/>
+      <w:bookmarkStart w:id="239" w:name="_Toc402880779"/>
+      <w:bookmarkStart w:id="240" w:name="_Toc402535207"/>
+      <w:bookmarkStart w:id="241" w:name="_Toc402799898"/>
+      <w:bookmarkStart w:id="242" w:name="_Toc402880780"/>
+      <w:bookmarkStart w:id="243" w:name="_Toc402535208"/>
+      <w:bookmarkStart w:id="244" w:name="_Toc402799899"/>
+      <w:bookmarkStart w:id="245" w:name="_Toc402880781"/>
+      <w:bookmarkStart w:id="246" w:name="_Toc402535209"/>
+      <w:bookmarkStart w:id="247" w:name="_Toc402799900"/>
+      <w:bookmarkStart w:id="248" w:name="_Toc402880782"/>
+      <w:bookmarkStart w:id="249" w:name="_Toc402535210"/>
+      <w:bookmarkStart w:id="250" w:name="_Toc402799901"/>
+      <w:bookmarkStart w:id="251" w:name="_Toc402880783"/>
+      <w:bookmarkStart w:id="252" w:name="_Toc402535211"/>
+      <w:bookmarkStart w:id="253" w:name="_Toc402799902"/>
+      <w:bookmarkStart w:id="254" w:name="_Toc402880784"/>
+      <w:bookmarkStart w:id="255" w:name="_Toc402535212"/>
+      <w:bookmarkStart w:id="256" w:name="_Toc402799903"/>
+      <w:bookmarkStart w:id="257" w:name="_Toc402880785"/>
+      <w:bookmarkStart w:id="258" w:name="_Toc402535213"/>
+      <w:bookmarkStart w:id="259" w:name="_Toc402799904"/>
+      <w:bookmarkStart w:id="260" w:name="_Toc402880786"/>
+      <w:bookmarkStart w:id="261" w:name="_Toc402535214"/>
+      <w:bookmarkStart w:id="262" w:name="_Toc402799905"/>
+      <w:bookmarkStart w:id="263" w:name="_Toc402880787"/>
+      <w:bookmarkStart w:id="264" w:name="_Configuring_the_SUT2_1"/>
+      <w:bookmarkStart w:id="265" w:name="_Toc402535215"/>
+      <w:bookmarkStart w:id="266" w:name="_Toc402799906"/>
+      <w:bookmarkStart w:id="267" w:name="_Toc402880788"/>
+      <w:bookmarkStart w:id="268" w:name="_Configure_the_SUT2"/>
+      <w:bookmarkStart w:id="269" w:name="_Configure_the_SUT2_1"/>
+      <w:bookmarkStart w:id="270" w:name="_Toc402535216"/>
+      <w:bookmarkStart w:id="271" w:name="_Toc402799907"/>
+      <w:bookmarkStart w:id="272" w:name="_Toc402880789"/>
+      <w:bookmarkStart w:id="273" w:name="_Toc402535217"/>
+      <w:bookmarkStart w:id="274" w:name="_Toc402799908"/>
+      <w:bookmarkStart w:id="275" w:name="_Toc402880790"/>
+      <w:bookmarkStart w:id="276" w:name="_Configuring_test_suite"/>
+      <w:bookmarkStart w:id="277" w:name="_Configuring_the_SUT2"/>
+      <w:bookmarkStart w:id="278" w:name="_Toc402535218"/>
+      <w:bookmarkStart w:id="279" w:name="_Toc402799909"/>
+      <w:bookmarkStart w:id="280" w:name="_Toc402880791"/>
+      <w:bookmarkStart w:id="281" w:name="_Toc402535219"/>
+      <w:bookmarkStart w:id="282" w:name="_Toc402799910"/>
+      <w:bookmarkStart w:id="283" w:name="_Toc402880792"/>
+      <w:bookmarkStart w:id="284" w:name="_Toc402535220"/>
+      <w:bookmarkStart w:id="285" w:name="_Toc402799911"/>
+      <w:bookmarkStart w:id="286" w:name="_Toc402880793"/>
+      <w:bookmarkStart w:id="287" w:name="_Toc402535221"/>
+      <w:bookmarkStart w:id="288" w:name="_Toc402799912"/>
+      <w:bookmarkStart w:id="289" w:name="_Toc402880794"/>
+      <w:bookmarkStart w:id="290" w:name="_Toc402535222"/>
+      <w:bookmarkStart w:id="291" w:name="_Toc402799913"/>
+      <w:bookmarkStart w:id="292" w:name="_Toc402880795"/>
+      <w:bookmarkStart w:id="293" w:name="_Toc402535223"/>
+      <w:bookmarkStart w:id="294" w:name="_Toc402799914"/>
+      <w:bookmarkStart w:id="295" w:name="_Toc402880796"/>
+      <w:bookmarkStart w:id="296" w:name="_Toc402535224"/>
+      <w:bookmarkStart w:id="297" w:name="_Toc402799915"/>
+      <w:bookmarkStart w:id="298" w:name="_Toc402880797"/>
+      <w:bookmarkStart w:id="299" w:name="_Toc402535225"/>
+      <w:bookmarkStart w:id="300" w:name="_Toc402799916"/>
+      <w:bookmarkStart w:id="301" w:name="_Toc402880798"/>
+      <w:bookmarkStart w:id="302" w:name="_Toc402535226"/>
+      <w:bookmarkStart w:id="303" w:name="_Toc402799917"/>
+      <w:bookmarkStart w:id="304" w:name="_Toc402880799"/>
+      <w:bookmarkStart w:id="305" w:name="_Toc402535227"/>
+      <w:bookmarkStart w:id="306" w:name="_Toc402799918"/>
+      <w:bookmarkStart w:id="307" w:name="_Toc402880800"/>
+      <w:bookmarkStart w:id="308" w:name="_Configuring_the_test_1"/>
+      <w:bookmarkStart w:id="309" w:name="_Toc397328566"/>
+      <w:bookmarkStart w:id="310" w:name="_Toc404161769"/>
+      <w:bookmarkEnd w:id="156"/>
       <w:bookmarkEnd w:id="157"/>
       <w:bookmarkEnd w:id="158"/>
       <w:bookmarkEnd w:id="159"/>
@@ -16349,18 +16361,17 @@
       <w:bookmarkEnd w:id="306"/>
       <w:bookmarkEnd w:id="307"/>
       <w:bookmarkEnd w:id="308"/>
+      <w:r>
+        <w:t xml:space="preserve">Configuring </w:t>
+      </w:r>
+      <w:r>
+        <w:t xml:space="preserve">the </w:t>
+      </w:r>
+      <w:r>
+        <w:t>test suite client</w:t>
+      </w:r>
       <w:bookmarkEnd w:id="309"/>
-      <w:r>
-        <w:t xml:space="preserve">Configuring </w:t>
-      </w:r>
-      <w:r>
-        <w:t xml:space="preserve">the </w:t>
-      </w:r>
-      <w:r>
-        <w:t>test suite client</w:t>
-      </w:r>
       <w:bookmarkEnd w:id="310"/>
-      <w:bookmarkEnd w:id="311"/>
     </w:p>
     <w:p>
       <w:pPr>
@@ -16404,24 +16415,24 @@
       <w:pPr>
         <w:pStyle w:val="Heading3"/>
       </w:pPr>
-      <w:bookmarkStart w:id="312" w:name="_Test_Suite_Specific"/>
-      <w:bookmarkStart w:id="313" w:name="Text10"/>
-      <w:bookmarkStart w:id="314" w:name="ControlAdapterConfig"/>
-      <w:bookmarkStart w:id="315" w:name="_Configuring_the_test"/>
-      <w:bookmarkStart w:id="316" w:name="_Toc397328567"/>
-      <w:bookmarkStart w:id="317" w:name="_Toc404161770"/>
+      <w:bookmarkStart w:id="311" w:name="_Test_Suite_Specific"/>
+      <w:bookmarkStart w:id="312" w:name="Text10"/>
+      <w:bookmarkStart w:id="313" w:name="ControlAdapterConfig"/>
+      <w:bookmarkStart w:id="314" w:name="_Configuring_the_test"/>
+      <w:bookmarkStart w:id="315" w:name="_Toc397328567"/>
+      <w:bookmarkStart w:id="316" w:name="_Toc404161770"/>
+      <w:bookmarkEnd w:id="311"/>
       <w:bookmarkEnd w:id="312"/>
       <w:bookmarkEnd w:id="313"/>
       <w:bookmarkEnd w:id="314"/>
+      <w:r>
+        <w:t>C</w:t>
+      </w:r>
+      <w:r>
+        <w:t>ommon configuration file</w:t>
+      </w:r>
       <w:bookmarkEnd w:id="315"/>
-      <w:r>
-        <w:t>C</w:t>
-      </w:r>
-      <w:r>
-        <w:t>ommon configuration file</w:t>
-      </w:r>
       <w:bookmarkEnd w:id="316"/>
-      <w:bookmarkEnd w:id="317"/>
     </w:p>
     <w:p>
       <w:pPr>
@@ -16554,8 +16565,8 @@
       <w:pPr>
         <w:pStyle w:val="Heading3"/>
       </w:pPr>
-      <w:bookmarkStart w:id="318" w:name="_Toc397328568"/>
-      <w:bookmarkStart w:id="319" w:name="_Toc404161771"/>
+      <w:bookmarkStart w:id="317" w:name="_Toc397328568"/>
+      <w:bookmarkStart w:id="318" w:name="_Toc404161771"/>
       <w:r>
         <w:t>Test</w:t>
       </w:r>
@@ -16565,8 +16576,8 @@
       <w:r>
         <w:t>suite specific configuration files</w:t>
       </w:r>
+      <w:bookmarkEnd w:id="317"/>
       <w:bookmarkEnd w:id="318"/>
-      <w:bookmarkEnd w:id="319"/>
     </w:p>
     <w:p>
       <w:pPr>
@@ -16808,8 +16819,8 @@
       <w:pPr>
         <w:pStyle w:val="Heading4"/>
       </w:pPr>
-      <w:bookmarkStart w:id="320" w:name="_Set_the_test"/>
-      <w:bookmarkEnd w:id="320"/>
+      <w:bookmarkStart w:id="319" w:name="_Set_the_test"/>
+      <w:bookmarkEnd w:id="319"/>
       <w:r>
         <w:t>Set the test suite to interactive</w:t>
       </w:r>
@@ -17797,13 +17808,13 @@
       <w:pPr>
         <w:pStyle w:val="Heading3"/>
       </w:pPr>
-      <w:bookmarkStart w:id="321" w:name="_Toc397328569"/>
-      <w:bookmarkStart w:id="322" w:name="_Toc404161772"/>
+      <w:bookmarkStart w:id="320" w:name="_Toc397328569"/>
+      <w:bookmarkStart w:id="321" w:name="_Toc404161772"/>
       <w:r>
         <w:t>SHOULD/MAY configuration files</w:t>
       </w:r>
+      <w:bookmarkEnd w:id="320"/>
       <w:bookmarkEnd w:id="321"/>
-      <w:bookmarkEnd w:id="322"/>
     </w:p>
     <w:p>
       <w:pPr>
@@ -18090,49 +18101,49 @@
       <w:pPr>
         <w:pStyle w:val="Heading3"/>
       </w:pPr>
-      <w:bookmarkStart w:id="323" w:name="_Configuring_the_test_2"/>
-      <w:bookmarkStart w:id="324" w:name="_Toc397328570"/>
-      <w:bookmarkStart w:id="325" w:name="_Toc404161773"/>
+      <w:bookmarkStart w:id="322" w:name="_Configuring_the_test_2"/>
+      <w:bookmarkStart w:id="323" w:name="_Toc397328570"/>
+      <w:bookmarkStart w:id="324" w:name="_Toc404161773"/>
+      <w:bookmarkEnd w:id="322"/>
+      <w:r>
+        <w:t>Configuring the t</w:t>
+      </w:r>
+      <w:r>
+        <w:t xml:space="preserve">est </w:t>
+      </w:r>
+      <w:r>
+        <w:t>s</w:t>
+      </w:r>
+      <w:r>
+        <w:t xml:space="preserve">uite </w:t>
+      </w:r>
+      <w:r>
+        <w:t>c</w:t>
+      </w:r>
+      <w:r>
+        <w:t xml:space="preserve">lient </w:t>
+      </w:r>
+      <w:r>
+        <w:t>using</w:t>
+      </w:r>
+      <w:r>
+        <w:t xml:space="preserve"> </w:t>
+      </w:r>
+      <w:r>
+        <w:t>setup configuration script</w:t>
+      </w:r>
       <w:bookmarkEnd w:id="323"/>
-      <w:r>
-        <w:t>Configuring the t</w:t>
-      </w:r>
-      <w:r>
-        <w:t xml:space="preserve">est </w:t>
-      </w:r>
-      <w:r>
-        <w:t>s</w:t>
-      </w:r>
-      <w:r>
-        <w:t xml:space="preserve">uite </w:t>
-      </w:r>
-      <w:r>
-        <w:t>c</w:t>
-      </w:r>
-      <w:r>
-        <w:t xml:space="preserve">lient </w:t>
-      </w:r>
-      <w:r>
-        <w:t>using</w:t>
-      </w:r>
-      <w:r>
-        <w:t xml:space="preserve"> </w:t>
-      </w:r>
-      <w:r>
-        <w:t>setup configuration script</w:t>
-      </w:r>
       <w:bookmarkEnd w:id="324"/>
-      <w:bookmarkEnd w:id="325"/>
     </w:p>
     <w:p>
       <w:pPr>
         <w:pStyle w:val="LWPAlertText"/>
         <w:ind w:left="0"/>
       </w:pPr>
-      <w:bookmarkStart w:id="326" w:name="_Configure_the_test"/>
-      <w:bookmarkStart w:id="327" w:name="_Configure_the_test_1"/>
+      <w:bookmarkStart w:id="325" w:name="_Configure_the_test"/>
+      <w:bookmarkStart w:id="326" w:name="_Configure_the_test_1"/>
+      <w:bookmarkEnd w:id="325"/>
       <w:bookmarkEnd w:id="326"/>
-      <w:bookmarkEnd w:id="327"/>
       <w:r>
         <w:rPr>
           <w:b/>
@@ -18230,16 +18241,16 @@
       <w:pPr>
         <w:pStyle w:val="Heading3"/>
       </w:pPr>
-      <w:bookmarkStart w:id="328" w:name="Configuringthetestsuiteclientmanual"/>
-      <w:bookmarkStart w:id="329" w:name="_Toc397328571"/>
-      <w:bookmarkStart w:id="330" w:name="_Toc404161774"/>
-      <w:bookmarkStart w:id="331" w:name="_Toc335752278"/>
+      <w:bookmarkStart w:id="327" w:name="Configuringthetestsuiteclientmanual"/>
+      <w:bookmarkStart w:id="328" w:name="_Toc397328571"/>
+      <w:bookmarkStart w:id="329" w:name="_Toc404161774"/>
+      <w:bookmarkStart w:id="330" w:name="_Toc335752278"/>
       <w:r>
         <w:t>Configuring the test suite client manually</w:t>
       </w:r>
+      <w:bookmarkEnd w:id="327"/>
       <w:bookmarkEnd w:id="328"/>
       <w:bookmarkEnd w:id="329"/>
-      <w:bookmarkEnd w:id="330"/>
     </w:p>
     <w:p>
       <w:pPr>
@@ -18460,9 +18471,9 @@
         <w:pStyle w:val="Heading1"/>
         <w:pageBreakBefore/>
       </w:pPr>
-      <w:bookmarkStart w:id="332" w:name="_Toc397328572"/>
-      <w:bookmarkStart w:id="333" w:name="_Toc404161775"/>
-      <w:bookmarkEnd w:id="331"/>
+      <w:bookmarkStart w:id="331" w:name="_Toc397328572"/>
+      <w:bookmarkStart w:id="332" w:name="_Toc404161775"/>
+      <w:bookmarkEnd w:id="330"/>
       <w:r>
         <w:lastRenderedPageBreak/>
         <w:t xml:space="preserve">Running test </w:t>
@@ -18473,14 +18484,14 @@
       <w:r>
         <w:t>s</w:t>
       </w:r>
+      <w:bookmarkEnd w:id="331"/>
       <w:bookmarkEnd w:id="332"/>
-      <w:bookmarkEnd w:id="333"/>
     </w:p>
     <w:p>
       <w:pPr>
         <w:pStyle w:val="LWPParagraphText"/>
       </w:pPr>
-      <w:bookmarkStart w:id="334" w:name="_Toc306892175"/>
+      <w:bookmarkStart w:id="333" w:name="_Toc306892175"/>
       <w:r>
         <w:t xml:space="preserve">Once the required software has been installed and both the SUT and test suite </w:t>
       </w:r>
@@ -18537,14 +18548,14 @@
       <w:pPr>
         <w:pStyle w:val="Heading2"/>
       </w:pPr>
-      <w:bookmarkStart w:id="335" w:name="_Toc397328573"/>
-      <w:bookmarkStart w:id="336" w:name="_Toc404161776"/>
+      <w:bookmarkStart w:id="334" w:name="_Toc397328573"/>
+      <w:bookmarkStart w:id="335" w:name="_Toc404161776"/>
       <w:r>
         <w:t>Microsoft Visual Studio</w:t>
       </w:r>
+      <w:bookmarkEnd w:id="333"/>
       <w:bookmarkEnd w:id="334"/>
       <w:bookmarkEnd w:id="335"/>
-      <w:bookmarkEnd w:id="336"/>
     </w:p>
     <w:p>
       <w:pPr>
@@ -18711,7 +18722,7 @@
                               <pic:cNvPicPr/>
                             </pic:nvPicPr>
                             <pic:blipFill>
-                              <a:blip r:embed="rId20">
+                              <a:blip r:embed="rId19">
                                 <a:extLst>
                                   <a:ext uri="{28A0092B-C50C-407E-A947-70E740481C1C}">
                                     <a14:useLocalDpi xmlns:a14="http://schemas.microsoft.com/office/drawing/2010/main" val="0"/>
@@ -18856,7 +18867,7 @@
                           <pic:cNvPicPr/>
                         </pic:nvPicPr>
                         <pic:blipFill>
-                          <a:blip r:embed="rId21">
+                          <a:blip r:embed="rId20">
                             <a:extLst>
                               <a:ext uri="{28A0092B-C50C-407E-A947-70E740481C1C}">
                                 <a14:useLocalDpi xmlns:a14="http://schemas.microsoft.com/office/drawing/2010/main" val="0"/>
@@ -19002,7 +19013,7 @@
                               <pic:cNvPicPr/>
                             </pic:nvPicPr>
                             <pic:blipFill>
-                              <a:blip r:embed="rId22">
+                              <a:blip r:embed="rId21">
                                 <a:extLst>
                                   <a:ext uri="{28A0092B-C50C-407E-A947-70E740481C1C}">
                                     <a14:useLocalDpi xmlns:a14="http://schemas.microsoft.com/office/drawing/2010/main" val="0"/>
@@ -19136,7 +19147,7 @@
                               <pic:cNvPicPr/>
                             </pic:nvPicPr>
                             <pic:blipFill>
-                              <a:blip r:embed="rId23">
+                              <a:blip r:embed="rId22">
                                 <a:extLst>
                                   <a:ext uri="{28A0092B-C50C-407E-A947-70E740481C1C}">
                                     <a14:useLocalDpi xmlns:a14="http://schemas.microsoft.com/office/drawing/2010/main" val="0"/>
@@ -19172,9 +19183,9 @@
       <w:pPr>
         <w:pStyle w:val="LWPParagraphText"/>
       </w:pPr>
-      <w:bookmarkStart w:id="337" w:name="_Command_line"/>
-      <w:bookmarkStart w:id="338" w:name="_Toc306892176"/>
-      <w:bookmarkEnd w:id="337"/>
+      <w:bookmarkStart w:id="336" w:name="_Command_line"/>
+      <w:bookmarkStart w:id="337" w:name="_Toc306892176"/>
+      <w:bookmarkEnd w:id="336"/>
       <w:r>
         <w:t xml:space="preserve">A Visual Studio solution file </w:t>
       </w:r>
@@ -19339,7 +19350,7 @@
                           <pic:cNvPicPr/>
                         </pic:nvPicPr>
                         <pic:blipFill>
-                          <a:blip r:embed="rId24">
+                          <a:blip r:embed="rId23">
                             <a:extLst>
                               <a:ext uri="{28A0092B-C50C-407E-A947-70E740481C1C}">
                                 <a14:useLocalDpi xmlns:a14="http://schemas.microsoft.com/office/drawing/2010/main" val="0"/>
@@ -19491,7 +19502,7 @@
                           <pic:cNvPicPr/>
                         </pic:nvPicPr>
                         <pic:blipFill>
-                          <a:blip r:embed="rId25">
+                          <a:blip r:embed="rId24">
                             <a:extLst>
                               <a:ext uri="{28A0092B-C50C-407E-A947-70E740481C1C}">
                                 <a14:useLocalDpi xmlns:a14="http://schemas.microsoft.com/office/drawing/2010/main" val="0"/>
@@ -19605,7 +19616,7 @@
                           <pic:cNvPicPr/>
                         </pic:nvPicPr>
                         <pic:blipFill>
-                          <a:blip r:embed="rId22">
+                          <a:blip r:embed="rId21">
                             <a:extLst>
                               <a:ext uri="{28A0092B-C50C-407E-A947-70E740481C1C}">
                                 <a14:useLocalDpi xmlns:a14="http://schemas.microsoft.com/office/drawing/2010/main" val="0"/>
@@ -19761,7 +19772,7 @@
                           <pic:cNvPicPr/>
                         </pic:nvPicPr>
                         <pic:blipFill>
-                          <a:blip r:embed="rId26">
+                          <a:blip r:embed="rId25">
                             <a:extLst>
                               <a:ext uri="{28A0092B-C50C-407E-A947-70E740481C1C}">
                                 <a14:useLocalDpi xmlns:a14="http://schemas.microsoft.com/office/drawing/2010/main" val="0"/>
@@ -19795,21 +19806,21 @@
       <w:pPr>
         <w:pStyle w:val="Heading2"/>
       </w:pPr>
-      <w:bookmarkStart w:id="339" w:name="_Command_line_1"/>
-      <w:bookmarkStart w:id="340" w:name="_Toc306892177"/>
-      <w:bookmarkStart w:id="341" w:name="_Toc397328575"/>
-      <w:bookmarkStart w:id="342" w:name="_Toc404161777"/>
+      <w:bookmarkStart w:id="338" w:name="_Command_line_1"/>
+      <w:bookmarkStart w:id="339" w:name="_Toc306892177"/>
+      <w:bookmarkStart w:id="340" w:name="_Toc397328575"/>
+      <w:bookmarkStart w:id="341" w:name="_Toc404161777"/>
+      <w:bookmarkEnd w:id="337"/>
       <w:bookmarkEnd w:id="338"/>
+      <w:r>
+        <w:t xml:space="preserve">Batch </w:t>
+      </w:r>
       <w:bookmarkEnd w:id="339"/>
       <w:r>
-        <w:t xml:space="preserve">Batch </w:t>
+        <w:t>scripts</w:t>
       </w:r>
       <w:bookmarkEnd w:id="340"/>
-      <w:r>
-        <w:t>scripts</w:t>
-      </w:r>
       <w:bookmarkEnd w:id="341"/>
-      <w:bookmarkEnd w:id="342"/>
       <w:r>
         <w:t xml:space="preserve"> </w:t>
       </w:r>
@@ -20234,8 +20245,8 @@
         <w:pStyle w:val="Heading1"/>
         <w:pageBreakBefore/>
       </w:pPr>
-      <w:bookmarkStart w:id="343" w:name="_Toc397328576"/>
-      <w:bookmarkStart w:id="344" w:name="_Toc404161778"/>
+      <w:bookmarkStart w:id="342" w:name="_Toc397328576"/>
+      <w:bookmarkStart w:id="343" w:name="_Toc404161778"/>
       <w:r>
         <w:lastRenderedPageBreak/>
         <w:t xml:space="preserve">Test </w:t>
@@ -20258,8 +20269,8 @@
       <w:r>
         <w:t>reporting</w:t>
       </w:r>
+      <w:bookmarkEnd w:id="342"/>
       <w:bookmarkEnd w:id="343"/>
-      <w:bookmarkEnd w:id="344"/>
     </w:p>
     <w:p>
       <w:pPr>
@@ -20282,16 +20293,16 @@
       <w:pPr>
         <w:pStyle w:val="Heading2"/>
       </w:pPr>
-      <w:bookmarkStart w:id="345" w:name="_Toc397328577"/>
-      <w:bookmarkStart w:id="346" w:name="_Toc404161779"/>
+      <w:bookmarkStart w:id="344" w:name="_Toc397328577"/>
+      <w:bookmarkStart w:id="345" w:name="_Toc404161779"/>
       <w:r>
         <w:t xml:space="preserve">Test </w:t>
       </w:r>
       <w:r>
         <w:t>suite configuration logs</w:t>
       </w:r>
+      <w:bookmarkEnd w:id="344"/>
       <w:bookmarkEnd w:id="345"/>
-      <w:bookmarkEnd w:id="346"/>
     </w:p>
     <w:p>
       <w:r>
@@ -20302,12 +20313,12 @@
       <w:pPr>
         <w:pStyle w:val="Heading3"/>
       </w:pPr>
-      <w:bookmarkStart w:id="347" w:name="_Toc404161780"/>
-      <w:bookmarkStart w:id="348" w:name="_Toc397328578"/>
+      <w:bookmarkStart w:id="346" w:name="_Toc404161780"/>
+      <w:bookmarkStart w:id="347" w:name="_Toc397328578"/>
       <w:r>
         <w:t>SUT configuration logs</w:t>
       </w:r>
-      <w:bookmarkEnd w:id="347"/>
+      <w:bookmarkEnd w:id="346"/>
     </w:p>
     <w:p>
       <w:pPr>
@@ -20359,17 +20370,17 @@
       <w:pPr>
         <w:pStyle w:val="Heading3"/>
       </w:pPr>
-      <w:bookmarkStart w:id="349" w:name="_Toc402535257"/>
-      <w:bookmarkStart w:id="350" w:name="_Toc402799948"/>
-      <w:bookmarkStart w:id="351" w:name="_Toc402880830"/>
-      <w:bookmarkStart w:id="352" w:name="_Toc404161781"/>
+      <w:bookmarkStart w:id="348" w:name="_Toc402535257"/>
+      <w:bookmarkStart w:id="349" w:name="_Toc402799948"/>
+      <w:bookmarkStart w:id="350" w:name="_Toc402880830"/>
+      <w:bookmarkStart w:id="351" w:name="_Toc404161781"/>
+      <w:bookmarkEnd w:id="348"/>
       <w:bookmarkEnd w:id="349"/>
       <w:bookmarkEnd w:id="350"/>
+      <w:r>
+        <w:t>Test suite client configuration logs</w:t>
+      </w:r>
       <w:bookmarkEnd w:id="351"/>
-      <w:r>
-        <w:t>Test suite client configuration logs</w:t>
-      </w:r>
-      <w:bookmarkEnd w:id="352"/>
     </w:p>
     <w:p>
       <w:pPr>
@@ -20421,27 +20432,27 @@
       <w:pPr>
         <w:pStyle w:val="Heading2"/>
       </w:pPr>
-      <w:bookmarkStart w:id="353" w:name="_Toc404161782"/>
+      <w:bookmarkStart w:id="352" w:name="_Toc404161782"/>
       <w:r>
         <w:t xml:space="preserve">Test </w:t>
       </w:r>
       <w:r>
         <w:t>suite reports</w:t>
       </w:r>
-      <w:bookmarkEnd w:id="348"/>
-      <w:bookmarkEnd w:id="353"/>
+      <w:bookmarkEnd w:id="347"/>
+      <w:bookmarkEnd w:id="352"/>
     </w:p>
     <w:p>
       <w:pPr>
         <w:pStyle w:val="Heading3"/>
       </w:pPr>
-      <w:bookmarkStart w:id="354" w:name="_Toc404161783"/>
-      <w:bookmarkStart w:id="355" w:name="_Toc397328579"/>
-      <w:bookmarkStart w:id="356" w:name="_Toc308770210"/>
+      <w:bookmarkStart w:id="353" w:name="_Toc404161783"/>
+      <w:bookmarkStart w:id="354" w:name="_Toc397328579"/>
+      <w:bookmarkStart w:id="355" w:name="_Toc308770210"/>
       <w:r>
         <w:t>Microsoft Visual Studio</w:t>
       </w:r>
-      <w:bookmarkEnd w:id="354"/>
+      <w:bookmarkEnd w:id="353"/>
     </w:p>
     <w:p>
       <w:pPr>
@@ -20558,13 +20569,13 @@
       <w:pPr>
         <w:pStyle w:val="Heading3"/>
       </w:pPr>
-      <w:bookmarkStart w:id="357" w:name="_Toc402880834"/>
-      <w:bookmarkStart w:id="358" w:name="_Toc404161784"/>
+      <w:bookmarkStart w:id="356" w:name="_Toc402880834"/>
+      <w:bookmarkStart w:id="357" w:name="_Toc404161784"/>
+      <w:bookmarkEnd w:id="356"/>
+      <w:r>
+        <w:t>Batch scripts</w:t>
+      </w:r>
       <w:bookmarkEnd w:id="357"/>
-      <w:r>
-        <w:t>Batch scripts</w:t>
-      </w:r>
-      <w:bookmarkEnd w:id="358"/>
     </w:p>
     <w:p>
       <w:pPr>
@@ -20752,14 +20763,14 @@
         <w:lastRenderedPageBreak/>
         <w:t xml:space="preserve"> </w:t>
       </w:r>
-      <w:bookmarkStart w:id="359" w:name="_Toc404161785"/>
+      <w:bookmarkStart w:id="358" w:name="_Toc404161785"/>
       <w:r>
         <w:t>Appendix</w:t>
       </w:r>
-      <w:bookmarkEnd w:id="355"/>
-      <w:bookmarkEnd w:id="359"/>
+      <w:bookmarkEnd w:id="354"/>
+      <w:bookmarkEnd w:id="358"/>
     </w:p>
-    <w:bookmarkEnd w:id="356"/>
+    <w:bookmarkEnd w:id="355"/>
     <w:p>
       <w:pPr>
         <w:pStyle w:val="LWPParagraphText"/>
@@ -20815,7 +20826,7 @@
             <w:pPr>
               <w:pStyle w:val="LWPTableText"/>
             </w:pPr>
-            <w:hyperlink r:id="rId27" w:history="1">
+            <w:hyperlink r:id="rId26" w:history="1">
               <w:r>
                 <w:rPr>
                   <w:rStyle w:val="Hyperlink"/>
@@ -20849,7 +20860,7 @@
             <w:pPr>
               <w:pStyle w:val="LWPTableText"/>
             </w:pPr>
-            <w:hyperlink r:id="rId28" w:history="1">
+            <w:hyperlink r:id="rId27" w:history="1">
               <w:r>
                 <w:rPr>
                   <w:rStyle w:val="Hyperlink"/>
@@ -20892,7 +20903,7 @@
             <w:pPr>
               <w:pStyle w:val="LWPTableText"/>
             </w:pPr>
-            <w:hyperlink r:id="rId29" w:history="1">
+            <w:hyperlink r:id="rId28" w:history="1">
               <w:r>
                 <w:rPr>
                   <w:rStyle w:val="Hyperlink"/>
@@ -20935,7 +20946,7 @@
             <w:pPr>
               <w:pStyle w:val="LWPTableText"/>
             </w:pPr>
-            <w:hyperlink r:id="rId30" w:history="1">
+            <w:hyperlink r:id="rId29" w:history="1">
               <w:r>
                 <w:rPr>
                   <w:rStyle w:val="Hyperlink"/>
@@ -20978,7 +20989,7 @@
             <w:pPr>
               <w:pStyle w:val="LWPTableText"/>
             </w:pPr>
-            <w:hyperlink r:id="rId31" w:history="1">
+            <w:hyperlink r:id="rId30" w:history="1">
               <w:r>
                 <w:rPr>
                   <w:rStyle w:val="Hyperlink"/>
@@ -21021,7 +21032,7 @@
             <w:pPr>
               <w:pStyle w:val="LWPTableText"/>
             </w:pPr>
-            <w:hyperlink r:id="rId32" w:history="1">
+            <w:hyperlink r:id="rId31" w:history="1">
               <w:r>
                 <w:rPr>
                   <w:rStyle w:val="Hyperlink"/>
@@ -21059,13 +21070,27 @@
                 <w:rFonts w:eastAsia="SimSun"/>
               </w:rPr>
             </w:pPr>
-            <w:hyperlink r:id="rId33" w:history="1">
+            <w:hyperlink r:id="rId32" w:history="1">
               <w:r>
                 <w:rPr>
                   <w:rStyle w:val="Hyperlink"/>
                   <w:rFonts w:eastAsia="SimSun"/>
                 </w:rPr>
-                <w:t>Exchange Server 2013 deployment</w:t>
+                <w:t>Exchange Server 2013 depl</w:t>
+              </w:r>
+              <w:r>
+                <w:rPr>
+                  <w:rStyle w:val="Hyperlink"/>
+                  <w:rFonts w:eastAsia="SimSun"/>
+                </w:rPr>
+                <w:t>o</w:t>
+              </w:r>
+              <w:r>
+                <w:rPr>
+                  <w:rStyle w:val="Hyperlink"/>
+                  <w:rFonts w:eastAsia="SimSun"/>
+                </w:rPr>
+                <w:t>yment</w:t>
               </w:r>
             </w:hyperlink>
           </w:p>
@@ -21108,7 +21133,7 @@
                 <w:rFonts w:eastAsia="SimSun"/>
               </w:rPr>
             </w:pPr>
-            <w:hyperlink r:id="rId34" w:history="1">
+            <w:hyperlink r:id="rId33" w:history="1">
               <w:r>
                 <w:rPr>
                   <w:rStyle w:val="Hyperlink"/>
@@ -21171,7 +21196,7 @@
                 <w:rFonts w:eastAsia="SimSun"/>
               </w:rPr>
             </w:pPr>
-            <w:hyperlink r:id="rId35" w:history="1">
+            <w:hyperlink r:id="rId34" w:history="1">
               <w:r>
                 <w:rPr>
                   <w:rStyle w:val="Hyperlink"/>
@@ -21207,8 +21232,52 @@
           </w:p>
         </w:tc>
       </w:tr>
+      <w:tr>
+        <w:tc>
+          <w:tcPr>
+            <w:tcW w:w="4428" w:type="dxa"/>
+          </w:tcPr>
+          <w:p>
+            <w:pPr>
+              <w:pStyle w:val="LWPTableText"/>
+            </w:pPr>
+            <w:hyperlink r:id="rId35" w:history="1">
+              <w:r>
+                <w:rPr>
+                  <w:rStyle w:val="Hyperlink"/>
+                </w:rPr>
+                <w:t>Exchange Server 2016 deployment</w:t>
+              </w:r>
+            </w:hyperlink>
+          </w:p>
+        </w:tc>
+        <w:tc>
+          <w:tcPr>
+            <w:tcW w:w="5148" w:type="dxa"/>
+          </w:tcPr>
+          <w:p>
+            <w:pPr>
+              <w:pStyle w:val="LWPTableText"/>
+              <w:rPr>
+                <w:rFonts w:eastAsia="SimSun" w:hint="eastAsia"/>
+                <w:lang w:eastAsia="zh-CN"/>
+              </w:rPr>
+            </w:pPr>
+            <w:r>
+              <w:rPr>
+                <w:rFonts w:eastAsia="SimSun"/>
+                <w:lang w:eastAsia="zh-CN"/>
+              </w:rPr>
+              <w:t>Exchange Server 2016 planning and deployment on TechNet</w:t>
+            </w:r>
+          </w:p>
+        </w:tc>
+      </w:tr>
     </w:tbl>
-    <w:p/>
+    <w:p>
+      <w:bookmarkStart w:id="359" w:name="_GoBack"/>
+      <w:bookmarkEnd w:id="359"/>
+    </w:p>
     <w:sectPr>
       <w:footerReference w:type="default" r:id="rId36"/>
       <w:pgSz w:w="12240" w:h="15840"/>
@@ -21221,7 +21290,7 @@
 </file>
 
 <file path=word/endnotes.xml><?xml version="1.0" encoding="utf-8"?>
-<w:endnotes xmlns:wpc="http://schemas.microsoft.com/office/word/2010/wordprocessingCanvas" xmlns:mc="http://schemas.openxmlformats.org/markup-compatibility/2006" xmlns:o="urn:schemas-microsoft-com:office:office" xmlns:r="http://schemas.openxmlformats.org/officeDocument/2006/relationships" xmlns:m="http://schemas.openxmlformats.org/officeDocument/2006/math" xmlns:v="urn:schemas-microsoft-com:vml" xmlns:wp14="http://schemas.microsoft.com/office/word/2010/wordprocessingDrawing" xmlns:wp="http://schemas.openxmlformats.org/drawingml/2006/wordprocessingDrawing" xmlns:w10="urn:schemas-microsoft-com:office:word" xmlns:w="http://schemas.openxmlformats.org/wordprocessingml/2006/main" xmlns:w14="http://schemas.microsoft.com/office/word/2010/wordml" xmlns:wpg="http://schemas.microsoft.com/office/word/2010/wordprocessingGroup" xmlns:wpi="http://schemas.microsoft.com/office/word/2010/wordprocessingInk" xmlns:wne="http://schemas.microsoft.com/office/word/2006/wordml" xmlns:wps="http://schemas.microsoft.com/office/word/2010/wordprocessingShape" mc:Ignorable="w14 wp14">
+<w:endnotes xmlns:wpc="http://schemas.microsoft.com/office/word/2010/wordprocessingCanvas" xmlns:cx="http://schemas.microsoft.com/office/drawing/2014/chartex" xmlns:cx1="http://schemas.microsoft.com/office/drawing/2015/9/8/chartex" xmlns:mc="http://schemas.openxmlformats.org/markup-compatibility/2006" xmlns:o="urn:schemas-microsoft-com:office:office" xmlns:r="http://schemas.openxmlformats.org/officeDocument/2006/relationships" xmlns:m="http://schemas.openxmlformats.org/officeDocument/2006/math" xmlns:v="urn:schemas-microsoft-com:vml" xmlns:wp14="http://schemas.microsoft.com/office/word/2010/wordprocessingDrawing" xmlns:wp="http://schemas.openxmlformats.org/drawingml/2006/wordprocessingDrawing" xmlns:w10="urn:schemas-microsoft-com:office:word" xmlns:w="http://schemas.openxmlformats.org/wordprocessingml/2006/main" xmlns:w14="http://schemas.microsoft.com/office/word/2010/wordml" xmlns:w15="http://schemas.microsoft.com/office/word/2012/wordml" xmlns:w16se="http://schemas.microsoft.com/office/word/2015/wordml/symex" xmlns:wpg="http://schemas.microsoft.com/office/word/2010/wordprocessingGroup" xmlns:wpi="http://schemas.microsoft.com/office/word/2010/wordprocessingInk" xmlns:wne="http://schemas.microsoft.com/office/word/2006/wordml" xmlns:wps="http://schemas.microsoft.com/office/word/2010/wordprocessingShape" mc:Ignorable="w14 w15 w16se wp14">
   <w:endnote w:type="separator" w:id="-1">
     <w:p>
       <w:pPr>
@@ -21253,7 +21322,7 @@
 </file>
 
 <file path=word/footer1.xml><?xml version="1.0" encoding="utf-8"?>
-<w:ftr xmlns:wpc="http://schemas.microsoft.com/office/word/2010/wordprocessingCanvas" xmlns:mc="http://schemas.openxmlformats.org/markup-compatibility/2006" xmlns:o="urn:schemas-microsoft-com:office:office" xmlns:r="http://schemas.openxmlformats.org/officeDocument/2006/relationships" xmlns:m="http://schemas.openxmlformats.org/officeDocument/2006/math" xmlns:v="urn:schemas-microsoft-com:vml" xmlns:wp14="http://schemas.microsoft.com/office/word/2010/wordprocessingDrawing" xmlns:wp="http://schemas.openxmlformats.org/drawingml/2006/wordprocessingDrawing" xmlns:w10="urn:schemas-microsoft-com:office:word" xmlns:w="http://schemas.openxmlformats.org/wordprocessingml/2006/main" xmlns:w14="http://schemas.microsoft.com/office/word/2010/wordml" xmlns:wpg="http://schemas.microsoft.com/office/word/2010/wordprocessingGroup" xmlns:wpi="http://schemas.microsoft.com/office/word/2010/wordprocessingInk" xmlns:wne="http://schemas.microsoft.com/office/word/2006/wordml" xmlns:wps="http://schemas.microsoft.com/office/word/2010/wordprocessingShape" mc:Ignorable="w14 wp14">
+<w:ftr xmlns:wpc="http://schemas.microsoft.com/office/word/2010/wordprocessingCanvas" xmlns:cx="http://schemas.microsoft.com/office/drawing/2014/chartex" xmlns:cx1="http://schemas.microsoft.com/office/drawing/2015/9/8/chartex" xmlns:mc="http://schemas.openxmlformats.org/markup-compatibility/2006" xmlns:o="urn:schemas-microsoft-com:office:office" xmlns:r="http://schemas.openxmlformats.org/officeDocument/2006/relationships" xmlns:m="http://schemas.openxmlformats.org/officeDocument/2006/math" xmlns:v="urn:schemas-microsoft-com:vml" xmlns:wp14="http://schemas.microsoft.com/office/word/2010/wordprocessingDrawing" xmlns:wp="http://schemas.openxmlformats.org/drawingml/2006/wordprocessingDrawing" xmlns:w10="urn:schemas-microsoft-com:office:word" xmlns:w="http://schemas.openxmlformats.org/wordprocessingml/2006/main" xmlns:w14="http://schemas.microsoft.com/office/word/2010/wordml" xmlns:w15="http://schemas.microsoft.com/office/word/2012/wordml" xmlns:w16se="http://schemas.microsoft.com/office/word/2015/wordml/symex" xmlns:wpg="http://schemas.microsoft.com/office/word/2010/wordprocessingGroup" xmlns:wpi="http://schemas.microsoft.com/office/word/2010/wordprocessingInk" xmlns:wne="http://schemas.microsoft.com/office/word/2006/wordml" xmlns:wps="http://schemas.microsoft.com/office/word/2010/wordprocessingShape" mc:Ignorable="w14 w15 w16se wp14">
   <w:p>
     <w:pPr>
       <w:pStyle w:val="Footer"/>
@@ -21278,7 +21347,7 @@
 </file>
 
 <file path=word/footnotes.xml><?xml version="1.0" encoding="utf-8"?>
-<w:footnotes xmlns:wpc="http://schemas.microsoft.com/office/word/2010/wordprocessingCanvas" xmlns:mc="http://schemas.openxmlformats.org/markup-compatibility/2006" xmlns:o="urn:schemas-microsoft-com:office:office" xmlns:r="http://schemas.openxmlformats.org/officeDocument/2006/relationships" xmlns:m="http://schemas.openxmlformats.org/officeDocument/2006/math" xmlns:v="urn:schemas-microsoft-com:vml" xmlns:wp14="http://schemas.microsoft.com/office/word/2010/wordprocessingDrawing" xmlns:wp="http://schemas.openxmlformats.org/drawingml/2006/wordprocessingDrawing" xmlns:w10="urn:schemas-microsoft-com:office:word" xmlns:w="http://schemas.openxmlformats.org/wordprocessingml/2006/main" xmlns:w14="http://schemas.microsoft.com/office/word/2010/wordml" xmlns:wpg="http://schemas.microsoft.com/office/word/2010/wordprocessingGroup" xmlns:wpi="http://schemas.microsoft.com/office/word/2010/wordprocessingInk" xmlns:wne="http://schemas.microsoft.com/office/word/2006/wordml" xmlns:wps="http://schemas.microsoft.com/office/word/2010/wordprocessingShape" mc:Ignorable="w14 wp14">
+<w:footnotes xmlns:wpc="http://schemas.microsoft.com/office/word/2010/wordprocessingCanvas" xmlns:cx="http://schemas.microsoft.com/office/drawing/2014/chartex" xmlns:cx1="http://schemas.microsoft.com/office/drawing/2015/9/8/chartex" xmlns:mc="http://schemas.openxmlformats.org/markup-compatibility/2006" xmlns:o="urn:schemas-microsoft-com:office:office" xmlns:r="http://schemas.openxmlformats.org/officeDocument/2006/relationships" xmlns:m="http://schemas.openxmlformats.org/officeDocument/2006/math" xmlns:v="urn:schemas-microsoft-com:vml" xmlns:wp14="http://schemas.microsoft.com/office/word/2010/wordprocessingDrawing" xmlns:wp="http://schemas.openxmlformats.org/drawingml/2006/wordprocessingDrawing" xmlns:w10="urn:schemas-microsoft-com:office:word" xmlns:w="http://schemas.openxmlformats.org/wordprocessingml/2006/main" xmlns:w14="http://schemas.microsoft.com/office/word/2010/wordml" xmlns:w15="http://schemas.microsoft.com/office/word/2012/wordml" xmlns:w16se="http://schemas.microsoft.com/office/word/2015/wordml/symex" xmlns:wpg="http://schemas.microsoft.com/office/word/2010/wordprocessingGroup" xmlns:wpi="http://schemas.microsoft.com/office/word/2010/wordprocessingInk" xmlns:wne="http://schemas.microsoft.com/office/word/2006/wordml" xmlns:wps="http://schemas.microsoft.com/office/word/2010/wordprocessingShape" mc:Ignorable="w14 w15 w16se wp14">
   <w:footnote w:type="separator" w:id="-1">
     <w:p>
       <w:pPr>
@@ -21310,8 +21379,8 @@
 </file>
 
 <file path=word/numbering.xml><?xml version="1.0" encoding="utf-8"?>
-<w:numbering xmlns:wpc="http://schemas.microsoft.com/office/word/2010/wordprocessingCanvas" xmlns:mc="http://schemas.openxmlformats.org/markup-compatibility/2006" xmlns:o="urn:schemas-microsoft-com:office:office" xmlns:r="http://schemas.openxmlformats.org/officeDocument/2006/relationships" xmlns:m="http://schemas.openxmlformats.org/officeDocument/2006/math" xmlns:v="urn:schemas-microsoft-com:vml" xmlns:wp14="http://schemas.microsoft.com/office/word/2010/wordprocessingDrawing" xmlns:wp="http://schemas.openxmlformats.org/drawingml/2006/wordprocessingDrawing" xmlns:w10="urn:schemas-microsoft-com:office:word" xmlns:w="http://schemas.openxmlformats.org/wordprocessingml/2006/main" xmlns:w14="http://schemas.microsoft.com/office/word/2010/wordml" xmlns:wpg="http://schemas.microsoft.com/office/word/2010/wordprocessingGroup" xmlns:wpi="http://schemas.microsoft.com/office/word/2010/wordprocessingInk" xmlns:wne="http://schemas.microsoft.com/office/word/2006/wordml" xmlns:wps="http://schemas.microsoft.com/office/word/2010/wordprocessingShape" mc:Ignorable="w14 wp14">
-  <w:abstractNum w:abstractNumId="0">
+<w:numbering xmlns:wpc="http://schemas.microsoft.com/office/word/2010/wordprocessingCanvas" xmlns:cx="http://schemas.microsoft.com/office/drawing/2014/chartex" xmlns:cx1="http://schemas.microsoft.com/office/drawing/2015/9/8/chartex" xmlns:mc="http://schemas.openxmlformats.org/markup-compatibility/2006" xmlns:o="urn:schemas-microsoft-com:office:office" xmlns:r="http://schemas.openxmlformats.org/officeDocument/2006/relationships" xmlns:m="http://schemas.openxmlformats.org/officeDocument/2006/math" xmlns:v="urn:schemas-microsoft-com:vml" xmlns:wp14="http://schemas.microsoft.com/office/word/2010/wordprocessingDrawing" xmlns:wp="http://schemas.openxmlformats.org/drawingml/2006/wordprocessingDrawing" xmlns:w10="urn:schemas-microsoft-com:office:word" xmlns:w="http://schemas.openxmlformats.org/wordprocessingml/2006/main" xmlns:w14="http://schemas.microsoft.com/office/word/2010/wordml" xmlns:w15="http://schemas.microsoft.com/office/word/2012/wordml" xmlns:w16se="http://schemas.microsoft.com/office/word/2015/wordml/symex" xmlns:wpg="http://schemas.microsoft.com/office/word/2010/wordprocessingGroup" xmlns:wpi="http://schemas.microsoft.com/office/word/2010/wordprocessingInk" xmlns:wne="http://schemas.microsoft.com/office/word/2006/wordml" xmlns:wps="http://schemas.microsoft.com/office/word/2010/wordprocessingShape" mc:Ignorable="w14 w15 w16se wp14">
+  <w:abstractNum w:abstractNumId="0" w15:restartNumberingAfterBreak="0">
     <w:nsid w:val="FFFFFF7D"/>
     <w:multiLevelType w:val="singleLevel"/>
     <w:tmpl w:val="EB82954C"/>
@@ -21329,7 +21398,7 @@
       </w:pPr>
     </w:lvl>
   </w:abstractNum>
-  <w:abstractNum w:abstractNumId="1">
+  <w:abstractNum w:abstractNumId="1" w15:restartNumberingAfterBreak="0">
     <w:nsid w:val="0A73050D"/>
     <w:multiLevelType w:val="hybridMultilevel"/>
     <w:tmpl w:val="14382A6E"/>
@@ -21416,7 +21485,7 @@
       </w:pPr>
     </w:lvl>
   </w:abstractNum>
-  <w:abstractNum w:abstractNumId="2">
+  <w:abstractNum w:abstractNumId="2" w15:restartNumberingAfterBreak="0">
     <w:nsid w:val="0CA704CD"/>
     <w:multiLevelType w:val="hybridMultilevel"/>
     <w:tmpl w:val="9A0E9210"/>
@@ -21530,7 +21599,7 @@
       </w:rPr>
     </w:lvl>
   </w:abstractNum>
-  <w:abstractNum w:abstractNumId="3">
+  <w:abstractNum w:abstractNumId="3" w15:restartNumberingAfterBreak="0">
     <w:nsid w:val="146F1E92"/>
     <w:multiLevelType w:val="hybridMultilevel"/>
     <w:tmpl w:val="01009A42"/>
@@ -21649,7 +21718,7 @@
       </w:rPr>
     </w:lvl>
   </w:abstractNum>
-  <w:abstractNum w:abstractNumId="4">
+  <w:abstractNum w:abstractNumId="4" w15:restartNumberingAfterBreak="0">
     <w:nsid w:val="21590992"/>
     <w:multiLevelType w:val="hybridMultilevel"/>
     <w:tmpl w:val="B13242B0"/>
@@ -21763,7 +21832,7 @@
       </w:rPr>
     </w:lvl>
   </w:abstractNum>
-  <w:abstractNum w:abstractNumId="5">
+  <w:abstractNum w:abstractNumId="5" w15:restartNumberingAfterBreak="0">
     <w:nsid w:val="24895C89"/>
     <w:multiLevelType w:val="hybridMultilevel"/>
     <w:tmpl w:val="186EB566"/>
@@ -21877,7 +21946,7 @@
       </w:rPr>
     </w:lvl>
   </w:abstractNum>
-  <w:abstractNum w:abstractNumId="6">
+  <w:abstractNum w:abstractNumId="6" w15:restartNumberingAfterBreak="0">
     <w:nsid w:val="2A0D6F1C"/>
     <w:multiLevelType w:val="hybridMultilevel"/>
     <w:tmpl w:val="C3F2A5AE"/>
@@ -21991,7 +22060,7 @@
       </w:rPr>
     </w:lvl>
   </w:abstractNum>
-  <w:abstractNum w:abstractNumId="7">
+  <w:abstractNum w:abstractNumId="7" w15:restartNumberingAfterBreak="0">
     <w:nsid w:val="2EFE0A50"/>
     <w:multiLevelType w:val="multilevel"/>
     <w:tmpl w:val="553654CC"/>
@@ -22114,7 +22183,7 @@
       </w:rPr>
     </w:lvl>
   </w:abstractNum>
-  <w:abstractNum w:abstractNumId="8">
+  <w:abstractNum w:abstractNumId="8" w15:restartNumberingAfterBreak="0">
     <w:nsid w:val="35EC5B2F"/>
     <w:multiLevelType w:val="hybridMultilevel"/>
     <w:tmpl w:val="9FF2ACB6"/>
@@ -22229,7 +22298,7 @@
       </w:rPr>
     </w:lvl>
   </w:abstractNum>
-  <w:abstractNum w:abstractNumId="9">
+  <w:abstractNum w:abstractNumId="9" w15:restartNumberingAfterBreak="0">
     <w:nsid w:val="369D50CB"/>
     <w:multiLevelType w:val="hybridMultilevel"/>
     <w:tmpl w:val="2A182974"/>
@@ -22318,7 +22387,7 @@
       </w:pPr>
     </w:lvl>
   </w:abstractNum>
-  <w:abstractNum w:abstractNumId="10">
+  <w:abstractNum w:abstractNumId="10" w15:restartNumberingAfterBreak="0">
     <w:nsid w:val="3D5D4ABC"/>
     <w:multiLevelType w:val="hybridMultilevel"/>
     <w:tmpl w:val="C9BEF92E"/>
@@ -22405,7 +22474,7 @@
       </w:pPr>
     </w:lvl>
   </w:abstractNum>
-  <w:abstractNum w:abstractNumId="11">
+  <w:abstractNum w:abstractNumId="11" w15:restartNumberingAfterBreak="0">
     <w:nsid w:val="4893763F"/>
     <w:multiLevelType w:val="hybridMultilevel"/>
     <w:tmpl w:val="54826242"/>
@@ -22518,7 +22587,7 @@
       </w:rPr>
     </w:lvl>
   </w:abstractNum>
-  <w:abstractNum w:abstractNumId="12">
+  <w:abstractNum w:abstractNumId="12" w15:restartNumberingAfterBreak="0">
     <w:nsid w:val="67C0794C"/>
     <w:multiLevelType w:val="multilevel"/>
     <w:tmpl w:val="319CB258"/>
@@ -22631,7 +22700,7 @@
       </w:pPr>
     </w:lvl>
   </w:abstractNum>
-  <w:abstractNum w:abstractNumId="13">
+  <w:abstractNum w:abstractNumId="13" w15:restartNumberingAfterBreak="0">
     <w:nsid w:val="740B1219"/>
     <w:multiLevelType w:val="hybridMultilevel"/>
     <w:tmpl w:val="02B29E40"/>
@@ -22744,7 +22813,7 @@
       </w:rPr>
     </w:lvl>
   </w:abstractNum>
-  <w:abstractNum w:abstractNumId="14">
+  <w:abstractNum w:abstractNumId="14" w15:restartNumberingAfterBreak="0">
     <w:nsid w:val="76475ADB"/>
     <w:multiLevelType w:val="hybridMultilevel"/>
     <w:tmpl w:val="8062B658"/>
@@ -22858,7 +22927,7 @@
       </w:rPr>
     </w:lvl>
   </w:abstractNum>
-  <w:abstractNum w:abstractNumId="15">
+  <w:abstractNum w:abstractNumId="15" w15:restartNumberingAfterBreak="0">
     <w:nsid w:val="77D04492"/>
     <w:multiLevelType w:val="hybridMultilevel"/>
     <w:tmpl w:val="C038D0B4"/>
@@ -22972,7 +23041,7 @@
       </w:rPr>
     </w:lvl>
   </w:abstractNum>
-  <w:abstractNum w:abstractNumId="16">
+  <w:abstractNum w:abstractNumId="16" w15:restartNumberingAfterBreak="0">
     <w:nsid w:val="78842275"/>
     <w:multiLevelType w:val="hybridMultilevel"/>
     <w:tmpl w:val="1D4AF5F4"/>
@@ -23390,7 +23459,7 @@
 </file>
 
 <file path=word/styles.xml><?xml version="1.0" encoding="utf-8"?>
-<w:styles xmlns:mc="http://schemas.openxmlformats.org/markup-compatibility/2006" xmlns:r="http://schemas.openxmlformats.org/officeDocument/2006/relationships" xmlns:w="http://schemas.openxmlformats.org/wordprocessingml/2006/main" xmlns:w14="http://schemas.microsoft.com/office/word/2010/wordml" mc:Ignorable="w14">
+<w:styles xmlns:mc="http://schemas.openxmlformats.org/markup-compatibility/2006" xmlns:r="http://schemas.openxmlformats.org/officeDocument/2006/relationships" xmlns:w="http://schemas.openxmlformats.org/wordprocessingml/2006/main" xmlns:w14="http://schemas.microsoft.com/office/word/2010/wordml" xmlns:w15="http://schemas.microsoft.com/office/word/2012/wordml" xmlns:w16se="http://schemas.microsoft.com/office/word/2015/wordml/symex" mc:Ignorable="w14 w15 w16se">
   <w:docDefaults>
     <w:rPrDefault>
       <w:rPr>
@@ -23406,139 +23475,378 @@
       </w:pPr>
     </w:pPrDefault>
   </w:docDefaults>
-  <w:latentStyles w:defLockedState="0" w:defUIPriority="99" w:defSemiHidden="1" w:defUnhideWhenUsed="1" w:defQFormat="0" w:count="267">
-    <w:lsdException w:name="Normal" w:semiHidden="0" w:unhideWhenUsed="0" w:qFormat="1"/>
-    <w:lsdException w:name="heading 1" w:semiHidden="0" w:unhideWhenUsed="0" w:qFormat="1"/>
-    <w:lsdException w:name="heading 2" w:uiPriority="9" w:qFormat="1"/>
-    <w:lsdException w:name="heading 3" w:uiPriority="9" w:qFormat="1"/>
-    <w:lsdException w:name="heading 4" w:uiPriority="9" w:qFormat="1"/>
-    <w:lsdException w:name="heading 5" w:qFormat="1"/>
-    <w:lsdException w:name="heading 6" w:qFormat="1"/>
-    <w:lsdException w:name="heading 7" w:qFormat="1"/>
-    <w:lsdException w:name="heading 8" w:qFormat="1"/>
-    <w:lsdException w:name="heading 9" w:qFormat="1"/>
-    <w:lsdException w:name="toc 1" w:uiPriority="39"/>
-    <w:lsdException w:name="toc 2" w:uiPriority="39"/>
-    <w:lsdException w:name="toc 3" w:uiPriority="39"/>
-    <w:lsdException w:name="toc 4" w:uiPriority="39"/>
-    <w:lsdException w:name="toc 5" w:uiPriority="39"/>
-    <w:lsdException w:name="caption" w:uiPriority="35" w:qFormat="1"/>
-    <w:lsdException w:name="Title" w:semiHidden="0" w:unhideWhenUsed="0" w:qFormat="1"/>
-    <w:lsdException w:name="Subtitle" w:semiHidden="0" w:uiPriority="11" w:unhideWhenUsed="0" w:qFormat="1"/>
-    <w:lsdException w:name="Strong" w:semiHidden="0" w:unhideWhenUsed="0" w:qFormat="1"/>
-    <w:lsdException w:name="Emphasis" w:semiHidden="0" w:uiPriority="20" w:unhideWhenUsed="0" w:qFormat="1"/>
-    <w:lsdException w:name="Table Grid" w:semiHidden="0" w:uiPriority="59" w:unhideWhenUsed="0"/>
-    <w:lsdException w:name="Placeholder Text" w:unhideWhenUsed="0"/>
-    <w:lsdException w:name="No Spacing" w:semiHidden="0" w:uiPriority="1" w:unhideWhenUsed="0" w:qFormat="1"/>
-    <w:lsdException w:name="Light Shading" w:semiHidden="0" w:uiPriority="60" w:unhideWhenUsed="0"/>
-    <w:lsdException w:name="Light List" w:semiHidden="0" w:uiPriority="61" w:unhideWhenUsed="0"/>
-    <w:lsdException w:name="Light Grid" w:semiHidden="0" w:uiPriority="62" w:unhideWhenUsed="0"/>
-    <w:lsdException w:name="Medium Shading 1" w:semiHidden="0" w:uiPriority="63" w:unhideWhenUsed="0"/>
-    <w:lsdException w:name="Medium Shading 2" w:semiHidden="0" w:uiPriority="64" w:unhideWhenUsed="0"/>
-    <w:lsdException w:name="Medium List 1" w:semiHidden="0" w:uiPriority="65" w:unhideWhenUsed="0"/>
-    <w:lsdException w:name="Medium List 2" w:semiHidden="0" w:uiPriority="66" w:unhideWhenUsed="0"/>
-    <w:lsdException w:name="Medium Grid 1" w:semiHidden="0" w:uiPriority="67" w:unhideWhenUsed="0"/>
-    <w:lsdException w:name="Medium Grid 2" w:semiHidden="0" w:uiPriority="68" w:unhideWhenUsed="0"/>
-    <w:lsdException w:name="Medium Grid 3" w:semiHidden="0" w:uiPriority="69" w:unhideWhenUsed="0"/>
-    <w:lsdException w:name="Dark List" w:semiHidden="0" w:uiPriority="70" w:unhideWhenUsed="0"/>
-    <w:lsdException w:name="Colorful Shading" w:semiHidden="0" w:uiPriority="71" w:unhideWhenUsed="0"/>
-    <w:lsdException w:name="Colorful List" w:semiHidden="0" w:uiPriority="72" w:unhideWhenUsed="0"/>
-    <w:lsdException w:name="Colorful Grid" w:semiHidden="0" w:uiPriority="73" w:unhideWhenUsed="0"/>
-    <w:lsdException w:name="Light Shading Accent 1" w:semiHidden="0" w:uiPriority="60" w:unhideWhenUsed="0"/>
-    <w:lsdException w:name="Light List Accent 1" w:semiHidden="0" w:uiPriority="61" w:unhideWhenUsed="0"/>
-    <w:lsdException w:name="Light Grid Accent 1" w:semiHidden="0" w:uiPriority="62" w:unhideWhenUsed="0"/>
-    <w:lsdException w:name="Medium Shading 1 Accent 1" w:semiHidden="0" w:uiPriority="63" w:unhideWhenUsed="0"/>
-    <w:lsdException w:name="Medium Shading 2 Accent 1" w:semiHidden="0" w:uiPriority="64" w:unhideWhenUsed="0"/>
-    <w:lsdException w:name="Medium List 1 Accent 1" w:semiHidden="0" w:uiPriority="65" w:unhideWhenUsed="0"/>
-    <w:lsdException w:name="Revision" w:unhideWhenUsed="0"/>
-    <w:lsdException w:name="List Paragraph" w:semiHidden="0" w:uiPriority="34" w:unhideWhenUsed="0" w:qFormat="1"/>
-    <w:lsdException w:name="Quote" w:semiHidden="0" w:uiPriority="29" w:unhideWhenUsed="0" w:qFormat="1"/>
-    <w:lsdException w:name="Intense Quote" w:semiHidden="0" w:uiPriority="30" w:unhideWhenUsed="0" w:qFormat="1"/>
-    <w:lsdException w:name="Medium List 2 Accent 1" w:semiHidden="0" w:uiPriority="66" w:unhideWhenUsed="0"/>
-    <w:lsdException w:name="Medium Grid 1 Accent 1" w:semiHidden="0" w:uiPriority="67" w:unhideWhenUsed="0"/>
-    <w:lsdException w:name="Medium Grid 2 Accent 1" w:semiHidden="0" w:uiPriority="68" w:unhideWhenUsed="0"/>
-    <w:lsdException w:name="Medium Grid 3 Accent 1" w:semiHidden="0" w:uiPriority="69" w:unhideWhenUsed="0"/>
-    <w:lsdException w:name="Dark List Accent 1" w:semiHidden="0" w:uiPriority="70" w:unhideWhenUsed="0"/>
-    <w:lsdException w:name="Colorful Shading Accent 1" w:semiHidden="0" w:uiPriority="71" w:unhideWhenUsed="0"/>
-    <w:lsdException w:name="Colorful List Accent 1" w:semiHidden="0" w:uiPriority="72" w:unhideWhenUsed="0"/>
-    <w:lsdException w:name="Colorful Grid Accent 1" w:semiHidden="0" w:uiPriority="73" w:unhideWhenUsed="0"/>
-    <w:lsdException w:name="Light Shading Accent 2" w:semiHidden="0" w:uiPriority="60" w:unhideWhenUsed="0"/>
-    <w:lsdException w:name="Light List Accent 2" w:semiHidden="0" w:uiPriority="61" w:unhideWhenUsed="0"/>
-    <w:lsdException w:name="Light Grid Accent 2" w:semiHidden="0" w:uiPriority="62" w:unhideWhenUsed="0"/>
-    <w:lsdException w:name="Medium Shading 1 Accent 2" w:semiHidden="0" w:uiPriority="63" w:unhideWhenUsed="0"/>
-    <w:lsdException w:name="Medium Shading 2 Accent 2" w:semiHidden="0" w:uiPriority="64" w:unhideWhenUsed="0"/>
-    <w:lsdException w:name="Medium List 1 Accent 2" w:semiHidden="0" w:uiPriority="65" w:unhideWhenUsed="0"/>
-    <w:lsdException w:name="Medium List 2 Accent 2" w:semiHidden="0" w:uiPriority="66" w:unhideWhenUsed="0"/>
-    <w:lsdException w:name="Medium Grid 1 Accent 2" w:semiHidden="0" w:uiPriority="67" w:unhideWhenUsed="0"/>
-    <w:lsdException w:name="Medium Grid 2 Accent 2" w:semiHidden="0" w:uiPriority="68" w:unhideWhenUsed="0"/>
-    <w:lsdException w:name="Medium Grid 3 Accent 2" w:semiHidden="0" w:uiPriority="69" w:unhideWhenUsed="0"/>
-    <w:lsdException w:name="Dark List Accent 2" w:semiHidden="0" w:uiPriority="70" w:unhideWhenUsed="0"/>
-    <w:lsdException w:name="Colorful Shading Accent 2" w:semiHidden="0" w:uiPriority="71" w:unhideWhenUsed="0"/>
-    <w:lsdException w:name="Colorful List Accent 2" w:semiHidden="0" w:uiPriority="72" w:unhideWhenUsed="0"/>
-    <w:lsdException w:name="Colorful Grid Accent 2" w:semiHidden="0" w:uiPriority="73" w:unhideWhenUsed="0"/>
-    <w:lsdException w:name="Light Shading Accent 3" w:semiHidden="0" w:uiPriority="60" w:unhideWhenUsed="0"/>
-    <w:lsdException w:name="Light List Accent 3" w:semiHidden="0" w:uiPriority="61" w:unhideWhenUsed="0"/>
-    <w:lsdException w:name="Light Grid Accent 3" w:semiHidden="0" w:uiPriority="62" w:unhideWhenUsed="0"/>
-    <w:lsdException w:name="Medium Shading 1 Accent 3" w:semiHidden="0" w:uiPriority="63" w:unhideWhenUsed="0"/>
-    <w:lsdException w:name="Medium Shading 2 Accent 3" w:semiHidden="0" w:uiPriority="64" w:unhideWhenUsed="0"/>
-    <w:lsdException w:name="Medium List 1 Accent 3" w:semiHidden="0" w:uiPriority="65" w:unhideWhenUsed="0"/>
-    <w:lsdException w:name="Medium List 2 Accent 3" w:semiHidden="0" w:uiPriority="66" w:unhideWhenUsed="0"/>
-    <w:lsdException w:name="Medium Grid 1 Accent 3" w:semiHidden="0" w:uiPriority="67" w:unhideWhenUsed="0"/>
-    <w:lsdException w:name="Medium Grid 2 Accent 3" w:semiHidden="0" w:uiPriority="68" w:unhideWhenUsed="0"/>
-    <w:lsdException w:name="Medium Grid 3 Accent 3" w:semiHidden="0" w:uiPriority="69" w:unhideWhenUsed="0"/>
-    <w:lsdException w:name="Dark List Accent 3" w:semiHidden="0" w:uiPriority="70" w:unhideWhenUsed="0"/>
-    <w:lsdException w:name="Colorful Shading Accent 3" w:semiHidden="0" w:uiPriority="71" w:unhideWhenUsed="0"/>
-    <w:lsdException w:name="Colorful List Accent 3" w:semiHidden="0" w:uiPriority="72" w:unhideWhenUsed="0"/>
-    <w:lsdException w:name="Colorful Grid Accent 3" w:semiHidden="0" w:uiPriority="73" w:unhideWhenUsed="0"/>
-    <w:lsdException w:name="Light Shading Accent 4" w:semiHidden="0" w:uiPriority="60" w:unhideWhenUsed="0"/>
-    <w:lsdException w:name="Light List Accent 4" w:semiHidden="0" w:uiPriority="61" w:unhideWhenUsed="0"/>
-    <w:lsdException w:name="Light Grid Accent 4" w:semiHidden="0" w:uiPriority="62" w:unhideWhenUsed="0"/>
-    <w:lsdException w:name="Medium Shading 1 Accent 4" w:semiHidden="0" w:uiPriority="63" w:unhideWhenUsed="0"/>
-    <w:lsdException w:name="Medium Shading 2 Accent 4" w:semiHidden="0" w:uiPriority="64" w:unhideWhenUsed="0"/>
-    <w:lsdException w:name="Medium List 1 Accent 4" w:semiHidden="0" w:uiPriority="65" w:unhideWhenUsed="0"/>
-    <w:lsdException w:name="Medium List 2 Accent 4" w:semiHidden="0" w:uiPriority="66" w:unhideWhenUsed="0"/>
-    <w:lsdException w:name="Medium Grid 1 Accent 4" w:semiHidden="0" w:uiPriority="67" w:unhideWhenUsed="0"/>
-    <w:lsdException w:name="Medium Grid 2 Accent 4" w:semiHidden="0" w:uiPriority="68" w:unhideWhenUsed="0"/>
-    <w:lsdException w:name="Medium Grid 3 Accent 4" w:semiHidden="0" w:uiPriority="69" w:unhideWhenUsed="0"/>
-    <w:lsdException w:name="Dark List Accent 4" w:semiHidden="0" w:uiPriority="70" w:unhideWhenUsed="0"/>
-    <w:lsdException w:name="Colorful Shading Accent 4" w:semiHidden="0" w:uiPriority="71" w:unhideWhenUsed="0"/>
-    <w:lsdException w:name="Colorful List Accent 4" w:semiHidden="0" w:uiPriority="72" w:unhideWhenUsed="0"/>
-    <w:lsdException w:name="Colorful Grid Accent 4" w:semiHidden="0" w:uiPriority="73" w:unhideWhenUsed="0"/>
-    <w:lsdException w:name="Light Shading Accent 5" w:semiHidden="0" w:uiPriority="60" w:unhideWhenUsed="0"/>
-    <w:lsdException w:name="Light List Accent 5" w:semiHidden="0" w:uiPriority="61" w:unhideWhenUsed="0"/>
-    <w:lsdException w:name="Light Grid Accent 5" w:semiHidden="0" w:uiPriority="62" w:unhideWhenUsed="0"/>
-    <w:lsdException w:name="Medium Shading 1 Accent 5" w:semiHidden="0" w:uiPriority="63" w:unhideWhenUsed="0"/>
-    <w:lsdException w:name="Medium Shading 2 Accent 5" w:semiHidden="0" w:uiPriority="64" w:unhideWhenUsed="0"/>
-    <w:lsdException w:name="Medium List 1 Accent 5" w:semiHidden="0" w:uiPriority="65" w:unhideWhenUsed="0"/>
-    <w:lsdException w:name="Medium List 2 Accent 5" w:semiHidden="0" w:uiPriority="66" w:unhideWhenUsed="0"/>
-    <w:lsdException w:name="Medium Grid 1 Accent 5" w:semiHidden="0" w:uiPriority="67" w:unhideWhenUsed="0"/>
-    <w:lsdException w:name="Medium Grid 2 Accent 5" w:semiHidden="0" w:uiPriority="68" w:unhideWhenUsed="0"/>
-    <w:lsdException w:name="Medium Grid 3 Accent 5" w:semiHidden="0" w:uiPriority="69" w:unhideWhenUsed="0"/>
-    <w:lsdException w:name="Dark List Accent 5" w:semiHidden="0" w:uiPriority="70" w:unhideWhenUsed="0"/>
-    <w:lsdException w:name="Colorful Shading Accent 5" w:semiHidden="0" w:uiPriority="71" w:unhideWhenUsed="0"/>
-    <w:lsdException w:name="Colorful List Accent 5" w:semiHidden="0" w:uiPriority="72" w:unhideWhenUsed="0"/>
-    <w:lsdException w:name="Colorful Grid Accent 5" w:semiHidden="0" w:uiPriority="73" w:unhideWhenUsed="0"/>
-    <w:lsdException w:name="Light Shading Accent 6" w:semiHidden="0" w:uiPriority="60" w:unhideWhenUsed="0"/>
-    <w:lsdException w:name="Light List Accent 6" w:semiHidden="0" w:uiPriority="61" w:unhideWhenUsed="0"/>
-    <w:lsdException w:name="Light Grid Accent 6" w:semiHidden="0" w:uiPriority="62" w:unhideWhenUsed="0"/>
-    <w:lsdException w:name="Medium Shading 1 Accent 6" w:semiHidden="0" w:uiPriority="63" w:unhideWhenUsed="0"/>
-    <w:lsdException w:name="Medium Shading 2 Accent 6" w:semiHidden="0" w:uiPriority="64" w:unhideWhenUsed="0"/>
-    <w:lsdException w:name="Medium List 1 Accent 6" w:semiHidden="0" w:uiPriority="65" w:unhideWhenUsed="0"/>
-    <w:lsdException w:name="Medium List 2 Accent 6" w:semiHidden="0" w:uiPriority="66" w:unhideWhenUsed="0"/>
-    <w:lsdException w:name="Medium Grid 1 Accent 6" w:semiHidden="0" w:uiPriority="67" w:unhideWhenUsed="0"/>
-    <w:lsdException w:name="Medium Grid 2 Accent 6" w:semiHidden="0" w:uiPriority="68" w:unhideWhenUsed="0"/>
-    <w:lsdException w:name="Medium Grid 3 Accent 6" w:semiHidden="0" w:uiPriority="69" w:unhideWhenUsed="0"/>
-    <w:lsdException w:name="Dark List Accent 6" w:semiHidden="0" w:uiPriority="70" w:unhideWhenUsed="0"/>
-    <w:lsdException w:name="Colorful Shading Accent 6" w:semiHidden="0" w:uiPriority="71" w:unhideWhenUsed="0"/>
-    <w:lsdException w:name="Colorful List Accent 6" w:semiHidden="0" w:uiPriority="72" w:unhideWhenUsed="0"/>
-    <w:lsdException w:name="Colorful Grid Accent 6" w:semiHidden="0" w:uiPriority="73" w:unhideWhenUsed="0"/>
-    <w:lsdException w:name="Subtle Emphasis" w:semiHidden="0" w:uiPriority="19" w:unhideWhenUsed="0" w:qFormat="1"/>
-    <w:lsdException w:name="Intense Emphasis" w:semiHidden="0" w:uiPriority="21" w:unhideWhenUsed="0" w:qFormat="1"/>
-    <w:lsdException w:name="Subtle Reference" w:semiHidden="0" w:uiPriority="31" w:unhideWhenUsed="0" w:qFormat="1"/>
-    <w:lsdException w:name="Intense Reference" w:semiHidden="0" w:uiPriority="32" w:unhideWhenUsed="0" w:qFormat="1"/>
-    <w:lsdException w:name="Book Title" w:semiHidden="0" w:uiPriority="33" w:unhideWhenUsed="0" w:qFormat="1"/>
-    <w:lsdException w:name="Bibliography" w:uiPriority="37"/>
-    <w:lsdException w:name="TOC Heading" w:uiPriority="39" w:qFormat="1"/>
+  <w:latentStyles w:defLockedState="0" w:defUIPriority="99" w:defSemiHidden="0" w:defUnhideWhenUsed="0" w:defQFormat="0" w:count="371">
+    <w:lsdException w:name="Normal" w:qFormat="1"/>
+    <w:lsdException w:name="heading 1" w:qFormat="1"/>
+    <w:lsdException w:name="heading 2" w:semiHidden="1" w:uiPriority="9" w:unhideWhenUsed="1" w:qFormat="1"/>
+    <w:lsdException w:name="heading 3" w:semiHidden="1" w:uiPriority="9" w:unhideWhenUsed="1" w:qFormat="1"/>
+    <w:lsdException w:name="heading 4" w:semiHidden="1" w:uiPriority="9" w:unhideWhenUsed="1" w:qFormat="1"/>
+    <w:lsdException w:name="heading 5" w:semiHidden="1" w:unhideWhenUsed="1" w:qFormat="1"/>
+    <w:lsdException w:name="heading 6" w:semiHidden="1" w:unhideWhenUsed="1" w:qFormat="1"/>
+    <w:lsdException w:name="heading 7" w:semiHidden="1" w:unhideWhenUsed="1" w:qFormat="1"/>
+    <w:lsdException w:name="heading 8" w:semiHidden="1" w:unhideWhenUsed="1" w:qFormat="1"/>
+    <w:lsdException w:name="heading 9" w:semiHidden="1" w:unhideWhenUsed="1" w:qFormat="1"/>
+    <w:lsdException w:name="index 1" w:semiHidden="1" w:unhideWhenUsed="1"/>
+    <w:lsdException w:name="index 2" w:semiHidden="1" w:unhideWhenUsed="1"/>
+    <w:lsdException w:name="index 3" w:semiHidden="1" w:unhideWhenUsed="1"/>
+    <w:lsdException w:name="index 4" w:semiHidden="1" w:unhideWhenUsed="1"/>
+    <w:lsdException w:name="index 5" w:semiHidden="1" w:unhideWhenUsed="1"/>
+    <w:lsdException w:name="index 6" w:semiHidden="1" w:unhideWhenUsed="1"/>
+    <w:lsdException w:name="index 7" w:semiHidden="1" w:unhideWhenUsed="1"/>
+    <w:lsdException w:name="index 8" w:semiHidden="1" w:unhideWhenUsed="1"/>
+    <w:lsdException w:name="index 9" w:semiHidden="1" w:unhideWhenUsed="1"/>
+    <w:lsdException w:name="toc 1" w:semiHidden="1" w:uiPriority="39" w:unhideWhenUsed="1"/>
+    <w:lsdException w:name="toc 2" w:semiHidden="1" w:uiPriority="39" w:unhideWhenUsed="1"/>
+    <w:lsdException w:name="toc 3" w:semiHidden="1" w:uiPriority="39" w:unhideWhenUsed="1"/>
+    <w:lsdException w:name="toc 4" w:semiHidden="1" w:uiPriority="39" w:unhideWhenUsed="1"/>
+    <w:lsdException w:name="toc 5" w:semiHidden="1" w:uiPriority="39" w:unhideWhenUsed="1"/>
+    <w:lsdException w:name="toc 6" w:semiHidden="1" w:unhideWhenUsed="1"/>
+    <w:lsdException w:name="toc 7" w:semiHidden="1" w:unhideWhenUsed="1"/>
+    <w:lsdException w:name="toc 8" w:semiHidden="1" w:unhideWhenUsed="1"/>
+    <w:lsdException w:name="toc 9" w:semiHidden="1" w:unhideWhenUsed="1"/>
+    <w:lsdException w:name="Normal Indent" w:semiHidden="1" w:unhideWhenUsed="1"/>
+    <w:lsdException w:name="footnote text" w:semiHidden="1" w:unhideWhenUsed="1"/>
+    <w:lsdException w:name="annotation text" w:semiHidden="1" w:unhideWhenUsed="1"/>
+    <w:lsdException w:name="header" w:semiHidden="1" w:unhideWhenUsed="1"/>
+    <w:lsdException w:name="footer" w:semiHidden="1" w:unhideWhenUsed="1"/>
+    <w:lsdException w:name="index heading" w:semiHidden="1" w:unhideWhenUsed="1"/>
+    <w:lsdException w:name="caption" w:semiHidden="1" w:uiPriority="35" w:unhideWhenUsed="1" w:qFormat="1"/>
+    <w:lsdException w:name="table of figures" w:semiHidden="1" w:unhideWhenUsed="1"/>
+    <w:lsdException w:name="envelope address" w:semiHidden="1" w:unhideWhenUsed="1"/>
+    <w:lsdException w:name="envelope return" w:semiHidden="1" w:unhideWhenUsed="1"/>
+    <w:lsdException w:name="footnote reference" w:semiHidden="1" w:unhideWhenUsed="1"/>
+    <w:lsdException w:name="annotation reference" w:semiHidden="1" w:unhideWhenUsed="1"/>
+    <w:lsdException w:name="line number" w:semiHidden="1" w:unhideWhenUsed="1"/>
+    <w:lsdException w:name="page number" w:semiHidden="1" w:unhideWhenUsed="1"/>
+    <w:lsdException w:name="endnote reference" w:semiHidden="1" w:unhideWhenUsed="1"/>
+    <w:lsdException w:name="endnote text" w:semiHidden="1" w:unhideWhenUsed="1"/>
+    <w:lsdException w:name="table of authorities" w:semiHidden="1" w:unhideWhenUsed="1"/>
+    <w:lsdException w:name="macro" w:semiHidden="1" w:unhideWhenUsed="1"/>
+    <w:lsdException w:name="toa heading" w:semiHidden="1" w:unhideWhenUsed="1"/>
+    <w:lsdException w:name="List" w:semiHidden="1" w:unhideWhenUsed="1"/>
+    <w:lsdException w:name="List Bullet" w:semiHidden="1" w:unhideWhenUsed="1"/>
+    <w:lsdException w:name="List Number" w:semiHidden="1" w:unhideWhenUsed="1"/>
+    <w:lsdException w:name="List 2" w:semiHidden="1" w:unhideWhenUsed="1"/>
+    <w:lsdException w:name="List 3" w:semiHidden="1" w:unhideWhenUsed="1"/>
+    <w:lsdException w:name="List 4" w:semiHidden="1" w:unhideWhenUsed="1"/>
+    <w:lsdException w:name="List 5" w:semiHidden="1" w:unhideWhenUsed="1"/>
+    <w:lsdException w:name="List Bullet 2" w:semiHidden="1" w:unhideWhenUsed="1"/>
+    <w:lsdException w:name="List Bullet 3" w:semiHidden="1" w:unhideWhenUsed="1"/>
+    <w:lsdException w:name="List Bullet 4" w:semiHidden="1" w:unhideWhenUsed="1"/>
+    <w:lsdException w:name="List Bullet 5" w:semiHidden="1" w:unhideWhenUsed="1"/>
+    <w:lsdException w:name="List Number 2" w:semiHidden="1" w:unhideWhenUsed="1"/>
+    <w:lsdException w:name="List Number 3" w:semiHidden="1" w:unhideWhenUsed="1"/>
+    <w:lsdException w:name="List Number 4" w:semiHidden="1" w:unhideWhenUsed="1"/>
+    <w:lsdException w:name="List Number 5" w:semiHidden="1" w:unhideWhenUsed="1"/>
+    <w:lsdException w:name="Title" w:qFormat="1"/>
+    <w:lsdException w:name="Closing" w:semiHidden="1" w:unhideWhenUsed="1"/>
+    <w:lsdException w:name="Signature" w:semiHidden="1" w:unhideWhenUsed="1"/>
+    <w:lsdException w:name="Default Paragraph Font" w:semiHidden="1" w:unhideWhenUsed="1"/>
+    <w:lsdException w:name="Body Text" w:semiHidden="1" w:unhideWhenUsed="1"/>
+    <w:lsdException w:name="Body Text Indent" w:semiHidden="1" w:unhideWhenUsed="1"/>
+    <w:lsdException w:name="List Continue" w:semiHidden="1" w:unhideWhenUsed="1"/>
+    <w:lsdException w:name="List Continue 2" w:semiHidden="1" w:unhideWhenUsed="1"/>
+    <w:lsdException w:name="List Continue 3" w:semiHidden="1" w:unhideWhenUsed="1"/>
+    <w:lsdException w:name="List Continue 4" w:semiHidden="1" w:unhideWhenUsed="1"/>
+    <w:lsdException w:name="List Continue 5" w:semiHidden="1" w:unhideWhenUsed="1"/>
+    <w:lsdException w:name="Message Header" w:semiHidden="1" w:unhideWhenUsed="1"/>
+    <w:lsdException w:name="Subtitle" w:uiPriority="11" w:qFormat="1"/>
+    <w:lsdException w:name="Salutation" w:semiHidden="1" w:unhideWhenUsed="1"/>
+    <w:lsdException w:name="Date" w:semiHidden="1" w:unhideWhenUsed="1"/>
+    <w:lsdException w:name="Body Text First Indent" w:semiHidden="1" w:unhideWhenUsed="1"/>
+    <w:lsdException w:name="Body Text First Indent 2" w:semiHidden="1" w:unhideWhenUsed="1"/>
+    <w:lsdException w:name="Note Heading" w:semiHidden="1" w:unhideWhenUsed="1"/>
+    <w:lsdException w:name="Body Text 2" w:semiHidden="1" w:unhideWhenUsed="1"/>
+    <w:lsdException w:name="Body Text 3" w:semiHidden="1" w:unhideWhenUsed="1"/>
+    <w:lsdException w:name="Body Text Indent 2" w:semiHidden="1" w:unhideWhenUsed="1"/>
+    <w:lsdException w:name="Body Text Indent 3" w:semiHidden="1" w:unhideWhenUsed="1"/>
+    <w:lsdException w:name="Block Text" w:semiHidden="1" w:unhideWhenUsed="1"/>
+    <w:lsdException w:name="Hyperlink" w:semiHidden="1" w:unhideWhenUsed="1"/>
+    <w:lsdException w:name="FollowedHyperlink" w:semiHidden="1" w:unhideWhenUsed="1"/>
+    <w:lsdException w:name="Strong" w:qFormat="1"/>
+    <w:lsdException w:name="Emphasis" w:uiPriority="20" w:qFormat="1"/>
+    <w:lsdException w:name="Document Map" w:semiHidden="1" w:unhideWhenUsed="1"/>
+    <w:lsdException w:name="Plain Text" w:semiHidden="1" w:unhideWhenUsed="1"/>
+    <w:lsdException w:name="E-mail Signature" w:semiHidden="1" w:unhideWhenUsed="1"/>
+    <w:lsdException w:name="HTML Top of Form" w:semiHidden="1" w:unhideWhenUsed="1"/>
+    <w:lsdException w:name="HTML Bottom of Form" w:semiHidden="1" w:unhideWhenUsed="1"/>
+    <w:lsdException w:name="Normal (Web)" w:semiHidden="1" w:unhideWhenUsed="1"/>
+    <w:lsdException w:name="HTML Acronym" w:semiHidden="1" w:unhideWhenUsed="1"/>
+    <w:lsdException w:name="HTML Address" w:semiHidden="1" w:unhideWhenUsed="1"/>
+    <w:lsdException w:name="HTML Cite" w:semiHidden="1" w:unhideWhenUsed="1"/>
+    <w:lsdException w:name="HTML Code" w:semiHidden="1" w:unhideWhenUsed="1"/>
+    <w:lsdException w:name="HTML Definition" w:semiHidden="1" w:unhideWhenUsed="1"/>
+    <w:lsdException w:name="HTML Keyboard" w:semiHidden="1" w:unhideWhenUsed="1"/>
+    <w:lsdException w:name="HTML Preformatted" w:semiHidden="1" w:unhideWhenUsed="1"/>
+    <w:lsdException w:name="HTML Sample" w:semiHidden="1" w:unhideWhenUsed="1"/>
+    <w:lsdException w:name="HTML Typewriter" w:semiHidden="1" w:unhideWhenUsed="1"/>
+    <w:lsdException w:name="HTML Variable" w:semiHidden="1" w:unhideWhenUsed="1"/>
+    <w:lsdException w:name="Normal Table" w:semiHidden="1" w:unhideWhenUsed="1"/>
+    <w:lsdException w:name="annotation subject" w:semiHidden="1" w:unhideWhenUsed="1"/>
+    <w:lsdException w:name="No List" w:semiHidden="1" w:unhideWhenUsed="1"/>
+    <w:lsdException w:name="Outline List 1" w:semiHidden="1" w:unhideWhenUsed="1"/>
+    <w:lsdException w:name="Outline List 2" w:semiHidden="1" w:unhideWhenUsed="1"/>
+    <w:lsdException w:name="Outline List 3" w:semiHidden="1" w:unhideWhenUsed="1"/>
+    <w:lsdException w:name="Table Simple 1" w:semiHidden="1" w:unhideWhenUsed="1"/>
+    <w:lsdException w:name="Table Simple 2" w:semiHidden="1" w:unhideWhenUsed="1"/>
+    <w:lsdException w:name="Table Simple 3" w:semiHidden="1" w:unhideWhenUsed="1"/>
+    <w:lsdException w:name="Table Classic 1" w:semiHidden="1" w:unhideWhenUsed="1"/>
+    <w:lsdException w:name="Table Classic 2" w:semiHidden="1" w:unhideWhenUsed="1"/>
+    <w:lsdException w:name="Table Classic 3" w:semiHidden="1" w:unhideWhenUsed="1"/>
+    <w:lsdException w:name="Table Classic 4" w:semiHidden="1" w:unhideWhenUsed="1"/>
+    <w:lsdException w:name="Table Colorful 1" w:semiHidden="1" w:unhideWhenUsed="1"/>
+    <w:lsdException w:name="Table Colorful 2" w:semiHidden="1" w:unhideWhenUsed="1"/>
+    <w:lsdException w:name="Table Colorful 3" w:semiHidden="1" w:unhideWhenUsed="1"/>
+    <w:lsdException w:name="Table Columns 1" w:semiHidden="1" w:unhideWhenUsed="1"/>
+    <w:lsdException w:name="Table Columns 2" w:semiHidden="1" w:unhideWhenUsed="1"/>
+    <w:lsdException w:name="Table Columns 3" w:semiHidden="1" w:unhideWhenUsed="1"/>
+    <w:lsdException w:name="Table Columns 4" w:semiHidden="1" w:unhideWhenUsed="1"/>
+    <w:lsdException w:name="Table Columns 5" w:semiHidden="1" w:unhideWhenUsed="1"/>
+    <w:lsdException w:name="Table Grid 1" w:semiHidden="1" w:unhideWhenUsed="1"/>
+    <w:lsdException w:name="Table Grid 2" w:semiHidden="1" w:unhideWhenUsed="1"/>
+    <w:lsdException w:name="Table Grid 3" w:semiHidden="1" w:unhideWhenUsed="1"/>
+    <w:lsdException w:name="Table Grid 4" w:semiHidden="1" w:unhideWhenUsed="1"/>
+    <w:lsdException w:name="Table Grid 5" w:semiHidden="1" w:unhideWhenUsed="1"/>
+    <w:lsdException w:name="Table Grid 6" w:semiHidden="1" w:unhideWhenUsed="1"/>
+    <w:lsdException w:name="Table Grid 7" w:semiHidden="1" w:unhideWhenUsed="1"/>
+    <w:lsdException w:name="Table Grid 8" w:semiHidden="1" w:unhideWhenUsed="1"/>
+    <w:lsdException w:name="Table List 1" w:semiHidden="1" w:unhideWhenUsed="1"/>
+    <w:lsdException w:name="Table List 2" w:semiHidden="1" w:unhideWhenUsed="1"/>
+    <w:lsdException w:name="Table List 3" w:semiHidden="1" w:unhideWhenUsed="1"/>
+    <w:lsdException w:name="Table List 4" w:semiHidden="1" w:unhideWhenUsed="1"/>
+    <w:lsdException w:name="Table List 5" w:semiHidden="1" w:unhideWhenUsed="1"/>
+    <w:lsdException w:name="Table List 6" w:semiHidden="1" w:unhideWhenUsed="1"/>
+    <w:lsdException w:name="Table List 7" w:semiHidden="1" w:unhideWhenUsed="1"/>
+    <w:lsdException w:name="Table List 8" w:semiHidden="1" w:unhideWhenUsed="1"/>
+    <w:lsdException w:name="Table 3D effects 1" w:semiHidden="1" w:unhideWhenUsed="1"/>
+    <w:lsdException w:name="Table 3D effects 2" w:semiHidden="1" w:unhideWhenUsed="1"/>
+    <w:lsdException w:name="Table 3D effects 3" w:semiHidden="1" w:unhideWhenUsed="1"/>
+    <w:lsdException w:name="Table Contemporary" w:semiHidden="1" w:unhideWhenUsed="1"/>
+    <w:lsdException w:name="Table Elegant" w:semiHidden="1" w:unhideWhenUsed="1"/>
+    <w:lsdException w:name="Table Professional" w:semiHidden="1" w:unhideWhenUsed="1"/>
+    <w:lsdException w:name="Table Subtle 1" w:semiHidden="1" w:unhideWhenUsed="1"/>
+    <w:lsdException w:name="Table Subtle 2" w:semiHidden="1" w:unhideWhenUsed="1"/>
+    <w:lsdException w:name="Table Web 1" w:semiHidden="1" w:unhideWhenUsed="1"/>
+    <w:lsdException w:name="Table Web 2" w:semiHidden="1" w:unhideWhenUsed="1"/>
+    <w:lsdException w:name="Table Web 3" w:semiHidden="1" w:unhideWhenUsed="1"/>
+    <w:lsdException w:name="Balloon Text" w:semiHidden="1" w:unhideWhenUsed="1"/>
+    <w:lsdException w:name="Table Grid" w:uiPriority="59"/>
+    <w:lsdException w:name="Table Theme" w:semiHidden="1" w:unhideWhenUsed="1"/>
+    <w:lsdException w:name="Placeholder Text" w:semiHidden="1"/>
+    <w:lsdException w:name="No Spacing" w:uiPriority="1" w:qFormat="1"/>
+    <w:lsdException w:name="Light Shading" w:uiPriority="60"/>
+    <w:lsdException w:name="Light List" w:uiPriority="61"/>
+    <w:lsdException w:name="Light Grid" w:uiPriority="62"/>
+    <w:lsdException w:name="Medium Shading 1" w:uiPriority="63"/>
+    <w:lsdException w:name="Medium Shading 2" w:uiPriority="64"/>
+    <w:lsdException w:name="Medium List 1" w:uiPriority="65"/>
+    <w:lsdException w:name="Medium List 2" w:uiPriority="66"/>
+    <w:lsdException w:name="Medium Grid 1" w:uiPriority="67"/>
+    <w:lsdException w:name="Medium Grid 2" w:uiPriority="68"/>
+    <w:lsdException w:name="Medium Grid 3" w:uiPriority="69"/>
+    <w:lsdException w:name="Dark List" w:uiPriority="70"/>
+    <w:lsdException w:name="Colorful Shading" w:uiPriority="71"/>
+    <w:lsdException w:name="Colorful List" w:uiPriority="72"/>
+    <w:lsdException w:name="Colorful Grid" w:uiPriority="73"/>
+    <w:lsdException w:name="Light Shading Accent 1" w:uiPriority="60"/>
+    <w:lsdException w:name="Light List Accent 1" w:uiPriority="61"/>
+    <w:lsdException w:name="Light Grid Accent 1" w:uiPriority="62"/>
+    <w:lsdException w:name="Medium Shading 1 Accent 1" w:uiPriority="63"/>
+    <w:lsdException w:name="Medium Shading 2 Accent 1" w:uiPriority="64"/>
+    <w:lsdException w:name="Medium List 1 Accent 1" w:uiPriority="65"/>
+    <w:lsdException w:name="Revision" w:semiHidden="1"/>
+    <w:lsdException w:name="List Paragraph" w:uiPriority="34" w:qFormat="1"/>
+    <w:lsdException w:name="Quote" w:uiPriority="29" w:qFormat="1"/>
+    <w:lsdException w:name="Intense Quote" w:uiPriority="30" w:qFormat="1"/>
+    <w:lsdException w:name="Medium List 2 Accent 1" w:uiPriority="66"/>
+    <w:lsdException w:name="Medium Grid 1 Accent 1" w:uiPriority="67"/>
+    <w:lsdException w:name="Medium Grid 2 Accent 1" w:uiPriority="68"/>
+    <w:lsdException w:name="Medium Grid 3 Accent 1" w:uiPriority="69"/>
+    <w:lsdException w:name="Dark List Accent 1" w:uiPriority="70"/>
+    <w:lsdException w:name="Colorful Shading Accent 1" w:uiPriority="71"/>
+    <w:lsdException w:name="Colorful List Accent 1" w:uiPriority="72"/>
+    <w:lsdException w:name="Colorful Grid Accent 1" w:uiPriority="73"/>
+    <w:lsdException w:name="Light Shading Accent 2" w:uiPriority="60"/>
+    <w:lsdException w:name="Light List Accent 2" w:uiPriority="61"/>
+    <w:lsdException w:name="Light Grid Accent 2" w:uiPriority="62"/>
+    <w:lsdException w:name="Medium Shading 1 Accent 2" w:uiPriority="63"/>
+    <w:lsdException w:name="Medium Shading 2 Accent 2" w:uiPriority="64"/>
+    <w:lsdException w:name="Medium List 1 Accent 2" w:uiPriority="65"/>
+    <w:lsdException w:name="Medium List 2 Accent 2" w:uiPriority="66"/>
+    <w:lsdException w:name="Medium Grid 1 Accent 2" w:uiPriority="67"/>
+    <w:lsdException w:name="Medium Grid 2 Accent 2" w:uiPriority="68"/>
+    <w:lsdException w:name="Medium Grid 3 Accent 2" w:uiPriority="69"/>
+    <w:lsdException w:name="Dark List Accent 2" w:uiPriority="70"/>
+    <w:lsdException w:name="Colorful Shading Accent 2" w:uiPriority="71"/>
+    <w:lsdException w:name="Colorful List Accent 2" w:uiPriority="72"/>
+    <w:lsdException w:name="Colorful Grid Accent 2" w:uiPriority="73"/>
+    <w:lsdException w:name="Light Shading Accent 3" w:uiPriority="60"/>
+    <w:lsdException w:name="Light List Accent 3" w:uiPriority="61"/>
+    <w:lsdException w:name="Light Grid Accent 3" w:uiPriority="62"/>
+    <w:lsdException w:name="Medium Shading 1 Accent 3" w:uiPriority="63"/>
+    <w:lsdException w:name="Medium Shading 2 Accent 3" w:uiPriority="64"/>
+    <w:lsdException w:name="Medium List 1 Accent 3" w:uiPriority="65"/>
+    <w:lsdException w:name="Medium List 2 Accent 3" w:uiPriority="66"/>
+    <w:lsdException w:name="Medium Grid 1 Accent 3" w:uiPriority="67"/>
+    <w:lsdException w:name="Medium Grid 2 Accent 3" w:uiPriority="68"/>
+    <w:lsdException w:name="Medium Grid 3 Accent 3" w:uiPriority="69"/>
+    <w:lsdException w:name="Dark List Accent 3" w:uiPriority="70"/>
+    <w:lsdException w:name="Colorful Shading Accent 3" w:uiPriority="71"/>
+    <w:lsdException w:name="Colorful List Accent 3" w:uiPriority="72"/>
+    <w:lsdException w:name="Colorful Grid Accent 3" w:uiPriority="73"/>
+    <w:lsdException w:name="Light Shading Accent 4" w:uiPriority="60"/>
+    <w:lsdException w:name="Light List Accent 4" w:uiPriority="61"/>
+    <w:lsdException w:name="Light Grid Accent 4" w:uiPriority="62"/>
+    <w:lsdException w:name="Medium Shading 1 Accent 4" w:uiPriority="63"/>
+    <w:lsdException w:name="Medium Shading 2 Accent 4" w:uiPriority="64"/>
+    <w:lsdException w:name="Medium List 1 Accent 4" w:uiPriority="65"/>
+    <w:lsdException w:name="Medium List 2 Accent 4" w:uiPriority="66"/>
+    <w:lsdException w:name="Medium Grid 1 Accent 4" w:uiPriority="67"/>
+    <w:lsdException w:name="Medium Grid 2 Accent 4" w:uiPriority="68"/>
+    <w:lsdException w:name="Medium Grid 3 Accent 4" w:uiPriority="69"/>
+    <w:lsdException w:name="Dark List Accent 4" w:uiPriority="70"/>
+    <w:lsdException w:name="Colorful Shading Accent 4" w:uiPriority="71"/>
+    <w:lsdException w:name="Colorful List Accent 4" w:uiPriority="72"/>
+    <w:lsdException w:name="Colorful Grid Accent 4" w:uiPriority="73"/>
+    <w:lsdException w:name="Light Shading Accent 5" w:uiPriority="60"/>
+    <w:lsdException w:name="Light List Accent 5" w:uiPriority="61"/>
+    <w:lsdException w:name="Light Grid Accent 5" w:uiPriority="62"/>
+    <w:lsdException w:name="Medium Shading 1 Accent 5" w:uiPriority="63"/>
+    <w:lsdException w:name="Medium Shading 2 Accent 5" w:uiPriority="64"/>
+    <w:lsdException w:name="Medium List 1 Accent 5" w:uiPriority="65"/>
+    <w:lsdException w:name="Medium List 2 Accent 5" w:uiPriority="66"/>
+    <w:lsdException w:name="Medium Grid 1 Accent 5" w:uiPriority="67"/>
+    <w:lsdException w:name="Medium Grid 2 Accent 5" w:uiPriority="68"/>
+    <w:lsdException w:name="Medium Grid 3 Accent 5" w:uiPriority="69"/>
+    <w:lsdException w:name="Dark List Accent 5" w:uiPriority="70"/>
+    <w:lsdException w:name="Colorful Shading Accent 5" w:uiPriority="71"/>
+    <w:lsdException w:name="Colorful List Accent 5" w:uiPriority="72"/>
+    <w:lsdException w:name="Colorful Grid Accent 5" w:uiPriority="73"/>
+    <w:lsdException w:name="Light Shading Accent 6" w:uiPriority="60"/>
+    <w:lsdException w:name="Light List Accent 6" w:uiPriority="61"/>
+    <w:lsdException w:name="Light Grid Accent 6" w:uiPriority="62"/>
+    <w:lsdException w:name="Medium Shading 1 Accent 6" w:uiPriority="63"/>
+    <w:lsdException w:name="Medium Shading 2 Accent 6" w:uiPriority="64"/>
+    <w:lsdException w:name="Medium List 1 Accent 6" w:uiPriority="65"/>
+    <w:lsdException w:name="Medium List 2 Accent 6" w:uiPriority="66"/>
+    <w:lsdException w:name="Medium Grid 1 Accent 6" w:uiPriority="67"/>
+    <w:lsdException w:name="Medium Grid 2 Accent 6" w:uiPriority="68"/>
+    <w:lsdException w:name="Medium Grid 3 Accent 6" w:uiPriority="69"/>
+    <w:lsdException w:name="Dark List Accent 6" w:uiPriority="70"/>
+    <w:lsdException w:name="Colorful Shading Accent 6" w:uiPriority="71"/>
+    <w:lsdException w:name="Colorful List Accent 6" w:uiPriority="72"/>
+    <w:lsdException w:name="Colorful Grid Accent 6" w:uiPriority="73"/>
+    <w:lsdException w:name="Subtle Emphasis" w:uiPriority="19" w:qFormat="1"/>
+    <w:lsdException w:name="Intense Emphasis" w:uiPriority="21" w:qFormat="1"/>
+    <w:lsdException w:name="Subtle Reference" w:uiPriority="31" w:qFormat="1"/>
+    <w:lsdException w:name="Intense Reference" w:uiPriority="32" w:qFormat="1"/>
+    <w:lsdException w:name="Book Title" w:uiPriority="33" w:qFormat="1"/>
+    <w:lsdException w:name="Bibliography" w:semiHidden="1" w:uiPriority="37" w:unhideWhenUsed="1"/>
+    <w:lsdException w:name="TOC Heading" w:semiHidden="1" w:uiPriority="39" w:unhideWhenUsed="1" w:qFormat="1"/>
+    <w:lsdException w:name="Plain Table 1" w:uiPriority="41"/>
+    <w:lsdException w:name="Plain Table 2" w:uiPriority="42"/>
+    <w:lsdException w:name="Plain Table 3" w:uiPriority="43"/>
+    <w:lsdException w:name="Plain Table 4" w:uiPriority="44"/>
+    <w:lsdException w:name="Plain Table 5" w:uiPriority="45"/>
+    <w:lsdException w:name="Grid Table Light" w:uiPriority="40"/>
+    <w:lsdException w:name="Grid Table 1 Light" w:uiPriority="46"/>
+    <w:lsdException w:name="Grid Table 2" w:uiPriority="47"/>
+    <w:lsdException w:name="Grid Table 3" w:uiPriority="48"/>
+    <w:lsdException w:name="Grid Table 4" w:uiPriority="49"/>
+    <w:lsdException w:name="Grid Table 5 Dark" w:uiPriority="50"/>
+    <w:lsdException w:name="Grid Table 6 Colorful" w:uiPriority="51"/>
+    <w:lsdException w:name="Grid Table 7 Colorful" w:uiPriority="52"/>
+    <w:lsdException w:name="Grid Table 1 Light Accent 1" w:uiPriority="46"/>
+    <w:lsdException w:name="Grid Table 2 Accent 1" w:uiPriority="47"/>
+    <w:lsdException w:name="Grid Table 3 Accent 1" w:uiPriority="48"/>
+    <w:lsdException w:name="Grid Table 4 Accent 1" w:uiPriority="49"/>
+    <w:lsdException w:name="Grid Table 5 Dark Accent 1" w:uiPriority="50"/>
+    <w:lsdException w:name="Grid Table 6 Colorful Accent 1" w:uiPriority="51"/>
+    <w:lsdException w:name="Grid Table 7 Colorful Accent 1" w:uiPriority="52"/>
+    <w:lsdException w:name="Grid Table 1 Light Accent 2" w:uiPriority="46"/>
+    <w:lsdException w:name="Grid Table 2 Accent 2" w:uiPriority="47"/>
+    <w:lsdException w:name="Grid Table 3 Accent 2" w:uiPriority="48"/>
+    <w:lsdException w:name="Grid Table 4 Accent 2" w:uiPriority="49"/>
+    <w:lsdException w:name="Grid Table 5 Dark Accent 2" w:uiPriority="50"/>
+    <w:lsdException w:name="Grid Table 6 Colorful Accent 2" w:uiPriority="51"/>
+    <w:lsdException w:name="Grid Table 7 Colorful Accent 2" w:uiPriority="52"/>
+    <w:lsdException w:name="Grid Table 1 Light Accent 3" w:uiPriority="46"/>
+    <w:lsdException w:name="Grid Table 2 Accent 3" w:uiPriority="47"/>
+    <w:lsdException w:name="Grid Table 3 Accent 3" w:uiPriority="48"/>
+    <w:lsdException w:name="Grid Table 4 Accent 3" w:uiPriority="49"/>
+    <w:lsdException w:name="Grid Table 5 Dark Accent 3" w:uiPriority="50"/>
+    <w:lsdException w:name="Grid Table 6 Colorful Accent 3" w:uiPriority="51"/>
+    <w:lsdException w:name="Grid Table 7 Colorful Accent 3" w:uiPriority="52"/>
+    <w:lsdException w:name="Grid Table 1 Light Accent 4" w:uiPriority="46"/>
+    <w:lsdException w:name="Grid Table 2 Accent 4" w:uiPriority="47"/>
+    <w:lsdException w:name="Grid Table 3 Accent 4" w:uiPriority="48"/>
+    <w:lsdException w:name="Grid Table 4 Accent 4" w:uiPriority="49"/>
+    <w:lsdException w:name="Grid Table 5 Dark Accent 4" w:uiPriority="50"/>
+    <w:lsdException w:name="Grid Table 6 Colorful Accent 4" w:uiPriority="51"/>
+    <w:lsdException w:name="Grid Table 7 Colorful Accent 4" w:uiPriority="52"/>
+    <w:lsdException w:name="Grid Table 1 Light Accent 5" w:uiPriority="46"/>
+    <w:lsdException w:name="Grid Table 2 Accent 5" w:uiPriority="47"/>
+    <w:lsdException w:name="Grid Table 3 Accent 5" w:uiPriority="48"/>
+    <w:lsdException w:name="Grid Table 4 Accent 5" w:uiPriority="49"/>
+    <w:lsdException w:name="Grid Table 5 Dark Accent 5" w:uiPriority="50"/>
+    <w:lsdException w:name="Grid Table 6 Colorful Accent 5" w:uiPriority="51"/>
+    <w:lsdException w:name="Grid Table 7 Colorful Accent 5" w:uiPriority="52"/>
+    <w:lsdException w:name="Grid Table 1 Light Accent 6" w:uiPriority="46"/>
+    <w:lsdException w:name="Grid Table 2 Accent 6" w:uiPriority="47"/>
+    <w:lsdException w:name="Grid Table 3 Accent 6" w:uiPriority="48"/>
+    <w:lsdException w:name="Grid Table 4 Accent 6" w:uiPriority="49"/>
+    <w:lsdException w:name="Grid Table 5 Dark Accent 6" w:uiPriority="50"/>
+    <w:lsdException w:name="Grid Table 6 Colorful Accent 6" w:uiPriority="51"/>
+    <w:lsdException w:name="Grid Table 7 Colorful Accent 6" w:uiPriority="52"/>
+    <w:lsdException w:name="List Table 1 Light" w:uiPriority="46"/>
+    <w:lsdException w:name="List Table 2" w:uiPriority="47"/>
+    <w:lsdException w:name="List Table 3" w:uiPriority="48"/>
+    <w:lsdException w:name="List Table 4" w:uiPriority="49"/>
+    <w:lsdException w:name="List Table 5 Dark" w:uiPriority="50"/>
+    <w:lsdException w:name="List Table 6 Colorful" w:uiPriority="51"/>
+    <w:lsdException w:name="List Table 7 Colorful" w:uiPriority="52"/>
+    <w:lsdException w:name="List Table 1 Light Accent 1" w:uiPriority="46"/>
+    <w:lsdException w:name="List Table 2 Accent 1" w:uiPriority="47"/>
+    <w:lsdException w:name="List Table 3 Accent 1" w:uiPriority="48"/>
+    <w:lsdException w:name="List Table 4 Accent 1" w:uiPriority="49"/>
+    <w:lsdException w:name="List Table 5 Dark Accent 1" w:uiPriority="50"/>
+    <w:lsdException w:name="List Table 6 Colorful Accent 1" w:uiPriority="51"/>
+    <w:lsdException w:name="List Table 7 Colorful Accent 1" w:uiPriority="52"/>
+    <w:lsdException w:name="List Table 1 Light Accent 2" w:uiPriority="46"/>
+    <w:lsdException w:name="List Table 2 Accent 2" w:uiPriority="47"/>
+    <w:lsdException w:name="List Table 3 Accent 2" w:uiPriority="48"/>
+    <w:lsdException w:name="List Table 4 Accent 2" w:uiPriority="49"/>
+    <w:lsdException w:name="List Table 5 Dark Accent 2" w:uiPriority="50"/>
+    <w:lsdException w:name="List Table 6 Colorful Accent 2" w:uiPriority="51"/>
+    <w:lsdException w:name="List Table 7 Colorful Accent 2" w:uiPriority="52"/>
+    <w:lsdException w:name="List Table 1 Light Accent 3" w:uiPriority="46"/>
+    <w:lsdException w:name="List Table 2 Accent 3" w:uiPriority="47"/>
+    <w:lsdException w:name="List Table 3 Accent 3" w:uiPriority="48"/>
+    <w:lsdException w:name="List Table 4 Accent 3" w:uiPriority="49"/>
+    <w:lsdException w:name="List Table 5 Dark Accent 3" w:uiPriority="50"/>
+    <w:lsdException w:name="List Table 6 Colorful Accent 3" w:uiPriority="51"/>
+    <w:lsdException w:name="List Table 7 Colorful Accent 3" w:uiPriority="52"/>
+    <w:lsdException w:name="List Table 1 Light Accent 4" w:uiPriority="46"/>
+    <w:lsdException w:name="List Table 2 Accent 4" w:uiPriority="47"/>
+    <w:lsdException w:name="List Table 3 Accent 4" w:uiPriority="48"/>
+    <w:lsdException w:name="List Table 4 Accent 4" w:uiPriority="49"/>
+    <w:lsdException w:name="List Table 5 Dark Accent 4" w:uiPriority="50"/>
+    <w:lsdException w:name="List Table 6 Colorful Accent 4" w:uiPriority="51"/>
+    <w:lsdException w:name="List Table 7 Colorful Accent 4" w:uiPriority="52"/>
+    <w:lsdException w:name="List Table 1 Light Accent 5" w:uiPriority="46"/>
+    <w:lsdException w:name="List Table 2 Accent 5" w:uiPriority="47"/>
+    <w:lsdException w:name="List Table 3 Accent 5" w:uiPriority="48"/>
+    <w:lsdException w:name="List Table 4 Accent 5" w:uiPriority="49"/>
+    <w:lsdException w:name="List Table 5 Dark Accent 5" w:uiPriority="50"/>
+    <w:lsdException w:name="List Table 6 Colorful Accent 5" w:uiPriority="51"/>
+    <w:lsdException w:name="List Table 7 Colorful Accent 5" w:uiPriority="52"/>
+    <w:lsdException w:name="List Table 1 Light Accent 6" w:uiPriority="46"/>
+    <w:lsdException w:name="List Table 2 Accent 6" w:uiPriority="47"/>
+    <w:lsdException w:name="List Table 3 Accent 6" w:uiPriority="48"/>
+    <w:lsdException w:name="List Table 4 Accent 6" w:uiPriority="49"/>
+    <w:lsdException w:name="List Table 5 Dark Accent 6" w:uiPriority="50"/>
+    <w:lsdException w:name="List Table 6 Colorful Accent 6" w:uiPriority="51"/>
+    <w:lsdException w:name="List Table 7 Colorful Accent 6" w:uiPriority="52"/>
   </w:latentStyles>
   <w:style w:type="paragraph" w:default="1" w:styleId="Normal">
     <w:name w:val="Normal"/>
@@ -25629,2246 +25937,6 @@
 </w:styles>
 </file>
 
-<file path=word/stylesWithEffects.xml><?xml version="1.0" encoding="utf-8"?>
-<w:styles xmlns:wpc="http://schemas.microsoft.com/office/word/2010/wordprocessingCanvas" xmlns:mc="http://schemas.openxmlformats.org/markup-compatibility/2006" xmlns:o="urn:schemas-microsoft-com:office:office" xmlns:r="http://schemas.openxmlformats.org/officeDocument/2006/relationships" xmlns:m="http://schemas.openxmlformats.org/officeDocument/2006/math" xmlns:v="urn:schemas-microsoft-com:vml" xmlns:wp14="http://schemas.microsoft.com/office/word/2010/wordprocessingDrawing" xmlns:wp="http://schemas.openxmlformats.org/drawingml/2006/wordprocessingDrawing" xmlns:w10="urn:schemas-microsoft-com:office:word" xmlns:w="http://schemas.openxmlformats.org/wordprocessingml/2006/main" xmlns:w14="http://schemas.microsoft.com/office/word/2010/wordml" xmlns:wpg="http://schemas.microsoft.com/office/word/2010/wordprocessingGroup" xmlns:wpi="http://schemas.microsoft.com/office/word/2010/wordprocessingInk" xmlns:wne="http://schemas.microsoft.com/office/word/2006/wordml" xmlns:wps="http://schemas.microsoft.com/office/word/2010/wordprocessingShape" mc:Ignorable="w14 wp14">
-  <w:docDefaults>
-    <w:rPrDefault>
-      <w:rPr>
-        <w:rFonts w:asciiTheme="minorHAnsi" w:eastAsia="SimSun" w:hAnsiTheme="minorHAnsi" w:cstheme="minorBidi"/>
-        <w:sz w:val="22"/>
-        <w:szCs w:val="22"/>
-        <w:lang w:val="en-US" w:eastAsia="en-US" w:bidi="ar-SA"/>
-      </w:rPr>
-    </w:rPrDefault>
-    <w:pPrDefault>
-      <w:pPr>
-        <w:spacing w:after="200" w:line="276" w:lineRule="auto"/>
-      </w:pPr>
-    </w:pPrDefault>
-  </w:docDefaults>
-  <w:latentStyles w:defLockedState="0" w:defUIPriority="99" w:defSemiHidden="1" w:defUnhideWhenUsed="1" w:defQFormat="0" w:count="267">
-    <w:lsdException w:name="Normal" w:semiHidden="0" w:unhideWhenUsed="0" w:qFormat="1"/>
-    <w:lsdException w:name="heading 1" w:semiHidden="0" w:unhideWhenUsed="0" w:qFormat="1"/>
-    <w:lsdException w:name="heading 2" w:uiPriority="9" w:qFormat="1"/>
-    <w:lsdException w:name="heading 3" w:uiPriority="9" w:qFormat="1"/>
-    <w:lsdException w:name="heading 4" w:uiPriority="9" w:qFormat="1"/>
-    <w:lsdException w:name="heading 5" w:qFormat="1"/>
-    <w:lsdException w:name="heading 6" w:qFormat="1"/>
-    <w:lsdException w:name="heading 7" w:qFormat="1"/>
-    <w:lsdException w:name="heading 8" w:qFormat="1"/>
-    <w:lsdException w:name="heading 9" w:qFormat="1"/>
-    <w:lsdException w:name="toc 1" w:uiPriority="39"/>
-    <w:lsdException w:name="toc 2" w:uiPriority="39"/>
-    <w:lsdException w:name="toc 3" w:uiPriority="39"/>
-    <w:lsdException w:name="toc 4" w:uiPriority="39"/>
-    <w:lsdException w:name="toc 5" w:uiPriority="39"/>
-    <w:lsdException w:name="caption" w:uiPriority="35" w:qFormat="1"/>
-    <w:lsdException w:name="Title" w:semiHidden="0" w:unhideWhenUsed="0" w:qFormat="1"/>
-    <w:lsdException w:name="Subtitle" w:semiHidden="0" w:uiPriority="11" w:unhideWhenUsed="0" w:qFormat="1"/>
-    <w:lsdException w:name="Strong" w:semiHidden="0" w:unhideWhenUsed="0" w:qFormat="1"/>
-    <w:lsdException w:name="Emphasis" w:semiHidden="0" w:uiPriority="20" w:unhideWhenUsed="0" w:qFormat="1"/>
-    <w:lsdException w:name="Table Grid" w:semiHidden="0" w:uiPriority="59" w:unhideWhenUsed="0"/>
-    <w:lsdException w:name="Placeholder Text" w:unhideWhenUsed="0"/>
-    <w:lsdException w:name="No Spacing" w:semiHidden="0" w:uiPriority="1" w:unhideWhenUsed="0" w:qFormat="1"/>
-    <w:lsdException w:name="Light Shading" w:semiHidden="0" w:uiPriority="60" w:unhideWhenUsed="0"/>
-    <w:lsdException w:name="Light List" w:semiHidden="0" w:uiPriority="61" w:unhideWhenUsed="0"/>
-    <w:lsdException w:name="Light Grid" w:semiHidden="0" w:uiPriority="62" w:unhideWhenUsed="0"/>
-    <w:lsdException w:name="Medium Shading 1" w:semiHidden="0" w:uiPriority="63" w:unhideWhenUsed="0"/>
-    <w:lsdException w:name="Medium Shading 2" w:semiHidden="0" w:uiPriority="64" w:unhideWhenUsed="0"/>
-    <w:lsdException w:name="Medium List 1" w:semiHidden="0" w:uiPriority="65" w:unhideWhenUsed="0"/>
-    <w:lsdException w:name="Medium List 2" w:semiHidden="0" w:uiPriority="66" w:unhideWhenUsed="0"/>
-    <w:lsdException w:name="Medium Grid 1" w:semiHidden="0" w:uiPriority="67" w:unhideWhenUsed="0"/>
-    <w:lsdException w:name="Medium Grid 2" w:semiHidden="0" w:uiPriority="68" w:unhideWhenUsed="0"/>
-    <w:lsdException w:name="Medium Grid 3" w:semiHidden="0" w:uiPriority="69" w:unhideWhenUsed="0"/>
-    <w:lsdException w:name="Dark List" w:semiHidden="0" w:uiPriority="70" w:unhideWhenUsed="0"/>
-    <w:lsdException w:name="Colorful Shading" w:semiHidden="0" w:uiPriority="71" w:unhideWhenUsed="0"/>
-    <w:lsdException w:name="Colorful List" w:semiHidden="0" w:uiPriority="72" w:unhideWhenUsed="0"/>
-    <w:lsdException w:name="Colorful Grid" w:semiHidden="0" w:uiPriority="73" w:unhideWhenUsed="0"/>
-    <w:lsdException w:name="Light Shading Accent 1" w:semiHidden="0" w:uiPriority="60" w:unhideWhenUsed="0"/>
-    <w:lsdException w:name="Light List Accent 1" w:semiHidden="0" w:uiPriority="61" w:unhideWhenUsed="0"/>
-    <w:lsdException w:name="Light Grid Accent 1" w:semiHidden="0" w:uiPriority="62" w:unhideWhenUsed="0"/>
-    <w:lsdException w:name="Medium Shading 1 Accent 1" w:semiHidden="0" w:uiPriority="63" w:unhideWhenUsed="0"/>
-    <w:lsdException w:name="Medium Shading 2 Accent 1" w:semiHidden="0" w:uiPriority="64" w:unhideWhenUsed="0"/>
-    <w:lsdException w:name="Medium List 1 Accent 1" w:semiHidden="0" w:uiPriority="65" w:unhideWhenUsed="0"/>
-    <w:lsdException w:name="Revision" w:unhideWhenUsed="0"/>
-    <w:lsdException w:name="List Paragraph" w:semiHidden="0" w:uiPriority="34" w:unhideWhenUsed="0" w:qFormat="1"/>
-    <w:lsdException w:name="Quote" w:semiHidden="0" w:uiPriority="29" w:unhideWhenUsed="0" w:qFormat="1"/>
-    <w:lsdException w:name="Intense Quote" w:semiHidden="0" w:uiPriority="30" w:unhideWhenUsed="0" w:qFormat="1"/>
-    <w:lsdException w:name="Medium List 2 Accent 1" w:semiHidden="0" w:uiPriority="66" w:unhideWhenUsed="0"/>
-    <w:lsdException w:name="Medium Grid 1 Accent 1" w:semiHidden="0" w:uiPriority="67" w:unhideWhenUsed="0"/>
-    <w:lsdException w:name="Medium Grid 2 Accent 1" w:semiHidden="0" w:uiPriority="68" w:unhideWhenUsed="0"/>
-    <w:lsdException w:name="Medium Grid 3 Accent 1" w:semiHidden="0" w:uiPriority="69" w:unhideWhenUsed="0"/>
-    <w:lsdException w:name="Dark List Accent 1" w:semiHidden="0" w:uiPriority="70" w:unhideWhenUsed="0"/>
-    <w:lsdException w:name="Colorful Shading Accent 1" w:semiHidden="0" w:uiPriority="71" w:unhideWhenUsed="0"/>
-    <w:lsdException w:name="Colorful List Accent 1" w:semiHidden="0" w:uiPriority="72" w:unhideWhenUsed="0"/>
-    <w:lsdException w:name="Colorful Grid Accent 1" w:semiHidden="0" w:uiPriority="73" w:unhideWhenUsed="0"/>
-    <w:lsdException w:name="Light Shading Accent 2" w:semiHidden="0" w:uiPriority="60" w:unhideWhenUsed="0"/>
-    <w:lsdException w:name="Light List Accent 2" w:semiHidden="0" w:uiPriority="61" w:unhideWhenUsed="0"/>
-    <w:lsdException w:name="Light Grid Accent 2" w:semiHidden="0" w:uiPriority="62" w:unhideWhenUsed="0"/>
-    <w:lsdException w:name="Medium Shading 1 Accent 2" w:semiHidden="0" w:uiPriority="63" w:unhideWhenUsed="0"/>
-    <w:lsdException w:name="Medium Shading 2 Accent 2" w:semiHidden="0" w:uiPriority="64" w:unhideWhenUsed="0"/>
-    <w:lsdException w:name="Medium List 1 Accent 2" w:semiHidden="0" w:uiPriority="65" w:unhideWhenUsed="0"/>
-    <w:lsdException w:name="Medium List 2 Accent 2" w:semiHidden="0" w:uiPriority="66" w:unhideWhenUsed="0"/>
-    <w:lsdException w:name="Medium Grid 1 Accent 2" w:semiHidden="0" w:uiPriority="67" w:unhideWhenUsed="0"/>
-    <w:lsdException w:name="Medium Grid 2 Accent 2" w:semiHidden="0" w:uiPriority="68" w:unhideWhenUsed="0"/>
-    <w:lsdException w:name="Medium Grid 3 Accent 2" w:semiHidden="0" w:uiPriority="69" w:unhideWhenUsed="0"/>
-    <w:lsdException w:name="Dark List Accent 2" w:semiHidden="0" w:uiPriority="70" w:unhideWhenUsed="0"/>
-    <w:lsdException w:name="Colorful Shading Accent 2" w:semiHidden="0" w:uiPriority="71" w:unhideWhenUsed="0"/>
-    <w:lsdException w:name="Colorful List Accent 2" w:semiHidden="0" w:uiPriority="72" w:unhideWhenUsed="0"/>
-    <w:lsdException w:name="Colorful Grid Accent 2" w:semiHidden="0" w:uiPriority="73" w:unhideWhenUsed="0"/>
-    <w:lsdException w:name="Light Shading Accent 3" w:semiHidden="0" w:uiPriority="60" w:unhideWhenUsed="0"/>
-    <w:lsdException w:name="Light List Accent 3" w:semiHidden="0" w:uiPriority="61" w:unhideWhenUsed="0"/>
-    <w:lsdException w:name="Light Grid Accent 3" w:semiHidden="0" w:uiPriority="62" w:unhideWhenUsed="0"/>
-    <w:lsdException w:name="Medium Shading 1 Accent 3" w:semiHidden="0" w:uiPriority="63" w:unhideWhenUsed="0"/>
-    <w:lsdException w:name="Medium Shading 2 Accent 3" w:semiHidden="0" w:uiPriority="64" w:unhideWhenUsed="0"/>
-    <w:lsdException w:name="Medium List 1 Accent 3" w:semiHidden="0" w:uiPriority="65" w:unhideWhenUsed="0"/>
-    <w:lsdException w:name="Medium List 2 Accent 3" w:semiHidden="0" w:uiPriority="66" w:unhideWhenUsed="0"/>
-    <w:lsdException w:name="Medium Grid 1 Accent 3" w:semiHidden="0" w:uiPriority="67" w:unhideWhenUsed="0"/>
-    <w:lsdException w:name="Medium Grid 2 Accent 3" w:semiHidden="0" w:uiPriority="68" w:unhideWhenUsed="0"/>
-    <w:lsdException w:name="Medium Grid 3 Accent 3" w:semiHidden="0" w:uiPriority="69" w:unhideWhenUsed="0"/>
-    <w:lsdException w:name="Dark List Accent 3" w:semiHidden="0" w:uiPriority="70" w:unhideWhenUsed="0"/>
-    <w:lsdException w:name="Colorful Shading Accent 3" w:semiHidden="0" w:uiPriority="71" w:unhideWhenUsed="0"/>
-    <w:lsdException w:name="Colorful List Accent 3" w:semiHidden="0" w:uiPriority="72" w:unhideWhenUsed="0"/>
-    <w:lsdException w:name="Colorful Grid Accent 3" w:semiHidden="0" w:uiPriority="73" w:unhideWhenUsed="0"/>
-    <w:lsdException w:name="Light Shading Accent 4" w:semiHidden="0" w:uiPriority="60" w:unhideWhenUsed="0"/>
-    <w:lsdException w:name="Light List Accent 4" w:semiHidden="0" w:uiPriority="61" w:unhideWhenUsed="0"/>
-    <w:lsdException w:name="Light Grid Accent 4" w:semiHidden="0" w:uiPriority="62" w:unhideWhenUsed="0"/>
-    <w:lsdException w:name="Medium Shading 1 Accent 4" w:semiHidden="0" w:uiPriority="63" w:unhideWhenUsed="0"/>
-    <w:lsdException w:name="Medium Shading 2 Accent 4" w:semiHidden="0" w:uiPriority="64" w:unhideWhenUsed="0"/>
-    <w:lsdException w:name="Medium List 1 Accent 4" w:semiHidden="0" w:uiPriority="65" w:unhideWhenUsed="0"/>
-    <w:lsdException w:name="Medium List 2 Accent 4" w:semiHidden="0" w:uiPriority="66" w:unhideWhenUsed="0"/>
-    <w:lsdException w:name="Medium Grid 1 Accent 4" w:semiHidden="0" w:uiPriority="67" w:unhideWhenUsed="0"/>
-    <w:lsdException w:name="Medium Grid 2 Accent 4" w:semiHidden="0" w:uiPriority="68" w:unhideWhenUsed="0"/>
-    <w:lsdException w:name="Medium Grid 3 Accent 4" w:semiHidden="0" w:uiPriority="69" w:unhideWhenUsed="0"/>
-    <w:lsdException w:name="Dark List Accent 4" w:semiHidden="0" w:uiPriority="70" w:unhideWhenUsed="0"/>
-    <w:lsdException w:name="Colorful Shading Accent 4" w:semiHidden="0" w:uiPriority="71" w:unhideWhenUsed="0"/>
-    <w:lsdException w:name="Colorful List Accent 4" w:semiHidden="0" w:uiPriority="72" w:unhideWhenUsed="0"/>
-    <w:lsdException w:name="Colorful Grid Accent 4" w:semiHidden="0" w:uiPriority="73" w:unhideWhenUsed="0"/>
-    <w:lsdException w:name="Light Shading Accent 5" w:semiHidden="0" w:uiPriority="60" w:unhideWhenUsed="0"/>
-    <w:lsdException w:name="Light List Accent 5" w:semiHidden="0" w:uiPriority="61" w:unhideWhenUsed="0"/>
-    <w:lsdException w:name="Light Grid Accent 5" w:semiHidden="0" w:uiPriority="62" w:unhideWhenUsed="0"/>
-    <w:lsdException w:name="Medium Shading 1 Accent 5" w:semiHidden="0" w:uiPriority="63" w:unhideWhenUsed="0"/>
-    <w:lsdException w:name="Medium Shading 2 Accent 5" w:semiHidden="0" w:uiPriority="64" w:unhideWhenUsed="0"/>
-    <w:lsdException w:name="Medium List 1 Accent 5" w:semiHidden="0" w:uiPriority="65" w:unhideWhenUsed="0"/>
-    <w:lsdException w:name="Medium List 2 Accent 5" w:semiHidden="0" w:uiPriority="66" w:unhideWhenUsed="0"/>
-    <w:lsdException w:name="Medium Grid 1 Accent 5" w:semiHidden="0" w:uiPriority="67" w:unhideWhenUsed="0"/>
-    <w:lsdException w:name="Medium Grid 2 Accent 5" w:semiHidden="0" w:uiPriority="68" w:unhideWhenUsed="0"/>
-    <w:lsdException w:name="Medium Grid 3 Accent 5" w:semiHidden="0" w:uiPriority="69" w:unhideWhenUsed="0"/>
-    <w:lsdException w:name="Dark List Accent 5" w:semiHidden="0" w:uiPriority="70" w:unhideWhenUsed="0"/>
-    <w:lsdException w:name="Colorful Shading Accent 5" w:semiHidden="0" w:uiPriority="71" w:unhideWhenUsed="0"/>
-    <w:lsdException w:name="Colorful List Accent 5" w:semiHidden="0" w:uiPriority="72" w:unhideWhenUsed="0"/>
-    <w:lsdException w:name="Colorful Grid Accent 5" w:semiHidden="0" w:uiPriority="73" w:unhideWhenUsed="0"/>
-    <w:lsdException w:name="Light Shading Accent 6" w:semiHidden="0" w:uiPriority="60" w:unhideWhenUsed="0"/>
-    <w:lsdException w:name="Light List Accent 6" w:semiHidden="0" w:uiPriority="61" w:unhideWhenUsed="0"/>
-    <w:lsdException w:name="Light Grid Accent 6" w:semiHidden="0" w:uiPriority="62" w:unhideWhenUsed="0"/>
-    <w:lsdException w:name="Medium Shading 1 Accent 6" w:semiHidden="0" w:uiPriority="63" w:unhideWhenUsed="0"/>
-    <w:lsdException w:name="Medium Shading 2 Accent 6" w:semiHidden="0" w:uiPriority="64" w:unhideWhenUsed="0"/>
-    <w:lsdException w:name="Medium List 1 Accent 6" w:semiHidden="0" w:uiPriority="65" w:unhideWhenUsed="0"/>
-    <w:lsdException w:name="Medium List 2 Accent 6" w:semiHidden="0" w:uiPriority="66" w:unhideWhenUsed="0"/>
-    <w:lsdException w:name="Medium Grid 1 Accent 6" w:semiHidden="0" w:uiPriority="67" w:unhideWhenUsed="0"/>
-    <w:lsdException w:name="Medium Grid 2 Accent 6" w:semiHidden="0" w:uiPriority="68" w:unhideWhenUsed="0"/>
-    <w:lsdException w:name="Medium Grid 3 Accent 6" w:semiHidden="0" w:uiPriority="69" w:unhideWhenUsed="0"/>
-    <w:lsdException w:name="Dark List Accent 6" w:semiHidden="0" w:uiPriority="70" w:unhideWhenUsed="0"/>
-    <w:lsdException w:name="Colorful Shading Accent 6" w:semiHidden="0" w:uiPriority="71" w:unhideWhenUsed="0"/>
-    <w:lsdException w:name="Colorful List Accent 6" w:semiHidden="0" w:uiPriority="72" w:unhideWhenUsed="0"/>
-    <w:lsdException w:name="Colorful Grid Accent 6" w:semiHidden="0" w:uiPriority="73" w:unhideWhenUsed="0"/>
-    <w:lsdException w:name="Subtle Emphasis" w:semiHidden="0" w:uiPriority="19" w:unhideWhenUsed="0" w:qFormat="1"/>
-    <w:lsdException w:name="Intense Emphasis" w:semiHidden="0" w:uiPriority="21" w:unhideWhenUsed="0" w:qFormat="1"/>
-    <w:lsdException w:name="Subtle Reference" w:semiHidden="0" w:uiPriority="31" w:unhideWhenUsed="0" w:qFormat="1"/>
-    <w:lsdException w:name="Intense Reference" w:semiHidden="0" w:uiPriority="32" w:unhideWhenUsed="0" w:qFormat="1"/>
-    <w:lsdException w:name="Book Title" w:semiHidden="0" w:uiPriority="33" w:unhideWhenUsed="0" w:qFormat="1"/>
-    <w:lsdException w:name="Bibliography" w:uiPriority="37"/>
-    <w:lsdException w:name="TOC Heading" w:uiPriority="39" w:qFormat="1"/>
-  </w:latentStyles>
-  <w:style w:type="paragraph" w:default="1" w:styleId="Normal">
-    <w:name w:val="Normal"/>
-    <w:uiPriority w:val="99"/>
-    <w:qFormat/>
-    <w:rsid w:val="00A368C4"/>
-    <w:pPr>
-      <w:spacing w:after="120" w:line="240" w:lineRule="auto"/>
-    </w:pPr>
-    <w:rPr>
-      <w:rFonts w:ascii="Arial" w:eastAsia="Calibri" w:hAnsi="Arial" w:cs="Times New Roman"/>
-      <w:sz w:val="20"/>
-      <w:szCs w:val="20"/>
-    </w:rPr>
-  </w:style>
-  <w:style w:type="paragraph" w:styleId="Heading1">
-    <w:name w:val="heading 1"/>
-    <w:aliases w:val="h1,Level 1 Topic Heading"/>
-    <w:basedOn w:val="Normal"/>
-    <w:next w:val="Normal"/>
-    <w:link w:val="Heading1Char"/>
-    <w:uiPriority w:val="99"/>
-    <w:qFormat/>
-    <w:rsid w:val="000640E0"/>
-    <w:pPr>
-      <w:keepNext/>
-      <w:keepLines/>
-      <w:numPr>
-        <w:numId w:val="4"/>
-      </w:numPr>
-      <w:spacing w:before="480" w:after="0"/>
-      <w:outlineLvl w:val="0"/>
-    </w:pPr>
-    <w:rPr>
-      <w:rFonts w:ascii="Cambria" w:eastAsia="Times New Roman" w:hAnsi="Cambria"/>
-      <w:b/>
-      <w:bCs/>
-      <w:color w:val="365F91"/>
-      <w:sz w:val="28"/>
-      <w:szCs w:val="28"/>
-    </w:rPr>
-  </w:style>
-  <w:style w:type="paragraph" w:styleId="Heading2">
-    <w:name w:val="heading 2"/>
-    <w:aliases w:val="h2,Level 2 Topic Heading"/>
-    <w:basedOn w:val="Normal"/>
-    <w:next w:val="Normal"/>
-    <w:link w:val="Heading2Char"/>
-    <w:uiPriority w:val="9"/>
-    <w:qFormat/>
-    <w:rsid w:val="000640E0"/>
-    <w:pPr>
-      <w:keepNext/>
-      <w:keepLines/>
-      <w:numPr>
-        <w:ilvl w:val="1"/>
-        <w:numId w:val="4"/>
-      </w:numPr>
-      <w:spacing w:before="200" w:after="0"/>
-      <w:outlineLvl w:val="1"/>
-    </w:pPr>
-    <w:rPr>
-      <w:rFonts w:ascii="Cambria" w:eastAsia="Times New Roman" w:hAnsi="Cambria"/>
-      <w:b/>
-      <w:bCs/>
-      <w:color w:val="4F81BD"/>
-      <w:sz w:val="26"/>
-      <w:szCs w:val="26"/>
-    </w:rPr>
-  </w:style>
-  <w:style w:type="paragraph" w:styleId="Heading3">
-    <w:name w:val="heading 3"/>
-    <w:aliases w:val="h3,Level 3 Topic Heading"/>
-    <w:basedOn w:val="Normal"/>
-    <w:next w:val="Normal"/>
-    <w:link w:val="Heading3Char"/>
-    <w:uiPriority w:val="9"/>
-    <w:qFormat/>
-    <w:rsid w:val="000640E0"/>
-    <w:pPr>
-      <w:keepNext/>
-      <w:numPr>
-        <w:ilvl w:val="2"/>
-        <w:numId w:val="4"/>
-      </w:numPr>
-      <w:spacing w:before="240" w:after="60"/>
-      <w:outlineLvl w:val="2"/>
-    </w:pPr>
-    <w:rPr>
-      <w:rFonts w:ascii="Cambria" w:eastAsia="Times New Roman" w:hAnsi="Cambria"/>
-      <w:b/>
-      <w:bCs/>
-      <w:sz w:val="26"/>
-      <w:szCs w:val="26"/>
-    </w:rPr>
-  </w:style>
-  <w:style w:type="paragraph" w:styleId="Heading4">
-    <w:name w:val="heading 4"/>
-    <w:aliases w:val="h4,First Subheading"/>
-    <w:basedOn w:val="Normal"/>
-    <w:next w:val="Normal"/>
-    <w:link w:val="Heading4Char"/>
-    <w:uiPriority w:val="9"/>
-    <w:qFormat/>
-    <w:rsid w:val="000640E0"/>
-    <w:pPr>
-      <w:keepNext/>
-      <w:numPr>
-        <w:ilvl w:val="3"/>
-        <w:numId w:val="4"/>
-      </w:numPr>
-      <w:spacing w:before="240" w:after="60"/>
-      <w:outlineLvl w:val="3"/>
-    </w:pPr>
-    <w:rPr>
-      <w:rFonts w:ascii="Calibri" w:eastAsia="Times New Roman" w:hAnsi="Calibri"/>
-      <w:b/>
-      <w:bCs/>
-      <w:sz w:val="28"/>
-      <w:szCs w:val="28"/>
-    </w:rPr>
-  </w:style>
-  <w:style w:type="paragraph" w:styleId="Heading5">
-    <w:name w:val="heading 5"/>
-    <w:aliases w:val="h5,Second Subheading"/>
-    <w:basedOn w:val="Normal"/>
-    <w:next w:val="Normal"/>
-    <w:link w:val="Heading5Char"/>
-    <w:uiPriority w:val="99"/>
-    <w:qFormat/>
-    <w:rsid w:val="000640E0"/>
-    <w:pPr>
-      <w:numPr>
-        <w:ilvl w:val="4"/>
-        <w:numId w:val="4"/>
-      </w:numPr>
-      <w:spacing w:before="240" w:after="60"/>
-      <w:outlineLvl w:val="4"/>
-    </w:pPr>
-    <w:rPr>
-      <w:rFonts w:ascii="Calibri" w:eastAsia="Times New Roman" w:hAnsi="Calibri"/>
-      <w:b/>
-      <w:bCs/>
-      <w:i/>
-      <w:iCs/>
-      <w:sz w:val="26"/>
-      <w:szCs w:val="26"/>
-    </w:rPr>
-  </w:style>
-  <w:style w:type="paragraph" w:styleId="Heading6">
-    <w:name w:val="heading 6"/>
-    <w:aliases w:val="h6,Third Subheading"/>
-    <w:basedOn w:val="Normal"/>
-    <w:next w:val="Normal"/>
-    <w:link w:val="Heading6Char"/>
-    <w:uiPriority w:val="99"/>
-    <w:qFormat/>
-    <w:rsid w:val="000640E0"/>
-    <w:pPr>
-      <w:numPr>
-        <w:ilvl w:val="5"/>
-        <w:numId w:val="4"/>
-      </w:numPr>
-      <w:spacing w:before="240" w:after="60"/>
-      <w:outlineLvl w:val="5"/>
-    </w:pPr>
-    <w:rPr>
-      <w:rFonts w:ascii="Calibri" w:eastAsia="Times New Roman" w:hAnsi="Calibri"/>
-      <w:b/>
-      <w:bCs/>
-      <w:sz w:val="22"/>
-      <w:szCs w:val="22"/>
-    </w:rPr>
-  </w:style>
-  <w:style w:type="paragraph" w:styleId="Heading7">
-    <w:name w:val="heading 7"/>
-    <w:aliases w:val="h7"/>
-    <w:basedOn w:val="Normal"/>
-    <w:next w:val="Normal"/>
-    <w:link w:val="Heading7Char"/>
-    <w:uiPriority w:val="99"/>
-    <w:qFormat/>
-    <w:rsid w:val="000640E0"/>
-    <w:pPr>
-      <w:numPr>
-        <w:ilvl w:val="6"/>
-        <w:numId w:val="4"/>
-      </w:numPr>
-      <w:spacing w:before="240" w:after="60"/>
-      <w:outlineLvl w:val="6"/>
-    </w:pPr>
-    <w:rPr>
-      <w:rFonts w:ascii="Calibri" w:eastAsia="Times New Roman" w:hAnsi="Calibri"/>
-      <w:sz w:val="24"/>
-      <w:szCs w:val="24"/>
-    </w:rPr>
-  </w:style>
-  <w:style w:type="paragraph" w:styleId="Heading8">
-    <w:name w:val="heading 8"/>
-    <w:aliases w:val="h8"/>
-    <w:basedOn w:val="Normal"/>
-    <w:next w:val="Normal"/>
-    <w:link w:val="Heading8Char"/>
-    <w:uiPriority w:val="99"/>
-    <w:qFormat/>
-    <w:rsid w:val="000640E0"/>
-    <w:pPr>
-      <w:numPr>
-        <w:ilvl w:val="7"/>
-        <w:numId w:val="4"/>
-      </w:numPr>
-      <w:spacing w:before="240" w:after="60"/>
-      <w:outlineLvl w:val="7"/>
-    </w:pPr>
-    <w:rPr>
-      <w:rFonts w:ascii="Calibri" w:eastAsia="Times New Roman" w:hAnsi="Calibri"/>
-      <w:i/>
-      <w:iCs/>
-      <w:sz w:val="24"/>
-      <w:szCs w:val="24"/>
-    </w:rPr>
-  </w:style>
-  <w:style w:type="paragraph" w:styleId="Heading9">
-    <w:name w:val="heading 9"/>
-    <w:aliases w:val="h9"/>
-    <w:basedOn w:val="Normal"/>
-    <w:next w:val="Normal"/>
-    <w:link w:val="Heading9Char"/>
-    <w:uiPriority w:val="99"/>
-    <w:qFormat/>
-    <w:rsid w:val="000640E0"/>
-    <w:pPr>
-      <w:numPr>
-        <w:ilvl w:val="8"/>
-        <w:numId w:val="4"/>
-      </w:numPr>
-      <w:spacing w:before="240" w:after="60"/>
-      <w:outlineLvl w:val="8"/>
-    </w:pPr>
-    <w:rPr>
-      <w:rFonts w:ascii="Cambria" w:eastAsia="Times New Roman" w:hAnsi="Cambria"/>
-      <w:sz w:val="22"/>
-      <w:szCs w:val="22"/>
-    </w:rPr>
-  </w:style>
-  <w:style w:type="character" w:default="1" w:styleId="DefaultParagraphFont">
-    <w:name w:val="Default Paragraph Font"/>
-    <w:uiPriority w:val="1"/>
-    <w:semiHidden/>
-    <w:unhideWhenUsed/>
-  </w:style>
-  <w:style w:type="table" w:default="1" w:styleId="TableNormal">
-    <w:name w:val="Normal Table"/>
-    <w:uiPriority w:val="99"/>
-    <w:semiHidden/>
-    <w:unhideWhenUsed/>
-    <w:tblPr>
-      <w:tblInd w:w="0" w:type="dxa"/>
-      <w:tblCellMar>
-        <w:top w:w="0" w:type="dxa"/>
-        <w:left w:w="108" w:type="dxa"/>
-        <w:bottom w:w="0" w:type="dxa"/>
-        <w:right w:w="108" w:type="dxa"/>
-      </w:tblCellMar>
-    </w:tblPr>
-  </w:style>
-  <w:style w:type="numbering" w:default="1" w:styleId="NoList">
-    <w:name w:val="No List"/>
-    <w:uiPriority w:val="99"/>
-    <w:semiHidden/>
-    <w:unhideWhenUsed/>
-  </w:style>
-  <w:style w:type="paragraph" w:styleId="ListParagraph">
-    <w:name w:val="List Paragraph"/>
-    <w:basedOn w:val="Normal"/>
-    <w:link w:val="ListParagraphChar"/>
-    <w:uiPriority w:val="34"/>
-    <w:qFormat/>
-    <w:rsid w:val="000640E0"/>
-    <w:pPr>
-      <w:ind w:left="720"/>
-      <w:contextualSpacing/>
-    </w:pPr>
-  </w:style>
-  <w:style w:type="paragraph" w:styleId="Header">
-    <w:name w:val="header"/>
-    <w:aliases w:val="h"/>
-    <w:basedOn w:val="Normal"/>
-    <w:link w:val="HeaderChar"/>
-    <w:uiPriority w:val="99"/>
-    <w:rsid w:val="000640E0"/>
-    <w:pPr>
-      <w:spacing w:before="60" w:after="240" w:line="280" w:lineRule="exact"/>
-      <w:jc w:val="right"/>
-    </w:pPr>
-    <w:rPr>
-      <w:rFonts w:eastAsia="PMingLiU"/>
-      <w:i/>
-      <w:kern w:val="24"/>
-      <w:sz w:val="18"/>
-    </w:rPr>
-  </w:style>
-  <w:style w:type="character" w:customStyle="1" w:styleId="HeaderChar">
-    <w:name w:val="Header Char"/>
-    <w:aliases w:val="h Char"/>
-    <w:link w:val="Header"/>
-    <w:uiPriority w:val="99"/>
-    <w:rsid w:val="000640E0"/>
-    <w:rPr>
-      <w:rFonts w:ascii="Arial" w:eastAsia="PMingLiU" w:hAnsi="Arial" w:cs="Times New Roman"/>
-      <w:i/>
-      <w:kern w:val="24"/>
-      <w:sz w:val="18"/>
-      <w:szCs w:val="20"/>
-    </w:rPr>
-  </w:style>
-  <w:style w:type="paragraph" w:styleId="Footer">
-    <w:name w:val="footer"/>
-    <w:aliases w:val="f"/>
-    <w:basedOn w:val="Header"/>
-    <w:link w:val="FooterChar"/>
-    <w:uiPriority w:val="99"/>
-    <w:rsid w:val="000640E0"/>
-    <w:rPr>
-      <w:i w:val="0"/>
-      <w:sz w:val="20"/>
-    </w:rPr>
-  </w:style>
-  <w:style w:type="character" w:customStyle="1" w:styleId="FooterChar">
-    <w:name w:val="Footer Char"/>
-    <w:aliases w:val="f Char"/>
-    <w:link w:val="Footer"/>
-    <w:uiPriority w:val="99"/>
-    <w:rsid w:val="000640E0"/>
-    <w:rPr>
-      <w:rFonts w:ascii="Arial" w:eastAsia="PMingLiU" w:hAnsi="Arial" w:cs="Times New Roman"/>
-      <w:kern w:val="24"/>
-      <w:sz w:val="20"/>
-      <w:szCs w:val="20"/>
-    </w:rPr>
-  </w:style>
-  <w:style w:type="paragraph" w:styleId="BalloonText">
-    <w:name w:val="Balloon Text"/>
-    <w:basedOn w:val="Normal"/>
-    <w:link w:val="BalloonTextChar"/>
-    <w:uiPriority w:val="99"/>
-    <w:semiHidden/>
-    <w:rsid w:val="000640E0"/>
-    <w:pPr>
-      <w:spacing w:after="0"/>
-    </w:pPr>
-    <w:rPr>
-      <w:rFonts w:ascii="Tahoma" w:hAnsi="Tahoma" w:cs="Tahoma"/>
-      <w:sz w:val="16"/>
-      <w:szCs w:val="16"/>
-    </w:rPr>
-  </w:style>
-  <w:style w:type="character" w:customStyle="1" w:styleId="BalloonTextChar">
-    <w:name w:val="Balloon Text Char"/>
-    <w:link w:val="BalloonText"/>
-    <w:uiPriority w:val="99"/>
-    <w:semiHidden/>
-    <w:rsid w:val="000640E0"/>
-    <w:rPr>
-      <w:rFonts w:ascii="Tahoma" w:eastAsia="Calibri" w:hAnsi="Tahoma" w:cs="Tahoma"/>
-      <w:sz w:val="16"/>
-      <w:szCs w:val="16"/>
-    </w:rPr>
-  </w:style>
-  <w:style w:type="table" w:styleId="TableGrid">
-    <w:name w:val="Table Grid"/>
-    <w:basedOn w:val="TableNormal"/>
-    <w:uiPriority w:val="59"/>
-    <w:rsid w:val="000640E0"/>
-    <w:pPr>
-      <w:spacing w:after="0" w:line="240" w:lineRule="auto"/>
-    </w:pPr>
-    <w:rPr>
-      <w:rFonts w:ascii="Arial" w:eastAsia="Calibri" w:hAnsi="Arial" w:cs="Times New Roman"/>
-      <w:sz w:val="20"/>
-      <w:szCs w:val="20"/>
-    </w:rPr>
-    <w:tblPr>
-      <w:tblBorders>
-        <w:top w:val="single" w:sz="4" w:space="0" w:color="auto"/>
-        <w:left w:val="single" w:sz="4" w:space="0" w:color="auto"/>
-        <w:bottom w:val="single" w:sz="4" w:space="0" w:color="auto"/>
-        <w:right w:val="single" w:sz="4" w:space="0" w:color="auto"/>
-        <w:insideH w:val="single" w:sz="4" w:space="0" w:color="auto"/>
-        <w:insideV w:val="single" w:sz="4" w:space="0" w:color="auto"/>
-      </w:tblBorders>
-    </w:tblPr>
-  </w:style>
-  <w:style w:type="paragraph" w:styleId="NoSpacing">
-    <w:name w:val="No Spacing"/>
-    <w:uiPriority w:val="1"/>
-    <w:qFormat/>
-    <w:rsid w:val="00A12180"/>
-    <w:pPr>
-      <w:spacing w:after="0" w:line="240" w:lineRule="auto"/>
-    </w:pPr>
-  </w:style>
-  <w:style w:type="character" w:styleId="CommentReference">
-    <w:name w:val="annotation reference"/>
-    <w:aliases w:val="cr,Used by Word to flag author queries"/>
-    <w:basedOn w:val="DefaultParagraphFont"/>
-    <w:uiPriority w:val="99"/>
-    <w:unhideWhenUsed/>
-    <w:rsid w:val="00A12180"/>
-    <w:rPr>
-      <w:sz w:val="16"/>
-      <w:szCs w:val="16"/>
-    </w:rPr>
-  </w:style>
-  <w:style w:type="paragraph" w:styleId="CommentText">
-    <w:name w:val="annotation text"/>
-    <w:aliases w:val="ct,Used by Word for text of author queries"/>
-    <w:basedOn w:val="Normal"/>
-    <w:link w:val="CommentTextChar"/>
-    <w:uiPriority w:val="99"/>
-    <w:unhideWhenUsed/>
-    <w:rsid w:val="00A12180"/>
-  </w:style>
-  <w:style w:type="character" w:customStyle="1" w:styleId="CommentTextChar">
-    <w:name w:val="Comment Text Char"/>
-    <w:aliases w:val="ct Char,Used by Word for text of author queries Char"/>
-    <w:basedOn w:val="DefaultParagraphFont"/>
-    <w:link w:val="CommentText"/>
-    <w:uiPriority w:val="99"/>
-    <w:rsid w:val="00A12180"/>
-    <w:rPr>
-      <w:sz w:val="20"/>
-      <w:szCs w:val="20"/>
-    </w:rPr>
-  </w:style>
-  <w:style w:type="paragraph" w:styleId="CommentSubject">
-    <w:name w:val="annotation subject"/>
-    <w:basedOn w:val="CommentText"/>
-    <w:next w:val="CommentText"/>
-    <w:link w:val="CommentSubjectChar"/>
-    <w:uiPriority w:val="99"/>
-    <w:semiHidden/>
-    <w:unhideWhenUsed/>
-    <w:rsid w:val="00A12180"/>
-    <w:rPr>
-      <w:b/>
-      <w:bCs/>
-    </w:rPr>
-  </w:style>
-  <w:style w:type="character" w:customStyle="1" w:styleId="CommentSubjectChar">
-    <w:name w:val="Comment Subject Char"/>
-    <w:basedOn w:val="CommentTextChar"/>
-    <w:link w:val="CommentSubject"/>
-    <w:uiPriority w:val="99"/>
-    <w:semiHidden/>
-    <w:rsid w:val="00A12180"/>
-    <w:rPr>
-      <w:b/>
-      <w:bCs/>
-      <w:sz w:val="20"/>
-      <w:szCs w:val="20"/>
-    </w:rPr>
-  </w:style>
-  <w:style w:type="character" w:customStyle="1" w:styleId="Heading2Char">
-    <w:name w:val="Heading 2 Char"/>
-    <w:aliases w:val="h2 Char,Level 2 Topic Heading Char"/>
-    <w:link w:val="Heading2"/>
-    <w:uiPriority w:val="9"/>
-    <w:rsid w:val="000640E0"/>
-    <w:rPr>
-      <w:rFonts w:ascii="Cambria" w:eastAsia="Times New Roman" w:hAnsi="Cambria" w:cs="Times New Roman"/>
-      <w:b/>
-      <w:bCs/>
-      <w:color w:val="4F81BD"/>
-      <w:sz w:val="26"/>
-      <w:szCs w:val="26"/>
-    </w:rPr>
-  </w:style>
-  <w:style w:type="character" w:customStyle="1" w:styleId="Heading3Char">
-    <w:name w:val="Heading 3 Char"/>
-    <w:aliases w:val="h3 Char,Level 3 Topic Heading Char"/>
-    <w:link w:val="Heading3"/>
-    <w:uiPriority w:val="9"/>
-    <w:rsid w:val="000640E0"/>
-    <w:rPr>
-      <w:rFonts w:ascii="Cambria" w:eastAsia="Times New Roman" w:hAnsi="Cambria" w:cs="Times New Roman"/>
-      <w:b/>
-      <w:bCs/>
-      <w:sz w:val="26"/>
-      <w:szCs w:val="26"/>
-    </w:rPr>
-  </w:style>
-  <w:style w:type="character" w:customStyle="1" w:styleId="Heading4Char">
-    <w:name w:val="Heading 4 Char"/>
-    <w:aliases w:val="h4 Char,First Subheading Char"/>
-    <w:link w:val="Heading4"/>
-    <w:uiPriority w:val="9"/>
-    <w:rsid w:val="000640E0"/>
-    <w:rPr>
-      <w:rFonts w:ascii="Calibri" w:eastAsia="Times New Roman" w:hAnsi="Calibri" w:cs="Times New Roman"/>
-      <w:b/>
-      <w:bCs/>
-      <w:sz w:val="28"/>
-      <w:szCs w:val="28"/>
-    </w:rPr>
-  </w:style>
-  <w:style w:type="character" w:customStyle="1" w:styleId="Heading1Char">
-    <w:name w:val="Heading 1 Char"/>
-    <w:aliases w:val="h1 Char,Level 1 Topic Heading Char"/>
-    <w:link w:val="Heading1"/>
-    <w:uiPriority w:val="99"/>
-    <w:rsid w:val="000640E0"/>
-    <w:rPr>
-      <w:rFonts w:ascii="Cambria" w:eastAsia="Times New Roman" w:hAnsi="Cambria" w:cs="Times New Roman"/>
-      <w:b/>
-      <w:bCs/>
-      <w:color w:val="365F91"/>
-      <w:sz w:val="28"/>
-      <w:szCs w:val="28"/>
-    </w:rPr>
-  </w:style>
-  <w:style w:type="paragraph" w:styleId="TOCHeading">
-    <w:name w:val="TOC Heading"/>
-    <w:next w:val="Normal"/>
-    <w:uiPriority w:val="39"/>
-    <w:semiHidden/>
-    <w:qFormat/>
-    <w:rsid w:val="000640E0"/>
-    <w:pPr>
-      <w:pBdr>
-        <w:bottom w:val="single" w:sz="4" w:space="1" w:color="auto"/>
-      </w:pBdr>
-      <w:spacing w:after="120" w:line="240" w:lineRule="auto"/>
-    </w:pPr>
-    <w:rPr>
-      <w:rFonts w:ascii="Arial" w:hAnsi="Arial" w:cs="Times New Roman"/>
-      <w:b/>
-      <w:bCs/>
-      <w:kern w:val="24"/>
-      <w:sz w:val="40"/>
-      <w:szCs w:val="40"/>
-    </w:rPr>
-  </w:style>
-  <w:style w:type="paragraph" w:styleId="TOC2">
-    <w:name w:val="toc 2"/>
-    <w:aliases w:val="toc2"/>
-    <w:basedOn w:val="Normal"/>
-    <w:next w:val="Normal"/>
-    <w:uiPriority w:val="39"/>
-    <w:rsid w:val="000640E0"/>
-    <w:pPr>
-      <w:spacing w:after="0" w:line="280" w:lineRule="exact"/>
-      <w:ind w:left="374" w:hanging="187"/>
-    </w:pPr>
-    <w:rPr>
-      <w:rFonts w:eastAsia="SimSun"/>
-      <w:kern w:val="24"/>
-    </w:rPr>
-  </w:style>
-  <w:style w:type="paragraph" w:styleId="TOC3">
-    <w:name w:val="toc 3"/>
-    <w:aliases w:val="toc3"/>
-    <w:basedOn w:val="Normal"/>
-    <w:next w:val="Normal"/>
-    <w:uiPriority w:val="39"/>
-    <w:rsid w:val="000640E0"/>
-    <w:pPr>
-      <w:spacing w:after="0" w:line="280" w:lineRule="exact"/>
-      <w:ind w:left="561" w:hanging="187"/>
-    </w:pPr>
-    <w:rPr>
-      <w:rFonts w:eastAsia="SimSun"/>
-      <w:kern w:val="24"/>
-    </w:rPr>
-  </w:style>
-  <w:style w:type="character" w:styleId="Hyperlink">
-    <w:name w:val="Hyperlink"/>
-    <w:uiPriority w:val="99"/>
-    <w:rsid w:val="000640E0"/>
-    <w:rPr>
-      <w:color w:val="0000FF"/>
-      <w:u w:val="single"/>
-    </w:rPr>
-  </w:style>
-  <w:style w:type="table" w:styleId="LightShading">
-    <w:name w:val="Light Shading"/>
-    <w:basedOn w:val="TableNormal"/>
-    <w:uiPriority w:val="60"/>
-    <w:rsid w:val="00A46597"/>
-    <w:pPr>
-      <w:spacing w:after="0" w:line="240" w:lineRule="auto"/>
-    </w:pPr>
-    <w:rPr>
-      <w:color w:val="000000" w:themeColor="text1" w:themeShade="BF"/>
-    </w:rPr>
-    <w:tblPr>
-      <w:tblStyleRowBandSize w:val="1"/>
-      <w:tblStyleColBandSize w:val="1"/>
-      <w:tblBorders>
-        <w:top w:val="single" w:sz="8" w:space="0" w:color="000000" w:themeColor="text1"/>
-        <w:bottom w:val="single" w:sz="8" w:space="0" w:color="000000" w:themeColor="text1"/>
-      </w:tblBorders>
-    </w:tblPr>
-    <w:tblStylePr w:type="firstRow">
-      <w:pPr>
-        <w:spacing w:before="0" w:after="0" w:line="240" w:lineRule="auto"/>
-      </w:pPr>
-      <w:rPr>
-        <w:b/>
-        <w:bCs/>
-      </w:rPr>
-      <w:tblPr/>
-      <w:tcPr>
-        <w:tcBorders>
-          <w:top w:val="single" w:sz="8" w:space="0" w:color="000000" w:themeColor="text1"/>
-          <w:left w:val="nil"/>
-          <w:bottom w:val="single" w:sz="8" w:space="0" w:color="000000" w:themeColor="text1"/>
-          <w:right w:val="nil"/>
-          <w:insideH w:val="nil"/>
-          <w:insideV w:val="nil"/>
-        </w:tcBorders>
-      </w:tcPr>
-    </w:tblStylePr>
-    <w:tblStylePr w:type="lastRow">
-      <w:pPr>
-        <w:spacing w:before="0" w:after="0" w:line="240" w:lineRule="auto"/>
-      </w:pPr>
-      <w:rPr>
-        <w:b/>
-        <w:bCs/>
-      </w:rPr>
-      <w:tblPr/>
-      <w:tcPr>
-        <w:tcBorders>
-          <w:top w:val="single" w:sz="8" w:space="0" w:color="000000" w:themeColor="text1"/>
-          <w:left w:val="nil"/>
-          <w:bottom w:val="single" w:sz="8" w:space="0" w:color="000000" w:themeColor="text1"/>
-          <w:right w:val="nil"/>
-          <w:insideH w:val="nil"/>
-          <w:insideV w:val="nil"/>
-        </w:tcBorders>
-      </w:tcPr>
-    </w:tblStylePr>
-    <w:tblStylePr w:type="firstCol">
-      <w:rPr>
-        <w:b/>
-        <w:bCs/>
-      </w:rPr>
-    </w:tblStylePr>
-    <w:tblStylePr w:type="lastCol">
-      <w:rPr>
-        <w:b/>
-        <w:bCs/>
-      </w:rPr>
-    </w:tblStylePr>
-    <w:tblStylePr w:type="band1Vert">
-      <w:tblPr/>
-      <w:tcPr>
-        <w:tcBorders>
-          <w:left w:val="nil"/>
-          <w:right w:val="nil"/>
-          <w:insideH w:val="nil"/>
-          <w:insideV w:val="nil"/>
-        </w:tcBorders>
-        <w:shd w:val="clear" w:color="auto" w:fill="C0C0C0" w:themeFill="text1" w:themeFillTint="3F"/>
-      </w:tcPr>
-    </w:tblStylePr>
-    <w:tblStylePr w:type="band1Horz">
-      <w:tblPr/>
-      <w:tcPr>
-        <w:tcBorders>
-          <w:left w:val="nil"/>
-          <w:right w:val="nil"/>
-          <w:insideH w:val="nil"/>
-          <w:insideV w:val="nil"/>
-        </w:tcBorders>
-        <w:shd w:val="clear" w:color="auto" w:fill="C0C0C0" w:themeFill="text1" w:themeFillTint="3F"/>
-      </w:tcPr>
-    </w:tblStylePr>
-  </w:style>
-  <w:style w:type="character" w:styleId="FollowedHyperlink">
-    <w:name w:val="FollowedHyperlink"/>
-    <w:basedOn w:val="DefaultParagraphFont"/>
-    <w:uiPriority w:val="99"/>
-    <w:semiHidden/>
-    <w:unhideWhenUsed/>
-    <w:rsid w:val="0081723F"/>
-    <w:rPr>
-      <w:color w:val="800080" w:themeColor="followedHyperlink"/>
-      <w:u w:val="single"/>
-    </w:rPr>
-  </w:style>
-  <w:style w:type="paragraph" w:styleId="ListNumber">
-    <w:name w:val="List Number"/>
-    <w:basedOn w:val="Normal"/>
-    <w:uiPriority w:val="99"/>
-    <w:semiHidden/>
-    <w:rsid w:val="000640E0"/>
-    <w:pPr>
-      <w:tabs>
-        <w:tab w:val="num" w:pos="360"/>
-      </w:tabs>
-      <w:ind w:left="360" w:hanging="360"/>
-      <w:contextualSpacing/>
-    </w:pPr>
-  </w:style>
-  <w:style w:type="paragraph" w:styleId="NormalWeb">
-    <w:name w:val="Normal (Web)"/>
-    <w:basedOn w:val="Normal"/>
-    <w:uiPriority w:val="99"/>
-    <w:rsid w:val="000640E0"/>
-    <w:rPr>
-      <w:rFonts w:ascii="Verdana" w:hAnsi="Verdana"/>
-      <w:sz w:val="24"/>
-      <w:szCs w:val="24"/>
-    </w:rPr>
-  </w:style>
-  <w:style w:type="paragraph" w:styleId="Revision">
-    <w:name w:val="Revision"/>
-    <w:hidden/>
-    <w:uiPriority w:val="99"/>
-    <w:semiHidden/>
-    <w:rsid w:val="009F00D1"/>
-    <w:pPr>
-      <w:spacing w:after="0" w:line="240" w:lineRule="auto"/>
-    </w:pPr>
-  </w:style>
-  <w:style w:type="character" w:customStyle="1" w:styleId="ListParagraphChar">
-    <w:name w:val="List Paragraph Char"/>
-    <w:basedOn w:val="DefaultParagraphFont"/>
-    <w:link w:val="ListParagraph"/>
-    <w:uiPriority w:val="34"/>
-    <w:rsid w:val="00195A88"/>
-    <w:rPr>
-      <w:rFonts w:ascii="Arial" w:eastAsia="Calibri" w:hAnsi="Arial" w:cs="Times New Roman"/>
-      <w:sz w:val="20"/>
-      <w:szCs w:val="20"/>
-    </w:rPr>
-  </w:style>
-  <w:style w:type="table" w:customStyle="1" w:styleId="LightShading1">
-    <w:name w:val="Light Shading1"/>
-    <w:basedOn w:val="TableNormal"/>
-    <w:next w:val="LightShading"/>
-    <w:uiPriority w:val="60"/>
-    <w:rsid w:val="00BB1D92"/>
-    <w:pPr>
-      <w:spacing w:after="0" w:line="240" w:lineRule="auto"/>
-    </w:pPr>
-    <w:rPr>
-      <w:rFonts w:ascii="Calibri" w:eastAsia="Calibri" w:hAnsi="Calibri" w:cs="Times New Roman"/>
-      <w:color w:val="000000" w:themeColor="text1" w:themeShade="BF"/>
-    </w:rPr>
-    <w:tblPr>
-      <w:tblStyleRowBandSize w:val="1"/>
-      <w:tblStyleColBandSize w:val="1"/>
-      <w:tblBorders>
-        <w:top w:val="single" w:sz="8" w:space="0" w:color="000000" w:themeColor="text1"/>
-        <w:bottom w:val="single" w:sz="8" w:space="0" w:color="000000" w:themeColor="text1"/>
-      </w:tblBorders>
-    </w:tblPr>
-    <w:tblStylePr w:type="firstRow">
-      <w:pPr>
-        <w:spacing w:beforeLines="0" w:before="0" w:beforeAutospacing="0" w:afterLines="0" w:after="0" w:afterAutospacing="0" w:line="240" w:lineRule="auto"/>
-      </w:pPr>
-      <w:rPr>
-        <w:b/>
-        <w:bCs/>
-      </w:rPr>
-      <w:tblPr/>
-      <w:tcPr>
-        <w:tcBorders>
-          <w:top w:val="single" w:sz="8" w:space="0" w:color="000000" w:themeColor="text1"/>
-          <w:left w:val="nil"/>
-          <w:bottom w:val="single" w:sz="8" w:space="0" w:color="000000" w:themeColor="text1"/>
-          <w:right w:val="nil"/>
-          <w:insideH w:val="nil"/>
-          <w:insideV w:val="nil"/>
-        </w:tcBorders>
-      </w:tcPr>
-    </w:tblStylePr>
-    <w:tblStylePr w:type="lastRow">
-      <w:pPr>
-        <w:spacing w:beforeLines="0" w:before="0" w:beforeAutospacing="0" w:afterLines="0" w:after="0" w:afterAutospacing="0" w:line="240" w:lineRule="auto"/>
-      </w:pPr>
-      <w:rPr>
-        <w:b/>
-        <w:bCs/>
-      </w:rPr>
-      <w:tblPr/>
-      <w:tcPr>
-        <w:tcBorders>
-          <w:top w:val="single" w:sz="8" w:space="0" w:color="000000" w:themeColor="text1"/>
-          <w:left w:val="nil"/>
-          <w:bottom w:val="single" w:sz="8" w:space="0" w:color="000000" w:themeColor="text1"/>
-          <w:right w:val="nil"/>
-          <w:insideH w:val="nil"/>
-          <w:insideV w:val="nil"/>
-        </w:tcBorders>
-      </w:tcPr>
-    </w:tblStylePr>
-    <w:tblStylePr w:type="firstCol">
-      <w:rPr>
-        <w:b/>
-        <w:bCs/>
-      </w:rPr>
-    </w:tblStylePr>
-    <w:tblStylePr w:type="lastCol">
-      <w:rPr>
-        <w:b/>
-        <w:bCs/>
-      </w:rPr>
-    </w:tblStylePr>
-    <w:tblStylePr w:type="band1Vert">
-      <w:tblPr/>
-      <w:tcPr>
-        <w:tcBorders>
-          <w:left w:val="nil"/>
-          <w:right w:val="nil"/>
-          <w:insideH w:val="nil"/>
-          <w:insideV w:val="nil"/>
-        </w:tcBorders>
-        <w:shd w:val="clear" w:color="auto" w:fill="C0C0C0" w:themeFill="text1" w:themeFillTint="3F"/>
-      </w:tcPr>
-    </w:tblStylePr>
-    <w:tblStylePr w:type="band1Horz">
-      <w:tblPr/>
-      <w:tcPr>
-        <w:tcBorders>
-          <w:left w:val="nil"/>
-          <w:right w:val="nil"/>
-          <w:insideH w:val="nil"/>
-          <w:insideV w:val="nil"/>
-        </w:tcBorders>
-        <w:shd w:val="clear" w:color="auto" w:fill="C0C0C0" w:themeFill="text1" w:themeFillTint="3F"/>
-      </w:tcPr>
-    </w:tblStylePr>
-  </w:style>
-  <w:style w:type="table" w:customStyle="1" w:styleId="TableGrid1">
-    <w:name w:val="Table Grid1"/>
-    <w:basedOn w:val="TableNormal"/>
-    <w:next w:val="TableGrid"/>
-    <w:uiPriority w:val="59"/>
-    <w:rsid w:val="00C50EDA"/>
-    <w:pPr>
-      <w:spacing w:after="0" w:line="240" w:lineRule="auto"/>
-    </w:pPr>
-    <w:tblPr>
-      <w:tblBorders>
-        <w:top w:val="single" w:sz="4" w:space="0" w:color="auto"/>
-        <w:left w:val="single" w:sz="4" w:space="0" w:color="auto"/>
-        <w:bottom w:val="single" w:sz="4" w:space="0" w:color="auto"/>
-        <w:right w:val="single" w:sz="4" w:space="0" w:color="auto"/>
-        <w:insideH w:val="single" w:sz="4" w:space="0" w:color="auto"/>
-        <w:insideV w:val="single" w:sz="4" w:space="0" w:color="auto"/>
-      </w:tblBorders>
-    </w:tblPr>
-  </w:style>
-  <w:style w:type="table" w:customStyle="1" w:styleId="LightShading2">
-    <w:name w:val="Light Shading2"/>
-    <w:basedOn w:val="TableNormal"/>
-    <w:next w:val="LightShading"/>
-    <w:uiPriority w:val="60"/>
-    <w:rsid w:val="00312F17"/>
-    <w:pPr>
-      <w:spacing w:after="0" w:line="240" w:lineRule="auto"/>
-    </w:pPr>
-    <w:rPr>
-      <w:rFonts w:ascii="Calibri" w:hAnsi="Calibri" w:cs="Times New Roman"/>
-      <w:color w:val="000000" w:themeColor="text1" w:themeShade="BF"/>
-    </w:rPr>
-    <w:tblPr>
-      <w:tblStyleRowBandSize w:val="1"/>
-      <w:tblStyleColBandSize w:val="1"/>
-      <w:tblBorders>
-        <w:top w:val="single" w:sz="8" w:space="0" w:color="000000" w:themeColor="text1"/>
-        <w:bottom w:val="single" w:sz="8" w:space="0" w:color="000000" w:themeColor="text1"/>
-      </w:tblBorders>
-    </w:tblPr>
-    <w:tblStylePr w:type="firstRow">
-      <w:pPr>
-        <w:spacing w:beforeLines="0" w:before="0" w:beforeAutospacing="0" w:afterLines="0" w:after="0" w:afterAutospacing="0" w:line="240" w:lineRule="auto"/>
-      </w:pPr>
-      <w:rPr>
-        <w:b/>
-        <w:bCs/>
-      </w:rPr>
-      <w:tblPr/>
-      <w:tcPr>
-        <w:tcBorders>
-          <w:top w:val="single" w:sz="8" w:space="0" w:color="000000" w:themeColor="text1"/>
-          <w:left w:val="nil"/>
-          <w:bottom w:val="single" w:sz="8" w:space="0" w:color="000000" w:themeColor="text1"/>
-          <w:right w:val="nil"/>
-          <w:insideH w:val="nil"/>
-          <w:insideV w:val="nil"/>
-        </w:tcBorders>
-      </w:tcPr>
-    </w:tblStylePr>
-    <w:tblStylePr w:type="lastRow">
-      <w:pPr>
-        <w:spacing w:beforeLines="0" w:before="0" w:beforeAutospacing="0" w:afterLines="0" w:after="0" w:afterAutospacing="0" w:line="240" w:lineRule="auto"/>
-      </w:pPr>
-      <w:rPr>
-        <w:b/>
-        <w:bCs/>
-      </w:rPr>
-      <w:tblPr/>
-      <w:tcPr>
-        <w:tcBorders>
-          <w:top w:val="single" w:sz="8" w:space="0" w:color="000000" w:themeColor="text1"/>
-          <w:left w:val="nil"/>
-          <w:bottom w:val="single" w:sz="8" w:space="0" w:color="000000" w:themeColor="text1"/>
-          <w:right w:val="nil"/>
-          <w:insideH w:val="nil"/>
-          <w:insideV w:val="nil"/>
-        </w:tcBorders>
-      </w:tcPr>
-    </w:tblStylePr>
-    <w:tblStylePr w:type="firstCol">
-      <w:rPr>
-        <w:b/>
-        <w:bCs/>
-      </w:rPr>
-    </w:tblStylePr>
-    <w:tblStylePr w:type="lastCol">
-      <w:rPr>
-        <w:b/>
-        <w:bCs/>
-      </w:rPr>
-    </w:tblStylePr>
-    <w:tblStylePr w:type="band1Vert">
-      <w:tblPr/>
-      <w:tcPr>
-        <w:tcBorders>
-          <w:left w:val="nil"/>
-          <w:right w:val="nil"/>
-          <w:insideH w:val="nil"/>
-          <w:insideV w:val="nil"/>
-        </w:tcBorders>
-        <w:shd w:val="clear" w:color="auto" w:fill="C0C0C0" w:themeFill="text1" w:themeFillTint="3F"/>
-      </w:tcPr>
-    </w:tblStylePr>
-    <w:tblStylePr w:type="band1Horz">
-      <w:tblPr/>
-      <w:tcPr>
-        <w:tcBorders>
-          <w:left w:val="nil"/>
-          <w:right w:val="nil"/>
-          <w:insideH w:val="nil"/>
-          <w:insideV w:val="nil"/>
-        </w:tcBorders>
-        <w:shd w:val="clear" w:color="auto" w:fill="C0C0C0" w:themeFill="text1" w:themeFillTint="3F"/>
-      </w:tcPr>
-    </w:tblStylePr>
-  </w:style>
-  <w:style w:type="paragraph" w:customStyle="1" w:styleId="LWPTableCaption">
-    <w:name w:val="LWP: Table Caption"/>
-    <w:basedOn w:val="LWPFigureCaption"/>
-    <w:next w:val="LWPParagraphText"/>
-    <w:qFormat/>
-    <w:rsid w:val="000640E0"/>
-    <w:pPr>
-      <w:keepNext/>
-      <w:spacing w:before="120"/>
-    </w:pPr>
-  </w:style>
-  <w:style w:type="paragraph" w:customStyle="1" w:styleId="LWPTableText">
-    <w:name w:val="LWP: Table Text"/>
-    <w:basedOn w:val="Normal"/>
-    <w:link w:val="LWPTableTextChar"/>
-    <w:qFormat/>
-    <w:rsid w:val="000640E0"/>
-    <w:pPr>
-      <w:spacing w:after="0" w:line="240" w:lineRule="exact"/>
-    </w:pPr>
-    <w:rPr>
-      <w:rFonts w:eastAsia="Times New Roman" w:cs="Segoe"/>
-      <w:sz w:val="18"/>
-      <w:szCs w:val="18"/>
-    </w:rPr>
-  </w:style>
-  <w:style w:type="paragraph" w:customStyle="1" w:styleId="LWPTableHeading">
-    <w:name w:val="LWP: Table Heading"/>
-    <w:basedOn w:val="LWPParagraphText"/>
-    <w:qFormat/>
-    <w:rsid w:val="000640E0"/>
-    <w:pPr>
-      <w:spacing w:after="60"/>
-    </w:pPr>
-    <w:rPr>
-      <w:b/>
-    </w:rPr>
-  </w:style>
-  <w:style w:type="paragraph" w:customStyle="1" w:styleId="ChapterNumber">
-    <w:name w:val="Chapter Number"/>
-    <w:basedOn w:val="Normal"/>
-    <w:next w:val="Normal"/>
-    <w:autoRedefine/>
-    <w:uiPriority w:val="99"/>
-    <w:semiHidden/>
-    <w:rsid w:val="000640E0"/>
-    <w:rPr>
-      <w:b/>
-      <w:caps/>
-      <w:color w:val="7F7F7F"/>
-      <w:sz w:val="24"/>
-    </w:rPr>
-  </w:style>
-  <w:style w:type="paragraph" w:styleId="ListBullet">
-    <w:name w:val="List Bullet"/>
-    <w:basedOn w:val="Normal"/>
-    <w:uiPriority w:val="99"/>
-    <w:semiHidden/>
-    <w:rsid w:val="000640E0"/>
-    <w:pPr>
-      <w:tabs>
-        <w:tab w:val="num" w:pos="360"/>
-      </w:tabs>
-      <w:ind w:left="360" w:hanging="360"/>
-      <w:contextualSpacing/>
-    </w:pPr>
-  </w:style>
-  <w:style w:type="paragraph" w:customStyle="1" w:styleId="ChapterTOC">
-    <w:name w:val="Chapter TOC"/>
-    <w:basedOn w:val="ListBullet"/>
-    <w:next w:val="Normal"/>
-    <w:autoRedefine/>
-    <w:uiPriority w:val="99"/>
-    <w:semiHidden/>
-    <w:rsid w:val="000640E0"/>
-    <w:pPr>
-      <w:numPr>
-        <w:numId w:val="3"/>
-      </w:numPr>
-    </w:pPr>
-    <w:rPr>
-      <w:b/>
-      <w:color w:val="7F7F7F"/>
-    </w:rPr>
-  </w:style>
-  <w:style w:type="paragraph" w:customStyle="1" w:styleId="LWPParagraphinListLevel1">
-    <w:name w:val="LWP: Paragraph in List (Level 1)"/>
-    <w:basedOn w:val="ListParagraph"/>
-    <w:qFormat/>
-    <w:rsid w:val="000640E0"/>
-    <w:pPr>
-      <w:spacing w:before="40"/>
-    </w:pPr>
-  </w:style>
-  <w:style w:type="paragraph" w:customStyle="1" w:styleId="DefinitionList">
-    <w:name w:val="Definition List"/>
-    <w:basedOn w:val="LWPParagraphinListLevel1"/>
-    <w:autoRedefine/>
-    <w:uiPriority w:val="99"/>
-    <w:semiHidden/>
-    <w:qFormat/>
-    <w:rsid w:val="000640E0"/>
-    <w:pPr>
-      <w:contextualSpacing w:val="0"/>
-    </w:pPr>
-  </w:style>
-  <w:style w:type="paragraph" w:customStyle="1" w:styleId="LWPParagraphText">
-    <w:name w:val="LWP: Paragraph Text"/>
-    <w:basedOn w:val="Normal"/>
-    <w:qFormat/>
-    <w:rsid w:val="000640E0"/>
-    <w:pPr>
-      <w:spacing w:line="260" w:lineRule="exact"/>
-    </w:pPr>
-  </w:style>
-  <w:style w:type="paragraph" w:customStyle="1" w:styleId="Figure">
-    <w:name w:val="Figure"/>
-    <w:aliases w:val="fig"/>
-    <w:basedOn w:val="LWPParagraphText"/>
-    <w:next w:val="LWPParagraphText"/>
-    <w:autoRedefine/>
-    <w:uiPriority w:val="99"/>
-    <w:semiHidden/>
-    <w:qFormat/>
-    <w:rsid w:val="000640E0"/>
-    <w:pPr>
-      <w:keepNext/>
-      <w:spacing w:after="600"/>
-    </w:pPr>
-    <w:rPr>
-      <w:noProof/>
-    </w:rPr>
-  </w:style>
-  <w:style w:type="character" w:customStyle="1" w:styleId="Heading5Char">
-    <w:name w:val="Heading 5 Char"/>
-    <w:aliases w:val="h5 Char,Second Subheading Char"/>
-    <w:link w:val="Heading5"/>
-    <w:uiPriority w:val="99"/>
-    <w:rsid w:val="000640E0"/>
-    <w:rPr>
-      <w:rFonts w:ascii="Calibri" w:eastAsia="Times New Roman" w:hAnsi="Calibri" w:cs="Times New Roman"/>
-      <w:b/>
-      <w:bCs/>
-      <w:i/>
-      <w:iCs/>
-      <w:sz w:val="26"/>
-      <w:szCs w:val="26"/>
-    </w:rPr>
-  </w:style>
-  <w:style w:type="character" w:customStyle="1" w:styleId="Heading6Char">
-    <w:name w:val="Heading 6 Char"/>
-    <w:aliases w:val="h6 Char,Third Subheading Char"/>
-    <w:link w:val="Heading6"/>
-    <w:uiPriority w:val="99"/>
-    <w:rsid w:val="000640E0"/>
-    <w:rPr>
-      <w:rFonts w:ascii="Calibri" w:eastAsia="Times New Roman" w:hAnsi="Calibri" w:cs="Times New Roman"/>
-      <w:b/>
-      <w:bCs/>
-    </w:rPr>
-  </w:style>
-  <w:style w:type="character" w:customStyle="1" w:styleId="Heading7Char">
-    <w:name w:val="Heading 7 Char"/>
-    <w:aliases w:val="h7 Char"/>
-    <w:link w:val="Heading7"/>
-    <w:uiPriority w:val="99"/>
-    <w:rsid w:val="000640E0"/>
-    <w:rPr>
-      <w:rFonts w:ascii="Calibri" w:eastAsia="Times New Roman" w:hAnsi="Calibri" w:cs="Times New Roman"/>
-      <w:sz w:val="24"/>
-      <w:szCs w:val="24"/>
-    </w:rPr>
-  </w:style>
-  <w:style w:type="character" w:customStyle="1" w:styleId="Heading8Char">
-    <w:name w:val="Heading 8 Char"/>
-    <w:aliases w:val="h8 Char"/>
-    <w:link w:val="Heading8"/>
-    <w:uiPriority w:val="99"/>
-    <w:rsid w:val="000640E0"/>
-    <w:rPr>
-      <w:rFonts w:ascii="Calibri" w:eastAsia="Times New Roman" w:hAnsi="Calibri" w:cs="Times New Roman"/>
-      <w:i/>
-      <w:iCs/>
-      <w:sz w:val="24"/>
-      <w:szCs w:val="24"/>
-    </w:rPr>
-  </w:style>
-  <w:style w:type="character" w:customStyle="1" w:styleId="Heading9Char">
-    <w:name w:val="Heading 9 Char"/>
-    <w:aliases w:val="h9 Char"/>
-    <w:link w:val="Heading9"/>
-    <w:uiPriority w:val="99"/>
-    <w:rsid w:val="000640E0"/>
-    <w:rPr>
-      <w:rFonts w:ascii="Cambria" w:eastAsia="Times New Roman" w:hAnsi="Cambria" w:cs="Times New Roman"/>
-    </w:rPr>
-  </w:style>
-  <w:style w:type="paragraph" w:styleId="ListBullet3">
-    <w:name w:val="List Bullet 3"/>
-    <w:basedOn w:val="Normal"/>
-    <w:uiPriority w:val="99"/>
-    <w:semiHidden/>
-    <w:rsid w:val="000640E0"/>
-    <w:pPr>
-      <w:tabs>
-        <w:tab w:val="num" w:pos="1080"/>
-      </w:tabs>
-      <w:ind w:left="1080" w:hanging="360"/>
-      <w:contextualSpacing/>
-    </w:pPr>
-  </w:style>
-  <w:style w:type="paragraph" w:styleId="ListNumber4">
-    <w:name w:val="List Number 4"/>
-    <w:basedOn w:val="Normal"/>
-    <w:uiPriority w:val="99"/>
-    <w:semiHidden/>
-    <w:rsid w:val="000640E0"/>
-    <w:pPr>
-      <w:numPr>
-        <w:numId w:val="5"/>
-      </w:numPr>
-      <w:contextualSpacing/>
-    </w:pPr>
-  </w:style>
-  <w:style w:type="paragraph" w:customStyle="1" w:styleId="LWPAlertText">
-    <w:name w:val="LWP: Alert Text"/>
-    <w:basedOn w:val="LWPParagraphText"/>
-    <w:next w:val="LWPParagraphText"/>
-    <w:qFormat/>
-    <w:rsid w:val="000640E0"/>
-    <w:pPr>
-      <w:spacing w:before="120"/>
-      <w:ind w:left="360"/>
-    </w:pPr>
-    <w:rPr>
-      <w:i/>
-      <w:sz w:val="19"/>
-    </w:rPr>
-  </w:style>
-  <w:style w:type="paragraph" w:customStyle="1" w:styleId="LWPAlertTextinList">
-    <w:name w:val="LWP: Alert Text in List"/>
-    <w:basedOn w:val="LWPAlertText"/>
-    <w:next w:val="LWPParagraphText"/>
-    <w:qFormat/>
-    <w:rsid w:val="000640E0"/>
-    <w:pPr>
-      <w:ind w:left="720"/>
-    </w:pPr>
-  </w:style>
-  <w:style w:type="paragraph" w:customStyle="1" w:styleId="LWPChapterPaperTitle">
-    <w:name w:val="LWP: Chapter/Paper Title"/>
-    <w:basedOn w:val="Normal"/>
-    <w:next w:val="LWPParagraphText"/>
-    <w:qFormat/>
-    <w:rsid w:val="00D870DD"/>
-    <w:pPr>
-      <w:pBdr>
-        <w:bottom w:val="single" w:sz="4" w:space="1" w:color="auto"/>
-      </w:pBdr>
-      <w:spacing w:before="120"/>
-    </w:pPr>
-    <w:rPr>
-      <w:b/>
-      <w:color w:val="1F497D"/>
-      <w:sz w:val="40"/>
-    </w:rPr>
-  </w:style>
-  <w:style w:type="paragraph" w:customStyle="1" w:styleId="LWPCodeBlock">
-    <w:name w:val="LWP: Code Block"/>
-    <w:basedOn w:val="Normal"/>
-    <w:link w:val="LWPCodeBlockChar"/>
-    <w:qFormat/>
-    <w:rsid w:val="000640E0"/>
-    <w:pPr>
-      <w:shd w:val="clear" w:color="auto" w:fill="D9D9D9"/>
-      <w:autoSpaceDE w:val="0"/>
-      <w:autoSpaceDN w:val="0"/>
-      <w:adjustRightInd w:val="0"/>
-      <w:spacing w:after="20"/>
-    </w:pPr>
-    <w:rPr>
-      <w:rFonts w:ascii="Courier New" w:hAnsi="Courier New" w:cs="Courier New"/>
-      <w:noProof/>
-    </w:rPr>
-  </w:style>
-  <w:style w:type="character" w:customStyle="1" w:styleId="LWPCodeBlockChar">
-    <w:name w:val="LWP: Code Block Char"/>
-    <w:link w:val="LWPCodeBlock"/>
-    <w:rsid w:val="000640E0"/>
-    <w:rPr>
-      <w:rFonts w:ascii="Courier New" w:eastAsia="Calibri" w:hAnsi="Courier New" w:cs="Courier New"/>
-      <w:noProof/>
-      <w:sz w:val="20"/>
-      <w:szCs w:val="20"/>
-      <w:shd w:val="clear" w:color="auto" w:fill="D9D9D9"/>
-    </w:rPr>
-  </w:style>
-  <w:style w:type="paragraph" w:customStyle="1" w:styleId="LWPCodeBlockinList">
-    <w:name w:val="LWP: Code Block in List"/>
-    <w:basedOn w:val="LWPCodeBlock"/>
-    <w:qFormat/>
-    <w:rsid w:val="000640E0"/>
-    <w:pPr>
-      <w:ind w:left="720"/>
-    </w:pPr>
-  </w:style>
-  <w:style w:type="character" w:customStyle="1" w:styleId="LWPCodeEmbedded">
-    <w:name w:val="LWP: Code Embedded"/>
-    <w:rsid w:val="000640E0"/>
-    <w:rPr>
-      <w:rFonts w:ascii="Courier New" w:hAnsi="Courier New"/>
-      <w:noProof/>
-      <w:color w:val="auto"/>
-      <w:position w:val="0"/>
-      <w:sz w:val="20"/>
-      <w:szCs w:val="16"/>
-      <w:u w:val="none"/>
-    </w:rPr>
-  </w:style>
-  <w:style w:type="paragraph" w:customStyle="1" w:styleId="LWPFigure">
-    <w:name w:val="LWP: Figure"/>
-    <w:basedOn w:val="LWPParagraphText"/>
-    <w:next w:val="Normal"/>
-    <w:qFormat/>
-    <w:rsid w:val="000640E0"/>
-    <w:pPr>
-      <w:keepNext/>
-      <w:spacing w:after="240" w:line="240" w:lineRule="auto"/>
-    </w:pPr>
-  </w:style>
-  <w:style w:type="paragraph" w:customStyle="1" w:styleId="LWPFigureCaption">
-    <w:name w:val="LWP: Figure Caption"/>
-    <w:basedOn w:val="LWPParagraphText"/>
-    <w:next w:val="LWPParagraphText"/>
-    <w:qFormat/>
-    <w:rsid w:val="000640E0"/>
-    <w:rPr>
-      <w:b/>
-      <w:color w:val="4F81BD"/>
-      <w:sz w:val="18"/>
-    </w:rPr>
-  </w:style>
-  <w:style w:type="paragraph" w:customStyle="1" w:styleId="LWPFigureCaptioninList">
-    <w:name w:val="LWP: Figure Caption in List"/>
-    <w:basedOn w:val="LWPFigureCaption"/>
-    <w:next w:val="LWPParagraphText"/>
-    <w:qFormat/>
-    <w:rsid w:val="000640E0"/>
-    <w:pPr>
-      <w:ind w:left="720"/>
-    </w:pPr>
-  </w:style>
-  <w:style w:type="paragraph" w:customStyle="1" w:styleId="LWPFigureinList">
-    <w:name w:val="LWP: Figure in List"/>
-    <w:basedOn w:val="LWPFigure"/>
-    <w:next w:val="LWPFigureCaptioninList"/>
-    <w:qFormat/>
-    <w:rsid w:val="000640E0"/>
-    <w:pPr>
-      <w:ind w:left="720"/>
-    </w:pPr>
-  </w:style>
-  <w:style w:type="paragraph" w:customStyle="1" w:styleId="LWPFooter">
-    <w:name w:val="LWP: Footer"/>
-    <w:basedOn w:val="Footer"/>
-    <w:qFormat/>
-    <w:rsid w:val="000640E0"/>
-  </w:style>
-  <w:style w:type="paragraph" w:customStyle="1" w:styleId="LWPHeader">
-    <w:name w:val="LWP: Header"/>
-    <w:basedOn w:val="Header"/>
-    <w:qFormat/>
-    <w:rsid w:val="000640E0"/>
-    <w:pPr>
-      <w:pBdr>
-        <w:bottom w:val="single" w:sz="4" w:space="1" w:color="auto"/>
-      </w:pBdr>
-    </w:pPr>
-    <w:rPr>
-      <w:b/>
-    </w:rPr>
-  </w:style>
-  <w:style w:type="paragraph" w:customStyle="1" w:styleId="LWPHeading1H1">
-    <w:name w:val="LWP: Heading 1 (H1)"/>
-    <w:basedOn w:val="Heading1"/>
-    <w:next w:val="LWPParagraphText"/>
-    <w:qFormat/>
-    <w:rsid w:val="000640E0"/>
-    <w:pPr>
-      <w:keepLines w:val="0"/>
-      <w:numPr>
-        <w:numId w:val="0"/>
-      </w:numPr>
-      <w:spacing w:before="0" w:after="120"/>
-    </w:pPr>
-    <w:rPr>
-      <w:rFonts w:ascii="Arial" w:hAnsi="Arial"/>
-      <w:color w:val="auto"/>
-      <w:sz w:val="36"/>
-      <w:szCs w:val="36"/>
-    </w:rPr>
-  </w:style>
-  <w:style w:type="paragraph" w:customStyle="1" w:styleId="LWPHeading2H2">
-    <w:name w:val="LWP: Heading 2 (H2)"/>
-    <w:basedOn w:val="Heading2"/>
-    <w:next w:val="LWPParagraphText"/>
-    <w:qFormat/>
-    <w:rsid w:val="000640E0"/>
-    <w:pPr>
-      <w:keepLines w:val="0"/>
-      <w:numPr>
-        <w:ilvl w:val="0"/>
-        <w:numId w:val="0"/>
-      </w:numPr>
-      <w:spacing w:after="120"/>
-    </w:pPr>
-    <w:rPr>
-      <w:rFonts w:ascii="Arial" w:hAnsi="Arial"/>
-      <w:color w:val="auto"/>
-      <w:sz w:val="28"/>
-      <w:szCs w:val="28"/>
-    </w:rPr>
-  </w:style>
-  <w:style w:type="paragraph" w:customStyle="1" w:styleId="LWPHeading3H3">
-    <w:name w:val="LWP: Heading 3 (H3)"/>
-    <w:basedOn w:val="Heading3"/>
-    <w:next w:val="LWPParagraphText"/>
-    <w:qFormat/>
-    <w:rsid w:val="000640E0"/>
-    <w:pPr>
-      <w:numPr>
-        <w:ilvl w:val="0"/>
-        <w:numId w:val="0"/>
-      </w:numPr>
-      <w:spacing w:after="120"/>
-    </w:pPr>
-    <w:rPr>
-      <w:rFonts w:ascii="Arial" w:hAnsi="Arial"/>
-      <w:i/>
-    </w:rPr>
-  </w:style>
-  <w:style w:type="paragraph" w:customStyle="1" w:styleId="LWPHeading4H4">
-    <w:name w:val="LWP: Heading 4 (H4)"/>
-    <w:basedOn w:val="Heading4"/>
-    <w:next w:val="LWPParagraphText"/>
-    <w:qFormat/>
-    <w:rsid w:val="000640E0"/>
-    <w:pPr>
-      <w:numPr>
-        <w:ilvl w:val="0"/>
-        <w:numId w:val="0"/>
-      </w:numPr>
-      <w:spacing w:after="120"/>
-    </w:pPr>
-    <w:rPr>
-      <w:rFonts w:ascii="Arial" w:hAnsi="Arial"/>
-      <w:color w:val="4F81BD"/>
-      <w:sz w:val="21"/>
-      <w:szCs w:val="21"/>
-    </w:rPr>
-  </w:style>
-  <w:style w:type="paragraph" w:customStyle="1" w:styleId="LWPHeading5H5">
-    <w:name w:val="LWP: Heading 5 (H5)"/>
-    <w:basedOn w:val="Heading5"/>
-    <w:next w:val="LWPParagraphText"/>
-    <w:qFormat/>
-    <w:rsid w:val="000640E0"/>
-    <w:pPr>
-      <w:keepNext/>
-      <w:numPr>
-        <w:ilvl w:val="0"/>
-        <w:numId w:val="0"/>
-      </w:numPr>
-      <w:spacing w:after="120"/>
-    </w:pPr>
-    <w:rPr>
-      <w:rFonts w:ascii="Arial" w:hAnsi="Arial"/>
-      <w:color w:val="4F81BD"/>
-      <w:sz w:val="21"/>
-    </w:rPr>
-  </w:style>
-  <w:style w:type="paragraph" w:customStyle="1" w:styleId="LWPListBulletLevel1">
-    <w:name w:val="LWP: List Bullet (Level 1)"/>
-    <w:basedOn w:val="ListBullet"/>
-    <w:qFormat/>
-    <w:rsid w:val="000640E0"/>
-    <w:pPr>
-      <w:numPr>
-        <w:numId w:val="10"/>
-      </w:numPr>
-      <w:contextualSpacing w:val="0"/>
-    </w:pPr>
-  </w:style>
-  <w:style w:type="paragraph" w:customStyle="1" w:styleId="LWPListBulletLevel2">
-    <w:name w:val="LWP: List Bullet (Level 2)"/>
-    <w:basedOn w:val="LWPListBulletLevel1"/>
-    <w:qFormat/>
-    <w:rsid w:val="000640E0"/>
-    <w:pPr>
-      <w:numPr>
-        <w:numId w:val="6"/>
-      </w:numPr>
-    </w:pPr>
-  </w:style>
-  <w:style w:type="paragraph" w:customStyle="1" w:styleId="LWPListBulletLevel3">
-    <w:name w:val="LWP: List Bullet (Level 3)"/>
-    <w:basedOn w:val="ListBullet3"/>
-    <w:qFormat/>
-    <w:rsid w:val="000640E0"/>
-    <w:pPr>
-      <w:numPr>
-        <w:numId w:val="7"/>
-      </w:numPr>
-    </w:pPr>
-  </w:style>
-  <w:style w:type="paragraph" w:customStyle="1" w:styleId="LWPListNumberLevel1">
-    <w:name w:val="LWP: List Number (Level 1)"/>
-    <w:basedOn w:val="ListNumber"/>
-    <w:qFormat/>
-    <w:rsid w:val="000640E0"/>
-    <w:pPr>
-      <w:numPr>
-        <w:numId w:val="23"/>
-      </w:numPr>
-      <w:contextualSpacing w:val="0"/>
-    </w:pPr>
-  </w:style>
-  <w:style w:type="paragraph" w:customStyle="1" w:styleId="LWPListNumberLevel2">
-    <w:name w:val="LWP: List Number (Level 2)"/>
-    <w:basedOn w:val="LWPListNumberLevel1"/>
-    <w:qFormat/>
-    <w:rsid w:val="000640E0"/>
-    <w:pPr>
-      <w:numPr>
-        <w:numId w:val="8"/>
-      </w:numPr>
-    </w:pPr>
-  </w:style>
-  <w:style w:type="paragraph" w:customStyle="1" w:styleId="LWPLogFileBlock">
-    <w:name w:val="LWP: Log File Block"/>
-    <w:basedOn w:val="LWPCodeBlock"/>
-    <w:link w:val="LWPLogFileBlockChar"/>
-    <w:qFormat/>
-    <w:rsid w:val="000640E0"/>
-    <w:pPr>
-      <w:shd w:val="clear" w:color="auto" w:fill="DBE5F1"/>
-    </w:pPr>
-    <w:rPr>
-      <w:rFonts w:ascii="Calibri" w:hAnsi="Calibri"/>
-    </w:rPr>
-  </w:style>
-  <w:style w:type="character" w:customStyle="1" w:styleId="LWPLogFileBlockChar">
-    <w:name w:val="LWP: Log File Block Char"/>
-    <w:link w:val="LWPLogFileBlock"/>
-    <w:rsid w:val="000640E0"/>
-    <w:rPr>
-      <w:rFonts w:ascii="Calibri" w:eastAsia="Calibri" w:hAnsi="Calibri" w:cs="Courier New"/>
-      <w:noProof/>
-      <w:sz w:val="20"/>
-      <w:szCs w:val="20"/>
-      <w:shd w:val="clear" w:color="auto" w:fill="DBE5F1"/>
-    </w:rPr>
-  </w:style>
-  <w:style w:type="paragraph" w:customStyle="1" w:styleId="LWPParagraphinListLevel2">
-    <w:name w:val="LWP: Paragraph in List (Level 2)"/>
-    <w:basedOn w:val="LWPParagraphinListLevel1"/>
-    <w:qFormat/>
-    <w:rsid w:val="000640E0"/>
-    <w:pPr>
-      <w:ind w:left="1080"/>
-    </w:pPr>
-  </w:style>
-  <w:style w:type="character" w:styleId="PlaceholderText">
-    <w:name w:val="Placeholder Text"/>
-    <w:uiPriority w:val="99"/>
-    <w:semiHidden/>
-    <w:rsid w:val="000640E0"/>
-    <w:rPr>
-      <w:i/>
-    </w:rPr>
-  </w:style>
-  <w:style w:type="character" w:customStyle="1" w:styleId="LWPPlaceholder">
-    <w:name w:val="LWP: Placeholder"/>
-    <w:basedOn w:val="PlaceholderText"/>
-    <w:qFormat/>
-    <w:rsid w:val="000640E0"/>
-    <w:rPr>
-      <w:i/>
-    </w:rPr>
-  </w:style>
-  <w:style w:type="paragraph" w:customStyle="1" w:styleId="LWPProcedureHeading">
-    <w:name w:val="LWP: Procedure Heading"/>
-    <w:basedOn w:val="Normal"/>
-    <w:next w:val="LWPListNumberLevel1"/>
-    <w:qFormat/>
-    <w:rsid w:val="000640E0"/>
-    <w:pPr>
-      <w:keepNext/>
-      <w:numPr>
-        <w:numId w:val="9"/>
-      </w:numPr>
-      <w:spacing w:before="120"/>
-    </w:pPr>
-    <w:rPr>
-      <w:b/>
-      <w:color w:val="0830B0"/>
-    </w:rPr>
-  </w:style>
-  <w:style w:type="paragraph" w:customStyle="1" w:styleId="LWPSidebarText">
-    <w:name w:val="LWP: Sidebar Text"/>
-    <w:basedOn w:val="LWPParagraphText"/>
-    <w:qFormat/>
-    <w:rsid w:val="000640E0"/>
-    <w:rPr>
-      <w:sz w:val="19"/>
-      <w:szCs w:val="19"/>
-    </w:rPr>
-  </w:style>
-  <w:style w:type="paragraph" w:customStyle="1" w:styleId="LWPSidebarAlertText">
-    <w:name w:val="LWP: Sidebar Alert Text"/>
-    <w:basedOn w:val="LWPSidebarText"/>
-    <w:next w:val="LWPSidebarText"/>
-    <w:qFormat/>
-    <w:rsid w:val="000640E0"/>
-    <w:pPr>
-      <w:ind w:left="432"/>
-    </w:pPr>
-  </w:style>
-  <w:style w:type="paragraph" w:customStyle="1" w:styleId="LWPSidebarBulletList">
-    <w:name w:val="LWP: Sidebar Bullet List"/>
-    <w:basedOn w:val="LWPListBulletLevel1"/>
-    <w:qFormat/>
-    <w:rsid w:val="000640E0"/>
-    <w:pPr>
-      <w:numPr>
-        <w:numId w:val="0"/>
-      </w:numPr>
-    </w:pPr>
-    <w:rPr>
-      <w:sz w:val="18"/>
-    </w:rPr>
-  </w:style>
-  <w:style w:type="paragraph" w:customStyle="1" w:styleId="LWPSidebarCodeBlock">
-    <w:name w:val="LWP: Sidebar Code Block"/>
-    <w:basedOn w:val="LWPCodeBlock"/>
-    <w:qFormat/>
-    <w:rsid w:val="000640E0"/>
-    <w:pPr>
-      <w:shd w:val="clear" w:color="auto" w:fill="F2F2F2"/>
-      <w:ind w:left="360" w:hanging="360"/>
-    </w:pPr>
-    <w:rPr>
-      <w:sz w:val="18"/>
-    </w:rPr>
-  </w:style>
-  <w:style w:type="paragraph" w:customStyle="1" w:styleId="LWPSidebarContributorName">
-    <w:name w:val="LWP: Sidebar Contributor Name"/>
-    <w:basedOn w:val="LWPParagraphText"/>
-    <w:next w:val="Normal"/>
-    <w:qFormat/>
-    <w:rsid w:val="000640E0"/>
-    <w:pPr>
-      <w:keepNext/>
-      <w:spacing w:after="80"/>
-    </w:pPr>
-    <w:rPr>
-      <w:b/>
-    </w:rPr>
-  </w:style>
-  <w:style w:type="paragraph" w:customStyle="1" w:styleId="LWPSidebarContributorTitle">
-    <w:name w:val="LWP: Sidebar Contributor Title"/>
-    <w:basedOn w:val="LWPSidebarContributorName"/>
-    <w:next w:val="LWPSidebarText"/>
-    <w:qFormat/>
-    <w:rsid w:val="000640E0"/>
-    <w:pPr>
-      <w:spacing w:after="160"/>
-    </w:pPr>
-    <w:rPr>
-      <w:b w:val="0"/>
-      <w:i/>
-    </w:rPr>
-  </w:style>
-  <w:style w:type="paragraph" w:customStyle="1" w:styleId="LWPSidebarNumberList">
-    <w:name w:val="LWP: Sidebar Number List"/>
-    <w:basedOn w:val="LWPListNumberLevel1"/>
-    <w:qFormat/>
-    <w:rsid w:val="000640E0"/>
-    <w:pPr>
-      <w:numPr>
-        <w:numId w:val="0"/>
-      </w:numPr>
-    </w:pPr>
-    <w:rPr>
-      <w:sz w:val="18"/>
-    </w:rPr>
-  </w:style>
-  <w:style w:type="paragraph" w:customStyle="1" w:styleId="LWPSidebarSubtitle">
-    <w:name w:val="LWP: Sidebar Subtitle"/>
-    <w:basedOn w:val="LWPSidebarContributorTitle"/>
-    <w:next w:val="LWPSidebarContributorName"/>
-    <w:qFormat/>
-    <w:rsid w:val="000640E0"/>
-    <w:pPr>
-      <w:spacing w:before="40" w:after="80"/>
-    </w:pPr>
-    <w:rPr>
-      <w:b/>
-      <w:color w:val="4F81BD"/>
-      <w:sz w:val="24"/>
-      <w:szCs w:val="24"/>
-    </w:rPr>
-  </w:style>
-  <w:style w:type="paragraph" w:customStyle="1" w:styleId="LWPSidebarTitle">
-    <w:name w:val="LWP: Sidebar Title"/>
-    <w:basedOn w:val="LWPHeading1H1"/>
-    <w:next w:val="LWPSidebarSubtitle"/>
-    <w:qFormat/>
-    <w:rsid w:val="000640E0"/>
-    <w:pPr>
-      <w:spacing w:before="200"/>
-    </w:pPr>
-    <w:rPr>
-      <w:color w:val="1F497D"/>
-      <w:sz w:val="32"/>
-    </w:rPr>
-  </w:style>
-  <w:style w:type="paragraph" w:customStyle="1" w:styleId="LWPSpaceafterTablesCodeBlocks">
-    <w:name w:val="LWP: Space after Tables/Code Blocks"/>
-    <w:basedOn w:val="Normal"/>
-    <w:next w:val="Normal"/>
-    <w:qFormat/>
-    <w:rsid w:val="000640E0"/>
-    <w:pPr>
-      <w:spacing w:after="0"/>
-    </w:pPr>
-    <w:rPr>
-      <w:sz w:val="16"/>
-    </w:rPr>
-  </w:style>
-  <w:style w:type="paragraph" w:customStyle="1" w:styleId="LWPSubtitleProductName">
-    <w:name w:val="LWP: Subtitle/Product Name"/>
-    <w:basedOn w:val="LWPParagraphText"/>
-    <w:qFormat/>
-    <w:rsid w:val="000640E0"/>
-    <w:pPr>
-      <w:spacing w:after="360"/>
-    </w:pPr>
-    <w:rPr>
-      <w:b/>
-      <w:color w:val="1F497D"/>
-      <w:sz w:val="28"/>
-      <w:szCs w:val="28"/>
-    </w:rPr>
-  </w:style>
-  <w:style w:type="paragraph" w:customStyle="1" w:styleId="LWPTableAlertText">
-    <w:name w:val="LWP: Table Alert Text"/>
-    <w:basedOn w:val="LWPTableText"/>
-    <w:qFormat/>
-    <w:rsid w:val="000640E0"/>
-    <w:pPr>
-      <w:ind w:left="216"/>
-    </w:pPr>
-    <w:rPr>
-      <w:i/>
-      <w:sz w:val="16"/>
-    </w:rPr>
-  </w:style>
-  <w:style w:type="paragraph" w:customStyle="1" w:styleId="LWPTableBulletList">
-    <w:name w:val="LWP: Table Bullet List"/>
-    <w:basedOn w:val="LWPListBulletLevel1"/>
-    <w:qFormat/>
-    <w:rsid w:val="000640E0"/>
-    <w:pPr>
-      <w:numPr>
-        <w:numId w:val="11"/>
-      </w:numPr>
-      <w:spacing w:after="0"/>
-    </w:pPr>
-    <w:rPr>
-      <w:sz w:val="18"/>
-    </w:rPr>
-  </w:style>
-  <w:style w:type="paragraph" w:customStyle="1" w:styleId="LWPTableCaptioninList">
-    <w:name w:val="LWP: Table Caption in List"/>
-    <w:basedOn w:val="LWPTableCaption"/>
-    <w:next w:val="LWPParagraphinListLevel1"/>
-    <w:qFormat/>
-    <w:rsid w:val="000640E0"/>
-    <w:pPr>
-      <w:ind w:left="720"/>
-    </w:pPr>
-  </w:style>
-  <w:style w:type="paragraph" w:customStyle="1" w:styleId="LWPTableNumberList">
-    <w:name w:val="LWP: Table Number List"/>
-    <w:basedOn w:val="LWPTableText"/>
-    <w:qFormat/>
-    <w:rsid w:val="000640E0"/>
-    <w:pPr>
-      <w:numPr>
-        <w:numId w:val="12"/>
-      </w:numPr>
-      <w:spacing w:line="276" w:lineRule="auto"/>
-      <w:contextualSpacing/>
-    </w:pPr>
-  </w:style>
-  <w:style w:type="table" w:customStyle="1" w:styleId="LWPTableStyle">
-    <w:name w:val="LWP: Table Style"/>
-    <w:basedOn w:val="TableNormal"/>
-    <w:uiPriority w:val="99"/>
-    <w:rsid w:val="000640E0"/>
-    <w:pPr>
-      <w:spacing w:after="0" w:line="240" w:lineRule="auto"/>
-    </w:pPr>
-    <w:rPr>
-      <w:rFonts w:ascii="Arial" w:eastAsia="Calibri" w:hAnsi="Arial" w:cs="Times New Roman"/>
-      <w:sz w:val="18"/>
-      <w:szCs w:val="20"/>
-    </w:rPr>
-    <w:tblPr>
-      <w:tblBorders>
-        <w:bottom w:val="single" w:sz="4" w:space="0" w:color="auto"/>
-        <w:insideH w:val="single" w:sz="4" w:space="0" w:color="auto"/>
-      </w:tblBorders>
-      <w:tblCellMar>
-        <w:top w:w="115" w:type="dxa"/>
-        <w:left w:w="115" w:type="dxa"/>
-        <w:bottom w:w="115" w:type="dxa"/>
-        <w:right w:w="115" w:type="dxa"/>
-      </w:tblCellMar>
-    </w:tblPr>
-    <w:tblStylePr w:type="firstRow">
-      <w:rPr>
-        <w:rFonts w:ascii="Arial" w:hAnsi="Arial"/>
-        <w:b/>
-        <w:sz w:val="20"/>
-      </w:rPr>
-      <w:tblPr>
-        <w:tblCellMar>
-          <w:top w:w="115" w:type="dxa"/>
-          <w:left w:w="115" w:type="dxa"/>
-          <w:bottom w:w="115" w:type="dxa"/>
-          <w:right w:w="115" w:type="dxa"/>
-        </w:tblCellMar>
-      </w:tblPr>
-      <w:tcPr>
-        <w:shd w:val="clear" w:color="auto" w:fill="BFBFBF"/>
-      </w:tcPr>
-    </w:tblStylePr>
-  </w:style>
-  <w:style w:type="paragraph" w:customStyle="1" w:styleId="LWPTOCHeading">
-    <w:name w:val="LWP: TOC Heading"/>
-    <w:basedOn w:val="TOCHeading"/>
-    <w:next w:val="LWPParagraphText"/>
-    <w:qFormat/>
-    <w:rsid w:val="000640E0"/>
-    <w:rPr>
-      <w:color w:val="1F497D"/>
-    </w:rPr>
-  </w:style>
-  <w:style w:type="paragraph" w:customStyle="1" w:styleId="NotationText">
-    <w:name w:val="Notation Text"/>
-    <w:basedOn w:val="Normal"/>
-    <w:next w:val="Normal"/>
-    <w:uiPriority w:val="99"/>
-    <w:semiHidden/>
-    <w:qFormat/>
-    <w:rsid w:val="000640E0"/>
-    <w:pPr>
-      <w:spacing w:after="160"/>
-    </w:pPr>
-    <w:rPr>
-      <w:color w:val="C00000"/>
-    </w:rPr>
-  </w:style>
-  <w:style w:type="paragraph" w:customStyle="1" w:styleId="PageFooter">
-    <w:name w:val="Page Footer"/>
-    <w:aliases w:val="pgf"/>
-    <w:basedOn w:val="Normal"/>
-    <w:uiPriority w:val="99"/>
-    <w:semiHidden/>
-    <w:rsid w:val="000640E0"/>
-    <w:pPr>
-      <w:spacing w:after="0"/>
-      <w:jc w:val="right"/>
-    </w:pPr>
-    <w:rPr>
-      <w:rFonts w:eastAsia="SimSun"/>
-      <w:kern w:val="24"/>
-    </w:rPr>
-  </w:style>
-  <w:style w:type="character" w:styleId="Strong">
-    <w:name w:val="Strong"/>
-    <w:uiPriority w:val="99"/>
-    <w:qFormat/>
-    <w:rsid w:val="000640E0"/>
-    <w:rPr>
-      <w:b/>
-      <w:bCs/>
-    </w:rPr>
-  </w:style>
-  <w:style w:type="table" w:customStyle="1" w:styleId="TableStyle">
-    <w:name w:val="Table Style"/>
-    <w:basedOn w:val="TableNormal"/>
-    <w:uiPriority w:val="99"/>
-    <w:rsid w:val="000640E0"/>
-    <w:pPr>
-      <w:spacing w:before="60" w:after="60" w:line="240" w:lineRule="auto"/>
-    </w:pPr>
-    <w:rPr>
-      <w:rFonts w:ascii="Arial" w:eastAsia="Calibri" w:hAnsi="Arial" w:cs="Times New Roman"/>
-      <w:sz w:val="18"/>
-      <w:szCs w:val="20"/>
-    </w:rPr>
-    <w:tblPr>
-      <w:tblBorders>
-        <w:top w:val="single" w:sz="4" w:space="0" w:color="auto"/>
-        <w:bottom w:val="single" w:sz="4" w:space="0" w:color="auto"/>
-        <w:insideH w:val="single" w:sz="4" w:space="0" w:color="auto"/>
-      </w:tblBorders>
-    </w:tblPr>
-    <w:tblStylePr w:type="firstRow">
-      <w:pPr>
-        <w:wordWrap/>
-        <w:spacing w:afterLines="0" w:after="120" w:afterAutospacing="0"/>
-      </w:pPr>
-      <w:rPr>
-        <w:rFonts w:ascii="Arial" w:hAnsi="Arial"/>
-        <w:b/>
-        <w:sz w:val="20"/>
-      </w:rPr>
-      <w:tblPr/>
-      <w:tcPr>
-        <w:shd w:val="clear" w:color="auto" w:fill="BFBFBF"/>
-      </w:tcPr>
-    </w:tblStylePr>
-  </w:style>
-  <w:style w:type="paragraph" w:styleId="Title">
-    <w:name w:val="Title"/>
-    <w:basedOn w:val="Normal"/>
-    <w:next w:val="Normal"/>
-    <w:link w:val="TitleChar"/>
-    <w:uiPriority w:val="99"/>
-    <w:qFormat/>
-    <w:rsid w:val="000640E0"/>
-    <w:pPr>
-      <w:pBdr>
-        <w:bottom w:val="single" w:sz="8" w:space="4" w:color="4F81BD"/>
-      </w:pBdr>
-      <w:spacing w:after="300"/>
-      <w:contextualSpacing/>
-    </w:pPr>
-    <w:rPr>
-      <w:rFonts w:ascii="Cambria" w:eastAsia="Times New Roman" w:hAnsi="Cambria"/>
-      <w:color w:val="17365D"/>
-      <w:spacing w:val="5"/>
-      <w:kern w:val="28"/>
-      <w:sz w:val="52"/>
-      <w:szCs w:val="52"/>
-    </w:rPr>
-  </w:style>
-  <w:style w:type="character" w:customStyle="1" w:styleId="TitleChar">
-    <w:name w:val="Title Char"/>
-    <w:link w:val="Title"/>
-    <w:uiPriority w:val="99"/>
-    <w:rsid w:val="000640E0"/>
-    <w:rPr>
-      <w:rFonts w:ascii="Cambria" w:eastAsia="Times New Roman" w:hAnsi="Cambria" w:cs="Times New Roman"/>
-      <w:color w:val="17365D"/>
-      <w:spacing w:val="5"/>
-      <w:kern w:val="28"/>
-      <w:sz w:val="52"/>
-      <w:szCs w:val="52"/>
-    </w:rPr>
-  </w:style>
-  <w:style w:type="paragraph" w:styleId="TOC1">
-    <w:name w:val="toc 1"/>
-    <w:basedOn w:val="Normal"/>
-    <w:next w:val="Normal"/>
-    <w:autoRedefine/>
-    <w:uiPriority w:val="39"/>
-    <w:rsid w:val="000640E0"/>
-    <w:pPr>
-      <w:spacing w:after="100"/>
-    </w:pPr>
-  </w:style>
-  <w:style w:type="paragraph" w:styleId="TOC4">
-    <w:name w:val="toc 4"/>
-    <w:aliases w:val="toc4"/>
-    <w:basedOn w:val="Normal"/>
-    <w:next w:val="Normal"/>
-    <w:uiPriority w:val="39"/>
-    <w:rsid w:val="000640E0"/>
-    <w:pPr>
-      <w:spacing w:after="0" w:line="280" w:lineRule="exact"/>
-      <w:ind w:left="749" w:hanging="187"/>
-    </w:pPr>
-    <w:rPr>
-      <w:rFonts w:eastAsia="SimSun"/>
-      <w:kern w:val="24"/>
-    </w:rPr>
-  </w:style>
-  <w:style w:type="paragraph" w:styleId="TOC5">
-    <w:name w:val="toc 5"/>
-    <w:aliases w:val="toc5"/>
-    <w:basedOn w:val="Normal"/>
-    <w:next w:val="Normal"/>
-    <w:uiPriority w:val="39"/>
-    <w:rsid w:val="000640E0"/>
-    <w:pPr>
-      <w:spacing w:after="0" w:line="280" w:lineRule="exact"/>
-      <w:ind w:left="936" w:hanging="187"/>
-    </w:pPr>
-    <w:rPr>
-      <w:rFonts w:eastAsia="SimSun"/>
-      <w:kern w:val="24"/>
-    </w:rPr>
-  </w:style>
-  <w:style w:type="paragraph" w:styleId="TOC6">
-    <w:name w:val="toc 6"/>
-    <w:basedOn w:val="Normal"/>
-    <w:next w:val="Normal"/>
-    <w:autoRedefine/>
-    <w:uiPriority w:val="99"/>
-    <w:semiHidden/>
-    <w:rsid w:val="000640E0"/>
-    <w:pPr>
-      <w:spacing w:after="100"/>
-      <w:ind w:left="1100"/>
-    </w:pPr>
-  </w:style>
-  <w:style w:type="paragraph" w:styleId="TOC7">
-    <w:name w:val="toc 7"/>
-    <w:basedOn w:val="Normal"/>
-    <w:next w:val="Normal"/>
-    <w:autoRedefine/>
-    <w:uiPriority w:val="99"/>
-    <w:semiHidden/>
-    <w:rsid w:val="000640E0"/>
-    <w:pPr>
-      <w:spacing w:after="100"/>
-      <w:ind w:left="1320"/>
-    </w:pPr>
-  </w:style>
-  <w:style w:type="paragraph" w:styleId="TOC8">
-    <w:name w:val="toc 8"/>
-    <w:basedOn w:val="Normal"/>
-    <w:next w:val="Normal"/>
-    <w:autoRedefine/>
-    <w:uiPriority w:val="99"/>
-    <w:semiHidden/>
-    <w:rsid w:val="000640E0"/>
-    <w:pPr>
-      <w:spacing w:after="100"/>
-      <w:ind w:left="1540"/>
-    </w:pPr>
-  </w:style>
-  <w:style w:type="paragraph" w:styleId="TOC9">
-    <w:name w:val="toc 9"/>
-    <w:basedOn w:val="Normal"/>
-    <w:next w:val="Normal"/>
-    <w:autoRedefine/>
-    <w:uiPriority w:val="99"/>
-    <w:semiHidden/>
-    <w:rsid w:val="000640E0"/>
-    <w:pPr>
-      <w:spacing w:after="100"/>
-      <w:ind w:left="1760"/>
-    </w:pPr>
-  </w:style>
-  <w:style w:type="table" w:customStyle="1" w:styleId="TableGrid4">
-    <w:name w:val="Table Grid4"/>
-    <w:basedOn w:val="TableNormal"/>
-    <w:next w:val="TableGrid"/>
-    <w:uiPriority w:val="59"/>
-    <w:rsid w:val="00684C93"/>
-    <w:pPr>
-      <w:spacing w:after="0" w:line="240" w:lineRule="auto"/>
-    </w:pPr>
-    <w:rPr>
-      <w:rFonts w:ascii="Arial" w:eastAsia="Calibri" w:hAnsi="Arial" w:cs="Times New Roman"/>
-      <w:sz w:val="20"/>
-      <w:szCs w:val="20"/>
-    </w:rPr>
-    <w:tblPr>
-      <w:tblBorders>
-        <w:top w:val="single" w:sz="4" w:space="0" w:color="auto"/>
-        <w:left w:val="single" w:sz="4" w:space="0" w:color="auto"/>
-        <w:bottom w:val="single" w:sz="4" w:space="0" w:color="auto"/>
-        <w:right w:val="single" w:sz="4" w:space="0" w:color="auto"/>
-        <w:insideH w:val="single" w:sz="4" w:space="0" w:color="auto"/>
-        <w:insideV w:val="single" w:sz="4" w:space="0" w:color="auto"/>
-      </w:tblBorders>
-    </w:tblPr>
-  </w:style>
-  <w:style w:type="paragraph" w:customStyle="1" w:styleId="A">
-    <w:name w:val="A"/>
-    <w:basedOn w:val="LWPTableText"/>
-    <w:link w:val="AChar"/>
-    <w:uiPriority w:val="99"/>
-    <w:qFormat/>
-    <w:rsid w:val="00AD003A"/>
-    <w:rPr>
-      <w:bCs/>
-      <w:color w:val="000000" w:themeColor="text1" w:themeShade="BF"/>
-    </w:rPr>
-  </w:style>
-  <w:style w:type="character" w:customStyle="1" w:styleId="LWPTableTextChar">
-    <w:name w:val="LWP: Table Text Char"/>
-    <w:basedOn w:val="DefaultParagraphFont"/>
-    <w:link w:val="LWPTableText"/>
-    <w:rsid w:val="00AD003A"/>
-    <w:rPr>
-      <w:rFonts w:ascii="Arial" w:eastAsia="Times New Roman" w:hAnsi="Arial" w:cs="Segoe"/>
-      <w:sz w:val="18"/>
-      <w:szCs w:val="18"/>
-    </w:rPr>
-  </w:style>
-  <w:style w:type="character" w:customStyle="1" w:styleId="AChar">
-    <w:name w:val="A Char"/>
-    <w:basedOn w:val="LWPTableTextChar"/>
-    <w:link w:val="A"/>
-    <w:uiPriority w:val="99"/>
-    <w:rsid w:val="00AD003A"/>
-    <w:rPr>
-      <w:rFonts w:ascii="Arial" w:eastAsia="Times New Roman" w:hAnsi="Arial" w:cs="Segoe"/>
-      <w:bCs/>
-      <w:color w:val="000000" w:themeColor="text1" w:themeShade="BF"/>
-      <w:sz w:val="18"/>
-      <w:szCs w:val="18"/>
-    </w:rPr>
-  </w:style>
-</w:styles>
-</file>
-
 <file path=word/theme/theme1.xml><?xml version="1.0" encoding="utf-8"?>
 <a:theme xmlns:a="http://schemas.openxmlformats.org/drawingml/2006/main" name="Office Theme">
   <a:themeElements>
@@ -28155,15 +26223,6 @@
 </file>
 
 <file path=customXml/item1.xml><?xml version="1.0" encoding="utf-8"?>
-<?mso-contentType ?>
-<FormTemplates xmlns="http://schemas.microsoft.com/sharepoint/v3/contenttype/forms">
-  <Display>DocumentLibraryForm</Display>
-  <Edit>DocumentLibraryForm</Edit>
-  <New>DocumentLibraryForm</New>
-</FormTemplates>
-</file>
-
-<file path=customXml/item2.xml><?xml version="1.0" encoding="utf-8"?>
 <ct:contentTypeSchema xmlns:ct="http://schemas.microsoft.com/office/2006/metadata/contentType" xmlns:ma="http://schemas.microsoft.com/office/2006/metadata/properties/metaAttributes" ct:_="" ma:_="" ma:contentTypeName="Document" ma:contentTypeID="0x0101004820D0366DDCA34E83B21C8B8024BF9B" ma:contentTypeVersion="1" ma:contentTypeDescription="Create a new document." ma:contentTypeScope="" ma:versionID="13ff57f3102bd9b14df83455d563ac72">
   <xsd:schema xmlns:xsd="http://www.w3.org/2001/XMLSchema" xmlns:xs="http://www.w3.org/2001/XMLSchema" xmlns:p="http://schemas.microsoft.com/office/2006/metadata/properties" xmlns:ns2="d64d9dbd-62e9-43ae-8349-3f505b55d287" targetNamespace="http://schemas.microsoft.com/office/2006/metadata/properties" ma:root="true" ma:fieldsID="5e0f56c442c01d07fc30c224743e4a54" ns2:_="">
     <xsd:import namespace="d64d9dbd-62e9-43ae-8349-3f505b55d287"/>
@@ -28303,6 +26362,15 @@
 </ct:contentTypeSchema>
 </file>
 
+<file path=customXml/item2.xml><?xml version="1.0" encoding="utf-8"?>
+<?mso-contentType ?>
+<FormTemplates xmlns="http://schemas.microsoft.com/sharepoint/v3/contenttype/forms">
+  <Display>DocumentLibraryForm</Display>
+  <Edit>DocumentLibraryForm</Edit>
+  <New>DocumentLibraryForm</New>
+</FormTemplates>
+</file>
+
 <file path=customXml/item3.xml><?xml version="1.0" encoding="utf-8"?>
 <p:properties xmlns:p="http://schemas.microsoft.com/office/2006/metadata/properties" xmlns:xsi="http://www.w3.org/2001/XMLSchema-instance" xmlns:pc="http://schemas.microsoft.com/office/infopath/2007/PartnerControls">
   <documentManagement/>
@@ -28314,14 +26382,6 @@
 </file>
 
 <file path=customXml/itemProps1.xml><?xml version="1.0" encoding="utf-8"?>
-<ds:datastoreItem xmlns:ds="http://schemas.openxmlformats.org/officeDocument/2006/customXml" ds:itemID="{945617D0-E9C1-469F-8FF2-B966A781D83E}">
-  <ds:schemaRefs>
-    <ds:schemaRef ds:uri="http://schemas.microsoft.com/sharepoint/v3/contenttype/forms"/>
-  </ds:schemaRefs>
-</ds:datastoreItem>
-</file>
-
-<file path=customXml/itemProps2.xml><?xml version="1.0" encoding="utf-8"?>
 <ds:datastoreItem xmlns:ds="http://schemas.openxmlformats.org/officeDocument/2006/customXml" ds:itemID="{048F6869-21D0-4902-98B2-6B06F35F4881}">
   <ds:schemaRefs>
     <ds:schemaRef ds:uri="http://schemas.microsoft.com/office/2006/metadata/contentType"/>
@@ -28339,6 +26399,14 @@
 </ds:datastoreItem>
 </file>
 
+<file path=customXml/itemProps2.xml><?xml version="1.0" encoding="utf-8"?>
+<ds:datastoreItem xmlns:ds="http://schemas.openxmlformats.org/officeDocument/2006/customXml" ds:itemID="{945617D0-E9C1-469F-8FF2-B966A781D83E}">
+  <ds:schemaRefs>
+    <ds:schemaRef ds:uri="http://schemas.microsoft.com/sharepoint/v3/contenttype/forms"/>
+  </ds:schemaRefs>
+</ds:datastoreItem>
+</file>
+
 <file path=customXml/itemProps3.xml><?xml version="1.0" encoding="utf-8"?>
 <ds:datastoreItem xmlns:ds="http://schemas.openxmlformats.org/officeDocument/2006/customXml" ds:itemID="{4BA05C0A-62A2-4B65-81AE-24D09FA63D5D}">
   <ds:schemaRefs>
@@ -28349,7 +26417,7 @@
 </file>
 
 <file path=customXml/itemProps4.xml><?xml version="1.0" encoding="utf-8"?>
-<ds:datastoreItem xmlns:ds="http://schemas.openxmlformats.org/officeDocument/2006/customXml" ds:itemID="{BD85E791-F499-41B4-9F4D-996E3FC74A8C}">
+<ds:datastoreItem xmlns:ds="http://schemas.openxmlformats.org/officeDocument/2006/customXml" ds:itemID="{379D2545-3A6B-46F9-9F0D-D3CE36139147}">
   <ds:schemaRefs>
     <ds:schemaRef ds:uri="http://schemas.openxmlformats.org/officeDocument/2006/bibliography"/>
   </ds:schemaRefs>

</xml_diff>